<commit_message>
Ready for revision: Verification & Validation Process
</commit_message>
<xml_diff>
--- a/Docs/Processes/Verification & Validation Process.docx
+++ b/Docs/Processes/Verification & Validation Process.docx
@@ -103,7 +103,6 @@
                         <w:szCs w:val="80"/>
                       </w:rPr>
                     </w:pPr>
-                    <w:proofErr w:type="spellStart"/>
                     <w:r>
                       <w:rPr>
                         <w:rFonts w:asciiTheme="majorHAnsi" w:eastAsiaTheme="majorEastAsia" w:hAnsiTheme="majorHAnsi" w:cstheme="majorBidi"/>
@@ -111,49 +110,8 @@
                         <w:sz w:val="80"/>
                         <w:szCs w:val="80"/>
                       </w:rPr>
-                      <w:t>Verification</w:t>
+                      <w:t>Verification &amp; Validation Process</w:t>
                     </w:r>
-                    <w:proofErr w:type="spellEnd"/>
-                    <w:r>
-                      <w:rPr>
-                        <w:rFonts w:asciiTheme="majorHAnsi" w:eastAsiaTheme="majorEastAsia" w:hAnsiTheme="majorHAnsi" w:cstheme="majorBidi"/>
-                        <w:color w:val="4F81BD" w:themeColor="accent1"/>
-                        <w:sz w:val="80"/>
-                        <w:szCs w:val="80"/>
-                      </w:rPr>
-                      <w:t xml:space="preserve"> &amp; </w:t>
-                    </w:r>
-                    <w:proofErr w:type="spellStart"/>
-                    <w:r>
-                      <w:rPr>
-                        <w:rFonts w:asciiTheme="majorHAnsi" w:eastAsiaTheme="majorEastAsia" w:hAnsiTheme="majorHAnsi" w:cstheme="majorBidi"/>
-                        <w:color w:val="4F81BD" w:themeColor="accent1"/>
-                        <w:sz w:val="80"/>
-                        <w:szCs w:val="80"/>
-                      </w:rPr>
-                      <w:t>Validation</w:t>
-                    </w:r>
-                    <w:proofErr w:type="spellEnd"/>
-                    <w:r>
-                      <w:rPr>
-                        <w:rFonts w:asciiTheme="majorHAnsi" w:eastAsiaTheme="majorEastAsia" w:hAnsiTheme="majorHAnsi" w:cstheme="majorBidi"/>
-                        <w:color w:val="4F81BD" w:themeColor="accent1"/>
-                        <w:sz w:val="80"/>
-                        <w:szCs w:val="80"/>
-                      </w:rPr>
-                      <w:t xml:space="preserve"> </w:t>
-                    </w:r>
-                    <w:proofErr w:type="spellStart"/>
-                    <w:r>
-                      <w:rPr>
-                        <w:rFonts w:asciiTheme="majorHAnsi" w:eastAsiaTheme="majorEastAsia" w:hAnsiTheme="majorHAnsi" w:cstheme="majorBidi"/>
-                        <w:color w:val="4F81BD" w:themeColor="accent1"/>
-                        <w:sz w:val="80"/>
-                        <w:szCs w:val="80"/>
-                      </w:rPr>
-                      <w:t>Process</w:t>
-                    </w:r>
-                    <w:proofErr w:type="spellEnd"/>
                   </w:p>
                 </w:sdtContent>
               </w:sdt>
@@ -189,33 +147,11 @@
                         <w:rFonts w:asciiTheme="majorHAnsi" w:eastAsiaTheme="majorEastAsia" w:hAnsiTheme="majorHAnsi" w:cstheme="majorBidi"/>
                       </w:rPr>
                     </w:pPr>
-                    <w:proofErr w:type="spellStart"/>
                     <w:r>
                       <w:rPr>
                         <w:rFonts w:asciiTheme="majorHAnsi" w:eastAsiaTheme="majorEastAsia" w:hAnsiTheme="majorHAnsi" w:cstheme="majorBidi"/>
                       </w:rPr>
-                      <w:t>Keep</w:t>
-                    </w:r>
-                    <w:proofErr w:type="spellEnd"/>
-                    <w:r>
-                      <w:rPr>
-                        <w:rFonts w:asciiTheme="majorHAnsi" w:eastAsiaTheme="majorEastAsia" w:hAnsiTheme="majorHAnsi" w:cstheme="majorBidi"/>
-                      </w:rPr>
-                      <w:t xml:space="preserve"> </w:t>
-                    </w:r>
-                    <w:proofErr w:type="spellStart"/>
-                    <w:r>
-                      <w:rPr>
-                        <w:rFonts w:asciiTheme="majorHAnsi" w:eastAsiaTheme="majorEastAsia" w:hAnsiTheme="majorHAnsi" w:cstheme="majorBidi"/>
-                      </w:rPr>
-                      <w:t>Your</w:t>
-                    </w:r>
-                    <w:proofErr w:type="spellEnd"/>
-                    <w:r>
-                      <w:rPr>
-                        <w:rFonts w:asciiTheme="majorHAnsi" w:eastAsiaTheme="majorEastAsia" w:hAnsiTheme="majorHAnsi" w:cstheme="majorBidi"/>
-                      </w:rPr>
-                      <w:t xml:space="preserve"> Time</w:t>
+                      <w:t>Keep Your Time</w:t>
                     </w:r>
                   </w:p>
                 </w:tc>
@@ -268,21 +204,7 @@
                       <w:rPr>
                         <w:color w:val="4F81BD" w:themeColor="accent1"/>
                       </w:rPr>
-                      <w:t xml:space="preserve">João </w:t>
-                    </w:r>
-                    <w:proofErr w:type="spellStart"/>
-                    <w:r>
-                      <w:rPr>
-                        <w:color w:val="4F81BD" w:themeColor="accent1"/>
-                      </w:rPr>
-                      <w:t>Girão;João</w:t>
-                    </w:r>
-                    <w:proofErr w:type="spellEnd"/>
-                    <w:r>
-                      <w:rPr>
-                        <w:color w:val="4F81BD" w:themeColor="accent1"/>
-                      </w:rPr>
-                      <w:t xml:space="preserve"> Martins</w:t>
+                      <w:t>João Girão;João Martins</w:t>
                     </w:r>
                   </w:p>
                 </w:sdtContent>
@@ -390,11 +312,9 @@
           <w:pPr>
             <w:pStyle w:val="Cabealhodondice"/>
           </w:pPr>
-          <w:proofErr w:type="spellStart"/>
           <w:r>
             <w:t>Content</w:t>
           </w:r>
-          <w:proofErr w:type="spellEnd"/>
         </w:p>
         <w:p>
           <w:pPr>
@@ -404,7 +324,9 @@
               <w:tab w:val="right" w:leader="dot" w:pos="8494"/>
             </w:tabs>
             <w:rPr>
+              <w:rFonts w:eastAsiaTheme="minorEastAsia"/>
               <w:noProof/>
+              <w:lang w:eastAsia="pt-PT"/>
             </w:rPr>
           </w:pPr>
           <w:r>
@@ -422,7 +344,7 @@
             </w:rPr>
             <w:fldChar w:fldCharType="separate"/>
           </w:r>
-          <w:hyperlink w:anchor="_Toc349381687" w:history="1">
+          <w:hyperlink w:anchor="_Toc351935369" w:history="1">
             <w:r>
               <w:rPr>
                 <w:rStyle w:val="Hiperligao"/>
@@ -433,7 +355,9 @@
             </w:r>
             <w:r>
               <w:rPr>
-                <w:noProof/>
+                <w:rFonts w:eastAsiaTheme="minorEastAsia"/>
+                <w:noProof/>
+                <w:lang w:eastAsia="pt-PT"/>
               </w:rPr>
               <w:tab/>
             </w:r>
@@ -464,7 +388,7 @@
                 <w:noProof/>
                 <w:webHidden/>
               </w:rPr>
-              <w:instrText xml:space="preserve"> PAGEREF _Toc349381687 \h </w:instrText>
+              <w:instrText xml:space="preserve"> PAGEREF _Toc351935369 \h </w:instrText>
             </w:r>
             <w:r>
               <w:rPr>
@@ -503,10 +427,12 @@
               <w:tab w:val="right" w:leader="dot" w:pos="8494"/>
             </w:tabs>
             <w:rPr>
+              <w:rFonts w:eastAsiaTheme="minorEastAsia"/>
               <w:noProof/>
+              <w:lang w:eastAsia="pt-PT"/>
             </w:rPr>
           </w:pPr>
-          <w:hyperlink w:anchor="_Toc349381688" w:history="1">
+          <w:hyperlink w:anchor="_Toc351935370" w:history="1">
             <w:r>
               <w:rPr>
                 <w:rStyle w:val="Hiperligao"/>
@@ -517,7 +443,9 @@
             </w:r>
             <w:r>
               <w:rPr>
-                <w:noProof/>
+                <w:rFonts w:eastAsiaTheme="minorEastAsia"/>
+                <w:noProof/>
+                <w:lang w:eastAsia="pt-PT"/>
               </w:rPr>
               <w:tab/>
             </w:r>
@@ -548,7 +476,183 @@
                 <w:noProof/>
                 <w:webHidden/>
               </w:rPr>
-              <w:instrText xml:space="preserve"> PAGEREF _Toc349381688 \h </w:instrText>
+              <w:instrText xml:space="preserve"> PAGEREF _Toc351935370 \h </w:instrText>
+            </w:r>
+            <w:r>
+              <w:rPr>
+                <w:noProof/>
+                <w:webHidden/>
+              </w:rPr>
+            </w:r>
+            <w:r>
+              <w:rPr>
+                <w:noProof/>
+                <w:webHidden/>
+              </w:rPr>
+              <w:fldChar w:fldCharType="separate"/>
+            </w:r>
+            <w:r>
+              <w:rPr>
+                <w:noProof/>
+                <w:webHidden/>
+              </w:rPr>
+              <w:t>1</w:t>
+            </w:r>
+            <w:r>
+              <w:rPr>
+                <w:noProof/>
+                <w:webHidden/>
+              </w:rPr>
+              <w:fldChar w:fldCharType="end"/>
+            </w:r>
+          </w:hyperlink>
+        </w:p>
+        <w:p>
+          <w:pPr>
+            <w:pStyle w:val="ndice1"/>
+            <w:tabs>
+              <w:tab w:val="left" w:pos="660"/>
+              <w:tab w:val="right" w:leader="dot" w:pos="8494"/>
+            </w:tabs>
+            <w:rPr>
+              <w:rFonts w:eastAsiaTheme="minorEastAsia"/>
+              <w:noProof/>
+              <w:lang w:eastAsia="pt-PT"/>
+            </w:rPr>
+          </w:pPr>
+          <w:hyperlink w:anchor="_Toc351935371" w:history="1">
+            <w:r>
+              <w:rPr>
+                <w:rStyle w:val="Hiperligao"/>
+                <w:noProof/>
+                <w:lang w:val="en-US"/>
+              </w:rPr>
+              <w:t>2.1.</w:t>
+            </w:r>
+            <w:r>
+              <w:rPr>
+                <w:rFonts w:eastAsiaTheme="minorEastAsia"/>
+                <w:noProof/>
+                <w:lang w:eastAsia="pt-PT"/>
+              </w:rPr>
+              <w:tab/>
+            </w:r>
+            <w:r>
+              <w:rPr>
+                <w:rStyle w:val="Hiperligao"/>
+                <w:noProof/>
+                <w:lang w:val="en-US"/>
+              </w:rPr>
+              <w:t>Inputs</w:t>
+            </w:r>
+            <w:r>
+              <w:rPr>
+                <w:noProof/>
+                <w:webHidden/>
+              </w:rPr>
+              <w:tab/>
+            </w:r>
+            <w:r>
+              <w:rPr>
+                <w:noProof/>
+                <w:webHidden/>
+              </w:rPr>
+              <w:fldChar w:fldCharType="begin"/>
+            </w:r>
+            <w:r>
+              <w:rPr>
+                <w:noProof/>
+                <w:webHidden/>
+              </w:rPr>
+              <w:instrText xml:space="preserve"> PAGEREF _Toc351935371 \h </w:instrText>
+            </w:r>
+            <w:r>
+              <w:rPr>
+                <w:noProof/>
+                <w:webHidden/>
+              </w:rPr>
+            </w:r>
+            <w:r>
+              <w:rPr>
+                <w:noProof/>
+                <w:webHidden/>
+              </w:rPr>
+              <w:fldChar w:fldCharType="separate"/>
+            </w:r>
+            <w:r>
+              <w:rPr>
+                <w:noProof/>
+                <w:webHidden/>
+              </w:rPr>
+              <w:t>1</w:t>
+            </w:r>
+            <w:r>
+              <w:rPr>
+                <w:noProof/>
+                <w:webHidden/>
+              </w:rPr>
+              <w:fldChar w:fldCharType="end"/>
+            </w:r>
+          </w:hyperlink>
+        </w:p>
+        <w:p>
+          <w:pPr>
+            <w:pStyle w:val="ndice1"/>
+            <w:tabs>
+              <w:tab w:val="left" w:pos="660"/>
+              <w:tab w:val="right" w:leader="dot" w:pos="8494"/>
+            </w:tabs>
+            <w:rPr>
+              <w:rFonts w:eastAsiaTheme="minorEastAsia"/>
+              <w:noProof/>
+              <w:lang w:eastAsia="pt-PT"/>
+            </w:rPr>
+          </w:pPr>
+          <w:hyperlink w:anchor="_Toc351935372" w:history="1">
+            <w:r>
+              <w:rPr>
+                <w:rStyle w:val="Hiperligao"/>
+                <w:noProof/>
+                <w:lang w:val="en-US"/>
+              </w:rPr>
+              <w:t>2.2.</w:t>
+            </w:r>
+            <w:r>
+              <w:rPr>
+                <w:rFonts w:eastAsiaTheme="minorEastAsia"/>
+                <w:noProof/>
+                <w:lang w:eastAsia="pt-PT"/>
+              </w:rPr>
+              <w:tab/>
+            </w:r>
+            <w:r>
+              <w:rPr>
+                <w:rStyle w:val="Hiperligao"/>
+                <w:noProof/>
+                <w:lang w:val="en-US"/>
+              </w:rPr>
+              <w:t>Outputs</w:t>
+            </w:r>
+            <w:r>
+              <w:rPr>
+                <w:noProof/>
+                <w:webHidden/>
+              </w:rPr>
+              <w:tab/>
+            </w:r>
+            <w:r>
+              <w:rPr>
+                <w:noProof/>
+                <w:webHidden/>
+              </w:rPr>
+              <w:fldChar w:fldCharType="begin"/>
+            </w:r>
+            <w:r>
+              <w:rPr>
+                <w:noProof/>
+                <w:webHidden/>
+              </w:rPr>
+              <w:instrText xml:space="preserve"> PAGEREF _Toc351935372 \h </w:instrText>
             </w:r>
             <w:r>
               <w:rPr>
@@ -587,10 +691,12 @@
               <w:tab w:val="right" w:leader="dot" w:pos="8494"/>
             </w:tabs>
             <w:rPr>
+              <w:rFonts w:eastAsiaTheme="minorEastAsia"/>
               <w:noProof/>
+              <w:lang w:eastAsia="pt-PT"/>
             </w:rPr>
           </w:pPr>
-          <w:hyperlink w:anchor="_Toc349381689" w:history="1">
+          <w:hyperlink w:anchor="_Toc351935373" w:history="1">
             <w:r>
               <w:rPr>
                 <w:rStyle w:val="Hiperligao"/>
@@ -601,7 +707,9 @@
             </w:r>
             <w:r>
               <w:rPr>
-                <w:noProof/>
+                <w:rFonts w:eastAsiaTheme="minorEastAsia"/>
+                <w:noProof/>
+                <w:lang w:eastAsia="pt-PT"/>
               </w:rPr>
               <w:tab/>
             </w:r>
@@ -632,7 +740,7 @@
                 <w:noProof/>
                 <w:webHidden/>
               </w:rPr>
-              <w:instrText xml:space="preserve"> PAGEREF _Toc349381689 \h </w:instrText>
+              <w:instrText xml:space="preserve"> PAGEREF _Toc351935373 \h </w:instrText>
             </w:r>
             <w:r>
               <w:rPr>
@@ -671,10 +779,12 @@
               <w:tab w:val="right" w:leader="dot" w:pos="8494"/>
             </w:tabs>
             <w:rPr>
+              <w:rFonts w:eastAsiaTheme="minorEastAsia"/>
               <w:noProof/>
+              <w:lang w:eastAsia="pt-PT"/>
             </w:rPr>
           </w:pPr>
-          <w:hyperlink w:anchor="_Toc349381690" w:history="1">
+          <w:hyperlink w:anchor="_Toc351935374" w:history="1">
             <w:r>
               <w:rPr>
                 <w:rStyle w:val="Hiperligao"/>
@@ -685,7 +795,9 @@
             </w:r>
             <w:r>
               <w:rPr>
-                <w:noProof/>
+                <w:rFonts w:eastAsiaTheme="minorEastAsia"/>
+                <w:noProof/>
+                <w:lang w:eastAsia="pt-PT"/>
               </w:rPr>
               <w:tab/>
             </w:r>
@@ -716,7 +828,7 @@
                 <w:noProof/>
                 <w:webHidden/>
               </w:rPr>
-              <w:instrText xml:space="preserve"> PAGEREF _Toc349381690 \h </w:instrText>
+              <w:instrText xml:space="preserve"> PAGEREF _Toc351935374 \h </w:instrText>
             </w:r>
             <w:r>
               <w:rPr>
@@ -736,7 +848,7 @@
                 <w:noProof/>
                 <w:webHidden/>
               </w:rPr>
-              <w:t>1</w:t>
+              <w:t>3</w:t>
             </w:r>
             <w:r>
               <w:rPr>
@@ -755,10 +867,12 @@
               <w:tab w:val="right" w:leader="dot" w:pos="8494"/>
             </w:tabs>
             <w:rPr>
+              <w:rFonts w:eastAsiaTheme="minorEastAsia"/>
               <w:noProof/>
+              <w:lang w:eastAsia="pt-PT"/>
             </w:rPr>
           </w:pPr>
-          <w:hyperlink w:anchor="_Toc349381691" w:history="1">
+          <w:hyperlink w:anchor="_Toc351935375" w:history="1">
             <w:r>
               <w:rPr>
                 <w:rStyle w:val="Hiperligao"/>
@@ -769,7 +883,9 @@
             </w:r>
             <w:r>
               <w:rPr>
-                <w:noProof/>
+                <w:rFonts w:eastAsiaTheme="minorEastAsia"/>
+                <w:noProof/>
+                <w:lang w:eastAsia="pt-PT"/>
               </w:rPr>
               <w:tab/>
             </w:r>
@@ -800,7 +916,7 @@
                 <w:noProof/>
                 <w:webHidden/>
               </w:rPr>
-              <w:instrText xml:space="preserve"> PAGEREF _Toc349381691 \h </w:instrText>
+              <w:instrText xml:space="preserve"> PAGEREF _Toc351935375 \h </w:instrText>
             </w:r>
             <w:r>
               <w:rPr>
@@ -820,7 +936,7 @@
                 <w:noProof/>
                 <w:webHidden/>
               </w:rPr>
-              <w:t>1</w:t>
+              <w:t>3</w:t>
             </w:r>
             <w:r>
               <w:rPr>
@@ -839,10 +955,12 @@
               <w:tab w:val="right" w:leader="dot" w:pos="8494"/>
             </w:tabs>
             <w:rPr>
+              <w:rFonts w:eastAsiaTheme="minorEastAsia"/>
               <w:noProof/>
+              <w:lang w:eastAsia="pt-PT"/>
             </w:rPr>
           </w:pPr>
-          <w:hyperlink w:anchor="_Toc349381692" w:history="1">
+          <w:hyperlink w:anchor="_Toc351935376" w:history="1">
             <w:r>
               <w:rPr>
                 <w:rStyle w:val="Hiperligao"/>
@@ -853,7 +971,9 @@
             </w:r>
             <w:r>
               <w:rPr>
-                <w:noProof/>
+                <w:rFonts w:eastAsiaTheme="minorEastAsia"/>
+                <w:noProof/>
+                <w:lang w:eastAsia="pt-PT"/>
               </w:rPr>
               <w:tab/>
             </w:r>
@@ -884,7 +1004,7 @@
                 <w:noProof/>
                 <w:webHidden/>
               </w:rPr>
-              <w:instrText xml:space="preserve"> PAGEREF _Toc349381692 \h </w:instrText>
+              <w:instrText xml:space="preserve"> PAGEREF _Toc351935376 \h </w:instrText>
             </w:r>
             <w:r>
               <w:rPr>
@@ -904,7 +1024,7 @@
                 <w:noProof/>
                 <w:webHidden/>
               </w:rPr>
-              <w:t>1</w:t>
+              <w:t>3</w:t>
             </w:r>
             <w:r>
               <w:rPr>
@@ -926,7 +1046,6 @@
       </w:sdtContent>
     </w:sdt>
     <w:p>
-      <w:proofErr w:type="spellStart"/>
       <w:r>
         <w:rPr>
           <w:rFonts w:asciiTheme="majorHAnsi" w:eastAsiaTheme="majorEastAsia" w:hAnsiTheme="majorHAnsi" w:cstheme="majorBidi"/>
@@ -938,7 +1057,6 @@
         </w:rPr>
         <w:t>Images</w:t>
       </w:r>
-      <w:proofErr w:type="spellEnd"/>
     </w:p>
     <w:p>
       <w:r>
@@ -972,7 +1090,6 @@
       </w:r>
     </w:p>
     <w:p>
-      <w:proofErr w:type="spellStart"/>
       <w:r>
         <w:rPr>
           <w:rFonts w:asciiTheme="majorHAnsi" w:eastAsiaTheme="majorEastAsia" w:hAnsiTheme="majorHAnsi" w:cstheme="majorBidi"/>
@@ -984,7 +1101,6 @@
         </w:rPr>
         <w:t>Tables</w:t>
       </w:r>
-      <w:proofErr w:type="spellEnd"/>
     </w:p>
     <w:p>
       <w:pPr>
@@ -1013,13 +1129,14 @@
         </w:rPr>
         <w:fldChar w:fldCharType="separate"/>
       </w:r>
-      <w:hyperlink w:anchor="_Toc349382241" w:history="1">
+      <w:hyperlink w:anchor="_Toc351935379" w:history="1">
         <w:r>
           <w:rPr>
             <w:rStyle w:val="Hiperligao"/>
             <w:noProof/>
+            <w:lang w:val="en-US"/>
           </w:rPr>
-          <w:t>Table 1: List of Contribuitors</w:t>
+          <w:t>Table 1: List of Contributors</w:t>
         </w:r>
         <w:r>
           <w:rPr>
@@ -1040,7 +1157,7 @@
             <w:noProof/>
             <w:webHidden/>
           </w:rPr>
-          <w:instrText xml:space="preserve"> PAGEREF _Toc349382241 \h </w:instrText>
+          <w:instrText xml:space="preserve"> PAGEREF _Toc351935379 \h </w:instrText>
         </w:r>
         <w:r>
           <w:rPr>
@@ -1083,11 +1200,12 @@
           <w:lang w:eastAsia="pt-PT"/>
         </w:rPr>
       </w:pPr>
-      <w:hyperlink w:anchor="_Toc349382242" w:history="1">
+      <w:hyperlink w:anchor="_Toc351935380" w:history="1">
         <w:r>
           <w:rPr>
             <w:rStyle w:val="Hiperligao"/>
             <w:noProof/>
+            <w:lang w:val="en-US"/>
           </w:rPr>
           <w:t>Table 2: Version history</w:t>
         </w:r>
@@ -1110,7 +1228,7 @@
             <w:noProof/>
             <w:webHidden/>
           </w:rPr>
-          <w:instrText xml:space="preserve"> PAGEREF _Toc349382242 \h </w:instrText>
+          <w:instrText xml:space="preserve"> PAGEREF _Toc351935380 \h </w:instrText>
         </w:r>
         <w:r>
           <w:rPr>
@@ -1846,7 +1964,7 @@
           <w:lang w:val="en-US"/>
         </w:rPr>
       </w:pPr>
-      <w:bookmarkStart w:id="0" w:name="_Toc349382241"/>
+      <w:bookmarkStart w:id="0" w:name="_Toc351935379"/>
       <w:r>
         <w:rPr>
           <w:lang w:val="en-US"/>
@@ -1891,13 +2009,13 @@
         </w:rPr>
         <w:t xml:space="preserve">: List of </w:t>
       </w:r>
+      <w:r>
+        <w:rPr>
+          <w:lang w:val="en-US"/>
+        </w:rPr>
+        <w:t>Contributors</w:t>
+      </w:r>
       <w:bookmarkEnd w:id="0"/>
-      <w:r>
-        <w:rPr>
-          <w:lang w:val="en-US"/>
-        </w:rPr>
-        <w:t>Contributors</w:t>
-      </w:r>
     </w:p>
     <w:p/>
     <w:tbl>
@@ -1907,12 +2025,12 @@
         <w:tblLook w:val="04A0" w:firstRow="1" w:lastRow="0" w:firstColumn="1" w:lastColumn="0" w:noHBand="0" w:noVBand="1"/>
       </w:tblPr>
       <w:tblGrid>
-        <w:gridCol w:w="1726"/>
+        <w:gridCol w:w="1725"/>
         <w:gridCol w:w="2200"/>
         <w:gridCol w:w="1728"/>
         <w:gridCol w:w="977"/>
         <w:gridCol w:w="1249"/>
-        <w:gridCol w:w="1727"/>
+        <w:gridCol w:w="1728"/>
       </w:tblGrid>
       <w:tr>
         <w:tc>
@@ -2258,6 +2376,13 @@
                 <w:lang w:val="en-US"/>
               </w:rPr>
             </w:pPr>
+            <w:r>
+              <w:rPr>
+                <w:rFonts w:eastAsiaTheme="minorHAnsi"/>
+                <w:lang w:val="en-US"/>
+              </w:rPr>
+              <w:t>24-03-2013</w:t>
+            </w:r>
           </w:p>
         </w:tc>
         <w:tc>
@@ -2272,6 +2397,12 @@
                 <w:lang w:val="en-US"/>
               </w:rPr>
             </w:pPr>
+            <w:r>
+              <w:rPr>
+                <w:lang w:val="en-US"/>
+              </w:rPr>
+              <w:t>Updating Document, change state and create Templates</w:t>
+            </w:r>
           </w:p>
         </w:tc>
         <w:tc>
@@ -2286,6 +2417,12 @@
                 <w:lang w:val="en-US"/>
               </w:rPr>
             </w:pPr>
+            <w:r>
+              <w:rPr>
+                <w:lang w:val="en-US"/>
+              </w:rPr>
+              <w:t>João Girão</w:t>
+            </w:r>
           </w:p>
         </w:tc>
         <w:tc>
@@ -2300,6 +2437,12 @@
                 <w:lang w:val="en-US"/>
               </w:rPr>
             </w:pPr>
+            <w:r>
+              <w:rPr>
+                <w:lang w:val="en-US"/>
+              </w:rPr>
+              <w:t>0.2</w:t>
+            </w:r>
           </w:p>
         </w:tc>
         <w:tc>
@@ -2329,8 +2472,12 @@
                 <w:lang w:val="en-US"/>
               </w:rPr>
             </w:pPr>
-            <w:bookmarkStart w:id="1" w:name="_GoBack"/>
-            <w:bookmarkEnd w:id="1"/>
+            <w:r>
+              <w:rPr>
+                <w:lang w:val="en-US"/>
+              </w:rPr>
+              <w:t>Ready for Revision</w:t>
+            </w:r>
           </w:p>
         </w:tc>
       </w:tr>
@@ -3054,7 +3201,7 @@
           <w:lang w:val="en-US"/>
         </w:rPr>
       </w:pPr>
-      <w:bookmarkStart w:id="2" w:name="_Toc349382242"/>
+      <w:bookmarkStart w:id="1" w:name="_Toc351935380"/>
       <w:r>
         <w:rPr>
           <w:lang w:val="en-US"/>
@@ -3092,7 +3239,7 @@
         </w:rPr>
         <w:t>: Version history</w:t>
       </w:r>
-      <w:bookmarkEnd w:id="2"/>
+      <w:bookmarkEnd w:id="1"/>
     </w:p>
     <w:p>
       <w:pPr>
@@ -3120,7 +3267,7 @@
           <w:lang w:val="en-US"/>
         </w:rPr>
       </w:pPr>
-      <w:bookmarkStart w:id="3" w:name="_Toc349381687"/>
+      <w:bookmarkStart w:id="2" w:name="_Toc351935369"/>
       <w:r>
         <w:rPr>
           <w:lang w:val="en-US"/>
@@ -3128,21 +3275,86 @@
         <w:lastRenderedPageBreak/>
         <w:t>Purpose</w:t>
       </w:r>
-      <w:bookmarkEnd w:id="3"/>
-    </w:p>
-    <w:p>
-      <w:pPr>
-        <w:rPr>
-          <w:lang w:val="en-US"/>
-        </w:rPr>
-      </w:pPr>
-    </w:p>
-    <w:p>
-      <w:pPr>
-        <w:rPr>
-          <w:lang w:val="en-US"/>
-        </w:rPr>
-      </w:pPr>
+      <w:bookmarkEnd w:id="2"/>
+    </w:p>
+    <w:p>
+      <w:pPr>
+        <w:rPr>
+          <w:lang w:val="en-US"/>
+        </w:rPr>
+      </w:pPr>
+      <w:r>
+        <w:rPr>
+          <w:lang w:val="en-US"/>
+        </w:rPr>
+        <w:t>T</w:t>
+      </w:r>
+      <w:r>
+        <w:rPr>
+          <w:lang w:val="en-US"/>
+        </w:rPr>
+        <w:t>he Verification</w:t>
+      </w:r>
+      <w:r>
+        <w:rPr>
+          <w:lang w:val="en-US"/>
+        </w:rPr>
+        <w:t xml:space="preserve"> and Validation</w:t>
+      </w:r>
+      <w:r>
+        <w:rPr>
+          <w:lang w:val="en-US"/>
+        </w:rPr>
+        <w:t xml:space="preserve"> Process is to</w:t>
+      </w:r>
+      <w:r>
+        <w:rPr>
+          <w:lang w:val="en-US"/>
+        </w:rPr>
+        <w:t xml:space="preserve"> </w:t>
+      </w:r>
+      <w:r>
+        <w:rPr>
+          <w:lang w:val="en-US"/>
+        </w:rPr>
+        <w:t>confirm that each softwa</w:t>
+      </w:r>
+      <w:r>
+        <w:rPr>
+          <w:lang w:val="en-US"/>
+        </w:rPr>
+        <w:t xml:space="preserve">re work product and/or service </w:t>
+      </w:r>
+      <w:r>
+        <w:rPr>
+          <w:lang w:val="en-US"/>
+        </w:rPr>
+        <w:t>of a process or project properly refl</w:t>
+      </w:r>
+      <w:r>
+        <w:rPr>
+          <w:lang w:val="en-US"/>
+        </w:rPr>
+        <w:t xml:space="preserve">ects the specified requirements and </w:t>
+      </w:r>
+      <w:r>
+        <w:rPr>
+          <w:lang w:val="en-US"/>
+        </w:rPr>
+        <w:t>to confirm that the requiremen</w:t>
+      </w:r>
+      <w:r>
+        <w:rPr>
+          <w:lang w:val="en-US"/>
+        </w:rPr>
+        <w:t xml:space="preserve">ts for a specific intended use </w:t>
+      </w:r>
+      <w:r>
+        <w:rPr>
+          <w:lang w:val="en-US"/>
+        </w:rPr>
+        <w:t>of the software work product are fulfilled.</w:t>
+      </w:r>
     </w:p>
     <w:p>
       <w:pPr>
@@ -3155,14 +3367,14 @@
           <w:lang w:val="en-US"/>
         </w:rPr>
       </w:pPr>
-      <w:bookmarkStart w:id="4" w:name="_Toc349381688"/>
+      <w:bookmarkStart w:id="3" w:name="_Toc351935370"/>
       <w:r>
         <w:rPr>
           <w:lang w:val="en-US"/>
         </w:rPr>
         <w:t>Inputs and Outputs</w:t>
       </w:r>
-      <w:bookmarkEnd w:id="4"/>
+      <w:bookmarkEnd w:id="3"/>
     </w:p>
     <w:p>
       <w:pPr>
@@ -3175,12 +3387,14 @@
           <w:lang w:val="en-US"/>
         </w:rPr>
       </w:pPr>
+      <w:bookmarkStart w:id="4" w:name="_Toc351935371"/>
       <w:r>
         <w:rPr>
           <w:lang w:val="en-US"/>
         </w:rPr>
         <w:t>Inputs</w:t>
       </w:r>
+      <w:bookmarkEnd w:id="4"/>
     </w:p>
     <w:p>
       <w:pPr>
@@ -3238,12 +3452,14 @@
           <w:lang w:val="en-US"/>
         </w:rPr>
       </w:pPr>
+      <w:bookmarkStart w:id="5" w:name="_Toc351935372"/>
       <w:r>
         <w:rPr>
           <w:lang w:val="en-US"/>
         </w:rPr>
         <w:t>Outputs</w:t>
       </w:r>
+      <w:bookmarkEnd w:id="5"/>
     </w:p>
     <w:p>
       <w:pPr>
@@ -3318,14 +3534,14 @@
           <w:lang w:val="en-US"/>
         </w:rPr>
       </w:pPr>
-      <w:bookmarkStart w:id="5" w:name="_Toc349381689"/>
+      <w:bookmarkStart w:id="6" w:name="_Toc351935373"/>
       <w:r>
         <w:rPr>
           <w:lang w:val="en-US"/>
         </w:rPr>
         <w:t>Activities</w:t>
       </w:r>
-      <w:bookmarkEnd w:id="5"/>
+      <w:bookmarkEnd w:id="6"/>
     </w:p>
     <w:p>
       <w:pPr>
@@ -4112,13 +4328,7 @@
         <w:rPr>
           <w:lang w:val="en-US"/>
         </w:rPr>
-        <w:t>Case the Acceptance Test fail: it should be created a report with the failures (</w:t>
-      </w:r>
-      <w:r>
-        <w:rPr>
-          <w:lang w:val="en-US"/>
-        </w:rPr>
-        <w:t>Report Test Template</w:t>
+        <w:t>Case the Acceptance Test fail: it should be created a report with the failures (Report Test Template</w:t>
       </w:r>
       <w:r>
         <w:rPr>
@@ -4269,6 +4479,42 @@
           <w:lang w:val="en-US"/>
         </w:rPr>
         <w:t>Developer;</w:t>
+      </w:r>
+    </w:p>
+    <w:p>
+      <w:pPr>
+        <w:pStyle w:val="PargrafodaLista"/>
+        <w:numPr>
+          <w:ilvl w:val="3"/>
+          <w:numId w:val="4"/>
+        </w:numPr>
+        <w:rPr>
+          <w:lang w:val="en-US"/>
+        </w:rPr>
+      </w:pPr>
+      <w:r>
+        <w:rPr>
+          <w:lang w:val="en-US"/>
+        </w:rPr>
+        <w:t>If one tester: create unique report;</w:t>
+      </w:r>
+    </w:p>
+    <w:p>
+      <w:pPr>
+        <w:pStyle w:val="PargrafodaLista"/>
+        <w:numPr>
+          <w:ilvl w:val="3"/>
+          <w:numId w:val="4"/>
+        </w:numPr>
+        <w:rPr>
+          <w:lang w:val="en-US"/>
+        </w:rPr>
+      </w:pPr>
+      <w:r>
+        <w:rPr>
+          <w:lang w:val="en-US"/>
+        </w:rPr>
+        <w:t>Else: create various reports.</w:t>
       </w:r>
     </w:p>
     <w:p>
@@ -4382,6 +4628,7 @@
           <w:b/>
           <w:lang w:val="en-US"/>
         </w:rPr>
+        <w:lastRenderedPageBreak/>
         <w:t>Unit Test:</w:t>
       </w:r>
       <w:r>
@@ -4402,15 +4649,14 @@
           <w:lang w:val="en-US"/>
         </w:rPr>
       </w:pPr>
-      <w:bookmarkStart w:id="6" w:name="_Toc349381690"/>
-      <w:r>
-        <w:rPr>
-          <w:lang w:val="en-US"/>
-        </w:rPr>
-        <w:lastRenderedPageBreak/>
+      <w:bookmarkStart w:id="7" w:name="_Toc351935374"/>
+      <w:r>
+        <w:rPr>
+          <w:lang w:val="en-US"/>
+        </w:rPr>
         <w:t>Tools</w:t>
       </w:r>
-      <w:bookmarkEnd w:id="6"/>
+      <w:bookmarkEnd w:id="7"/>
     </w:p>
     <w:p>
       <w:pPr>
@@ -4436,14 +4682,14 @@
           <w:lang w:val="en-US"/>
         </w:rPr>
       </w:pPr>
-      <w:bookmarkStart w:id="7" w:name="_Toc349381691"/>
+      <w:bookmarkStart w:id="8" w:name="_Toc351935375"/>
       <w:r>
         <w:rPr>
           <w:lang w:val="en-US"/>
         </w:rPr>
         <w:t>Related Processes</w:t>
       </w:r>
-      <w:bookmarkEnd w:id="7"/>
+      <w:bookmarkEnd w:id="8"/>
     </w:p>
     <w:p>
       <w:pPr>
@@ -4469,14 +4715,14 @@
           <w:lang w:val="en-US"/>
         </w:rPr>
       </w:pPr>
-      <w:bookmarkStart w:id="8" w:name="_Toc349381692"/>
+      <w:bookmarkStart w:id="9" w:name="_Toc351935376"/>
       <w:r>
         <w:rPr>
           <w:lang w:val="en-US"/>
         </w:rPr>
         <w:t>Measures</w:t>
       </w:r>
-      <w:bookmarkEnd w:id="8"/>
+      <w:bookmarkEnd w:id="9"/>
     </w:p>
     <w:p>
       <w:pPr>
@@ -4565,7 +4811,15 @@
         <w:rPr>
           <w:lang w:val="en-US"/>
         </w:rPr>
-        <w:t>Tests number planned, executed and passed;</w:t>
+        <w:t xml:space="preserve">Tests number planned, </w:t>
+      </w:r>
+      <w:bookmarkStart w:id="10" w:name="_GoBack"/>
+      <w:bookmarkEnd w:id="10"/>
+      <w:r>
+        <w:rPr>
+          <w:lang w:val="en-US"/>
+        </w:rPr>
+        <w:t>executed and passed;</w:t>
       </w:r>
     </w:p>
     <w:sectPr>
@@ -4632,27 +4886,9 @@
       </w:sdtPr>
       <w:sdtEndPr/>
       <w:sdtContent>
-        <w:proofErr w:type="spellStart"/>
         <w:r>
-          <w:t>Verification</w:t>
+          <w:t>Verification &amp; Validation Process</w:t>
         </w:r>
-        <w:proofErr w:type="spellEnd"/>
-        <w:r>
-          <w:t xml:space="preserve"> &amp; </w:t>
-        </w:r>
-        <w:proofErr w:type="spellStart"/>
-        <w:r>
-          <w:t>Validation</w:t>
-        </w:r>
-        <w:proofErr w:type="spellEnd"/>
-        <w:r>
-          <w:t xml:space="preserve"> </w:t>
-        </w:r>
-        <w:proofErr w:type="spellStart"/>
-        <w:r>
-          <w:t>Process</w:t>
-        </w:r>
-        <w:proofErr w:type="spellEnd"/>
       </w:sdtContent>
     </w:sdt>
     <w:r>
@@ -4697,27 +4933,9 @@
       </w:sdtPr>
       <w:sdtEndPr/>
       <w:sdtContent>
-        <w:proofErr w:type="spellStart"/>
         <w:r>
-          <w:t>Verification</w:t>
+          <w:t>Verification &amp; Validation Process</w:t>
         </w:r>
-        <w:proofErr w:type="spellEnd"/>
-        <w:r>
-          <w:t xml:space="preserve"> &amp; </w:t>
-        </w:r>
-        <w:proofErr w:type="spellStart"/>
-        <w:r>
-          <w:t>Validation</w:t>
-        </w:r>
-        <w:proofErr w:type="spellEnd"/>
-        <w:r>
-          <w:t xml:space="preserve"> </w:t>
-        </w:r>
-        <w:proofErr w:type="spellStart"/>
-        <w:r>
-          <w:t>Process</w:t>
-        </w:r>
-        <w:proofErr w:type="spellEnd"/>
       </w:sdtContent>
     </w:sdt>
     <w:r>
@@ -4750,27 +4968,9 @@
       </w:sdtPr>
       <w:sdtEndPr/>
       <w:sdtContent>
-        <w:proofErr w:type="spellStart"/>
         <w:r>
-          <w:t>Verification</w:t>
+          <w:t>Verification &amp; Validation Process</w:t>
         </w:r>
-        <w:proofErr w:type="spellEnd"/>
-        <w:r>
-          <w:t xml:space="preserve"> &amp; </w:t>
-        </w:r>
-        <w:proofErr w:type="spellStart"/>
-        <w:r>
-          <w:t>Validation</w:t>
-        </w:r>
-        <w:proofErr w:type="spellEnd"/>
-        <w:r>
-          <w:t xml:space="preserve"> </w:t>
-        </w:r>
-        <w:proofErr w:type="spellStart"/>
-        <w:r>
-          <w:t>Process</w:t>
-        </w:r>
-        <w:proofErr w:type="spellEnd"/>
       </w:sdtContent>
     </w:sdt>
     <w:r>
@@ -4792,7 +4992,7 @@
       <w:rPr>
         <w:noProof/>
       </w:rPr>
-      <w:t>3</w:t>
+      <w:t>2</w:t>
     </w:r>
     <w:r>
       <w:rPr>
@@ -4836,27 +5036,9 @@
       </w:sdtPr>
       <w:sdtEndPr/>
       <w:sdtContent>
-        <w:proofErr w:type="spellStart"/>
         <w:r>
-          <w:t>Verification</w:t>
+          <w:t>Verification &amp; Validation Process</w:t>
         </w:r>
-        <w:proofErr w:type="spellEnd"/>
-        <w:r>
-          <w:t xml:space="preserve"> &amp; </w:t>
-        </w:r>
-        <w:proofErr w:type="spellStart"/>
-        <w:r>
-          <w:t>Validation</w:t>
-        </w:r>
-        <w:proofErr w:type="spellEnd"/>
-        <w:r>
-          <w:t xml:space="preserve"> </w:t>
-        </w:r>
-        <w:proofErr w:type="spellStart"/>
-        <w:r>
-          <w:t>Process</w:t>
-        </w:r>
-        <w:proofErr w:type="spellEnd"/>
       </w:sdtContent>
     </w:sdt>
     <w:r>
@@ -4927,7 +5109,7 @@
         <w:lang w:eastAsia="pt-PT"/>
       </w:rPr>
       <w:drawing>
-        <wp:anchor distT="0" distB="0" distL="114300" distR="114300" simplePos="0" relativeHeight="251656192" behindDoc="0" locked="0" layoutInCell="1" allowOverlap="1" wp14:anchorId="197B871E" wp14:editId="32FB4D1C">
+        <wp:anchor distT="0" distB="0" distL="114300" distR="114300" simplePos="0" relativeHeight="251656192" behindDoc="0" locked="0" layoutInCell="1" allowOverlap="1" wp14:anchorId="3D2D2ACF" wp14:editId="08D01218">
           <wp:simplePos x="0" y="0"/>
           <wp:positionH relativeFrom="column">
             <wp:posOffset>15239</wp:posOffset>
@@ -5017,20 +5199,7 @@
       <w:sdtEndPr/>
       <w:sdtContent>
         <w:r>
-          <w:t xml:space="preserve">João </w:t>
-        </w:r>
-        <w:proofErr w:type="spellStart"/>
-        <w:r>
-          <w:t>Girão</w:t>
-        </w:r>
-        <w:proofErr w:type="gramStart"/>
-        <w:r>
-          <w:t>;João</w:t>
-        </w:r>
-        <w:proofErr w:type="spellEnd"/>
-        <w:proofErr w:type="gramEnd"/>
-        <w:r>
-          <w:t xml:space="preserve"> Martins</w:t>
+          <w:t>João Girão;João Martins</w:t>
         </w:r>
       </w:sdtContent>
     </w:sdt>
@@ -5089,11 +5258,9 @@
       </w:sdtPr>
       <w:sdtEndPr/>
       <w:sdtContent>
-        <w:proofErr w:type="spellStart"/>
         <w:r>
-          <w:t>Draft</w:t>
+          <w:t>Ready for Revision</w:t>
         </w:r>
-        <w:proofErr w:type="spellEnd"/>
       </w:sdtContent>
     </w:sdt>
   </w:p>
@@ -5115,7 +5282,7 @@
         <w:lang w:eastAsia="pt-PT"/>
       </w:rPr>
       <w:drawing>
-        <wp:anchor distT="0" distB="0" distL="114300" distR="114300" simplePos="0" relativeHeight="251659264" behindDoc="0" locked="0" layoutInCell="1" allowOverlap="1" wp14:anchorId="38168B23" wp14:editId="53E48B90">
+        <wp:anchor distT="0" distB="0" distL="114300" distR="114300" simplePos="0" relativeHeight="251659264" behindDoc="0" locked="0" layoutInCell="1" allowOverlap="1" wp14:anchorId="0DCEBF2B" wp14:editId="4F887FDB">
           <wp:simplePos x="0" y="0"/>
           <wp:positionH relativeFrom="column">
             <wp:posOffset>81915</wp:posOffset>
@@ -5205,20 +5372,7 @@
       <w:sdtEndPr/>
       <w:sdtContent>
         <w:r>
-          <w:t xml:space="preserve">João </w:t>
-        </w:r>
-        <w:proofErr w:type="spellStart"/>
-        <w:r>
-          <w:t>Girão</w:t>
-        </w:r>
-        <w:proofErr w:type="gramStart"/>
-        <w:r>
-          <w:t>;João</w:t>
-        </w:r>
-        <w:proofErr w:type="spellEnd"/>
-        <w:proofErr w:type="gramEnd"/>
-        <w:r>
-          <w:t xml:space="preserve"> Martins</w:t>
+          <w:t>João Girão;João Martins</w:t>
         </w:r>
       </w:sdtContent>
     </w:sdt>
@@ -5277,11 +5431,9 @@
       </w:sdtPr>
       <w:sdtEndPr/>
       <w:sdtContent>
-        <w:proofErr w:type="spellStart"/>
         <w:r>
-          <w:t>Draft</w:t>
+          <w:t>Ready for Revision</w:t>
         </w:r>
-        <w:proofErr w:type="spellEnd"/>
       </w:sdtContent>
     </w:sdt>
     <w:r>
@@ -6817,7 +6969,7 @@
 </file>
 
 <file path=customXml/itemProps2.xml><?xml version="1.0" encoding="utf-8"?>
-<ds:datastoreItem xmlns:ds="http://schemas.openxmlformats.org/officeDocument/2006/customXml" ds:itemID="{8D32495D-D48A-4371-8500-75CF0700E874}">
+<ds:datastoreItem xmlns:ds="http://schemas.openxmlformats.org/officeDocument/2006/customXml" ds:itemID="{B1EC4F0B-CC1B-43E9-A708-5DF4A7ED15FE}">
   <ds:schemaRefs>
     <ds:schemaRef ds:uri="http://schemas.openxmlformats.org/officeDocument/2006/bibliography"/>
   </ds:schemaRefs>

</xml_diff>

<commit_message>
state ready for approval
</commit_message>
<xml_diff>
--- a/Docs/Processes/Verification & Validation Process.docx
+++ b/Docs/Processes/Verification & Validation Process.docx
@@ -57,7 +57,7 @@
                   </w:tcPr>
                   <w:p>
                     <w:pPr>
-                      <w:pStyle w:val="NoSpacing"/>
+                      <w:pStyle w:val="SemEspaamento"/>
                       <w:rPr>
                         <w:rFonts w:asciiTheme="majorHAnsi" w:eastAsiaTheme="majorEastAsia" w:hAnsiTheme="majorHAnsi" w:cstheme="majorBidi"/>
                       </w:rPr>
@@ -95,7 +95,7 @@
                 <w:sdtContent>
                   <w:p>
                     <w:pPr>
-                      <w:pStyle w:val="NoSpacing"/>
+                      <w:pStyle w:val="SemEspaamento"/>
                       <w:rPr>
                         <w:rFonts w:asciiTheme="majorHAnsi" w:eastAsiaTheme="majorEastAsia" w:hAnsiTheme="majorHAnsi" w:cstheme="majorBidi"/>
                         <w:color w:val="4F81BD" w:themeColor="accent1"/>
@@ -142,7 +142,7 @@
                   </w:tcPr>
                   <w:p>
                     <w:pPr>
-                      <w:pStyle w:val="NoSpacing"/>
+                      <w:pStyle w:val="SemEspaamento"/>
                       <w:rPr>
                         <w:rFonts w:asciiTheme="majorHAnsi" w:eastAsiaTheme="majorEastAsia" w:hAnsiTheme="majorHAnsi" w:cstheme="majorBidi"/>
                       </w:rPr>
@@ -195,7 +195,7 @@
                 <w:sdtContent>
                   <w:p>
                     <w:pPr>
-                      <w:pStyle w:val="NoSpacing"/>
+                      <w:pStyle w:val="SemEspaamento"/>
                       <w:rPr>
                         <w:color w:val="4F81BD" w:themeColor="accent1"/>
                       </w:rPr>
@@ -228,7 +228,7 @@
                 <w:sdtContent>
                   <w:p>
                     <w:pPr>
-                      <w:pStyle w:val="NoSpacing"/>
+                      <w:pStyle w:val="SemEspaamento"/>
                       <w:rPr>
                         <w:color w:val="4F81BD" w:themeColor="accent1"/>
                       </w:rPr>
@@ -244,7 +244,7 @@
               </w:sdt>
               <w:p>
                 <w:pPr>
-                  <w:pStyle w:val="NoSpacing"/>
+                  <w:pStyle w:val="SemEspaamento"/>
                   <w:rPr>
                     <w:color w:val="4F81BD" w:themeColor="accent1"/>
                   </w:rPr>
@@ -310,7 +310,7 @@
       <w:sdtContent>
         <w:p>
           <w:pPr>
-            <w:pStyle w:val="TOCHeading"/>
+            <w:pStyle w:val="Cabealhodondice"/>
           </w:pPr>
           <w:r>
             <w:t>Content</w:t>
@@ -318,7 +318,7 @@
         </w:p>
         <w:p>
           <w:pPr>
-            <w:pStyle w:val="TOC1"/>
+            <w:pStyle w:val="ndice1"/>
             <w:tabs>
               <w:tab w:val="left" w:pos="440"/>
               <w:tab w:val="right" w:leader="dot" w:pos="8494"/>
@@ -347,7 +347,7 @@
           <w:hyperlink w:anchor="_Toc351935369" w:history="1">
             <w:r>
               <w:rPr>
-                <w:rStyle w:val="Hyperlink"/>
+                <w:rStyle w:val="Hiperligao"/>
                 <w:noProof/>
                 <w:lang w:val="en-US"/>
               </w:rPr>
@@ -363,7 +363,7 @@
             </w:r>
             <w:r>
               <w:rPr>
-                <w:rStyle w:val="Hyperlink"/>
+                <w:rStyle w:val="Hiperligao"/>
                 <w:noProof/>
                 <w:lang w:val="en-US"/>
               </w:rPr>
@@ -421,7 +421,7 @@
         </w:p>
         <w:p>
           <w:pPr>
-            <w:pStyle w:val="TOC1"/>
+            <w:pStyle w:val="ndice1"/>
             <w:tabs>
               <w:tab w:val="left" w:pos="440"/>
               <w:tab w:val="right" w:leader="dot" w:pos="8494"/>
@@ -435,7 +435,7 @@
           <w:hyperlink w:anchor="_Toc351935370" w:history="1">
             <w:r>
               <w:rPr>
-                <w:rStyle w:val="Hyperlink"/>
+                <w:rStyle w:val="Hiperligao"/>
                 <w:noProof/>
                 <w:lang w:val="en-US"/>
               </w:rPr>
@@ -451,7 +451,7 @@
             </w:r>
             <w:r>
               <w:rPr>
-                <w:rStyle w:val="Hyperlink"/>
+                <w:rStyle w:val="Hiperligao"/>
                 <w:noProof/>
                 <w:lang w:val="en-US"/>
               </w:rPr>
@@ -509,7 +509,7 @@
         </w:p>
         <w:p>
           <w:pPr>
-            <w:pStyle w:val="TOC1"/>
+            <w:pStyle w:val="ndice1"/>
             <w:tabs>
               <w:tab w:val="left" w:pos="660"/>
               <w:tab w:val="right" w:leader="dot" w:pos="8494"/>
@@ -523,7 +523,7 @@
           <w:hyperlink w:anchor="_Toc351935371" w:history="1">
             <w:r>
               <w:rPr>
-                <w:rStyle w:val="Hyperlink"/>
+                <w:rStyle w:val="Hiperligao"/>
                 <w:noProof/>
                 <w:lang w:val="en-US"/>
               </w:rPr>
@@ -539,7 +539,7 @@
             </w:r>
             <w:r>
               <w:rPr>
-                <w:rStyle w:val="Hyperlink"/>
+                <w:rStyle w:val="Hiperligao"/>
                 <w:noProof/>
                 <w:lang w:val="en-US"/>
               </w:rPr>
@@ -597,7 +597,7 @@
         </w:p>
         <w:p>
           <w:pPr>
-            <w:pStyle w:val="TOC1"/>
+            <w:pStyle w:val="ndice1"/>
             <w:tabs>
               <w:tab w:val="left" w:pos="660"/>
               <w:tab w:val="right" w:leader="dot" w:pos="8494"/>
@@ -611,7 +611,7 @@
           <w:hyperlink w:anchor="_Toc351935372" w:history="1">
             <w:r>
               <w:rPr>
-                <w:rStyle w:val="Hyperlink"/>
+                <w:rStyle w:val="Hiperligao"/>
                 <w:noProof/>
                 <w:lang w:val="en-US"/>
               </w:rPr>
@@ -627,7 +627,7 @@
             </w:r>
             <w:r>
               <w:rPr>
-                <w:rStyle w:val="Hyperlink"/>
+                <w:rStyle w:val="Hiperligao"/>
                 <w:noProof/>
                 <w:lang w:val="en-US"/>
               </w:rPr>
@@ -685,7 +685,7 @@
         </w:p>
         <w:p>
           <w:pPr>
-            <w:pStyle w:val="TOC1"/>
+            <w:pStyle w:val="ndice1"/>
             <w:tabs>
               <w:tab w:val="left" w:pos="440"/>
               <w:tab w:val="right" w:leader="dot" w:pos="8494"/>
@@ -699,7 +699,7 @@
           <w:hyperlink w:anchor="_Toc351935373" w:history="1">
             <w:r>
               <w:rPr>
-                <w:rStyle w:val="Hyperlink"/>
+                <w:rStyle w:val="Hiperligao"/>
                 <w:noProof/>
                 <w:lang w:val="en-US"/>
               </w:rPr>
@@ -715,7 +715,7 @@
             </w:r>
             <w:r>
               <w:rPr>
-                <w:rStyle w:val="Hyperlink"/>
+                <w:rStyle w:val="Hiperligao"/>
                 <w:noProof/>
                 <w:lang w:val="en-US"/>
               </w:rPr>
@@ -773,7 +773,7 @@
         </w:p>
         <w:p>
           <w:pPr>
-            <w:pStyle w:val="TOC1"/>
+            <w:pStyle w:val="ndice1"/>
             <w:tabs>
               <w:tab w:val="left" w:pos="440"/>
               <w:tab w:val="right" w:leader="dot" w:pos="8494"/>
@@ -787,7 +787,7 @@
           <w:hyperlink w:anchor="_Toc351935374" w:history="1">
             <w:r>
               <w:rPr>
-                <w:rStyle w:val="Hyperlink"/>
+                <w:rStyle w:val="Hiperligao"/>
                 <w:noProof/>
                 <w:lang w:val="en-US"/>
               </w:rPr>
@@ -803,7 +803,7 @@
             </w:r>
             <w:r>
               <w:rPr>
-                <w:rStyle w:val="Hyperlink"/>
+                <w:rStyle w:val="Hiperligao"/>
                 <w:noProof/>
                 <w:lang w:val="en-US"/>
               </w:rPr>
@@ -861,7 +861,7 @@
         </w:p>
         <w:p>
           <w:pPr>
-            <w:pStyle w:val="TOC1"/>
+            <w:pStyle w:val="ndice1"/>
             <w:tabs>
               <w:tab w:val="left" w:pos="440"/>
               <w:tab w:val="right" w:leader="dot" w:pos="8494"/>
@@ -875,7 +875,7 @@
           <w:hyperlink w:anchor="_Toc351935375" w:history="1">
             <w:r>
               <w:rPr>
-                <w:rStyle w:val="Hyperlink"/>
+                <w:rStyle w:val="Hiperligao"/>
                 <w:noProof/>
                 <w:lang w:val="en-US"/>
               </w:rPr>
@@ -891,7 +891,7 @@
             </w:r>
             <w:r>
               <w:rPr>
-                <w:rStyle w:val="Hyperlink"/>
+                <w:rStyle w:val="Hiperligao"/>
                 <w:noProof/>
                 <w:lang w:val="en-US"/>
               </w:rPr>
@@ -949,7 +949,7 @@
         </w:p>
         <w:p>
           <w:pPr>
-            <w:pStyle w:val="TOC1"/>
+            <w:pStyle w:val="ndice1"/>
             <w:tabs>
               <w:tab w:val="left" w:pos="440"/>
               <w:tab w:val="right" w:leader="dot" w:pos="8494"/>
@@ -963,7 +963,7 @@
           <w:hyperlink w:anchor="_Toc351935376" w:history="1">
             <w:r>
               <w:rPr>
-                <w:rStyle w:val="Hyperlink"/>
+                <w:rStyle w:val="Hiperligao"/>
                 <w:noProof/>
                 <w:lang w:val="en-US"/>
               </w:rPr>
@@ -979,7 +979,7 @@
             </w:r>
             <w:r>
               <w:rPr>
-                <w:rStyle w:val="Hyperlink"/>
+                <w:rStyle w:val="Hiperligao"/>
                 <w:noProof/>
                 <w:lang w:val="en-US"/>
               </w:rPr>
@@ -1104,7 +1104,7 @@
     </w:p>
     <w:p>
       <w:pPr>
-        <w:pStyle w:val="TableofFigures"/>
+        <w:pStyle w:val="ndicedeilustraes"/>
         <w:tabs>
           <w:tab w:val="right" w:leader="dot" w:pos="8494"/>
         </w:tabs>
@@ -1132,7 +1132,7 @@
       <w:hyperlink w:anchor="_Toc351935379" w:history="1">
         <w:r>
           <w:rPr>
-            <w:rStyle w:val="Hyperlink"/>
+            <w:rStyle w:val="Hiperligao"/>
             <w:noProof/>
             <w:lang w:val="en-US"/>
           </w:rPr>
@@ -1190,7 +1190,7 @@
     </w:p>
     <w:p>
       <w:pPr>
-        <w:pStyle w:val="TableofFigures"/>
+        <w:pStyle w:val="ndicedeilustraes"/>
         <w:tabs>
           <w:tab w:val="right" w:leader="dot" w:pos="8494"/>
         </w:tabs>
@@ -1203,7 +1203,7 @@
       <w:hyperlink w:anchor="_Toc351935380" w:history="1">
         <w:r>
           <w:rPr>
-            <w:rStyle w:val="Hyperlink"/>
+            <w:rStyle w:val="Hiperligao"/>
             <w:noProof/>
             <w:lang w:val="en-US"/>
           </w:rPr>
@@ -1275,7 +1275,7 @@
     <w:p/>
     <w:tbl>
       <w:tblPr>
-        <w:tblStyle w:val="TableGrid"/>
+        <w:tblStyle w:val="Tabelacomgrelha"/>
         <w:tblW w:w="9606" w:type="dxa"/>
         <w:tblLook w:val="04A0" w:firstRow="1" w:lastRow="0" w:firstColumn="1" w:lastColumn="0" w:noHBand="0" w:noVBand="1"/>
       </w:tblPr>
@@ -1443,7 +1443,7 @@
             <w:sdtContent>
               <w:p>
                 <w:pPr>
-                  <w:pStyle w:val="NoSpacing"/>
+                  <w:pStyle w:val="SemEspaamento"/>
                   <w:jc w:val="center"/>
                   <w:rPr>
                     <w:rFonts w:eastAsiaTheme="minorHAnsi"/>
@@ -1559,7 +1559,7 @@
             <w:sdtContent>
               <w:p>
                 <w:pPr>
-                  <w:pStyle w:val="NoSpacing"/>
+                  <w:pStyle w:val="SemEspaamento"/>
                   <w:jc w:val="center"/>
                   <w:rPr>
                     <w:rFonts w:eastAsiaTheme="minorHAnsi"/>
@@ -1654,7 +1654,7 @@
           </w:tcPr>
           <w:p>
             <w:pPr>
-              <w:pStyle w:val="NoSpacing"/>
+              <w:pStyle w:val="SemEspaamento"/>
               <w:jc w:val="center"/>
               <w:rPr>
                 <w:rFonts w:eastAsiaTheme="minorHAnsi"/>
@@ -1739,7 +1739,7 @@
           </w:tcPr>
           <w:p>
             <w:pPr>
-              <w:pStyle w:val="NoSpacing"/>
+              <w:pStyle w:val="SemEspaamento"/>
               <w:jc w:val="center"/>
               <w:rPr>
                 <w:rFonts w:eastAsiaTheme="minorHAnsi"/>
@@ -1799,7 +1799,7 @@
           </w:tcPr>
           <w:p>
             <w:pPr>
-              <w:pStyle w:val="NoSpacing"/>
+              <w:pStyle w:val="SemEspaamento"/>
               <w:jc w:val="center"/>
               <w:rPr>
                 <w:rFonts w:eastAsiaTheme="minorHAnsi"/>
@@ -1865,7 +1865,7 @@
           </w:tcPr>
           <w:p>
             <w:pPr>
-              <w:pStyle w:val="NoSpacing"/>
+              <w:pStyle w:val="SemEspaamento"/>
               <w:jc w:val="center"/>
               <w:rPr>
                 <w:rFonts w:eastAsiaTheme="minorHAnsi"/>
@@ -1927,7 +1927,7 @@
           </w:tcPr>
           <w:p>
             <w:pPr>
-              <w:pStyle w:val="NoSpacing"/>
+              <w:pStyle w:val="SemEspaamento"/>
               <w:jc w:val="center"/>
               <w:rPr>
                 <w:rFonts w:eastAsiaTheme="minorHAnsi"/>
@@ -1984,7 +1984,7 @@
     </w:tbl>
     <w:p>
       <w:pPr>
-        <w:pStyle w:val="Caption"/>
+        <w:pStyle w:val="Legenda"/>
         <w:rPr>
           <w:lang w:val="en-US"/>
         </w:rPr>
@@ -2045,7 +2045,7 @@
     <w:p/>
     <w:tbl>
       <w:tblPr>
-        <w:tblStyle w:val="TableGrid"/>
+        <w:tblStyle w:val="Tabelacomgrelha"/>
         <w:tblW w:w="9607" w:type="dxa"/>
         <w:tblLook w:val="04A0" w:firstRow="1" w:lastRow="0" w:firstColumn="1" w:lastColumn="0" w:noHBand="0" w:noVBand="1"/>
       </w:tblPr>
@@ -2394,7 +2394,7 @@
           </w:tcPr>
           <w:p>
             <w:pPr>
-              <w:pStyle w:val="NoSpacing"/>
+              <w:pStyle w:val="SemEspaamento"/>
               <w:jc w:val="center"/>
               <w:rPr>
                 <w:rFonts w:eastAsiaTheme="minorHAnsi"/>
@@ -2514,7 +2514,7 @@
           </w:tcPr>
           <w:p>
             <w:pPr>
-              <w:pStyle w:val="NoSpacing"/>
+              <w:pStyle w:val="SemEspaamento"/>
               <w:jc w:val="center"/>
               <w:rPr>
                 <w:rFonts w:eastAsiaTheme="minorHAnsi"/>
@@ -2635,16 +2635,13 @@
           </w:tcPr>
           <w:p>
             <w:pPr>
-              <w:pStyle w:val="NoSpacing"/>
-              <w:jc w:val="center"/>
-              <w:rPr>
-                <w:rFonts w:eastAsiaTheme="minorHAnsi"/>
-                <w:lang w:val="en-US"/>
-              </w:rPr>
-            </w:pPr>
-            <w:r>
-              <w:rPr>
-                <w:rFonts w:eastAsiaTheme="minorHAnsi"/>
+              <w:jc w:val="center"/>
+              <w:rPr>
+                <w:lang w:val="en-US"/>
+              </w:rPr>
+            </w:pPr>
+            <w:r>
+              <w:rPr>
                 <w:lang w:val="en-US"/>
               </w:rPr>
               <w:t>06-04-2013</w:t>
@@ -2760,7 +2757,7 @@
           </w:tcPr>
           <w:p>
             <w:pPr>
-              <w:pStyle w:val="NoSpacing"/>
+              <w:pStyle w:val="SemEspaamento"/>
               <w:jc w:val="center"/>
               <w:rPr>
                 <w:rFonts w:eastAsiaTheme="minorHAnsi"/>
@@ -2859,7 +2856,7 @@
           </w:tcPr>
           <w:p>
             <w:pPr>
-              <w:pStyle w:val="NoSpacing"/>
+              <w:pStyle w:val="SemEspaamento"/>
               <w:jc w:val="center"/>
               <w:rPr>
                 <w:rFonts w:eastAsiaTheme="minorHAnsi"/>
@@ -2979,13 +2976,20 @@
           </w:tcPr>
           <w:p>
             <w:pPr>
-              <w:pStyle w:val="NoSpacing"/>
+              <w:pStyle w:val="SemEspaamento"/>
               <w:jc w:val="center"/>
               <w:rPr>
                 <w:rFonts w:eastAsiaTheme="minorHAnsi"/>
                 <w:lang w:val="en-US"/>
               </w:rPr>
             </w:pPr>
+            <w:r>
+              <w:rPr>
+                <w:rFonts w:eastAsiaTheme="minorHAnsi"/>
+                <w:lang w:val="en-US"/>
+              </w:rPr>
+              <w:t>06-04-2013</w:t>
+            </w:r>
           </w:p>
         </w:tc>
         <w:tc>
@@ -3000,6 +3004,12 @@
                 <w:lang w:val="en-US"/>
               </w:rPr>
             </w:pPr>
+            <w:r>
+              <w:rPr>
+                <w:lang w:val="en-US"/>
+              </w:rPr>
+              <w:t>Changing State</w:t>
+            </w:r>
           </w:p>
         </w:tc>
         <w:tc>
@@ -3014,6 +3024,12 @@
                 <w:lang w:val="en-US"/>
               </w:rPr>
             </w:pPr>
+            <w:r>
+              <w:rPr>
+                <w:lang w:val="en-US"/>
+              </w:rPr>
+              <w:t>João Girão</w:t>
+            </w:r>
           </w:p>
         </w:tc>
         <w:tc>
@@ -3028,6 +3044,12 @@
                 <w:lang w:val="en-US"/>
               </w:rPr>
             </w:pPr>
+            <w:r>
+              <w:rPr>
+                <w:lang w:val="en-US"/>
+              </w:rPr>
+              <w:t>0.3</w:t>
+            </w:r>
           </w:p>
         </w:tc>
         <w:tc>
@@ -3057,6 +3079,12 @@
                 <w:lang w:val="en-US"/>
               </w:rPr>
             </w:pPr>
+            <w:r>
+              <w:rPr>
+                <w:lang w:val="en-US"/>
+              </w:rPr>
+              <w:t>Ready for Approval</w:t>
+            </w:r>
           </w:p>
         </w:tc>
       </w:tr>
@@ -3068,7 +3096,7 @@
           </w:tcPr>
           <w:p>
             <w:pPr>
-              <w:pStyle w:val="NoSpacing"/>
+              <w:pStyle w:val="SemEspaamento"/>
               <w:jc w:val="center"/>
               <w:rPr>
                 <w:rFonts w:eastAsiaTheme="minorHAnsi"/>
@@ -3157,7 +3185,7 @@
           </w:tcPr>
           <w:p>
             <w:pPr>
-              <w:pStyle w:val="NoSpacing"/>
+              <w:pStyle w:val="SemEspaamento"/>
               <w:jc w:val="center"/>
               <w:rPr>
                 <w:rFonts w:eastAsiaTheme="minorHAnsi"/>
@@ -3246,7 +3274,7 @@
           </w:tcPr>
           <w:p>
             <w:pPr>
-              <w:pStyle w:val="NoSpacing"/>
+              <w:pStyle w:val="SemEspaamento"/>
               <w:jc w:val="center"/>
               <w:rPr>
                 <w:rFonts w:eastAsiaTheme="minorHAnsi"/>
@@ -3330,7 +3358,7 @@
     </w:tbl>
     <w:p>
       <w:pPr>
-        <w:pStyle w:val="Caption"/>
+        <w:pStyle w:val="Legenda"/>
         <w:rPr>
           <w:lang w:val="en-US"/>
         </w:rPr>
@@ -3389,10 +3417,12 @@
           <w:docGrid w:linePitch="360"/>
         </w:sectPr>
       </w:pPr>
-    </w:p>
-    <w:p>
-      <w:pPr>
-        <w:pStyle w:val="Heading1"/>
+      <w:bookmarkStart w:id="2" w:name="_GoBack"/>
+      <w:bookmarkEnd w:id="2"/>
+    </w:p>
+    <w:p>
+      <w:pPr>
+        <w:pStyle w:val="Cabealho1"/>
         <w:numPr>
           <w:ilvl w:val="0"/>
           <w:numId w:val="3"/>
@@ -3401,7 +3431,7 @@
           <w:lang w:val="en-US"/>
         </w:rPr>
       </w:pPr>
-      <w:bookmarkStart w:id="2" w:name="_Toc351935369"/>
+      <w:bookmarkStart w:id="3" w:name="_Toc351935369"/>
       <w:r>
         <w:rPr>
           <w:lang w:val="en-US"/>
@@ -3409,7 +3439,7 @@
         <w:lastRenderedPageBreak/>
         <w:t>Purpose</w:t>
       </w:r>
-      <w:bookmarkEnd w:id="2"/>
+      <w:bookmarkEnd w:id="3"/>
     </w:p>
     <w:p>
       <w:pPr>
@@ -3493,7 +3523,7 @@
     </w:p>
     <w:p>
       <w:pPr>
-        <w:pStyle w:val="Heading1"/>
+        <w:pStyle w:val="Cabealho1"/>
         <w:numPr>
           <w:ilvl w:val="0"/>
           <w:numId w:val="3"/>
@@ -3502,18 +3532,18 @@
           <w:lang w:val="en-US"/>
         </w:rPr>
       </w:pPr>
-      <w:bookmarkStart w:id="3" w:name="_Toc351935370"/>
+      <w:bookmarkStart w:id="4" w:name="_Toc351935370"/>
       <w:r>
         <w:rPr>
           <w:lang w:val="en-US"/>
         </w:rPr>
         <w:t>Inputs and Outputs</w:t>
       </w:r>
-      <w:bookmarkEnd w:id="3"/>
-    </w:p>
-    <w:p>
-      <w:pPr>
-        <w:pStyle w:val="Heading1"/>
+      <w:bookmarkEnd w:id="4"/>
+    </w:p>
+    <w:p>
+      <w:pPr>
+        <w:pStyle w:val="Cabealho1"/>
         <w:numPr>
           <w:ilvl w:val="1"/>
           <w:numId w:val="3"/>
@@ -3522,14 +3552,14 @@
           <w:lang w:val="en-US"/>
         </w:rPr>
       </w:pPr>
-      <w:bookmarkStart w:id="4" w:name="_Toc351935371"/>
+      <w:bookmarkStart w:id="5" w:name="_Toc351935371"/>
       <w:r>
         <w:rPr>
           <w:lang w:val="en-US"/>
         </w:rPr>
         <w:t>Inputs</w:t>
       </w:r>
-      <w:bookmarkEnd w:id="4"/>
+      <w:bookmarkEnd w:id="5"/>
     </w:p>
     <w:p>
       <w:pPr>
@@ -3578,7 +3608,7 @@
     </w:p>
     <w:p>
       <w:pPr>
-        <w:pStyle w:val="Heading1"/>
+        <w:pStyle w:val="Cabealho1"/>
         <w:numPr>
           <w:ilvl w:val="1"/>
           <w:numId w:val="3"/>
@@ -3587,14 +3617,14 @@
           <w:lang w:val="en-US"/>
         </w:rPr>
       </w:pPr>
-      <w:bookmarkStart w:id="5" w:name="_Toc351935372"/>
+      <w:bookmarkStart w:id="6" w:name="_Toc351935372"/>
       <w:r>
         <w:rPr>
           <w:lang w:val="en-US"/>
         </w:rPr>
         <w:t>Outputs</w:t>
       </w:r>
-      <w:bookmarkEnd w:id="5"/>
+      <w:bookmarkEnd w:id="6"/>
     </w:p>
     <w:p>
       <w:pPr>
@@ -3680,7 +3710,7 @@
     </w:p>
     <w:p>
       <w:pPr>
-        <w:pStyle w:val="Heading1"/>
+        <w:pStyle w:val="Cabealho1"/>
         <w:numPr>
           <w:ilvl w:val="0"/>
           <w:numId w:val="3"/>
@@ -3689,18 +3719,18 @@
           <w:lang w:val="en-US"/>
         </w:rPr>
       </w:pPr>
-      <w:bookmarkStart w:id="6" w:name="_Toc351935373"/>
+      <w:bookmarkStart w:id="7" w:name="_Toc351935373"/>
       <w:r>
         <w:rPr>
           <w:lang w:val="en-US"/>
         </w:rPr>
         <w:t>Activities</w:t>
       </w:r>
-      <w:bookmarkEnd w:id="6"/>
-    </w:p>
-    <w:p>
-      <w:pPr>
-        <w:pStyle w:val="ListParagraph"/>
+      <w:bookmarkEnd w:id="7"/>
+    </w:p>
+    <w:p>
+      <w:pPr>
+        <w:pStyle w:val="PargrafodaLista"/>
         <w:numPr>
           <w:ilvl w:val="0"/>
           <w:numId w:val="4"/>
@@ -3725,7 +3755,7 @@
     </w:p>
     <w:p>
       <w:pPr>
-        <w:pStyle w:val="ListParagraph"/>
+        <w:pStyle w:val="PargrafodaLista"/>
         <w:numPr>
           <w:ilvl w:val="1"/>
           <w:numId w:val="4"/>
@@ -3743,7 +3773,7 @@
     </w:p>
     <w:p>
       <w:pPr>
-        <w:pStyle w:val="ListParagraph"/>
+        <w:pStyle w:val="PargrafodaLista"/>
         <w:numPr>
           <w:ilvl w:val="2"/>
           <w:numId w:val="4"/>
@@ -3773,7 +3803,7 @@
     </w:p>
     <w:p>
       <w:pPr>
-        <w:pStyle w:val="ListParagraph"/>
+        <w:pStyle w:val="PargrafodaLista"/>
         <w:numPr>
           <w:ilvl w:val="1"/>
           <w:numId w:val="4"/>
@@ -3791,7 +3821,7 @@
     </w:p>
     <w:p>
       <w:pPr>
-        <w:pStyle w:val="ListParagraph"/>
+        <w:pStyle w:val="PargrafodaLista"/>
         <w:numPr>
           <w:ilvl w:val="2"/>
           <w:numId w:val="4"/>
@@ -3821,7 +3851,7 @@
     </w:p>
     <w:p>
       <w:pPr>
-        <w:pStyle w:val="ListParagraph"/>
+        <w:pStyle w:val="PargrafodaLista"/>
         <w:numPr>
           <w:ilvl w:val="2"/>
           <w:numId w:val="4"/>
@@ -3845,7 +3875,7 @@
     </w:p>
     <w:p>
       <w:pPr>
-        <w:pStyle w:val="ListParagraph"/>
+        <w:pStyle w:val="PargrafodaLista"/>
         <w:numPr>
           <w:ilvl w:val="2"/>
           <w:numId w:val="4"/>
@@ -3863,7 +3893,7 @@
     </w:p>
     <w:p>
       <w:pPr>
-        <w:pStyle w:val="ListParagraph"/>
+        <w:pStyle w:val="PargrafodaLista"/>
         <w:numPr>
           <w:ilvl w:val="1"/>
           <w:numId w:val="4"/>
@@ -3881,7 +3911,7 @@
     </w:p>
     <w:p>
       <w:pPr>
-        <w:pStyle w:val="ListParagraph"/>
+        <w:pStyle w:val="PargrafodaLista"/>
         <w:numPr>
           <w:ilvl w:val="2"/>
           <w:numId w:val="4"/>
@@ -3905,7 +3935,7 @@
     </w:p>
     <w:p>
       <w:pPr>
-        <w:pStyle w:val="ListParagraph"/>
+        <w:pStyle w:val="PargrafodaLista"/>
         <w:numPr>
           <w:ilvl w:val="2"/>
           <w:numId w:val="4"/>
@@ -3929,7 +3959,7 @@
     </w:p>
     <w:p>
       <w:pPr>
-        <w:pStyle w:val="ListParagraph"/>
+        <w:pStyle w:val="PargrafodaLista"/>
         <w:numPr>
           <w:ilvl w:val="1"/>
           <w:numId w:val="4"/>
@@ -3947,7 +3977,7 @@
     </w:p>
     <w:p>
       <w:pPr>
-        <w:pStyle w:val="ListParagraph"/>
+        <w:pStyle w:val="PargrafodaLista"/>
         <w:numPr>
           <w:ilvl w:val="2"/>
           <w:numId w:val="4"/>
@@ -3971,7 +4001,7 @@
     </w:p>
     <w:p>
       <w:pPr>
-        <w:pStyle w:val="ListParagraph"/>
+        <w:pStyle w:val="PargrafodaLista"/>
         <w:numPr>
           <w:ilvl w:val="1"/>
           <w:numId w:val="4"/>
@@ -3989,7 +4019,7 @@
     </w:p>
     <w:p>
       <w:pPr>
-        <w:pStyle w:val="ListParagraph"/>
+        <w:pStyle w:val="PargrafodaLista"/>
         <w:numPr>
           <w:ilvl w:val="2"/>
           <w:numId w:val="4"/>
@@ -4007,7 +4037,7 @@
     </w:p>
     <w:p>
       <w:pPr>
-        <w:pStyle w:val="ListParagraph"/>
+        <w:pStyle w:val="PargrafodaLista"/>
         <w:ind w:left="2160"/>
         <w:rPr>
           <w:lang w:val="en-US"/>
@@ -4016,7 +4046,7 @@
     </w:p>
     <w:p>
       <w:pPr>
-        <w:pStyle w:val="ListParagraph"/>
+        <w:pStyle w:val="PargrafodaLista"/>
         <w:ind w:left="2160"/>
         <w:rPr>
           <w:lang w:val="en-US"/>
@@ -4025,7 +4055,7 @@
     </w:p>
     <w:p>
       <w:pPr>
-        <w:pStyle w:val="ListParagraph"/>
+        <w:pStyle w:val="PargrafodaLista"/>
         <w:ind w:left="2160"/>
         <w:rPr>
           <w:lang w:val="en-US"/>
@@ -4034,7 +4064,7 @@
     </w:p>
     <w:p>
       <w:pPr>
-        <w:pStyle w:val="ListParagraph"/>
+        <w:pStyle w:val="PargrafodaLista"/>
         <w:ind w:left="2160"/>
         <w:rPr>
           <w:lang w:val="en-US"/>
@@ -4043,7 +4073,7 @@
     </w:p>
     <w:p>
       <w:pPr>
-        <w:pStyle w:val="ListParagraph"/>
+        <w:pStyle w:val="PargrafodaLista"/>
         <w:numPr>
           <w:ilvl w:val="0"/>
           <w:numId w:val="4"/>
@@ -4068,7 +4098,7 @@
     </w:p>
     <w:p>
       <w:pPr>
-        <w:pStyle w:val="ListParagraph"/>
+        <w:pStyle w:val="PargrafodaLista"/>
         <w:numPr>
           <w:ilvl w:val="1"/>
           <w:numId w:val="4"/>
@@ -4086,7 +4116,7 @@
     </w:p>
     <w:p>
       <w:pPr>
-        <w:pStyle w:val="ListParagraph"/>
+        <w:pStyle w:val="PargrafodaLista"/>
         <w:numPr>
           <w:ilvl w:val="2"/>
           <w:numId w:val="4"/>
@@ -4116,7 +4146,7 @@
     </w:p>
     <w:p>
       <w:pPr>
-        <w:pStyle w:val="ListParagraph"/>
+        <w:pStyle w:val="PargrafodaLista"/>
         <w:numPr>
           <w:ilvl w:val="1"/>
           <w:numId w:val="4"/>
@@ -4152,7 +4182,7 @@
     </w:p>
     <w:p>
       <w:pPr>
-        <w:pStyle w:val="ListParagraph"/>
+        <w:pStyle w:val="PargrafodaLista"/>
         <w:numPr>
           <w:ilvl w:val="1"/>
           <w:numId w:val="4"/>
@@ -4170,7 +4200,7 @@
     </w:p>
     <w:p>
       <w:pPr>
-        <w:pStyle w:val="ListParagraph"/>
+        <w:pStyle w:val="PargrafodaLista"/>
         <w:numPr>
           <w:ilvl w:val="1"/>
           <w:numId w:val="4"/>
@@ -4194,7 +4224,7 @@
     </w:p>
     <w:p>
       <w:pPr>
-        <w:pStyle w:val="ListParagraph"/>
+        <w:pStyle w:val="PargrafodaLista"/>
         <w:numPr>
           <w:ilvl w:val="1"/>
           <w:numId w:val="4"/>
@@ -4218,7 +4248,7 @@
     </w:p>
     <w:p>
       <w:pPr>
-        <w:pStyle w:val="ListParagraph"/>
+        <w:pStyle w:val="PargrafodaLista"/>
         <w:numPr>
           <w:ilvl w:val="1"/>
           <w:numId w:val="4"/>
@@ -4254,7 +4284,7 @@
     </w:p>
     <w:p>
       <w:pPr>
-        <w:pStyle w:val="ListParagraph"/>
+        <w:pStyle w:val="PargrafodaLista"/>
         <w:ind w:left="1440"/>
         <w:rPr>
           <w:lang w:val="en-US"/>
@@ -4263,7 +4293,7 @@
     </w:p>
     <w:p>
       <w:pPr>
-        <w:pStyle w:val="ListParagraph"/>
+        <w:pStyle w:val="PargrafodaLista"/>
         <w:numPr>
           <w:ilvl w:val="0"/>
           <w:numId w:val="4"/>
@@ -4283,7 +4313,7 @@
     </w:p>
     <w:p>
       <w:pPr>
-        <w:pStyle w:val="ListParagraph"/>
+        <w:pStyle w:val="PargrafodaLista"/>
         <w:numPr>
           <w:ilvl w:val="1"/>
           <w:numId w:val="4"/>
@@ -4308,7 +4338,7 @@
     </w:p>
     <w:p>
       <w:pPr>
-        <w:pStyle w:val="ListParagraph"/>
+        <w:pStyle w:val="PargrafodaLista"/>
         <w:numPr>
           <w:ilvl w:val="2"/>
           <w:numId w:val="4"/>
@@ -4332,7 +4362,7 @@
     </w:p>
     <w:p>
       <w:pPr>
-        <w:pStyle w:val="ListParagraph"/>
+        <w:pStyle w:val="PargrafodaLista"/>
         <w:numPr>
           <w:ilvl w:val="2"/>
           <w:numId w:val="4"/>
@@ -4380,7 +4410,7 @@
     </w:p>
     <w:p>
       <w:pPr>
-        <w:pStyle w:val="ListParagraph"/>
+        <w:pStyle w:val="PargrafodaLista"/>
         <w:numPr>
           <w:ilvl w:val="2"/>
           <w:numId w:val="4"/>
@@ -4404,7 +4434,7 @@
     </w:p>
     <w:p>
       <w:pPr>
-        <w:pStyle w:val="ListParagraph"/>
+        <w:pStyle w:val="PargrafodaLista"/>
         <w:numPr>
           <w:ilvl w:val="2"/>
           <w:numId w:val="4"/>
@@ -4440,7 +4470,7 @@
     </w:p>
     <w:p>
       <w:pPr>
-        <w:pStyle w:val="ListParagraph"/>
+        <w:pStyle w:val="PargrafodaLista"/>
         <w:numPr>
           <w:ilvl w:val="3"/>
           <w:numId w:val="4"/>
@@ -4458,7 +4488,7 @@
     </w:p>
     <w:p>
       <w:pPr>
-        <w:pStyle w:val="ListParagraph"/>
+        <w:pStyle w:val="PargrafodaLista"/>
         <w:numPr>
           <w:ilvl w:val="3"/>
           <w:numId w:val="4"/>
@@ -4473,12 +4503,10 @@
         </w:rPr>
         <w:t>Else: create various reports.</w:t>
       </w:r>
-      <w:bookmarkStart w:id="7" w:name="_GoBack"/>
-      <w:bookmarkEnd w:id="7"/>
-    </w:p>
-    <w:p>
-      <w:pPr>
-        <w:pStyle w:val="ListParagraph"/>
+    </w:p>
+    <w:p>
+      <w:pPr>
+        <w:pStyle w:val="PargrafodaLista"/>
         <w:numPr>
           <w:ilvl w:val="1"/>
           <w:numId w:val="4"/>
@@ -4503,7 +4531,7 @@
     </w:p>
     <w:p>
       <w:pPr>
-        <w:pStyle w:val="ListParagraph"/>
+        <w:pStyle w:val="PargrafodaLista"/>
         <w:numPr>
           <w:ilvl w:val="2"/>
           <w:numId w:val="4"/>
@@ -4521,7 +4549,7 @@
     </w:p>
     <w:p>
       <w:pPr>
-        <w:pStyle w:val="ListParagraph"/>
+        <w:pStyle w:val="PargrafodaLista"/>
         <w:numPr>
           <w:ilvl w:val="2"/>
           <w:numId w:val="4"/>
@@ -4539,7 +4567,7 @@
     </w:p>
     <w:p>
       <w:pPr>
-        <w:pStyle w:val="ListParagraph"/>
+        <w:pStyle w:val="PargrafodaLista"/>
         <w:numPr>
           <w:ilvl w:val="3"/>
           <w:numId w:val="4"/>
@@ -4573,7 +4601,7 @@
     </w:p>
     <w:p>
       <w:pPr>
-        <w:pStyle w:val="ListParagraph"/>
+        <w:pStyle w:val="PargrafodaLista"/>
         <w:numPr>
           <w:ilvl w:val="3"/>
           <w:numId w:val="4"/>
@@ -4591,7 +4619,7 @@
     </w:p>
     <w:p>
       <w:pPr>
-        <w:pStyle w:val="ListParagraph"/>
+        <w:pStyle w:val="PargrafodaLista"/>
         <w:numPr>
           <w:ilvl w:val="1"/>
           <w:numId w:val="4"/>
@@ -4616,7 +4644,7 @@
     </w:p>
     <w:p>
       <w:pPr>
-        <w:pStyle w:val="Heading1"/>
+        <w:pStyle w:val="Cabealho1"/>
         <w:numPr>
           <w:ilvl w:val="0"/>
           <w:numId w:val="3"/>
@@ -4649,7 +4677,7 @@
     </w:p>
     <w:p>
       <w:pPr>
-        <w:pStyle w:val="Heading1"/>
+        <w:pStyle w:val="Cabealho1"/>
         <w:numPr>
           <w:ilvl w:val="0"/>
           <w:numId w:val="3"/>
@@ -4683,7 +4711,7 @@
     </w:p>
     <w:p>
       <w:pPr>
-        <w:pStyle w:val="Heading1"/>
+        <w:pStyle w:val="Cabealho1"/>
         <w:numPr>
           <w:ilvl w:val="0"/>
           <w:numId w:val="3"/>
@@ -4703,7 +4731,7 @@
     </w:p>
     <w:p>
       <w:pPr>
-        <w:pStyle w:val="ListParagraph"/>
+        <w:pStyle w:val="PargrafodaLista"/>
         <w:numPr>
           <w:ilvl w:val="0"/>
           <w:numId w:val="5"/>
@@ -4721,7 +4749,7 @@
     </w:p>
     <w:p>
       <w:pPr>
-        <w:pStyle w:val="ListParagraph"/>
+        <w:pStyle w:val="PargrafodaLista"/>
         <w:numPr>
           <w:ilvl w:val="1"/>
           <w:numId w:val="5"/>
@@ -4739,7 +4767,7 @@
     </w:p>
     <w:p>
       <w:pPr>
-        <w:pStyle w:val="ListParagraph"/>
+        <w:pStyle w:val="PargrafodaLista"/>
         <w:numPr>
           <w:ilvl w:val="1"/>
           <w:numId w:val="5"/>
@@ -4757,7 +4785,7 @@
     </w:p>
     <w:p>
       <w:pPr>
-        <w:pStyle w:val="ListParagraph"/>
+        <w:pStyle w:val="PargrafodaLista"/>
         <w:numPr>
           <w:ilvl w:val="0"/>
           <w:numId w:val="5"/>
@@ -4775,7 +4803,7 @@
     </w:p>
     <w:p>
       <w:pPr>
-        <w:pStyle w:val="ListParagraph"/>
+        <w:pStyle w:val="PargrafodaLista"/>
         <w:numPr>
           <w:ilvl w:val="0"/>
           <w:numId w:val="5"/>
@@ -4833,7 +4861,7 @@
 <w:ftr xmlns:wpc="http://schemas.microsoft.com/office/word/2010/wordprocessingCanvas" xmlns:mc="http://schemas.openxmlformats.org/markup-compatibility/2006" xmlns:o="urn:schemas-microsoft-com:office:office" xmlns:r="http://schemas.openxmlformats.org/officeDocument/2006/relationships" xmlns:m="http://schemas.openxmlformats.org/officeDocument/2006/math" xmlns:v="urn:schemas-microsoft-com:vml" xmlns:wp14="http://schemas.microsoft.com/office/word/2010/wordprocessingDrawing" xmlns:wp="http://schemas.openxmlformats.org/drawingml/2006/wordprocessingDrawing" xmlns:w10="urn:schemas-microsoft-com:office:word" xmlns:w="http://schemas.openxmlformats.org/wordprocessingml/2006/main" xmlns:w14="http://schemas.microsoft.com/office/word/2010/wordml" xmlns:w15="http://schemas.microsoft.com/office/word/2012/wordml" xmlns:wpg="http://schemas.microsoft.com/office/word/2010/wordprocessingGroup" xmlns:wpi="http://schemas.microsoft.com/office/word/2010/wordprocessingInk" xmlns:wne="http://schemas.microsoft.com/office/word/2006/wordml" xmlns:wps="http://schemas.microsoft.com/office/word/2010/wordprocessingShape" mc:Ignorable="w14 w15 wp14">
   <w:p>
     <w:pPr>
-      <w:pStyle w:val="Footer"/>
+      <w:pStyle w:val="Rodap"/>
     </w:pPr>
     <w:r>
       <w:t>Projeto Soft</w:t>
@@ -4844,7 +4872,7 @@
   </w:p>
   <w:p>
     <w:pPr>
-      <w:pStyle w:val="Footer"/>
+      <w:pStyle w:val="Rodap"/>
     </w:pPr>
     <w:sdt>
       <w:sdtPr>
@@ -4874,7 +4902,7 @@
 <w:ftr xmlns:wpc="http://schemas.microsoft.com/office/word/2010/wordprocessingCanvas" xmlns:mc="http://schemas.openxmlformats.org/markup-compatibility/2006" xmlns:o="urn:schemas-microsoft-com:office:office" xmlns:r="http://schemas.openxmlformats.org/officeDocument/2006/relationships" xmlns:m="http://schemas.openxmlformats.org/officeDocument/2006/math" xmlns:v="urn:schemas-microsoft-com:vml" xmlns:wp14="http://schemas.microsoft.com/office/word/2010/wordprocessingDrawing" xmlns:wp="http://schemas.openxmlformats.org/drawingml/2006/wordprocessingDrawing" xmlns:w10="urn:schemas-microsoft-com:office:word" xmlns:w="http://schemas.openxmlformats.org/wordprocessingml/2006/main" xmlns:w14="http://schemas.microsoft.com/office/word/2010/wordml" xmlns:w15="http://schemas.microsoft.com/office/word/2012/wordml" xmlns:wpg="http://schemas.microsoft.com/office/word/2010/wordprocessingGroup" xmlns:wpi="http://schemas.microsoft.com/office/word/2010/wordprocessingInk" xmlns:wne="http://schemas.microsoft.com/office/word/2006/wordml" xmlns:wps="http://schemas.microsoft.com/office/word/2010/wordprocessingShape" mc:Ignorable="w14 w15 wp14">
   <w:p>
     <w:pPr>
-      <w:pStyle w:val="Footer"/>
+      <w:pStyle w:val="Rodap"/>
     </w:pPr>
     <w:r>
       <w:t>Projeto Software 2013</w:t>
@@ -4888,7 +4916,7 @@
   </w:p>
   <w:p>
     <w:pPr>
-      <w:pStyle w:val="Footer"/>
+      <w:pStyle w:val="Rodap"/>
       <w:tabs>
         <w:tab w:val="clear" w:pos="4252"/>
       </w:tabs>
@@ -4918,7 +4946,7 @@
 <w:ftr xmlns:wpc="http://schemas.microsoft.com/office/word/2010/wordprocessingCanvas" xmlns:mc="http://schemas.openxmlformats.org/markup-compatibility/2006" xmlns:o="urn:schemas-microsoft-com:office:office" xmlns:r="http://schemas.openxmlformats.org/officeDocument/2006/relationships" xmlns:m="http://schemas.openxmlformats.org/officeDocument/2006/math" xmlns:v="urn:schemas-microsoft-com:vml" xmlns:wp14="http://schemas.microsoft.com/office/word/2010/wordprocessingDrawing" xmlns:wp="http://schemas.openxmlformats.org/drawingml/2006/wordprocessingDrawing" xmlns:w10="urn:schemas-microsoft-com:office:word" xmlns:w="http://schemas.openxmlformats.org/wordprocessingml/2006/main" xmlns:w14="http://schemas.microsoft.com/office/word/2010/wordml" xmlns:w15="http://schemas.microsoft.com/office/word/2012/wordml" xmlns:wpg="http://schemas.microsoft.com/office/word/2010/wordprocessingGroup" xmlns:wpi="http://schemas.microsoft.com/office/word/2010/wordprocessingInk" xmlns:wne="http://schemas.microsoft.com/office/word/2006/wordml" xmlns:wps="http://schemas.microsoft.com/office/word/2010/wordprocessingShape" mc:Ignorable="w14 w15 wp14">
   <w:p>
     <w:pPr>
-      <w:pStyle w:val="Footer"/>
+      <w:pStyle w:val="Rodap"/>
     </w:pPr>
     <w:r>
       <w:t>Projeto Software 2013</w:t>
@@ -4926,7 +4954,7 @@
   </w:p>
   <w:p>
     <w:pPr>
-      <w:pStyle w:val="Footer"/>
+      <w:pStyle w:val="Rodap"/>
     </w:pPr>
     <w:sdt>
       <w:sdtPr>
@@ -4961,7 +4989,7 @@
       <w:rPr>
         <w:noProof/>
       </w:rPr>
-      <w:t>3</w:t>
+      <w:t>ii</w:t>
     </w:r>
     <w:r>
       <w:rPr>
@@ -4977,7 +5005,7 @@
 <w:ftr xmlns:wpc="http://schemas.microsoft.com/office/word/2010/wordprocessingCanvas" xmlns:mc="http://schemas.openxmlformats.org/markup-compatibility/2006" xmlns:o="urn:schemas-microsoft-com:office:office" xmlns:r="http://schemas.openxmlformats.org/officeDocument/2006/relationships" xmlns:m="http://schemas.openxmlformats.org/officeDocument/2006/math" xmlns:v="urn:schemas-microsoft-com:vml" xmlns:wp14="http://schemas.microsoft.com/office/word/2010/wordprocessingDrawing" xmlns:wp="http://schemas.openxmlformats.org/drawingml/2006/wordprocessingDrawing" xmlns:w10="urn:schemas-microsoft-com:office:word" xmlns:w="http://schemas.openxmlformats.org/wordprocessingml/2006/main" xmlns:w14="http://schemas.microsoft.com/office/word/2010/wordml" xmlns:w15="http://schemas.microsoft.com/office/word/2012/wordml" xmlns:wpg="http://schemas.microsoft.com/office/word/2010/wordprocessingGroup" xmlns:wpi="http://schemas.microsoft.com/office/word/2010/wordprocessingInk" xmlns:wne="http://schemas.microsoft.com/office/word/2006/wordml" xmlns:wps="http://schemas.microsoft.com/office/word/2010/wordprocessingShape" mc:Ignorable="w14 w15 wp14">
   <w:p>
     <w:pPr>
-      <w:pStyle w:val="Footer"/>
+      <w:pStyle w:val="Rodap"/>
     </w:pPr>
     <w:r>
       <w:t>Projeto Software 2013</w:t>
@@ -4991,7 +5019,7 @@
   </w:p>
   <w:p>
     <w:pPr>
-      <w:pStyle w:val="Footer"/>
+      <w:pStyle w:val="Rodap"/>
       <w:tabs>
         <w:tab w:val="clear" w:pos="4252"/>
       </w:tabs>
@@ -5067,7 +5095,7 @@
 <w:hdr xmlns:wpc="http://schemas.microsoft.com/office/word/2010/wordprocessingCanvas" xmlns:mc="http://schemas.openxmlformats.org/markup-compatibility/2006" xmlns:o="urn:schemas-microsoft-com:office:office" xmlns:r="http://schemas.openxmlformats.org/officeDocument/2006/relationships" xmlns:m="http://schemas.openxmlformats.org/officeDocument/2006/math" xmlns:v="urn:schemas-microsoft-com:vml" xmlns:wp14="http://schemas.microsoft.com/office/word/2010/wordprocessingDrawing" xmlns:wp="http://schemas.openxmlformats.org/drawingml/2006/wordprocessingDrawing" xmlns:w10="urn:schemas-microsoft-com:office:word" xmlns:w="http://schemas.openxmlformats.org/wordprocessingml/2006/main" xmlns:w14="http://schemas.microsoft.com/office/word/2010/wordml" xmlns:w15="http://schemas.microsoft.com/office/word/2012/wordml" xmlns:wpg="http://schemas.microsoft.com/office/word/2010/wordprocessingGroup" xmlns:wpi="http://schemas.microsoft.com/office/word/2010/wordprocessingInk" xmlns:wne="http://schemas.microsoft.com/office/word/2006/wordml" xmlns:wps="http://schemas.microsoft.com/office/word/2010/wordprocessingShape" mc:Ignorable="w14 w15 wp14">
   <w:p>
     <w:pPr>
-      <w:pStyle w:val="Header"/>
+      <w:pStyle w:val="Cabealho"/>
       <w:rPr>
         <w:lang w:val="en-US"/>
       </w:rPr>
@@ -5175,7 +5203,7 @@
   </w:p>
   <w:p>
     <w:pPr>
-      <w:pStyle w:val="Header"/>
+      <w:pStyle w:val="Cabealho"/>
       <w:rPr>
         <w:lang w:val="en-US"/>
       </w:rPr>
@@ -5228,7 +5256,7 @@
       <w:sdtEndPr/>
       <w:sdtContent>
         <w:r>
-          <w:t>Ready for Revision</w:t>
+          <w:t>Ready for Approval</w:t>
         </w:r>
       </w:sdtContent>
     </w:sdt>
@@ -5240,7 +5268,7 @@
 <w:hdr xmlns:wpc="http://schemas.microsoft.com/office/word/2010/wordprocessingCanvas" xmlns:mc="http://schemas.openxmlformats.org/markup-compatibility/2006" xmlns:o="urn:schemas-microsoft-com:office:office" xmlns:r="http://schemas.openxmlformats.org/officeDocument/2006/relationships" xmlns:m="http://schemas.openxmlformats.org/officeDocument/2006/math" xmlns:v="urn:schemas-microsoft-com:vml" xmlns:wp14="http://schemas.microsoft.com/office/word/2010/wordprocessingDrawing" xmlns:wp="http://schemas.openxmlformats.org/drawingml/2006/wordprocessingDrawing" xmlns:w10="urn:schemas-microsoft-com:office:word" xmlns:w="http://schemas.openxmlformats.org/wordprocessingml/2006/main" xmlns:w14="http://schemas.microsoft.com/office/word/2010/wordml" xmlns:w15="http://schemas.microsoft.com/office/word/2012/wordml" xmlns:wpg="http://schemas.microsoft.com/office/word/2010/wordprocessingGroup" xmlns:wpi="http://schemas.microsoft.com/office/word/2010/wordprocessingInk" xmlns:wne="http://schemas.microsoft.com/office/word/2006/wordml" xmlns:wps="http://schemas.microsoft.com/office/word/2010/wordprocessingShape" mc:Ignorable="w14 w15 wp14">
   <w:p>
     <w:pPr>
-      <w:pStyle w:val="Header"/>
+      <w:pStyle w:val="Cabealho"/>
       <w:rPr>
         <w:lang w:val="en-US"/>
       </w:rPr>
@@ -5348,7 +5376,7 @@
   </w:p>
   <w:p>
     <w:pPr>
-      <w:pStyle w:val="Header"/>
+      <w:pStyle w:val="Cabealho"/>
       <w:rPr>
         <w:lang w:val="en-US"/>
       </w:rPr>
@@ -5401,7 +5429,7 @@
       <w:sdtEndPr/>
       <w:sdtContent>
         <w:r>
-          <w:t>Ready for Revision</w:t>
+          <w:t>Ready for Approval</w:t>
         </w:r>
       </w:sdtContent>
     </w:sdt>
@@ -6314,11 +6342,11 @@
     <w:qFormat/>
     <w:rsid w:val="00345E81"/>
   </w:style>
-  <w:style w:type="paragraph" w:styleId="Heading1">
+  <w:style w:type="paragraph" w:styleId="Cabealho1">
     <w:name w:val="heading 1"/>
     <w:basedOn w:val="Normal"/>
     <w:next w:val="Normal"/>
-    <w:link w:val="Heading1Char"/>
+    <w:link w:val="Cabealho1Carter"/>
     <w:uiPriority w:val="9"/>
     <w:qFormat/>
     <w:rsid w:val="00906D0A"/>
@@ -6337,11 +6365,11 @@
       <w:szCs w:val="28"/>
     </w:rPr>
   </w:style>
-  <w:style w:type="paragraph" w:styleId="Heading2">
+  <w:style w:type="paragraph" w:styleId="Cabealho2">
     <w:name w:val="heading 2"/>
     <w:basedOn w:val="Normal"/>
     <w:next w:val="Normal"/>
-    <w:link w:val="Heading2Char"/>
+    <w:link w:val="Cabealho2Carter"/>
     <w:uiPriority w:val="9"/>
     <w:unhideWhenUsed/>
     <w:qFormat/>
@@ -6361,13 +6389,13 @@
       <w:szCs w:val="26"/>
     </w:rPr>
   </w:style>
-  <w:style w:type="character" w:default="1" w:styleId="DefaultParagraphFont">
+  <w:style w:type="character" w:default="1" w:styleId="Tipodeletrapredefinidodopargrafo">
     <w:name w:val="Default Paragraph Font"/>
     <w:uiPriority w:val="1"/>
     <w:semiHidden/>
     <w:unhideWhenUsed/>
   </w:style>
-  <w:style w:type="table" w:default="1" w:styleId="TableNormal">
+  <w:style w:type="table" w:default="1" w:styleId="Tabelanormal">
     <w:name w:val="Normal Table"/>
     <w:uiPriority w:val="99"/>
     <w:semiHidden/>
@@ -6382,16 +6410,16 @@
       </w:tblCellMar>
     </w:tblPr>
   </w:style>
-  <w:style w:type="numbering" w:default="1" w:styleId="NoList">
+  <w:style w:type="numbering" w:default="1" w:styleId="Semlista">
     <w:name w:val="No List"/>
     <w:uiPriority w:val="99"/>
     <w:semiHidden/>
     <w:unhideWhenUsed/>
   </w:style>
-  <w:style w:type="paragraph" w:styleId="Header">
+  <w:style w:type="paragraph" w:styleId="Cabealho">
     <w:name w:val="header"/>
     <w:basedOn w:val="Normal"/>
-    <w:link w:val="HeaderChar"/>
+    <w:link w:val="CabealhoCarter"/>
     <w:uiPriority w:val="99"/>
     <w:unhideWhenUsed/>
     <w:rsid w:val="00042081"/>
@@ -6403,17 +6431,17 @@
       <w:spacing w:after="0" w:line="240" w:lineRule="auto"/>
     </w:pPr>
   </w:style>
-  <w:style w:type="character" w:customStyle="1" w:styleId="HeaderChar">
-    <w:name w:val="Header Char"/>
-    <w:basedOn w:val="DefaultParagraphFont"/>
-    <w:link w:val="Header"/>
+  <w:style w:type="character" w:customStyle="1" w:styleId="CabealhoCarter">
+    <w:name w:val="Cabeçalho Caráter"/>
+    <w:basedOn w:val="Tipodeletrapredefinidodopargrafo"/>
+    <w:link w:val="Cabealho"/>
     <w:uiPriority w:val="99"/>
     <w:rsid w:val="00042081"/>
   </w:style>
-  <w:style w:type="paragraph" w:styleId="Footer">
+  <w:style w:type="paragraph" w:styleId="Rodap">
     <w:name w:val="footer"/>
     <w:basedOn w:val="Normal"/>
-    <w:link w:val="FooterChar"/>
+    <w:link w:val="RodapCarter"/>
     <w:uiPriority w:val="99"/>
     <w:unhideWhenUsed/>
     <w:rsid w:val="00042081"/>
@@ -6425,16 +6453,16 @@
       <w:spacing w:after="0" w:line="240" w:lineRule="auto"/>
     </w:pPr>
   </w:style>
-  <w:style w:type="character" w:customStyle="1" w:styleId="FooterChar">
-    <w:name w:val="Footer Char"/>
-    <w:basedOn w:val="DefaultParagraphFont"/>
-    <w:link w:val="Footer"/>
+  <w:style w:type="character" w:customStyle="1" w:styleId="RodapCarter">
+    <w:name w:val="Rodapé Caráter"/>
+    <w:basedOn w:val="Tipodeletrapredefinidodopargrafo"/>
+    <w:link w:val="Rodap"/>
     <w:uiPriority w:val="99"/>
     <w:rsid w:val="00042081"/>
   </w:style>
-  <w:style w:type="character" w:styleId="PlaceholderText">
+  <w:style w:type="character" w:styleId="TextodoMarcadordePosio">
     <w:name w:val="Placeholder Text"/>
-    <w:basedOn w:val="DefaultParagraphFont"/>
+    <w:basedOn w:val="Tipodeletrapredefinidodopargrafo"/>
     <w:uiPriority w:val="99"/>
     <w:semiHidden/>
     <w:rsid w:val="009553EC"/>
@@ -6442,10 +6470,10 @@
       <w:color w:val="808080"/>
     </w:rPr>
   </w:style>
-  <w:style w:type="paragraph" w:styleId="BalloonText">
+  <w:style w:type="paragraph" w:styleId="Textodebalo">
     <w:name w:val="Balloon Text"/>
     <w:basedOn w:val="Normal"/>
-    <w:link w:val="BalloonTextChar"/>
+    <w:link w:val="TextodebaloCarter"/>
     <w:uiPriority w:val="99"/>
     <w:semiHidden/>
     <w:unhideWhenUsed/>
@@ -6459,10 +6487,10 @@
       <w:szCs w:val="16"/>
     </w:rPr>
   </w:style>
-  <w:style w:type="character" w:customStyle="1" w:styleId="BalloonTextChar">
-    <w:name w:val="Balloon Text Char"/>
-    <w:basedOn w:val="DefaultParagraphFont"/>
-    <w:link w:val="BalloonText"/>
+  <w:style w:type="character" w:customStyle="1" w:styleId="TextodebaloCarter">
+    <w:name w:val="Texto de balão Caráter"/>
+    <w:basedOn w:val="Tipodeletrapredefinidodopargrafo"/>
+    <w:link w:val="Textodebalo"/>
     <w:uiPriority w:val="99"/>
     <w:semiHidden/>
     <w:rsid w:val="009553EC"/>
@@ -6472,9 +6500,9 @@
       <w:szCs w:val="16"/>
     </w:rPr>
   </w:style>
-  <w:style w:type="paragraph" w:styleId="NoSpacing">
+  <w:style w:type="paragraph" w:styleId="SemEspaamento">
     <w:name w:val="No Spacing"/>
-    <w:link w:val="NoSpacingChar"/>
+    <w:link w:val="SemEspaamentoCarter"/>
     <w:uiPriority w:val="1"/>
     <w:qFormat/>
     <w:rsid w:val="00906D0A"/>
@@ -6485,19 +6513,19 @@
       <w:rFonts w:eastAsiaTheme="minorEastAsia"/>
     </w:rPr>
   </w:style>
-  <w:style w:type="character" w:customStyle="1" w:styleId="NoSpacingChar">
-    <w:name w:val="No Spacing Char"/>
-    <w:basedOn w:val="DefaultParagraphFont"/>
-    <w:link w:val="NoSpacing"/>
+  <w:style w:type="character" w:customStyle="1" w:styleId="SemEspaamentoCarter">
+    <w:name w:val="Sem Espaçamento Caráter"/>
+    <w:basedOn w:val="Tipodeletrapredefinidodopargrafo"/>
+    <w:link w:val="SemEspaamento"/>
     <w:uiPriority w:val="1"/>
     <w:rsid w:val="00906D0A"/>
     <w:rPr>
       <w:rFonts w:eastAsiaTheme="minorEastAsia"/>
     </w:rPr>
   </w:style>
-  <w:style w:type="table" w:styleId="TableGrid">
+  <w:style w:type="table" w:styleId="Tabelacomgrelha">
     <w:name w:val="Table Grid"/>
-    <w:basedOn w:val="TableNormal"/>
+    <w:basedOn w:val="Tabelanormal"/>
     <w:uiPriority w:val="59"/>
     <w:rsid w:val="00906D0A"/>
     <w:pPr>
@@ -6521,10 +6549,10 @@
       </w:tblCellMar>
     </w:tblPr>
   </w:style>
-  <w:style w:type="character" w:customStyle="1" w:styleId="Heading1Char">
-    <w:name w:val="Heading 1 Char"/>
-    <w:basedOn w:val="DefaultParagraphFont"/>
-    <w:link w:val="Heading1"/>
+  <w:style w:type="character" w:customStyle="1" w:styleId="Cabealho1Carter">
+    <w:name w:val="Cabeçalho 1 Caráter"/>
+    <w:basedOn w:val="Tipodeletrapredefinidodopargrafo"/>
+    <w:link w:val="Cabealho1"/>
     <w:uiPriority w:val="9"/>
     <w:rsid w:val="00906D0A"/>
     <w:rPr>
@@ -6536,9 +6564,9 @@
       <w:szCs w:val="28"/>
     </w:rPr>
   </w:style>
-  <w:style w:type="paragraph" w:styleId="TOCHeading">
+  <w:style w:type="paragraph" w:styleId="Cabealhodondice">
     <w:name w:val="TOC Heading"/>
-    <w:basedOn w:val="Heading1"/>
+    <w:basedOn w:val="Cabealho1"/>
     <w:next w:val="Normal"/>
     <w:uiPriority w:val="39"/>
     <w:semiHidden/>
@@ -6549,7 +6577,7 @@
       <w:outlineLvl w:val="9"/>
     </w:pPr>
   </w:style>
-  <w:style w:type="paragraph" w:styleId="ListParagraph">
+  <w:style w:type="paragraph" w:styleId="PargrafodaLista">
     <w:name w:val="List Paragraph"/>
     <w:basedOn w:val="Normal"/>
     <w:uiPriority w:val="34"/>
@@ -6560,7 +6588,7 @@
       <w:contextualSpacing/>
     </w:pPr>
   </w:style>
-  <w:style w:type="paragraph" w:styleId="TOC1">
+  <w:style w:type="paragraph" w:styleId="ndice1">
     <w:name w:val="toc 1"/>
     <w:basedOn w:val="Normal"/>
     <w:next w:val="Normal"/>
@@ -6572,9 +6600,9 @@
       <w:spacing w:after="100"/>
     </w:pPr>
   </w:style>
-  <w:style w:type="character" w:styleId="Hyperlink">
+  <w:style w:type="character" w:styleId="Hiperligao">
     <w:name w:val="Hyperlink"/>
-    <w:basedOn w:val="DefaultParagraphFont"/>
+    <w:basedOn w:val="Tipodeletrapredefinidodopargrafo"/>
     <w:uiPriority w:val="99"/>
     <w:unhideWhenUsed/>
     <w:rsid w:val="00BE20D4"/>
@@ -6583,7 +6611,7 @@
       <w:u w:val="single"/>
     </w:rPr>
   </w:style>
-  <w:style w:type="paragraph" w:styleId="Caption">
+  <w:style w:type="paragraph" w:styleId="Legenda">
     <w:name w:val="caption"/>
     <w:basedOn w:val="Normal"/>
     <w:next w:val="Normal"/>
@@ -6602,7 +6630,7 @@
       <w:szCs w:val="18"/>
     </w:rPr>
   </w:style>
-  <w:style w:type="paragraph" w:styleId="TableofFigures">
+  <w:style w:type="paragraph" w:styleId="ndicedeilustraes">
     <w:name w:val="table of figures"/>
     <w:basedOn w:val="Normal"/>
     <w:next w:val="Normal"/>
@@ -6613,10 +6641,10 @@
       <w:spacing w:after="0"/>
     </w:pPr>
   </w:style>
-  <w:style w:type="character" w:customStyle="1" w:styleId="Heading2Char">
-    <w:name w:val="Heading 2 Char"/>
-    <w:basedOn w:val="DefaultParagraphFont"/>
-    <w:link w:val="Heading2"/>
+  <w:style w:type="character" w:customStyle="1" w:styleId="Cabealho2Carter">
+    <w:name w:val="Cabeçalho 2 Caráter"/>
+    <w:basedOn w:val="Tipodeletrapredefinidodopargrafo"/>
+    <w:link w:val="Cabealho2"/>
     <w:uiPriority w:val="9"/>
     <w:rsid w:val="00BE20D4"/>
     <w:rPr>
@@ -6628,9 +6656,9 @@
       <w:szCs w:val="26"/>
     </w:rPr>
   </w:style>
-  <w:style w:type="character" w:styleId="CommentReference">
+  <w:style w:type="character" w:styleId="Refdecomentrio">
     <w:name w:val="annotation reference"/>
-    <w:basedOn w:val="DefaultParagraphFont"/>
+    <w:basedOn w:val="Tipodeletrapredefinidodopargrafo"/>
     <w:uiPriority w:val="99"/>
     <w:semiHidden/>
     <w:unhideWhenUsed/>
@@ -6640,10 +6668,10 @@
       <w:szCs w:val="16"/>
     </w:rPr>
   </w:style>
-  <w:style w:type="paragraph" w:styleId="CommentText">
+  <w:style w:type="paragraph" w:styleId="Textodecomentrio">
     <w:name w:val="annotation text"/>
     <w:basedOn w:val="Normal"/>
-    <w:link w:val="CommentTextChar"/>
+    <w:link w:val="TextodecomentrioCarter"/>
     <w:uiPriority w:val="99"/>
     <w:semiHidden/>
     <w:unhideWhenUsed/>
@@ -6656,10 +6684,10 @@
       <w:szCs w:val="20"/>
     </w:rPr>
   </w:style>
-  <w:style w:type="character" w:customStyle="1" w:styleId="CommentTextChar">
-    <w:name w:val="Comment Text Char"/>
-    <w:basedOn w:val="DefaultParagraphFont"/>
-    <w:link w:val="CommentText"/>
+  <w:style w:type="character" w:customStyle="1" w:styleId="TextodecomentrioCarter">
+    <w:name w:val="Texto de comentário Caráter"/>
+    <w:basedOn w:val="Tipodeletrapredefinidodopargrafo"/>
+    <w:link w:val="Textodecomentrio"/>
     <w:uiPriority w:val="99"/>
     <w:semiHidden/>
     <w:rsid w:val="00D77DE1"/>
@@ -6668,11 +6696,11 @@
       <w:szCs w:val="20"/>
     </w:rPr>
   </w:style>
-  <w:style w:type="paragraph" w:styleId="CommentSubject">
+  <w:style w:type="paragraph" w:styleId="Assuntodecomentrio">
     <w:name w:val="annotation subject"/>
-    <w:basedOn w:val="CommentText"/>
-    <w:next w:val="CommentText"/>
-    <w:link w:val="CommentSubjectChar"/>
+    <w:basedOn w:val="Textodecomentrio"/>
+    <w:next w:val="Textodecomentrio"/>
+    <w:link w:val="AssuntodecomentrioCarter"/>
     <w:uiPriority w:val="99"/>
     <w:semiHidden/>
     <w:unhideWhenUsed/>
@@ -6682,10 +6710,10 @@
       <w:bCs/>
     </w:rPr>
   </w:style>
-  <w:style w:type="character" w:customStyle="1" w:styleId="CommentSubjectChar">
-    <w:name w:val="Comment Subject Char"/>
-    <w:basedOn w:val="CommentTextChar"/>
-    <w:link w:val="CommentSubject"/>
+  <w:style w:type="character" w:customStyle="1" w:styleId="AssuntodecomentrioCarter">
+    <w:name w:val="Assunto de comentário Caráter"/>
+    <w:basedOn w:val="TextodecomentrioCarter"/>
+    <w:link w:val="Assuntodecomentrio"/>
     <w:uiPriority w:val="99"/>
     <w:semiHidden/>
     <w:rsid w:val="00D77DE1"/>
@@ -7006,7 +7034,7 @@
 </file>
 
 <file path=customXml/itemProps2.xml><?xml version="1.0" encoding="utf-8"?>
-<ds:datastoreItem xmlns:ds="http://schemas.openxmlformats.org/officeDocument/2006/customXml" ds:itemID="{05A35F79-2D34-4825-9169-0F9BA6B6F2E2}">
+<ds:datastoreItem xmlns:ds="http://schemas.openxmlformats.org/officeDocument/2006/customXml" ds:itemID="{B0D43BD7-2A08-4417-B59E-BB3227DED582}">
   <ds:schemaRefs>
     <ds:schemaRef ds:uri="http://schemas.openxmlformats.org/officeDocument/2006/bibliography"/>
   </ds:schemaRefs>

</xml_diff>

<commit_message>
Aproval of Verification & Validation Process
</commit_message>
<xml_diff>
--- a/Docs/Processes/Verification & Validation Process.docx
+++ b/Docs/Processes/Verification & Validation Process.docx
@@ -57,7 +57,7 @@
                   </w:tcPr>
                   <w:p>
                     <w:pPr>
-                      <w:pStyle w:val="SemEspaamento"/>
+                      <w:pStyle w:val="NoSpacing"/>
                       <w:rPr>
                         <w:rFonts w:asciiTheme="majorHAnsi" w:eastAsiaTheme="majorEastAsia" w:hAnsiTheme="majorHAnsi" w:cstheme="majorBidi"/>
                       </w:rPr>
@@ -95,7 +95,7 @@
                 <w:sdtContent>
                   <w:p>
                     <w:pPr>
-                      <w:pStyle w:val="SemEspaamento"/>
+                      <w:pStyle w:val="NoSpacing"/>
                       <w:rPr>
                         <w:rFonts w:asciiTheme="majorHAnsi" w:eastAsiaTheme="majorEastAsia" w:hAnsiTheme="majorHAnsi" w:cstheme="majorBidi"/>
                         <w:color w:val="4F81BD" w:themeColor="accent1"/>
@@ -142,7 +142,7 @@
                   </w:tcPr>
                   <w:p>
                     <w:pPr>
-                      <w:pStyle w:val="SemEspaamento"/>
+                      <w:pStyle w:val="NoSpacing"/>
                       <w:rPr>
                         <w:rFonts w:asciiTheme="majorHAnsi" w:eastAsiaTheme="majorEastAsia" w:hAnsiTheme="majorHAnsi" w:cstheme="majorBidi"/>
                       </w:rPr>
@@ -195,7 +195,7 @@
                 <w:sdtContent>
                   <w:p>
                     <w:pPr>
-                      <w:pStyle w:val="SemEspaamento"/>
+                      <w:pStyle w:val="NoSpacing"/>
                       <w:rPr>
                         <w:color w:val="4F81BD" w:themeColor="accent1"/>
                       </w:rPr>
@@ -228,7 +228,7 @@
                 <w:sdtContent>
                   <w:p>
                     <w:pPr>
-                      <w:pStyle w:val="SemEspaamento"/>
+                      <w:pStyle w:val="NoSpacing"/>
                       <w:rPr>
                         <w:color w:val="4F81BD" w:themeColor="accent1"/>
                       </w:rPr>
@@ -244,7 +244,7 @@
               </w:sdt>
               <w:p>
                 <w:pPr>
-                  <w:pStyle w:val="SemEspaamento"/>
+                  <w:pStyle w:val="NoSpacing"/>
                   <w:rPr>
                     <w:color w:val="4F81BD" w:themeColor="accent1"/>
                   </w:rPr>
@@ -310,7 +310,7 @@
       <w:sdtContent>
         <w:p>
           <w:pPr>
-            <w:pStyle w:val="Cabealhodondice"/>
+            <w:pStyle w:val="TOCHeading"/>
           </w:pPr>
           <w:r>
             <w:t>Content</w:t>
@@ -318,7 +318,7 @@
         </w:p>
         <w:p>
           <w:pPr>
-            <w:pStyle w:val="ndice1"/>
+            <w:pStyle w:val="TOC1"/>
             <w:tabs>
               <w:tab w:val="left" w:pos="440"/>
               <w:tab w:val="right" w:leader="dot" w:pos="8494"/>
@@ -347,7 +347,7 @@
           <w:hyperlink w:anchor="_Toc351935369" w:history="1">
             <w:r>
               <w:rPr>
-                <w:rStyle w:val="Hiperligao"/>
+                <w:rStyle w:val="Hyperlink"/>
                 <w:noProof/>
                 <w:lang w:val="en-US"/>
               </w:rPr>
@@ -363,7 +363,7 @@
             </w:r>
             <w:r>
               <w:rPr>
-                <w:rStyle w:val="Hiperligao"/>
+                <w:rStyle w:val="Hyperlink"/>
                 <w:noProof/>
                 <w:lang w:val="en-US"/>
               </w:rPr>
@@ -421,7 +421,7 @@
         </w:p>
         <w:p>
           <w:pPr>
-            <w:pStyle w:val="ndice1"/>
+            <w:pStyle w:val="TOC1"/>
             <w:tabs>
               <w:tab w:val="left" w:pos="440"/>
               <w:tab w:val="right" w:leader="dot" w:pos="8494"/>
@@ -435,7 +435,7 @@
           <w:hyperlink w:anchor="_Toc351935370" w:history="1">
             <w:r>
               <w:rPr>
-                <w:rStyle w:val="Hiperligao"/>
+                <w:rStyle w:val="Hyperlink"/>
                 <w:noProof/>
                 <w:lang w:val="en-US"/>
               </w:rPr>
@@ -451,7 +451,7 @@
             </w:r>
             <w:r>
               <w:rPr>
-                <w:rStyle w:val="Hiperligao"/>
+                <w:rStyle w:val="Hyperlink"/>
                 <w:noProof/>
                 <w:lang w:val="en-US"/>
               </w:rPr>
@@ -509,7 +509,7 @@
         </w:p>
         <w:p>
           <w:pPr>
-            <w:pStyle w:val="ndice1"/>
+            <w:pStyle w:val="TOC1"/>
             <w:tabs>
               <w:tab w:val="left" w:pos="660"/>
               <w:tab w:val="right" w:leader="dot" w:pos="8494"/>
@@ -523,7 +523,7 @@
           <w:hyperlink w:anchor="_Toc351935371" w:history="1">
             <w:r>
               <w:rPr>
-                <w:rStyle w:val="Hiperligao"/>
+                <w:rStyle w:val="Hyperlink"/>
                 <w:noProof/>
                 <w:lang w:val="en-US"/>
               </w:rPr>
@@ -539,7 +539,7 @@
             </w:r>
             <w:r>
               <w:rPr>
-                <w:rStyle w:val="Hiperligao"/>
+                <w:rStyle w:val="Hyperlink"/>
                 <w:noProof/>
                 <w:lang w:val="en-US"/>
               </w:rPr>
@@ -597,7 +597,7 @@
         </w:p>
         <w:p>
           <w:pPr>
-            <w:pStyle w:val="ndice1"/>
+            <w:pStyle w:val="TOC1"/>
             <w:tabs>
               <w:tab w:val="left" w:pos="660"/>
               <w:tab w:val="right" w:leader="dot" w:pos="8494"/>
@@ -611,7 +611,7 @@
           <w:hyperlink w:anchor="_Toc351935372" w:history="1">
             <w:r>
               <w:rPr>
-                <w:rStyle w:val="Hiperligao"/>
+                <w:rStyle w:val="Hyperlink"/>
                 <w:noProof/>
                 <w:lang w:val="en-US"/>
               </w:rPr>
@@ -627,7 +627,7 @@
             </w:r>
             <w:r>
               <w:rPr>
-                <w:rStyle w:val="Hiperligao"/>
+                <w:rStyle w:val="Hyperlink"/>
                 <w:noProof/>
                 <w:lang w:val="en-US"/>
               </w:rPr>
@@ -685,7 +685,7 @@
         </w:p>
         <w:p>
           <w:pPr>
-            <w:pStyle w:val="ndice1"/>
+            <w:pStyle w:val="TOC1"/>
             <w:tabs>
               <w:tab w:val="left" w:pos="440"/>
               <w:tab w:val="right" w:leader="dot" w:pos="8494"/>
@@ -699,7 +699,7 @@
           <w:hyperlink w:anchor="_Toc351935373" w:history="1">
             <w:r>
               <w:rPr>
-                <w:rStyle w:val="Hiperligao"/>
+                <w:rStyle w:val="Hyperlink"/>
                 <w:noProof/>
                 <w:lang w:val="en-US"/>
               </w:rPr>
@@ -715,7 +715,7 @@
             </w:r>
             <w:r>
               <w:rPr>
-                <w:rStyle w:val="Hiperligao"/>
+                <w:rStyle w:val="Hyperlink"/>
                 <w:noProof/>
                 <w:lang w:val="en-US"/>
               </w:rPr>
@@ -773,7 +773,7 @@
         </w:p>
         <w:p>
           <w:pPr>
-            <w:pStyle w:val="ndice1"/>
+            <w:pStyle w:val="TOC1"/>
             <w:tabs>
               <w:tab w:val="left" w:pos="440"/>
               <w:tab w:val="right" w:leader="dot" w:pos="8494"/>
@@ -787,7 +787,7 @@
           <w:hyperlink w:anchor="_Toc351935374" w:history="1">
             <w:r>
               <w:rPr>
-                <w:rStyle w:val="Hiperligao"/>
+                <w:rStyle w:val="Hyperlink"/>
                 <w:noProof/>
                 <w:lang w:val="en-US"/>
               </w:rPr>
@@ -803,7 +803,7 @@
             </w:r>
             <w:r>
               <w:rPr>
-                <w:rStyle w:val="Hiperligao"/>
+                <w:rStyle w:val="Hyperlink"/>
                 <w:noProof/>
                 <w:lang w:val="en-US"/>
               </w:rPr>
@@ -861,7 +861,7 @@
         </w:p>
         <w:p>
           <w:pPr>
-            <w:pStyle w:val="ndice1"/>
+            <w:pStyle w:val="TOC1"/>
             <w:tabs>
               <w:tab w:val="left" w:pos="440"/>
               <w:tab w:val="right" w:leader="dot" w:pos="8494"/>
@@ -875,7 +875,7 @@
           <w:hyperlink w:anchor="_Toc351935375" w:history="1">
             <w:r>
               <w:rPr>
-                <w:rStyle w:val="Hiperligao"/>
+                <w:rStyle w:val="Hyperlink"/>
                 <w:noProof/>
                 <w:lang w:val="en-US"/>
               </w:rPr>
@@ -891,7 +891,7 @@
             </w:r>
             <w:r>
               <w:rPr>
-                <w:rStyle w:val="Hiperligao"/>
+                <w:rStyle w:val="Hyperlink"/>
                 <w:noProof/>
                 <w:lang w:val="en-US"/>
               </w:rPr>
@@ -949,7 +949,7 @@
         </w:p>
         <w:p>
           <w:pPr>
-            <w:pStyle w:val="ndice1"/>
+            <w:pStyle w:val="TOC1"/>
             <w:tabs>
               <w:tab w:val="left" w:pos="440"/>
               <w:tab w:val="right" w:leader="dot" w:pos="8494"/>
@@ -963,7 +963,7 @@
           <w:hyperlink w:anchor="_Toc351935376" w:history="1">
             <w:r>
               <w:rPr>
-                <w:rStyle w:val="Hiperligao"/>
+                <w:rStyle w:val="Hyperlink"/>
                 <w:noProof/>
                 <w:lang w:val="en-US"/>
               </w:rPr>
@@ -979,7 +979,7 @@
             </w:r>
             <w:r>
               <w:rPr>
-                <w:rStyle w:val="Hiperligao"/>
+                <w:rStyle w:val="Hyperlink"/>
                 <w:noProof/>
                 <w:lang w:val="en-US"/>
               </w:rPr>
@@ -1104,7 +1104,7 @@
     </w:p>
     <w:p>
       <w:pPr>
-        <w:pStyle w:val="ndicedeilustraes"/>
+        <w:pStyle w:val="TableofFigures"/>
         <w:tabs>
           <w:tab w:val="right" w:leader="dot" w:pos="8494"/>
         </w:tabs>
@@ -1132,7 +1132,7 @@
       <w:hyperlink w:anchor="_Toc351935379" w:history="1">
         <w:r>
           <w:rPr>
-            <w:rStyle w:val="Hiperligao"/>
+            <w:rStyle w:val="Hyperlink"/>
             <w:noProof/>
             <w:lang w:val="en-US"/>
           </w:rPr>
@@ -1190,7 +1190,7 @@
     </w:p>
     <w:p>
       <w:pPr>
-        <w:pStyle w:val="ndicedeilustraes"/>
+        <w:pStyle w:val="TableofFigures"/>
         <w:tabs>
           <w:tab w:val="right" w:leader="dot" w:pos="8494"/>
         </w:tabs>
@@ -1203,7 +1203,7 @@
       <w:hyperlink w:anchor="_Toc351935380" w:history="1">
         <w:r>
           <w:rPr>
-            <w:rStyle w:val="Hiperligao"/>
+            <w:rStyle w:val="Hyperlink"/>
             <w:noProof/>
             <w:lang w:val="en-US"/>
           </w:rPr>
@@ -1275,7 +1275,7 @@
     <w:p/>
     <w:tbl>
       <w:tblPr>
-        <w:tblStyle w:val="Tabelacomgrelha"/>
+        <w:tblStyle w:val="TableGrid"/>
         <w:tblW w:w="9606" w:type="dxa"/>
         <w:tblLook w:val="04A0" w:firstRow="1" w:lastRow="0" w:firstColumn="1" w:lastColumn="0" w:noHBand="0" w:noVBand="1"/>
       </w:tblPr>
@@ -1443,7 +1443,7 @@
             <w:sdtContent>
               <w:p>
                 <w:pPr>
-                  <w:pStyle w:val="SemEspaamento"/>
+                  <w:pStyle w:val="NoSpacing"/>
                   <w:jc w:val="center"/>
                   <w:rPr>
                     <w:rFonts w:eastAsiaTheme="minorHAnsi"/>
@@ -1559,7 +1559,7 @@
             <w:sdtContent>
               <w:p>
                 <w:pPr>
-                  <w:pStyle w:val="SemEspaamento"/>
+                  <w:pStyle w:val="NoSpacing"/>
                   <w:jc w:val="center"/>
                   <w:rPr>
                     <w:rFonts w:eastAsiaTheme="minorHAnsi"/>
@@ -1654,7 +1654,7 @@
           </w:tcPr>
           <w:p>
             <w:pPr>
-              <w:pStyle w:val="SemEspaamento"/>
+              <w:pStyle w:val="NoSpacing"/>
               <w:jc w:val="center"/>
               <w:rPr>
                 <w:rFonts w:eastAsiaTheme="minorHAnsi"/>
@@ -1739,13 +1739,20 @@
           </w:tcPr>
           <w:p>
             <w:pPr>
-              <w:pStyle w:val="SemEspaamento"/>
+              <w:pStyle w:val="NoSpacing"/>
               <w:jc w:val="center"/>
               <w:rPr>
                 <w:rFonts w:eastAsiaTheme="minorHAnsi"/>
                 <w:lang w:val="en-US"/>
               </w:rPr>
             </w:pPr>
+            <w:r>
+              <w:rPr>
+                <w:rFonts w:eastAsiaTheme="minorHAnsi"/>
+                <w:lang w:val="en-US"/>
+              </w:rPr>
+              <w:t>07-04-2013</w:t>
+            </w:r>
           </w:p>
         </w:tc>
         <w:tc>
@@ -1760,6 +1767,12 @@
                 <w:lang w:val="en-US"/>
               </w:rPr>
             </w:pPr>
+            <w:r>
+              <w:rPr>
+                <w:lang w:val="en-US"/>
+              </w:rPr>
+              <w:t>Rui Ganhoto</w:t>
+            </w:r>
           </w:p>
         </w:tc>
         <w:tc>
@@ -1774,6 +1787,12 @@
                 <w:lang w:val="en-US"/>
               </w:rPr>
             </w:pPr>
+            <w:r>
+              <w:rPr>
+                <w:lang w:val="en-US"/>
+              </w:rPr>
+              <w:t>a21170262@alunos.isec.pt</w:t>
+            </w:r>
           </w:p>
         </w:tc>
         <w:tc>
@@ -1788,6 +1807,12 @@
                 <w:lang w:val="en-US"/>
               </w:rPr>
             </w:pPr>
+            <w:r>
+              <w:rPr>
+                <w:lang w:val="en-US"/>
+              </w:rPr>
+              <w:t>Contributor</w:t>
+            </w:r>
           </w:p>
         </w:tc>
       </w:tr>
@@ -1799,7 +1824,7 @@
           </w:tcPr>
           <w:p>
             <w:pPr>
-              <w:pStyle w:val="SemEspaamento"/>
+              <w:pStyle w:val="NoSpacing"/>
               <w:jc w:val="center"/>
               <w:rPr>
                 <w:rFonts w:eastAsiaTheme="minorHAnsi"/>
@@ -1865,7 +1890,7 @@
           </w:tcPr>
           <w:p>
             <w:pPr>
-              <w:pStyle w:val="SemEspaamento"/>
+              <w:pStyle w:val="NoSpacing"/>
               <w:jc w:val="center"/>
               <w:rPr>
                 <w:rFonts w:eastAsiaTheme="minorHAnsi"/>
@@ -1927,7 +1952,7 @@
           </w:tcPr>
           <w:p>
             <w:pPr>
-              <w:pStyle w:val="SemEspaamento"/>
+              <w:pStyle w:val="NoSpacing"/>
               <w:jc w:val="center"/>
               <w:rPr>
                 <w:rFonts w:eastAsiaTheme="minorHAnsi"/>
@@ -1984,7 +2009,7 @@
     </w:tbl>
     <w:p>
       <w:pPr>
-        <w:pStyle w:val="Legenda"/>
+        <w:pStyle w:val="Caption"/>
         <w:rPr>
           <w:lang w:val="en-US"/>
         </w:rPr>
@@ -2045,7 +2070,7 @@
     <w:p/>
     <w:tbl>
       <w:tblPr>
-        <w:tblStyle w:val="Tabelacomgrelha"/>
+        <w:tblStyle w:val="TableGrid"/>
         <w:tblW w:w="9607" w:type="dxa"/>
         <w:tblLook w:val="04A0" w:firstRow="1" w:lastRow="0" w:firstColumn="1" w:lastColumn="0" w:noHBand="0" w:noVBand="1"/>
       </w:tblPr>
@@ -2394,7 +2419,7 @@
           </w:tcPr>
           <w:p>
             <w:pPr>
-              <w:pStyle w:val="SemEspaamento"/>
+              <w:pStyle w:val="NoSpacing"/>
               <w:jc w:val="center"/>
               <w:rPr>
                 <w:rFonts w:eastAsiaTheme="minorHAnsi"/>
@@ -2514,7 +2539,7 @@
           </w:tcPr>
           <w:p>
             <w:pPr>
-              <w:pStyle w:val="SemEspaamento"/>
+              <w:pStyle w:val="NoSpacing"/>
               <w:jc w:val="center"/>
               <w:rPr>
                 <w:rFonts w:eastAsiaTheme="minorHAnsi"/>
@@ -2757,7 +2782,7 @@
           </w:tcPr>
           <w:p>
             <w:pPr>
-              <w:pStyle w:val="SemEspaamento"/>
+              <w:pStyle w:val="NoSpacing"/>
               <w:jc w:val="center"/>
               <w:rPr>
                 <w:rFonts w:eastAsiaTheme="minorHAnsi"/>
@@ -2856,7 +2881,7 @@
           </w:tcPr>
           <w:p>
             <w:pPr>
-              <w:pStyle w:val="SemEspaamento"/>
+              <w:pStyle w:val="NoSpacing"/>
               <w:jc w:val="center"/>
               <w:rPr>
                 <w:rFonts w:eastAsiaTheme="minorHAnsi"/>
@@ -2976,7 +3001,7 @@
           </w:tcPr>
           <w:p>
             <w:pPr>
-              <w:pStyle w:val="SemEspaamento"/>
+              <w:pStyle w:val="NoSpacing"/>
               <w:jc w:val="center"/>
               <w:rPr>
                 <w:rFonts w:eastAsiaTheme="minorHAnsi"/>
@@ -3096,13 +3121,20 @@
           </w:tcPr>
           <w:p>
             <w:pPr>
-              <w:pStyle w:val="SemEspaamento"/>
+              <w:pStyle w:val="NoSpacing"/>
               <w:jc w:val="center"/>
               <w:rPr>
                 <w:rFonts w:eastAsiaTheme="minorHAnsi"/>
                 <w:lang w:val="en-US"/>
               </w:rPr>
             </w:pPr>
+            <w:r>
+              <w:rPr>
+                <w:rFonts w:eastAsiaTheme="minorHAnsi"/>
+                <w:lang w:val="en-US"/>
+              </w:rPr>
+              <w:t>07-04-2013</w:t>
+            </w:r>
           </w:p>
         </w:tc>
         <w:tc>
@@ -3117,6 +3149,12 @@
                 <w:lang w:val="en-US"/>
               </w:rPr>
             </w:pPr>
+            <w:r>
+              <w:rPr>
+                <w:lang w:val="en-US"/>
+              </w:rPr>
+              <w:t>Approval</w:t>
+            </w:r>
           </w:p>
         </w:tc>
         <w:tc>
@@ -3145,6 +3183,12 @@
                 <w:lang w:val="en-US"/>
               </w:rPr>
             </w:pPr>
+            <w:r>
+              <w:rPr>
+                <w:lang w:val="en-US"/>
+              </w:rPr>
+              <w:t>0.3</w:t>
+            </w:r>
           </w:p>
         </w:tc>
         <w:tc>
@@ -3159,6 +3203,12 @@
                 <w:lang w:val="en-US"/>
               </w:rPr>
             </w:pPr>
+            <w:r>
+              <w:rPr>
+                <w:lang w:val="en-US"/>
+              </w:rPr>
+              <w:t>Rui Ganhoto</w:t>
+            </w:r>
           </w:p>
         </w:tc>
         <w:tc>
@@ -3174,6 +3224,14 @@
                 <w:lang w:val="en-US"/>
               </w:rPr>
             </w:pPr>
+            <w:r>
+              <w:rPr>
+                <w:lang w:val="en-US"/>
+              </w:rPr>
+              <w:t>Ready for Approval</w:t>
+            </w:r>
+            <w:bookmarkStart w:id="1" w:name="_GoBack"/>
+            <w:bookmarkEnd w:id="1"/>
           </w:p>
         </w:tc>
       </w:tr>
@@ -3185,7 +3243,7 @@
           </w:tcPr>
           <w:p>
             <w:pPr>
-              <w:pStyle w:val="SemEspaamento"/>
+              <w:pStyle w:val="NoSpacing"/>
               <w:jc w:val="center"/>
               <w:rPr>
                 <w:rFonts w:eastAsiaTheme="minorHAnsi"/>
@@ -3274,7 +3332,7 @@
           </w:tcPr>
           <w:p>
             <w:pPr>
-              <w:pStyle w:val="SemEspaamento"/>
+              <w:pStyle w:val="NoSpacing"/>
               <w:jc w:val="center"/>
               <w:rPr>
                 <w:rFonts w:eastAsiaTheme="minorHAnsi"/>
@@ -3358,12 +3416,12 @@
     </w:tbl>
     <w:p>
       <w:pPr>
-        <w:pStyle w:val="Legenda"/>
-        <w:rPr>
-          <w:lang w:val="en-US"/>
-        </w:rPr>
-      </w:pPr>
-      <w:bookmarkStart w:id="1" w:name="_Toc351935380"/>
+        <w:pStyle w:val="Caption"/>
+        <w:rPr>
+          <w:lang w:val="en-US"/>
+        </w:rPr>
+      </w:pPr>
+      <w:bookmarkStart w:id="2" w:name="_Toc351935380"/>
       <w:r>
         <w:rPr>
           <w:lang w:val="en-US"/>
@@ -3401,7 +3459,7 @@
         </w:rPr>
         <w:t>: Version history</w:t>
       </w:r>
-      <w:bookmarkEnd w:id="1"/>
+      <w:bookmarkEnd w:id="2"/>
     </w:p>
     <w:p>
       <w:pPr>
@@ -3417,12 +3475,10 @@
           <w:docGrid w:linePitch="360"/>
         </w:sectPr>
       </w:pPr>
-      <w:bookmarkStart w:id="2" w:name="_GoBack"/>
-      <w:bookmarkEnd w:id="2"/>
-    </w:p>
-    <w:p>
-      <w:pPr>
-        <w:pStyle w:val="Cabealho1"/>
+    </w:p>
+    <w:p>
+      <w:pPr>
+        <w:pStyle w:val="Heading1"/>
         <w:numPr>
           <w:ilvl w:val="0"/>
           <w:numId w:val="3"/>
@@ -3523,7 +3579,7 @@
     </w:p>
     <w:p>
       <w:pPr>
-        <w:pStyle w:val="Cabealho1"/>
+        <w:pStyle w:val="Heading1"/>
         <w:numPr>
           <w:ilvl w:val="0"/>
           <w:numId w:val="3"/>
@@ -3543,7 +3599,7 @@
     </w:p>
     <w:p>
       <w:pPr>
-        <w:pStyle w:val="Cabealho1"/>
+        <w:pStyle w:val="Heading1"/>
         <w:numPr>
           <w:ilvl w:val="1"/>
           <w:numId w:val="3"/>
@@ -3608,7 +3664,7 @@
     </w:p>
     <w:p>
       <w:pPr>
-        <w:pStyle w:val="Cabealho1"/>
+        <w:pStyle w:val="Heading1"/>
         <w:numPr>
           <w:ilvl w:val="1"/>
           <w:numId w:val="3"/>
@@ -3710,7 +3766,7 @@
     </w:p>
     <w:p>
       <w:pPr>
-        <w:pStyle w:val="Cabealho1"/>
+        <w:pStyle w:val="Heading1"/>
         <w:numPr>
           <w:ilvl w:val="0"/>
           <w:numId w:val="3"/>
@@ -3730,7 +3786,7 @@
     </w:p>
     <w:p>
       <w:pPr>
-        <w:pStyle w:val="PargrafodaLista"/>
+        <w:pStyle w:val="ListParagraph"/>
         <w:numPr>
           <w:ilvl w:val="0"/>
           <w:numId w:val="4"/>
@@ -3755,7 +3811,7 @@
     </w:p>
     <w:p>
       <w:pPr>
-        <w:pStyle w:val="PargrafodaLista"/>
+        <w:pStyle w:val="ListParagraph"/>
         <w:numPr>
           <w:ilvl w:val="1"/>
           <w:numId w:val="4"/>
@@ -3773,7 +3829,7 @@
     </w:p>
     <w:p>
       <w:pPr>
-        <w:pStyle w:val="PargrafodaLista"/>
+        <w:pStyle w:val="ListParagraph"/>
         <w:numPr>
           <w:ilvl w:val="2"/>
           <w:numId w:val="4"/>
@@ -3803,7 +3859,7 @@
     </w:p>
     <w:p>
       <w:pPr>
-        <w:pStyle w:val="PargrafodaLista"/>
+        <w:pStyle w:val="ListParagraph"/>
         <w:numPr>
           <w:ilvl w:val="1"/>
           <w:numId w:val="4"/>
@@ -3821,7 +3877,7 @@
     </w:p>
     <w:p>
       <w:pPr>
-        <w:pStyle w:val="PargrafodaLista"/>
+        <w:pStyle w:val="ListParagraph"/>
         <w:numPr>
           <w:ilvl w:val="2"/>
           <w:numId w:val="4"/>
@@ -3851,7 +3907,7 @@
     </w:p>
     <w:p>
       <w:pPr>
-        <w:pStyle w:val="PargrafodaLista"/>
+        <w:pStyle w:val="ListParagraph"/>
         <w:numPr>
           <w:ilvl w:val="2"/>
           <w:numId w:val="4"/>
@@ -3875,7 +3931,7 @@
     </w:p>
     <w:p>
       <w:pPr>
-        <w:pStyle w:val="PargrafodaLista"/>
+        <w:pStyle w:val="ListParagraph"/>
         <w:numPr>
           <w:ilvl w:val="2"/>
           <w:numId w:val="4"/>
@@ -3893,7 +3949,7 @@
     </w:p>
     <w:p>
       <w:pPr>
-        <w:pStyle w:val="PargrafodaLista"/>
+        <w:pStyle w:val="ListParagraph"/>
         <w:numPr>
           <w:ilvl w:val="1"/>
           <w:numId w:val="4"/>
@@ -3911,7 +3967,7 @@
     </w:p>
     <w:p>
       <w:pPr>
-        <w:pStyle w:val="PargrafodaLista"/>
+        <w:pStyle w:val="ListParagraph"/>
         <w:numPr>
           <w:ilvl w:val="2"/>
           <w:numId w:val="4"/>
@@ -3935,7 +3991,7 @@
     </w:p>
     <w:p>
       <w:pPr>
-        <w:pStyle w:val="PargrafodaLista"/>
+        <w:pStyle w:val="ListParagraph"/>
         <w:numPr>
           <w:ilvl w:val="2"/>
           <w:numId w:val="4"/>
@@ -3959,7 +4015,7 @@
     </w:p>
     <w:p>
       <w:pPr>
-        <w:pStyle w:val="PargrafodaLista"/>
+        <w:pStyle w:val="ListParagraph"/>
         <w:numPr>
           <w:ilvl w:val="1"/>
           <w:numId w:val="4"/>
@@ -3977,7 +4033,7 @@
     </w:p>
     <w:p>
       <w:pPr>
-        <w:pStyle w:val="PargrafodaLista"/>
+        <w:pStyle w:val="ListParagraph"/>
         <w:numPr>
           <w:ilvl w:val="2"/>
           <w:numId w:val="4"/>
@@ -4001,7 +4057,7 @@
     </w:p>
     <w:p>
       <w:pPr>
-        <w:pStyle w:val="PargrafodaLista"/>
+        <w:pStyle w:val="ListParagraph"/>
         <w:numPr>
           <w:ilvl w:val="1"/>
           <w:numId w:val="4"/>
@@ -4019,7 +4075,7 @@
     </w:p>
     <w:p>
       <w:pPr>
-        <w:pStyle w:val="PargrafodaLista"/>
+        <w:pStyle w:val="ListParagraph"/>
         <w:numPr>
           <w:ilvl w:val="2"/>
           <w:numId w:val="4"/>
@@ -4037,7 +4093,7 @@
     </w:p>
     <w:p>
       <w:pPr>
-        <w:pStyle w:val="PargrafodaLista"/>
+        <w:pStyle w:val="ListParagraph"/>
         <w:ind w:left="2160"/>
         <w:rPr>
           <w:lang w:val="en-US"/>
@@ -4046,7 +4102,7 @@
     </w:p>
     <w:p>
       <w:pPr>
-        <w:pStyle w:val="PargrafodaLista"/>
+        <w:pStyle w:val="ListParagraph"/>
         <w:ind w:left="2160"/>
         <w:rPr>
           <w:lang w:val="en-US"/>
@@ -4055,7 +4111,7 @@
     </w:p>
     <w:p>
       <w:pPr>
-        <w:pStyle w:val="PargrafodaLista"/>
+        <w:pStyle w:val="ListParagraph"/>
         <w:ind w:left="2160"/>
         <w:rPr>
           <w:lang w:val="en-US"/>
@@ -4064,7 +4120,7 @@
     </w:p>
     <w:p>
       <w:pPr>
-        <w:pStyle w:val="PargrafodaLista"/>
+        <w:pStyle w:val="ListParagraph"/>
         <w:ind w:left="2160"/>
         <w:rPr>
           <w:lang w:val="en-US"/>
@@ -4073,7 +4129,7 @@
     </w:p>
     <w:p>
       <w:pPr>
-        <w:pStyle w:val="PargrafodaLista"/>
+        <w:pStyle w:val="ListParagraph"/>
         <w:numPr>
           <w:ilvl w:val="0"/>
           <w:numId w:val="4"/>
@@ -4098,7 +4154,7 @@
     </w:p>
     <w:p>
       <w:pPr>
-        <w:pStyle w:val="PargrafodaLista"/>
+        <w:pStyle w:val="ListParagraph"/>
         <w:numPr>
           <w:ilvl w:val="1"/>
           <w:numId w:val="4"/>
@@ -4116,7 +4172,7 @@
     </w:p>
     <w:p>
       <w:pPr>
-        <w:pStyle w:val="PargrafodaLista"/>
+        <w:pStyle w:val="ListParagraph"/>
         <w:numPr>
           <w:ilvl w:val="2"/>
           <w:numId w:val="4"/>
@@ -4135,7 +4191,19 @@
         <w:rPr>
           <w:lang w:val="en-US"/>
         </w:rPr>
-        <w:t>comfortable</w:t>
+        <w:t>co</w:t>
+      </w:r>
+      <w:r>
+        <w:rPr>
+          <w:lang w:val="en-US"/>
+        </w:rPr>
+        <w:t>m</w:t>
+      </w:r>
+      <w:r>
+        <w:rPr>
+          <w:lang w:val="en-US"/>
+        </w:rPr>
+        <w:t>fortable</w:t>
       </w:r>
       <w:r>
         <w:rPr>
@@ -4146,7 +4214,7 @@
     </w:p>
     <w:p>
       <w:pPr>
-        <w:pStyle w:val="PargrafodaLista"/>
+        <w:pStyle w:val="ListParagraph"/>
         <w:numPr>
           <w:ilvl w:val="1"/>
           <w:numId w:val="4"/>
@@ -4182,7 +4250,7 @@
     </w:p>
     <w:p>
       <w:pPr>
-        <w:pStyle w:val="PargrafodaLista"/>
+        <w:pStyle w:val="ListParagraph"/>
         <w:numPr>
           <w:ilvl w:val="1"/>
           <w:numId w:val="4"/>
@@ -4200,7 +4268,7 @@
     </w:p>
     <w:p>
       <w:pPr>
-        <w:pStyle w:val="PargrafodaLista"/>
+        <w:pStyle w:val="ListParagraph"/>
         <w:numPr>
           <w:ilvl w:val="1"/>
           <w:numId w:val="4"/>
@@ -4224,7 +4292,7 @@
     </w:p>
     <w:p>
       <w:pPr>
-        <w:pStyle w:val="PargrafodaLista"/>
+        <w:pStyle w:val="ListParagraph"/>
         <w:numPr>
           <w:ilvl w:val="1"/>
           <w:numId w:val="4"/>
@@ -4248,7 +4316,7 @@
     </w:p>
     <w:p>
       <w:pPr>
-        <w:pStyle w:val="PargrafodaLista"/>
+        <w:pStyle w:val="ListParagraph"/>
         <w:numPr>
           <w:ilvl w:val="1"/>
           <w:numId w:val="4"/>
@@ -4284,7 +4352,7 @@
     </w:p>
     <w:p>
       <w:pPr>
-        <w:pStyle w:val="PargrafodaLista"/>
+        <w:pStyle w:val="ListParagraph"/>
         <w:ind w:left="1440"/>
         <w:rPr>
           <w:lang w:val="en-US"/>
@@ -4293,7 +4361,7 @@
     </w:p>
     <w:p>
       <w:pPr>
-        <w:pStyle w:val="PargrafodaLista"/>
+        <w:pStyle w:val="ListParagraph"/>
         <w:numPr>
           <w:ilvl w:val="0"/>
           <w:numId w:val="4"/>
@@ -4313,7 +4381,7 @@
     </w:p>
     <w:p>
       <w:pPr>
-        <w:pStyle w:val="PargrafodaLista"/>
+        <w:pStyle w:val="ListParagraph"/>
         <w:numPr>
           <w:ilvl w:val="1"/>
           <w:numId w:val="4"/>
@@ -4338,7 +4406,7 @@
     </w:p>
     <w:p>
       <w:pPr>
-        <w:pStyle w:val="PargrafodaLista"/>
+        <w:pStyle w:val="ListParagraph"/>
         <w:numPr>
           <w:ilvl w:val="2"/>
           <w:numId w:val="4"/>
@@ -4362,7 +4430,7 @@
     </w:p>
     <w:p>
       <w:pPr>
-        <w:pStyle w:val="PargrafodaLista"/>
+        <w:pStyle w:val="ListParagraph"/>
         <w:numPr>
           <w:ilvl w:val="2"/>
           <w:numId w:val="4"/>
@@ -4410,7 +4478,7 @@
     </w:p>
     <w:p>
       <w:pPr>
-        <w:pStyle w:val="PargrafodaLista"/>
+        <w:pStyle w:val="ListParagraph"/>
         <w:numPr>
           <w:ilvl w:val="2"/>
           <w:numId w:val="4"/>
@@ -4434,7 +4502,7 @@
     </w:p>
     <w:p>
       <w:pPr>
-        <w:pStyle w:val="PargrafodaLista"/>
+        <w:pStyle w:val="ListParagraph"/>
         <w:numPr>
           <w:ilvl w:val="2"/>
           <w:numId w:val="4"/>
@@ -4470,7 +4538,7 @@
     </w:p>
     <w:p>
       <w:pPr>
-        <w:pStyle w:val="PargrafodaLista"/>
+        <w:pStyle w:val="ListParagraph"/>
         <w:numPr>
           <w:ilvl w:val="3"/>
           <w:numId w:val="4"/>
@@ -4488,7 +4556,7 @@
     </w:p>
     <w:p>
       <w:pPr>
-        <w:pStyle w:val="PargrafodaLista"/>
+        <w:pStyle w:val="ListParagraph"/>
         <w:numPr>
           <w:ilvl w:val="3"/>
           <w:numId w:val="4"/>
@@ -4506,7 +4574,7 @@
     </w:p>
     <w:p>
       <w:pPr>
-        <w:pStyle w:val="PargrafodaLista"/>
+        <w:pStyle w:val="ListParagraph"/>
         <w:numPr>
           <w:ilvl w:val="1"/>
           <w:numId w:val="4"/>
@@ -4531,7 +4599,7 @@
     </w:p>
     <w:p>
       <w:pPr>
-        <w:pStyle w:val="PargrafodaLista"/>
+        <w:pStyle w:val="ListParagraph"/>
         <w:numPr>
           <w:ilvl w:val="2"/>
           <w:numId w:val="4"/>
@@ -4549,7 +4617,7 @@
     </w:p>
     <w:p>
       <w:pPr>
-        <w:pStyle w:val="PargrafodaLista"/>
+        <w:pStyle w:val="ListParagraph"/>
         <w:numPr>
           <w:ilvl w:val="2"/>
           <w:numId w:val="4"/>
@@ -4567,7 +4635,7 @@
     </w:p>
     <w:p>
       <w:pPr>
-        <w:pStyle w:val="PargrafodaLista"/>
+        <w:pStyle w:val="ListParagraph"/>
         <w:numPr>
           <w:ilvl w:val="3"/>
           <w:numId w:val="4"/>
@@ -4601,7 +4669,7 @@
     </w:p>
     <w:p>
       <w:pPr>
-        <w:pStyle w:val="PargrafodaLista"/>
+        <w:pStyle w:val="ListParagraph"/>
         <w:numPr>
           <w:ilvl w:val="3"/>
           <w:numId w:val="4"/>
@@ -4619,7 +4687,7 @@
     </w:p>
     <w:p>
       <w:pPr>
-        <w:pStyle w:val="PargrafodaLista"/>
+        <w:pStyle w:val="ListParagraph"/>
         <w:numPr>
           <w:ilvl w:val="1"/>
           <w:numId w:val="4"/>
@@ -4644,7 +4712,7 @@
     </w:p>
     <w:p>
       <w:pPr>
-        <w:pStyle w:val="Cabealho1"/>
+        <w:pStyle w:val="Heading1"/>
         <w:numPr>
           <w:ilvl w:val="0"/>
           <w:numId w:val="3"/>
@@ -4668,16 +4736,24 @@
           <w:lang w:val="en-US"/>
         </w:rPr>
       </w:pPr>
+      <w:commentRangeStart w:id="9"/>
       <w:r>
         <w:rPr>
           <w:lang w:val="en-US"/>
         </w:rPr>
         <w:t>Documents: MS Office.</w:t>
       </w:r>
-    </w:p>
-    <w:p>
-      <w:pPr>
-        <w:pStyle w:val="Cabealho1"/>
+      <w:commentRangeEnd w:id="9"/>
+      <w:r>
+        <w:rPr>
+          <w:rStyle w:val="CommentReference"/>
+        </w:rPr>
+        <w:commentReference w:id="9"/>
+      </w:r>
+    </w:p>
+    <w:p>
+      <w:pPr>
+        <w:pStyle w:val="Heading1"/>
         <w:numPr>
           <w:ilvl w:val="0"/>
           <w:numId w:val="3"/>
@@ -4686,7 +4762,7 @@
           <w:lang w:val="en-US"/>
         </w:rPr>
       </w:pPr>
-      <w:bookmarkStart w:id="9" w:name="_Toc351935375"/>
+      <w:bookmarkStart w:id="10" w:name="_Toc351935375"/>
       <w:r>
         <w:rPr>
           <w:lang w:val="en-US"/>
@@ -4694,7 +4770,7 @@
         <w:lastRenderedPageBreak/>
         <w:t>Related Processes</w:t>
       </w:r>
-      <w:bookmarkEnd w:id="9"/>
+      <w:bookmarkEnd w:id="10"/>
     </w:p>
     <w:p>
       <w:pPr>
@@ -4711,7 +4787,7 @@
     </w:p>
     <w:p>
       <w:pPr>
-        <w:pStyle w:val="Cabealho1"/>
+        <w:pStyle w:val="Heading1"/>
         <w:numPr>
           <w:ilvl w:val="0"/>
           <w:numId w:val="3"/>
@@ -4720,18 +4796,18 @@
           <w:lang w:val="en-US"/>
         </w:rPr>
       </w:pPr>
-      <w:bookmarkStart w:id="10" w:name="_Toc351935376"/>
+      <w:bookmarkStart w:id="11" w:name="_Toc351935376"/>
       <w:r>
         <w:rPr>
           <w:lang w:val="en-US"/>
         </w:rPr>
         <w:t>Measures</w:t>
       </w:r>
-      <w:bookmarkEnd w:id="10"/>
-    </w:p>
-    <w:p>
-      <w:pPr>
-        <w:pStyle w:val="PargrafodaLista"/>
+      <w:bookmarkEnd w:id="11"/>
+    </w:p>
+    <w:p>
+      <w:pPr>
+        <w:pStyle w:val="ListParagraph"/>
         <w:numPr>
           <w:ilvl w:val="0"/>
           <w:numId w:val="5"/>
@@ -4749,7 +4825,7 @@
     </w:p>
     <w:p>
       <w:pPr>
-        <w:pStyle w:val="PargrafodaLista"/>
+        <w:pStyle w:val="ListParagraph"/>
         <w:numPr>
           <w:ilvl w:val="1"/>
           <w:numId w:val="5"/>
@@ -4767,7 +4843,7 @@
     </w:p>
     <w:p>
       <w:pPr>
-        <w:pStyle w:val="PargrafodaLista"/>
+        <w:pStyle w:val="ListParagraph"/>
         <w:numPr>
           <w:ilvl w:val="1"/>
           <w:numId w:val="5"/>
@@ -4785,7 +4861,7 @@
     </w:p>
     <w:p>
       <w:pPr>
-        <w:pStyle w:val="PargrafodaLista"/>
+        <w:pStyle w:val="ListParagraph"/>
         <w:numPr>
           <w:ilvl w:val="0"/>
           <w:numId w:val="5"/>
@@ -4803,7 +4879,7 @@
     </w:p>
     <w:p>
       <w:pPr>
-        <w:pStyle w:val="PargrafodaLista"/>
+        <w:pStyle w:val="ListParagraph"/>
         <w:numPr>
           <w:ilvl w:val="0"/>
           <w:numId w:val="5"/>
@@ -4820,7 +4896,7 @@
       </w:r>
     </w:p>
     <w:sectPr>
-      <w:footerReference w:type="first" r:id="rId14"/>
+      <w:footerReference w:type="first" r:id="rId16"/>
       <w:pgSz w:w="11906" w:h="16838"/>
       <w:pgMar w:top="1417" w:right="1701" w:bottom="1417" w:left="1701" w:header="708" w:footer="708" w:gutter="0"/>
       <w:pgNumType w:start="1"/>
@@ -4832,6 +4908,64 @@
 </w:document>
 </file>
 
+<file path=word/comments.xml><?xml version="1.0" encoding="utf-8"?>
+<w:comments xmlns:wpc="http://schemas.microsoft.com/office/word/2010/wordprocessingCanvas" xmlns:mc="http://schemas.openxmlformats.org/markup-compatibility/2006" xmlns:o="urn:schemas-microsoft-com:office:office" xmlns:r="http://schemas.openxmlformats.org/officeDocument/2006/relationships" xmlns:m="http://schemas.openxmlformats.org/officeDocument/2006/math" xmlns:v="urn:schemas-microsoft-com:vml" xmlns:wp14="http://schemas.microsoft.com/office/word/2010/wordprocessingDrawing" xmlns:wp="http://schemas.openxmlformats.org/drawingml/2006/wordprocessingDrawing" xmlns:w10="urn:schemas-microsoft-com:office:word" xmlns:w="http://schemas.openxmlformats.org/wordprocessingml/2006/main" xmlns:w14="http://schemas.microsoft.com/office/word/2010/wordml" xmlns:w15="http://schemas.microsoft.com/office/word/2012/wordml" xmlns:wpg="http://schemas.microsoft.com/office/word/2010/wordprocessingGroup" xmlns:wpi="http://schemas.microsoft.com/office/word/2010/wordprocessingInk" xmlns:wne="http://schemas.microsoft.com/office/word/2006/wordml" xmlns:wps="http://schemas.microsoft.com/office/word/2010/wordprocessingShape" mc:Ignorable="w14 w15 wp14">
+  <w:comment w:id="9" w:author="Rui Ganhoto" w:date="2013-04-07T18:01:00Z" w:initials="RG">
+    <w:p>
+      <w:pPr>
+        <w:pStyle w:val="CommentText"/>
+        <w:rPr>
+          <w:lang w:val="en-GB"/>
+        </w:rPr>
+      </w:pPr>
+      <w:r>
+        <w:rPr>
+          <w:rStyle w:val="CommentReference"/>
+        </w:rPr>
+        <w:annotationRef/>
+      </w:r>
+      <w:r>
+        <w:rPr>
+          <w:lang w:val="en-GB"/>
+        </w:rPr>
+        <w:t>Ain?</w:t>
+      </w:r>
+      <w:r>
+        <w:rPr>
+          <w:lang w:val="en-GB"/>
+        </w:rPr>
+        <w:br/>
+        <w:t>For documentation</w:t>
+      </w:r>
+      <w:r>
+        <w:rPr>
+          <w:lang w:val="en-GB"/>
+        </w:rPr>
+        <w:t xml:space="preserve"> Microsoft Office</w:t>
+      </w:r>
+      <w:r>
+        <w:rPr>
+          <w:lang w:val="en-GB"/>
+        </w:rPr>
+        <w:t xml:space="preserve"> </w:t>
+      </w:r>
+      <w:r>
+        <w:rPr>
+          <w:lang w:val="en-GB"/>
+        </w:rPr>
+        <w:t>will be used.</w:t>
+      </w:r>
+    </w:p>
+  </w:comment>
+</w:comments>
+</file>
+
+<file path=word/commentsExtended.xml><?xml version="1.0" encoding="utf-8"?>
+<w15:commentsEx xmlns:wpc="http://schemas.microsoft.com/office/word/2010/wordprocessingCanvas" xmlns:mc="http://schemas.openxmlformats.org/markup-compatibility/2006" xmlns:o="urn:schemas-microsoft-com:office:office" xmlns:r="http://schemas.openxmlformats.org/officeDocument/2006/relationships" xmlns:m="http://schemas.openxmlformats.org/officeDocument/2006/math" xmlns:v="urn:schemas-microsoft-com:vml" xmlns:wp14="http://schemas.microsoft.com/office/word/2010/wordprocessingDrawing" xmlns:wp="http://schemas.openxmlformats.org/drawingml/2006/wordprocessingDrawing" xmlns:w10="urn:schemas-microsoft-com:office:word" xmlns:w="http://schemas.openxmlformats.org/wordprocessingml/2006/main" xmlns:w14="http://schemas.microsoft.com/office/word/2010/wordml" xmlns:w15="http://schemas.microsoft.com/office/word/2012/wordml" xmlns:wpg="http://schemas.microsoft.com/office/word/2010/wordprocessingGroup" xmlns:wpi="http://schemas.microsoft.com/office/word/2010/wordprocessingInk" xmlns:wne="http://schemas.microsoft.com/office/word/2006/wordml" xmlns:wps="http://schemas.microsoft.com/office/word/2010/wordprocessingShape" mc:Ignorable="w14 w15 wp14">
+  <w15:commentEx w15:paraId="4D77917E" w15:done="0"/>
+</w15:commentsEx>
+</file>
+
 <file path=word/endnotes.xml><?xml version="1.0" encoding="utf-8"?>
 <w:endnotes xmlns:wpc="http://schemas.microsoft.com/office/word/2010/wordprocessingCanvas" xmlns:mc="http://schemas.openxmlformats.org/markup-compatibility/2006" xmlns:o="urn:schemas-microsoft-com:office:office" xmlns:r="http://schemas.openxmlformats.org/officeDocument/2006/relationships" xmlns:m="http://schemas.openxmlformats.org/officeDocument/2006/math" xmlns:v="urn:schemas-microsoft-com:vml" xmlns:wp14="http://schemas.microsoft.com/office/word/2010/wordprocessingDrawing" xmlns:wp="http://schemas.openxmlformats.org/drawingml/2006/wordprocessingDrawing" xmlns:w10="urn:schemas-microsoft-com:office:word" xmlns:w="http://schemas.openxmlformats.org/wordprocessingml/2006/main" xmlns:w14="http://schemas.microsoft.com/office/word/2010/wordml" xmlns:w15="http://schemas.microsoft.com/office/word/2012/wordml" xmlns:wpg="http://schemas.microsoft.com/office/word/2010/wordprocessingGroup" xmlns:wpi="http://schemas.microsoft.com/office/word/2010/wordprocessingInk" xmlns:wne="http://schemas.microsoft.com/office/word/2006/wordml" xmlns:wps="http://schemas.microsoft.com/office/word/2010/wordprocessingShape" mc:Ignorable="w14 w15 wp14">
   <w:endnote w:type="separator" w:id="-1">
@@ -4861,7 +4995,7 @@
 <w:ftr xmlns:wpc="http://schemas.microsoft.com/office/word/2010/wordprocessingCanvas" xmlns:mc="http://schemas.openxmlformats.org/markup-compatibility/2006" xmlns:o="urn:schemas-microsoft-com:office:office" xmlns:r="http://schemas.openxmlformats.org/officeDocument/2006/relationships" xmlns:m="http://schemas.openxmlformats.org/officeDocument/2006/math" xmlns:v="urn:schemas-microsoft-com:vml" xmlns:wp14="http://schemas.microsoft.com/office/word/2010/wordprocessingDrawing" xmlns:wp="http://schemas.openxmlformats.org/drawingml/2006/wordprocessingDrawing" xmlns:w10="urn:schemas-microsoft-com:office:word" xmlns:w="http://schemas.openxmlformats.org/wordprocessingml/2006/main" xmlns:w14="http://schemas.microsoft.com/office/word/2010/wordml" xmlns:w15="http://schemas.microsoft.com/office/word/2012/wordml" xmlns:wpg="http://schemas.microsoft.com/office/word/2010/wordprocessingGroup" xmlns:wpi="http://schemas.microsoft.com/office/word/2010/wordprocessingInk" xmlns:wne="http://schemas.microsoft.com/office/word/2006/wordml" xmlns:wps="http://schemas.microsoft.com/office/word/2010/wordprocessingShape" mc:Ignorable="w14 w15 wp14">
   <w:p>
     <w:pPr>
-      <w:pStyle w:val="Rodap"/>
+      <w:pStyle w:val="Footer"/>
     </w:pPr>
     <w:r>
       <w:t>Projeto Soft</w:t>
@@ -4872,7 +5006,7 @@
   </w:p>
   <w:p>
     <w:pPr>
-      <w:pStyle w:val="Rodap"/>
+      <w:pStyle w:val="Footer"/>
     </w:pPr>
     <w:sdt>
       <w:sdtPr>
@@ -4902,7 +5036,7 @@
 <w:ftr xmlns:wpc="http://schemas.microsoft.com/office/word/2010/wordprocessingCanvas" xmlns:mc="http://schemas.openxmlformats.org/markup-compatibility/2006" xmlns:o="urn:schemas-microsoft-com:office:office" xmlns:r="http://schemas.openxmlformats.org/officeDocument/2006/relationships" xmlns:m="http://schemas.openxmlformats.org/officeDocument/2006/math" xmlns:v="urn:schemas-microsoft-com:vml" xmlns:wp14="http://schemas.microsoft.com/office/word/2010/wordprocessingDrawing" xmlns:wp="http://schemas.openxmlformats.org/drawingml/2006/wordprocessingDrawing" xmlns:w10="urn:schemas-microsoft-com:office:word" xmlns:w="http://schemas.openxmlformats.org/wordprocessingml/2006/main" xmlns:w14="http://schemas.microsoft.com/office/word/2010/wordml" xmlns:w15="http://schemas.microsoft.com/office/word/2012/wordml" xmlns:wpg="http://schemas.microsoft.com/office/word/2010/wordprocessingGroup" xmlns:wpi="http://schemas.microsoft.com/office/word/2010/wordprocessingInk" xmlns:wne="http://schemas.microsoft.com/office/word/2006/wordml" xmlns:wps="http://schemas.microsoft.com/office/word/2010/wordprocessingShape" mc:Ignorable="w14 w15 wp14">
   <w:p>
     <w:pPr>
-      <w:pStyle w:val="Rodap"/>
+      <w:pStyle w:val="Footer"/>
     </w:pPr>
     <w:r>
       <w:t>Projeto Software 2013</w:t>
@@ -4916,7 +5050,7 @@
   </w:p>
   <w:p>
     <w:pPr>
-      <w:pStyle w:val="Rodap"/>
+      <w:pStyle w:val="Footer"/>
       <w:tabs>
         <w:tab w:val="clear" w:pos="4252"/>
       </w:tabs>
@@ -4946,7 +5080,7 @@
 <w:ftr xmlns:wpc="http://schemas.microsoft.com/office/word/2010/wordprocessingCanvas" xmlns:mc="http://schemas.openxmlformats.org/markup-compatibility/2006" xmlns:o="urn:schemas-microsoft-com:office:office" xmlns:r="http://schemas.openxmlformats.org/officeDocument/2006/relationships" xmlns:m="http://schemas.openxmlformats.org/officeDocument/2006/math" xmlns:v="urn:schemas-microsoft-com:vml" xmlns:wp14="http://schemas.microsoft.com/office/word/2010/wordprocessingDrawing" xmlns:wp="http://schemas.openxmlformats.org/drawingml/2006/wordprocessingDrawing" xmlns:w10="urn:schemas-microsoft-com:office:word" xmlns:w="http://schemas.openxmlformats.org/wordprocessingml/2006/main" xmlns:w14="http://schemas.microsoft.com/office/word/2010/wordml" xmlns:w15="http://schemas.microsoft.com/office/word/2012/wordml" xmlns:wpg="http://schemas.microsoft.com/office/word/2010/wordprocessingGroup" xmlns:wpi="http://schemas.microsoft.com/office/word/2010/wordprocessingInk" xmlns:wne="http://schemas.microsoft.com/office/word/2006/wordml" xmlns:wps="http://schemas.microsoft.com/office/word/2010/wordprocessingShape" mc:Ignorable="w14 w15 wp14">
   <w:p>
     <w:pPr>
-      <w:pStyle w:val="Rodap"/>
+      <w:pStyle w:val="Footer"/>
     </w:pPr>
     <w:r>
       <w:t>Projeto Software 2013</w:t>
@@ -4954,7 +5088,7 @@
   </w:p>
   <w:p>
     <w:pPr>
-      <w:pStyle w:val="Rodap"/>
+      <w:pStyle w:val="Footer"/>
     </w:pPr>
     <w:sdt>
       <w:sdtPr>
@@ -5005,7 +5139,7 @@
 <w:ftr xmlns:wpc="http://schemas.microsoft.com/office/word/2010/wordprocessingCanvas" xmlns:mc="http://schemas.openxmlformats.org/markup-compatibility/2006" xmlns:o="urn:schemas-microsoft-com:office:office" xmlns:r="http://schemas.openxmlformats.org/officeDocument/2006/relationships" xmlns:m="http://schemas.openxmlformats.org/officeDocument/2006/math" xmlns:v="urn:schemas-microsoft-com:vml" xmlns:wp14="http://schemas.microsoft.com/office/word/2010/wordprocessingDrawing" xmlns:wp="http://schemas.openxmlformats.org/drawingml/2006/wordprocessingDrawing" xmlns:w10="urn:schemas-microsoft-com:office:word" xmlns:w="http://schemas.openxmlformats.org/wordprocessingml/2006/main" xmlns:w14="http://schemas.microsoft.com/office/word/2010/wordml" xmlns:w15="http://schemas.microsoft.com/office/word/2012/wordml" xmlns:wpg="http://schemas.microsoft.com/office/word/2010/wordprocessingGroup" xmlns:wpi="http://schemas.microsoft.com/office/word/2010/wordprocessingInk" xmlns:wne="http://schemas.microsoft.com/office/word/2006/wordml" xmlns:wps="http://schemas.microsoft.com/office/word/2010/wordprocessingShape" mc:Ignorable="w14 w15 wp14">
   <w:p>
     <w:pPr>
-      <w:pStyle w:val="Rodap"/>
+      <w:pStyle w:val="Footer"/>
     </w:pPr>
     <w:r>
       <w:t>Projeto Software 2013</w:t>
@@ -5019,7 +5153,7 @@
   </w:p>
   <w:p>
     <w:pPr>
-      <w:pStyle w:val="Rodap"/>
+      <w:pStyle w:val="Footer"/>
       <w:tabs>
         <w:tab w:val="clear" w:pos="4252"/>
       </w:tabs>
@@ -5095,10 +5229,7 @@
 <w:hdr xmlns:wpc="http://schemas.microsoft.com/office/word/2010/wordprocessingCanvas" xmlns:mc="http://schemas.openxmlformats.org/markup-compatibility/2006" xmlns:o="urn:schemas-microsoft-com:office:office" xmlns:r="http://schemas.openxmlformats.org/officeDocument/2006/relationships" xmlns:m="http://schemas.openxmlformats.org/officeDocument/2006/math" xmlns:v="urn:schemas-microsoft-com:vml" xmlns:wp14="http://schemas.microsoft.com/office/word/2010/wordprocessingDrawing" xmlns:wp="http://schemas.openxmlformats.org/drawingml/2006/wordprocessingDrawing" xmlns:w10="urn:schemas-microsoft-com:office:word" xmlns:w="http://schemas.openxmlformats.org/wordprocessingml/2006/main" xmlns:w14="http://schemas.microsoft.com/office/word/2010/wordml" xmlns:w15="http://schemas.microsoft.com/office/word/2012/wordml" xmlns:wpg="http://schemas.microsoft.com/office/word/2010/wordprocessingGroup" xmlns:wpi="http://schemas.microsoft.com/office/word/2010/wordprocessingInk" xmlns:wne="http://schemas.microsoft.com/office/word/2006/wordml" xmlns:wps="http://schemas.microsoft.com/office/word/2010/wordprocessingShape" mc:Ignorable="w14 w15 wp14">
   <w:p>
     <w:pPr>
-      <w:pStyle w:val="Cabealho"/>
-      <w:rPr>
-        <w:lang w:val="en-US"/>
-      </w:rPr>
+      <w:pStyle w:val="Header"/>
     </w:pPr>
     <w:r>
       <w:rPr>
@@ -5160,27 +5291,15 @@
       </w:drawing>
     </w:r>
     <w:r>
-      <w:rPr>
-        <w:lang w:val="en-US"/>
-      </w:rPr>
       <w:tab/>
     </w:r>
     <w:r>
-      <w:rPr>
-        <w:lang w:val="en-US"/>
-      </w:rPr>
       <w:tab/>
     </w:r>
     <w:r>
-      <w:rPr>
-        <w:lang w:val="en-US"/>
-      </w:rPr>
       <w:t>Owner</w:t>
     </w:r>
     <w:r>
-      <w:rPr>
-        <w:lang w:val="en-US"/>
-      </w:rPr>
       <w:t xml:space="preserve">: </w:t>
     </w:r>
     <w:sdt>
@@ -5203,21 +5322,15 @@
   </w:p>
   <w:p>
     <w:pPr>
-      <w:pStyle w:val="Cabealho"/>
+      <w:pStyle w:val="Header"/>
       <w:rPr>
         <w:lang w:val="en-US"/>
       </w:rPr>
     </w:pPr>
     <w:r>
-      <w:rPr>
-        <w:lang w:val="en-US"/>
-      </w:rPr>
       <w:tab/>
     </w:r>
     <w:r>
-      <w:rPr>
-        <w:lang w:val="en-US"/>
-      </w:rPr>
       <w:tab/>
     </w:r>
     <w:sdt>
@@ -5268,10 +5381,7 @@
 <w:hdr xmlns:wpc="http://schemas.microsoft.com/office/word/2010/wordprocessingCanvas" xmlns:mc="http://schemas.openxmlformats.org/markup-compatibility/2006" xmlns:o="urn:schemas-microsoft-com:office:office" xmlns:r="http://schemas.openxmlformats.org/officeDocument/2006/relationships" xmlns:m="http://schemas.openxmlformats.org/officeDocument/2006/math" xmlns:v="urn:schemas-microsoft-com:vml" xmlns:wp14="http://schemas.microsoft.com/office/word/2010/wordprocessingDrawing" xmlns:wp="http://schemas.openxmlformats.org/drawingml/2006/wordprocessingDrawing" xmlns:w10="urn:schemas-microsoft-com:office:word" xmlns:w="http://schemas.openxmlformats.org/wordprocessingml/2006/main" xmlns:w14="http://schemas.microsoft.com/office/word/2010/wordml" xmlns:w15="http://schemas.microsoft.com/office/word/2012/wordml" xmlns:wpg="http://schemas.microsoft.com/office/word/2010/wordprocessingGroup" xmlns:wpi="http://schemas.microsoft.com/office/word/2010/wordprocessingInk" xmlns:wne="http://schemas.microsoft.com/office/word/2006/wordml" xmlns:wps="http://schemas.microsoft.com/office/word/2010/wordprocessingShape" mc:Ignorable="w14 w15 wp14">
   <w:p>
     <w:pPr>
-      <w:pStyle w:val="Cabealho"/>
-      <w:rPr>
-        <w:lang w:val="en-US"/>
-      </w:rPr>
+      <w:pStyle w:val="Header"/>
     </w:pPr>
     <w:r>
       <w:rPr>
@@ -5333,27 +5443,15 @@
       </w:drawing>
     </w:r>
     <w:r>
-      <w:rPr>
-        <w:lang w:val="en-US"/>
-      </w:rPr>
       <w:tab/>
     </w:r>
     <w:r>
-      <w:rPr>
-        <w:lang w:val="en-US"/>
-      </w:rPr>
       <w:tab/>
     </w:r>
     <w:r>
-      <w:rPr>
-        <w:lang w:val="en-US"/>
-      </w:rPr>
       <w:t>Owner</w:t>
     </w:r>
     <w:r>
-      <w:rPr>
-        <w:lang w:val="en-US"/>
-      </w:rPr>
       <w:t xml:space="preserve">: </w:t>
     </w:r>
     <w:sdt>
@@ -5376,21 +5474,15 @@
   </w:p>
   <w:p>
     <w:pPr>
-      <w:pStyle w:val="Cabealho"/>
+      <w:pStyle w:val="Header"/>
       <w:rPr>
         <w:lang w:val="en-US"/>
       </w:rPr>
     </w:pPr>
     <w:r>
-      <w:rPr>
-        <w:lang w:val="en-US"/>
-      </w:rPr>
       <w:tab/>
     </w:r>
     <w:r>
-      <w:rPr>
-        <w:lang w:val="en-US"/>
-      </w:rPr>
       <w:tab/>
     </w:r>
     <w:sdt>
@@ -5945,6 +6037,14 @@
     <w:abstractNumId w:val="1"/>
   </w:num>
 </w:numbering>
+</file>
+
+<file path=word/people.xml><?xml version="1.0" encoding="utf-8"?>
+<w15:people xmlns:wpc="http://schemas.microsoft.com/office/word/2010/wordprocessingCanvas" xmlns:mc="http://schemas.openxmlformats.org/markup-compatibility/2006" xmlns:o="urn:schemas-microsoft-com:office:office" xmlns:r="http://schemas.openxmlformats.org/officeDocument/2006/relationships" xmlns:m="http://schemas.openxmlformats.org/officeDocument/2006/math" xmlns:v="urn:schemas-microsoft-com:vml" xmlns:wp14="http://schemas.microsoft.com/office/word/2010/wordprocessingDrawing" xmlns:wp="http://schemas.openxmlformats.org/drawingml/2006/wordprocessingDrawing" xmlns:w10="urn:schemas-microsoft-com:office:word" xmlns:w="http://schemas.openxmlformats.org/wordprocessingml/2006/main" xmlns:w14="http://schemas.microsoft.com/office/word/2010/wordml" xmlns:w15="http://schemas.microsoft.com/office/word/2012/wordml" xmlns:wpg="http://schemas.microsoft.com/office/word/2010/wordprocessingGroup" xmlns:wpi="http://schemas.microsoft.com/office/word/2010/wordprocessingInk" xmlns:wne="http://schemas.microsoft.com/office/word/2006/wordml" xmlns:wps="http://schemas.microsoft.com/office/word/2010/wordprocessingShape" mc:Ignorable="w14 w15 wp14">
+  <w15:person w15:author="Rui Ganhoto">
+    <w15:presenceInfo w15:providerId="Windows Live" w15:userId="968e87421556deb4"/>
+  </w15:person>
+</w15:people>
 </file>
 
 <file path=word/styles.xml><?xml version="1.0" encoding="utf-8"?>
@@ -6342,11 +6442,11 @@
     <w:qFormat/>
     <w:rsid w:val="00345E81"/>
   </w:style>
-  <w:style w:type="paragraph" w:styleId="Cabealho1">
+  <w:style w:type="paragraph" w:styleId="Heading1">
     <w:name w:val="heading 1"/>
     <w:basedOn w:val="Normal"/>
     <w:next w:val="Normal"/>
-    <w:link w:val="Cabealho1Carter"/>
+    <w:link w:val="Heading1Char"/>
     <w:uiPriority w:val="9"/>
     <w:qFormat/>
     <w:rsid w:val="00906D0A"/>
@@ -6365,11 +6465,11 @@
       <w:szCs w:val="28"/>
     </w:rPr>
   </w:style>
-  <w:style w:type="paragraph" w:styleId="Cabealho2">
+  <w:style w:type="paragraph" w:styleId="Heading2">
     <w:name w:val="heading 2"/>
     <w:basedOn w:val="Normal"/>
     <w:next w:val="Normal"/>
-    <w:link w:val="Cabealho2Carter"/>
+    <w:link w:val="Heading2Char"/>
     <w:uiPriority w:val="9"/>
     <w:unhideWhenUsed/>
     <w:qFormat/>
@@ -6389,13 +6489,13 @@
       <w:szCs w:val="26"/>
     </w:rPr>
   </w:style>
-  <w:style w:type="character" w:default="1" w:styleId="Tipodeletrapredefinidodopargrafo">
+  <w:style w:type="character" w:default="1" w:styleId="DefaultParagraphFont">
     <w:name w:val="Default Paragraph Font"/>
     <w:uiPriority w:val="1"/>
     <w:semiHidden/>
     <w:unhideWhenUsed/>
   </w:style>
-  <w:style w:type="table" w:default="1" w:styleId="Tabelanormal">
+  <w:style w:type="table" w:default="1" w:styleId="TableNormal">
     <w:name w:val="Normal Table"/>
     <w:uiPriority w:val="99"/>
     <w:semiHidden/>
@@ -6410,16 +6510,16 @@
       </w:tblCellMar>
     </w:tblPr>
   </w:style>
-  <w:style w:type="numbering" w:default="1" w:styleId="Semlista">
+  <w:style w:type="numbering" w:default="1" w:styleId="NoList">
     <w:name w:val="No List"/>
     <w:uiPriority w:val="99"/>
     <w:semiHidden/>
     <w:unhideWhenUsed/>
   </w:style>
-  <w:style w:type="paragraph" w:styleId="Cabealho">
+  <w:style w:type="paragraph" w:styleId="Header">
     <w:name w:val="header"/>
     <w:basedOn w:val="Normal"/>
-    <w:link w:val="CabealhoCarter"/>
+    <w:link w:val="HeaderChar"/>
     <w:uiPriority w:val="99"/>
     <w:unhideWhenUsed/>
     <w:rsid w:val="00042081"/>
@@ -6431,17 +6531,17 @@
       <w:spacing w:after="0" w:line="240" w:lineRule="auto"/>
     </w:pPr>
   </w:style>
-  <w:style w:type="character" w:customStyle="1" w:styleId="CabealhoCarter">
-    <w:name w:val="Cabeçalho Caráter"/>
-    <w:basedOn w:val="Tipodeletrapredefinidodopargrafo"/>
-    <w:link w:val="Cabealho"/>
+  <w:style w:type="character" w:customStyle="1" w:styleId="HeaderChar">
+    <w:name w:val="Header Char"/>
+    <w:basedOn w:val="DefaultParagraphFont"/>
+    <w:link w:val="Header"/>
     <w:uiPriority w:val="99"/>
     <w:rsid w:val="00042081"/>
   </w:style>
-  <w:style w:type="paragraph" w:styleId="Rodap">
+  <w:style w:type="paragraph" w:styleId="Footer">
     <w:name w:val="footer"/>
     <w:basedOn w:val="Normal"/>
-    <w:link w:val="RodapCarter"/>
+    <w:link w:val="FooterChar"/>
     <w:uiPriority w:val="99"/>
     <w:unhideWhenUsed/>
     <w:rsid w:val="00042081"/>
@@ -6453,16 +6553,16 @@
       <w:spacing w:after="0" w:line="240" w:lineRule="auto"/>
     </w:pPr>
   </w:style>
-  <w:style w:type="character" w:customStyle="1" w:styleId="RodapCarter">
-    <w:name w:val="Rodapé Caráter"/>
-    <w:basedOn w:val="Tipodeletrapredefinidodopargrafo"/>
-    <w:link w:val="Rodap"/>
+  <w:style w:type="character" w:customStyle="1" w:styleId="FooterChar">
+    <w:name w:val="Footer Char"/>
+    <w:basedOn w:val="DefaultParagraphFont"/>
+    <w:link w:val="Footer"/>
     <w:uiPriority w:val="99"/>
     <w:rsid w:val="00042081"/>
   </w:style>
-  <w:style w:type="character" w:styleId="TextodoMarcadordePosio">
+  <w:style w:type="character" w:styleId="PlaceholderText">
     <w:name w:val="Placeholder Text"/>
-    <w:basedOn w:val="Tipodeletrapredefinidodopargrafo"/>
+    <w:basedOn w:val="DefaultParagraphFont"/>
     <w:uiPriority w:val="99"/>
     <w:semiHidden/>
     <w:rsid w:val="009553EC"/>
@@ -6470,10 +6570,10 @@
       <w:color w:val="808080"/>
     </w:rPr>
   </w:style>
-  <w:style w:type="paragraph" w:styleId="Textodebalo">
+  <w:style w:type="paragraph" w:styleId="BalloonText">
     <w:name w:val="Balloon Text"/>
     <w:basedOn w:val="Normal"/>
-    <w:link w:val="TextodebaloCarter"/>
+    <w:link w:val="BalloonTextChar"/>
     <w:uiPriority w:val="99"/>
     <w:semiHidden/>
     <w:unhideWhenUsed/>
@@ -6487,10 +6587,10 @@
       <w:szCs w:val="16"/>
     </w:rPr>
   </w:style>
-  <w:style w:type="character" w:customStyle="1" w:styleId="TextodebaloCarter">
-    <w:name w:val="Texto de balão Caráter"/>
-    <w:basedOn w:val="Tipodeletrapredefinidodopargrafo"/>
-    <w:link w:val="Textodebalo"/>
+  <w:style w:type="character" w:customStyle="1" w:styleId="BalloonTextChar">
+    <w:name w:val="Balloon Text Char"/>
+    <w:basedOn w:val="DefaultParagraphFont"/>
+    <w:link w:val="BalloonText"/>
     <w:uiPriority w:val="99"/>
     <w:semiHidden/>
     <w:rsid w:val="009553EC"/>
@@ -6500,9 +6600,9 @@
       <w:szCs w:val="16"/>
     </w:rPr>
   </w:style>
-  <w:style w:type="paragraph" w:styleId="SemEspaamento">
+  <w:style w:type="paragraph" w:styleId="NoSpacing">
     <w:name w:val="No Spacing"/>
-    <w:link w:val="SemEspaamentoCarter"/>
+    <w:link w:val="NoSpacingChar"/>
     <w:uiPriority w:val="1"/>
     <w:qFormat/>
     <w:rsid w:val="00906D0A"/>
@@ -6513,19 +6613,19 @@
       <w:rFonts w:eastAsiaTheme="minorEastAsia"/>
     </w:rPr>
   </w:style>
-  <w:style w:type="character" w:customStyle="1" w:styleId="SemEspaamentoCarter">
-    <w:name w:val="Sem Espaçamento Caráter"/>
-    <w:basedOn w:val="Tipodeletrapredefinidodopargrafo"/>
-    <w:link w:val="SemEspaamento"/>
+  <w:style w:type="character" w:customStyle="1" w:styleId="NoSpacingChar">
+    <w:name w:val="No Spacing Char"/>
+    <w:basedOn w:val="DefaultParagraphFont"/>
+    <w:link w:val="NoSpacing"/>
     <w:uiPriority w:val="1"/>
     <w:rsid w:val="00906D0A"/>
     <w:rPr>
       <w:rFonts w:eastAsiaTheme="minorEastAsia"/>
     </w:rPr>
   </w:style>
-  <w:style w:type="table" w:styleId="Tabelacomgrelha">
+  <w:style w:type="table" w:styleId="TableGrid">
     <w:name w:val="Table Grid"/>
-    <w:basedOn w:val="Tabelanormal"/>
+    <w:basedOn w:val="TableNormal"/>
     <w:uiPriority w:val="59"/>
     <w:rsid w:val="00906D0A"/>
     <w:pPr>
@@ -6549,10 +6649,10 @@
       </w:tblCellMar>
     </w:tblPr>
   </w:style>
-  <w:style w:type="character" w:customStyle="1" w:styleId="Cabealho1Carter">
-    <w:name w:val="Cabeçalho 1 Caráter"/>
-    <w:basedOn w:val="Tipodeletrapredefinidodopargrafo"/>
-    <w:link w:val="Cabealho1"/>
+  <w:style w:type="character" w:customStyle="1" w:styleId="Heading1Char">
+    <w:name w:val="Heading 1 Char"/>
+    <w:basedOn w:val="DefaultParagraphFont"/>
+    <w:link w:val="Heading1"/>
     <w:uiPriority w:val="9"/>
     <w:rsid w:val="00906D0A"/>
     <w:rPr>
@@ -6564,9 +6664,9 @@
       <w:szCs w:val="28"/>
     </w:rPr>
   </w:style>
-  <w:style w:type="paragraph" w:styleId="Cabealhodondice">
+  <w:style w:type="paragraph" w:styleId="TOCHeading">
     <w:name w:val="TOC Heading"/>
-    <w:basedOn w:val="Cabealho1"/>
+    <w:basedOn w:val="Heading1"/>
     <w:next w:val="Normal"/>
     <w:uiPriority w:val="39"/>
     <w:semiHidden/>
@@ -6577,7 +6677,7 @@
       <w:outlineLvl w:val="9"/>
     </w:pPr>
   </w:style>
-  <w:style w:type="paragraph" w:styleId="PargrafodaLista">
+  <w:style w:type="paragraph" w:styleId="ListParagraph">
     <w:name w:val="List Paragraph"/>
     <w:basedOn w:val="Normal"/>
     <w:uiPriority w:val="34"/>
@@ -6588,7 +6688,7 @@
       <w:contextualSpacing/>
     </w:pPr>
   </w:style>
-  <w:style w:type="paragraph" w:styleId="ndice1">
+  <w:style w:type="paragraph" w:styleId="TOC1">
     <w:name w:val="toc 1"/>
     <w:basedOn w:val="Normal"/>
     <w:next w:val="Normal"/>
@@ -6600,9 +6700,9 @@
       <w:spacing w:after="100"/>
     </w:pPr>
   </w:style>
-  <w:style w:type="character" w:styleId="Hiperligao">
+  <w:style w:type="character" w:styleId="Hyperlink">
     <w:name w:val="Hyperlink"/>
-    <w:basedOn w:val="Tipodeletrapredefinidodopargrafo"/>
+    <w:basedOn w:val="DefaultParagraphFont"/>
     <w:uiPriority w:val="99"/>
     <w:unhideWhenUsed/>
     <w:rsid w:val="00BE20D4"/>
@@ -6611,7 +6711,7 @@
       <w:u w:val="single"/>
     </w:rPr>
   </w:style>
-  <w:style w:type="paragraph" w:styleId="Legenda">
+  <w:style w:type="paragraph" w:styleId="Caption">
     <w:name w:val="caption"/>
     <w:basedOn w:val="Normal"/>
     <w:next w:val="Normal"/>
@@ -6630,7 +6730,7 @@
       <w:szCs w:val="18"/>
     </w:rPr>
   </w:style>
-  <w:style w:type="paragraph" w:styleId="ndicedeilustraes">
+  <w:style w:type="paragraph" w:styleId="TableofFigures">
     <w:name w:val="table of figures"/>
     <w:basedOn w:val="Normal"/>
     <w:next w:val="Normal"/>
@@ -6641,10 +6741,10 @@
       <w:spacing w:after="0"/>
     </w:pPr>
   </w:style>
-  <w:style w:type="character" w:customStyle="1" w:styleId="Cabealho2Carter">
-    <w:name w:val="Cabeçalho 2 Caráter"/>
-    <w:basedOn w:val="Tipodeletrapredefinidodopargrafo"/>
-    <w:link w:val="Cabealho2"/>
+  <w:style w:type="character" w:customStyle="1" w:styleId="Heading2Char">
+    <w:name w:val="Heading 2 Char"/>
+    <w:basedOn w:val="DefaultParagraphFont"/>
+    <w:link w:val="Heading2"/>
     <w:uiPriority w:val="9"/>
     <w:rsid w:val="00BE20D4"/>
     <w:rPr>
@@ -6656,9 +6756,9 @@
       <w:szCs w:val="26"/>
     </w:rPr>
   </w:style>
-  <w:style w:type="character" w:styleId="Refdecomentrio">
+  <w:style w:type="character" w:styleId="CommentReference">
     <w:name w:val="annotation reference"/>
-    <w:basedOn w:val="Tipodeletrapredefinidodopargrafo"/>
+    <w:basedOn w:val="DefaultParagraphFont"/>
     <w:uiPriority w:val="99"/>
     <w:semiHidden/>
     <w:unhideWhenUsed/>
@@ -6668,10 +6768,10 @@
       <w:szCs w:val="16"/>
     </w:rPr>
   </w:style>
-  <w:style w:type="paragraph" w:styleId="Textodecomentrio">
+  <w:style w:type="paragraph" w:styleId="CommentText">
     <w:name w:val="annotation text"/>
     <w:basedOn w:val="Normal"/>
-    <w:link w:val="TextodecomentrioCarter"/>
+    <w:link w:val="CommentTextChar"/>
     <w:uiPriority w:val="99"/>
     <w:semiHidden/>
     <w:unhideWhenUsed/>
@@ -6684,10 +6784,10 @@
       <w:szCs w:val="20"/>
     </w:rPr>
   </w:style>
-  <w:style w:type="character" w:customStyle="1" w:styleId="TextodecomentrioCarter">
-    <w:name w:val="Texto de comentário Caráter"/>
-    <w:basedOn w:val="Tipodeletrapredefinidodopargrafo"/>
-    <w:link w:val="Textodecomentrio"/>
+  <w:style w:type="character" w:customStyle="1" w:styleId="CommentTextChar">
+    <w:name w:val="Comment Text Char"/>
+    <w:basedOn w:val="DefaultParagraphFont"/>
+    <w:link w:val="CommentText"/>
     <w:uiPriority w:val="99"/>
     <w:semiHidden/>
     <w:rsid w:val="00D77DE1"/>
@@ -6696,11 +6796,11 @@
       <w:szCs w:val="20"/>
     </w:rPr>
   </w:style>
-  <w:style w:type="paragraph" w:styleId="Assuntodecomentrio">
+  <w:style w:type="paragraph" w:styleId="CommentSubject">
     <w:name w:val="annotation subject"/>
-    <w:basedOn w:val="Textodecomentrio"/>
-    <w:next w:val="Textodecomentrio"/>
-    <w:link w:val="AssuntodecomentrioCarter"/>
+    <w:basedOn w:val="CommentText"/>
+    <w:next w:val="CommentText"/>
+    <w:link w:val="CommentSubjectChar"/>
     <w:uiPriority w:val="99"/>
     <w:semiHidden/>
     <w:unhideWhenUsed/>
@@ -6710,10 +6810,10 @@
       <w:bCs/>
     </w:rPr>
   </w:style>
-  <w:style w:type="character" w:customStyle="1" w:styleId="AssuntodecomentrioCarter">
-    <w:name w:val="Assunto de comentário Caráter"/>
-    <w:basedOn w:val="TextodecomentrioCarter"/>
-    <w:link w:val="Assuntodecomentrio"/>
+  <w:style w:type="character" w:customStyle="1" w:styleId="CommentSubjectChar">
+    <w:name w:val="Comment Subject Char"/>
+    <w:basedOn w:val="CommentTextChar"/>
+    <w:link w:val="CommentSubject"/>
     <w:uiPriority w:val="99"/>
     <w:semiHidden/>
     <w:rsid w:val="00D77DE1"/>
@@ -7034,7 +7134,7 @@
 </file>
 
 <file path=customXml/itemProps2.xml><?xml version="1.0" encoding="utf-8"?>
-<ds:datastoreItem xmlns:ds="http://schemas.openxmlformats.org/officeDocument/2006/customXml" ds:itemID="{B0D43BD7-2A08-4417-B59E-BB3227DED582}">
+<ds:datastoreItem xmlns:ds="http://schemas.openxmlformats.org/officeDocument/2006/customXml" ds:itemID="{C616ACA2-366F-4A5E-BFD3-17E1692494CE}">
   <ds:schemaRefs>
     <ds:schemaRef ds:uri="http://schemas.openxmlformats.org/officeDocument/2006/bibliography"/>
   </ds:schemaRefs>

</xml_diff>

<commit_message>
Comments as result of reading the document for approval
</commit_message>
<xml_diff>
--- a/Docs/Processes/Verification & Validation Process.docx
+++ b/Docs/Processes/Verification & Validation Process.docx
@@ -1,6 +1,6 @@
 
 <file path=word/document.xml><?xml version="1.0" encoding="utf-8"?>
-<w:document xmlns:wpc="http://schemas.microsoft.com/office/word/2010/wordprocessingCanvas" xmlns:mc="http://schemas.openxmlformats.org/markup-compatibility/2006" xmlns:o="urn:schemas-microsoft-com:office:office" xmlns:r="http://schemas.openxmlformats.org/officeDocument/2006/relationships" xmlns:m="http://schemas.openxmlformats.org/officeDocument/2006/math" xmlns:v="urn:schemas-microsoft-com:vml" xmlns:wp14="http://schemas.microsoft.com/office/word/2010/wordprocessingDrawing" xmlns:wp="http://schemas.openxmlformats.org/drawingml/2006/wordprocessingDrawing" xmlns:w10="urn:schemas-microsoft-com:office:word" xmlns:w="http://schemas.openxmlformats.org/wordprocessingml/2006/main" xmlns:w14="http://schemas.microsoft.com/office/word/2010/wordml" xmlns:w15="http://schemas.microsoft.com/office/word/2012/wordml" xmlns:wpg="http://schemas.microsoft.com/office/word/2010/wordprocessingGroup" xmlns:wpi="http://schemas.microsoft.com/office/word/2010/wordprocessingInk" xmlns:wne="http://schemas.microsoft.com/office/word/2006/wordml" xmlns:wps="http://schemas.microsoft.com/office/word/2010/wordprocessingShape" mc:Ignorable="w14 w15 wp14">
+<w:document xmlns:ve="http://schemas.openxmlformats.org/markup-compatibility/2006" xmlns:o="urn:schemas-microsoft-com:office:office" xmlns:r="http://schemas.openxmlformats.org/officeDocument/2006/relationships" xmlns:m="http://schemas.openxmlformats.org/officeDocument/2006/math" xmlns:v="urn:schemas-microsoft-com:vml" xmlns:wp="http://schemas.openxmlformats.org/drawingml/2006/wordprocessingDrawing" xmlns:w10="urn:schemas-microsoft-com:office:word" xmlns:w="http://schemas.openxmlformats.org/wordprocessingml/2006/main" xmlns:wne="http://schemas.microsoft.com/office/word/2006/wordml">
   <w:body>
     <w:sdt>
       <w:sdtPr>
@@ -27,7 +27,7 @@
             <w:tblBorders>
               <w:left w:val="single" w:sz="18" w:space="0" w:color="4F81BD" w:themeColor="accent1"/>
             </w:tblBorders>
-            <w:tblLook w:val="04A0" w:firstRow="1" w:lastRow="0" w:firstColumn="1" w:lastColumn="0" w:noHBand="0" w:noVBand="1"/>
+            <w:tblLook w:val="04A0"/>
           </w:tblPr>
           <w:tblGrid>
             <w:gridCol w:w="6987"/>
@@ -43,7 +43,6 @@
                 <w:dataBinding w:prefixMappings="xmlns:ns0='http://schemas.openxmlformats.org/officeDocument/2006/extended-properties'" w:xpath="/ns0:Properties[1]/ns0:Company[1]" w:storeItemID="{6668398D-A668-4E3E-A5EB-62B293D839F1}"/>
                 <w:text/>
               </w:sdtPr>
-              <w:sdtEndPr/>
               <w:sdtContent>
                 <w:tc>
                   <w:tcPr>
@@ -91,7 +90,6 @@
                   <w:dataBinding w:prefixMappings="xmlns:ns0='http://schemas.openxmlformats.org/package/2006/metadata/core-properties' xmlns:ns1='http://purl.org/dc/elements/1.1/'" w:xpath="/ns0:coreProperties[1]/ns1:title[1]" w:storeItemID="{6C3C8BC8-F283-45AE-878A-BAB7291924A1}"/>
                   <w:text/>
                 </w:sdtPr>
-                <w:sdtEndPr/>
                 <w:sdtContent>
                   <w:p>
                     <w:pPr>
@@ -103,6 +101,7 @@
                         <w:szCs w:val="80"/>
                       </w:rPr>
                     </w:pPr>
+                    <w:proofErr w:type="spellStart"/>
                     <w:r>
                       <w:rPr>
                         <w:rFonts w:asciiTheme="majorHAnsi" w:eastAsiaTheme="majorEastAsia" w:hAnsiTheme="majorHAnsi" w:cstheme="majorBidi"/>
@@ -110,8 +109,49 @@
                         <w:sz w:val="80"/>
                         <w:szCs w:val="80"/>
                       </w:rPr>
-                      <w:t>Verification &amp; Validation Process</w:t>
+                      <w:t>Verification</w:t>
                     </w:r>
+                    <w:proofErr w:type="spellEnd"/>
+                    <w:r>
+                      <w:rPr>
+                        <w:rFonts w:asciiTheme="majorHAnsi" w:eastAsiaTheme="majorEastAsia" w:hAnsiTheme="majorHAnsi" w:cstheme="majorBidi"/>
+                        <w:color w:val="4F81BD" w:themeColor="accent1"/>
+                        <w:sz w:val="80"/>
+                        <w:szCs w:val="80"/>
+                      </w:rPr>
+                      <w:t xml:space="preserve"> &amp; </w:t>
+                    </w:r>
+                    <w:proofErr w:type="spellStart"/>
+                    <w:r>
+                      <w:rPr>
+                        <w:rFonts w:asciiTheme="majorHAnsi" w:eastAsiaTheme="majorEastAsia" w:hAnsiTheme="majorHAnsi" w:cstheme="majorBidi"/>
+                        <w:color w:val="4F81BD" w:themeColor="accent1"/>
+                        <w:sz w:val="80"/>
+                        <w:szCs w:val="80"/>
+                      </w:rPr>
+                      <w:t>Validation</w:t>
+                    </w:r>
+                    <w:proofErr w:type="spellEnd"/>
+                    <w:r>
+                      <w:rPr>
+                        <w:rFonts w:asciiTheme="majorHAnsi" w:eastAsiaTheme="majorEastAsia" w:hAnsiTheme="majorHAnsi" w:cstheme="majorBidi"/>
+                        <w:color w:val="4F81BD" w:themeColor="accent1"/>
+                        <w:sz w:val="80"/>
+                        <w:szCs w:val="80"/>
+                      </w:rPr>
+                      <w:t xml:space="preserve"> </w:t>
+                    </w:r>
+                    <w:proofErr w:type="spellStart"/>
+                    <w:r>
+                      <w:rPr>
+                        <w:rFonts w:asciiTheme="majorHAnsi" w:eastAsiaTheme="majorEastAsia" w:hAnsiTheme="majorHAnsi" w:cstheme="majorBidi"/>
+                        <w:color w:val="4F81BD" w:themeColor="accent1"/>
+                        <w:sz w:val="80"/>
+                        <w:szCs w:val="80"/>
+                      </w:rPr>
+                      <w:t>Process</w:t>
+                    </w:r>
+                    <w:proofErr w:type="spellEnd"/>
                   </w:p>
                 </w:sdtContent>
               </w:sdt>
@@ -128,7 +168,6 @@
                 <w:dataBinding w:prefixMappings="xmlns:ns0='http://schemas.openxmlformats.org/package/2006/metadata/core-properties' xmlns:ns1='http://purl.org/dc/elements/1.1/'" w:xpath="/ns0:coreProperties[1]/ns1:subject[1]" w:storeItemID="{6C3C8BC8-F283-45AE-878A-BAB7291924A1}"/>
                 <w:text/>
               </w:sdtPr>
-              <w:sdtEndPr/>
               <w:sdtContent>
                 <w:tc>
                   <w:tcPr>
@@ -147,11 +186,33 @@
                         <w:rFonts w:asciiTheme="majorHAnsi" w:eastAsiaTheme="majorEastAsia" w:hAnsiTheme="majorHAnsi" w:cstheme="majorBidi"/>
                       </w:rPr>
                     </w:pPr>
+                    <w:proofErr w:type="spellStart"/>
                     <w:r>
                       <w:rPr>
                         <w:rFonts w:asciiTheme="majorHAnsi" w:eastAsiaTheme="majorEastAsia" w:hAnsiTheme="majorHAnsi" w:cstheme="majorBidi"/>
                       </w:rPr>
-                      <w:t>Keep Your Time</w:t>
+                      <w:t>Keep</w:t>
+                    </w:r>
+                    <w:proofErr w:type="spellEnd"/>
+                    <w:r>
+                      <w:rPr>
+                        <w:rFonts w:asciiTheme="majorHAnsi" w:eastAsiaTheme="majorEastAsia" w:hAnsiTheme="majorHAnsi" w:cstheme="majorBidi"/>
+                      </w:rPr>
+                      <w:t xml:space="preserve"> </w:t>
+                    </w:r>
+                    <w:proofErr w:type="spellStart"/>
+                    <w:r>
+                      <w:rPr>
+                        <w:rFonts w:asciiTheme="majorHAnsi" w:eastAsiaTheme="majorEastAsia" w:hAnsiTheme="majorHAnsi" w:cstheme="majorBidi"/>
+                      </w:rPr>
+                      <w:t>Your</w:t>
+                    </w:r>
+                    <w:proofErr w:type="spellEnd"/>
+                    <w:r>
+                      <w:rPr>
+                        <w:rFonts w:asciiTheme="majorHAnsi" w:eastAsiaTheme="majorEastAsia" w:hAnsiTheme="majorHAnsi" w:cstheme="majorBidi"/>
+                      </w:rPr>
+                      <w:t xml:space="preserve"> Time</w:t>
                     </w:r>
                   </w:p>
                 </w:tc>
@@ -165,7 +226,7 @@
           <w:tblPr>
             <w:tblpPr w:leftFromText="187" w:rightFromText="187" w:horzAnchor="margin" w:tblpXSpec="center" w:tblpYSpec="bottom"/>
             <w:tblW w:w="4000" w:type="pct"/>
-            <w:tblLook w:val="04A0" w:firstRow="1" w:lastRow="0" w:firstColumn="1" w:lastColumn="0" w:noHBand="0" w:noVBand="1"/>
+            <w:tblLook w:val="04A0"/>
           </w:tblPr>
           <w:tblGrid>
             <w:gridCol w:w="6987"/>
@@ -191,7 +252,6 @@
                   <w:dataBinding w:prefixMappings="xmlns:ns0='http://schemas.openxmlformats.org/package/2006/metadata/core-properties' xmlns:ns1='http://purl.org/dc/elements/1.1/'" w:xpath="/ns0:coreProperties[1]/ns1:creator[1]" w:storeItemID="{6C3C8BC8-F283-45AE-878A-BAB7291924A1}"/>
                   <w:text/>
                 </w:sdtPr>
-                <w:sdtEndPr/>
                 <w:sdtContent>
                   <w:p>
                     <w:pPr>
@@ -204,7 +264,21 @@
                       <w:rPr>
                         <w:color w:val="4F81BD" w:themeColor="accent1"/>
                       </w:rPr>
-                      <w:t>João Girão;João Martins</w:t>
+                      <w:t xml:space="preserve">João </w:t>
+                    </w:r>
+                    <w:proofErr w:type="spellStart"/>
+                    <w:r>
+                      <w:rPr>
+                        <w:color w:val="4F81BD" w:themeColor="accent1"/>
+                      </w:rPr>
+                      <w:t>Girão;João</w:t>
+                    </w:r>
+                    <w:proofErr w:type="spellEnd"/>
+                    <w:r>
+                      <w:rPr>
+                        <w:color w:val="4F81BD" w:themeColor="accent1"/>
+                      </w:rPr>
+                      <w:t xml:space="preserve"> Martins</w:t>
                     </w:r>
                   </w:p>
                 </w:sdtContent>
@@ -224,7 +298,6 @@
                     <w:calendar w:val="gregorian"/>
                   </w:date>
                 </w:sdtPr>
-                <w:sdtEndPr/>
                 <w:sdtContent>
                   <w:p>
                     <w:pPr>
@@ -288,6 +361,12 @@
           <w:lang w:val="en-US"/>
         </w:rPr>
       </w:pPr>
+      <w:r>
+        <w:rPr>
+          <w:rStyle w:val="Refdecomentrio"/>
+        </w:rPr>
+        <w:commentReference w:id="0"/>
+      </w:r>
     </w:p>
     <w:sdt>
       <w:sdtPr>
@@ -306,15 +385,16 @@
           <w:docPartUnique/>
         </w:docPartObj>
       </w:sdtPr>
-      <w:sdtEndPr/>
       <w:sdtContent>
         <w:p>
           <w:pPr>
-            <w:pStyle w:val="Cabealhodondice"/>
+            <w:pStyle w:val="Ttulodondice"/>
           </w:pPr>
+          <w:proofErr w:type="spellStart"/>
           <w:r>
             <w:t>Content</w:t>
           </w:r>
+          <w:proofErr w:type="spellEnd"/>
         </w:p>
         <w:p>
           <w:pPr>
@@ -983,7 +1063,23 @@
                 <w:noProof/>
                 <w:lang w:val="en-US"/>
               </w:rPr>
-              <w:t>Measures</w:t>
+              <w:t>Meas</w:t>
+            </w:r>
+            <w:r>
+              <w:rPr>
+                <w:rStyle w:val="Hiperligao"/>
+                <w:noProof/>
+                <w:lang w:val="en-US"/>
+              </w:rPr>
+              <w:t>u</w:t>
+            </w:r>
+            <w:r>
+              <w:rPr>
+                <w:rStyle w:val="Hiperligao"/>
+                <w:noProof/>
+                <w:lang w:val="en-US"/>
+              </w:rPr>
+              <w:t>res</w:t>
             </w:r>
             <w:r>
               <w:rPr>
@@ -1046,6 +1142,7 @@
       </w:sdtContent>
     </w:sdt>
     <w:p>
+      <w:proofErr w:type="spellStart"/>
       <w:r>
         <w:rPr>
           <w:rFonts w:asciiTheme="majorHAnsi" w:eastAsiaTheme="majorEastAsia" w:hAnsiTheme="majorHAnsi" w:cstheme="majorBidi"/>
@@ -1057,6 +1154,7 @@
         </w:rPr>
         <w:t>Images</w:t>
       </w:r>
+      <w:proofErr w:type="spellEnd"/>
     </w:p>
     <w:p>
       <w:r>
@@ -1090,6 +1188,7 @@
       </w:r>
     </w:p>
     <w:p>
+      <w:proofErr w:type="spellStart"/>
       <w:r>
         <w:rPr>
           <w:rFonts w:asciiTheme="majorHAnsi" w:eastAsiaTheme="majorEastAsia" w:hAnsiTheme="majorHAnsi" w:cstheme="majorBidi"/>
@@ -1101,6 +1200,7 @@
         </w:rPr>
         <w:t>Tables</w:t>
       </w:r>
+      <w:proofErr w:type="spellEnd"/>
     </w:p>
     <w:p>
       <w:pPr>
@@ -1277,7 +1377,7 @@
       <w:tblPr>
         <w:tblStyle w:val="Tabelacomgrelha"/>
         <w:tblW w:w="9606" w:type="dxa"/>
-        <w:tblLook w:val="04A0" w:firstRow="1" w:lastRow="0" w:firstColumn="1" w:lastColumn="0" w:noHBand="0" w:noVBand="1"/>
+        <w:tblLook w:val="04A0"/>
       </w:tblPr>
       <w:tblGrid>
         <w:gridCol w:w="1668"/>
@@ -1439,7 +1539,6 @@
                 <w:calendar w:val="gregorian"/>
               </w:date>
             </w:sdtPr>
-            <w:sdtEndPr/>
             <w:sdtContent>
               <w:p>
                 <w:pPr>
@@ -1473,11 +1572,19 @@
                 <w:lang w:val="en-US"/>
               </w:rPr>
             </w:pPr>
-            <w:r>
-              <w:rPr>
-                <w:lang w:val="en-US"/>
-              </w:rPr>
-              <w:t>João Martins</w:t>
+            <w:proofErr w:type="spellStart"/>
+            <w:r>
+              <w:rPr>
+                <w:lang w:val="en-US"/>
+              </w:rPr>
+              <w:t>João</w:t>
+            </w:r>
+            <w:proofErr w:type="spellEnd"/>
+            <w:r>
+              <w:rPr>
+                <w:lang w:val="en-US"/>
+              </w:rPr>
+              <w:t xml:space="preserve"> Martins</w:t>
             </w:r>
           </w:p>
         </w:tc>
@@ -1555,7 +1662,6 @@
                 <w:calendar w:val="gregorian"/>
               </w:date>
             </w:sdtPr>
-            <w:sdtEndPr/>
             <w:sdtContent>
               <w:p>
                 <w:pPr>
@@ -1585,12 +1691,28 @@
                 <w:lang w:val="en-US"/>
               </w:rPr>
             </w:pPr>
-            <w:r>
-              <w:rPr>
-                <w:lang w:val="en-US"/>
-              </w:rPr>
-              <w:t>João Girão</w:t>
-            </w:r>
+            <w:proofErr w:type="spellStart"/>
+            <w:r>
+              <w:rPr>
+                <w:lang w:val="en-US"/>
+              </w:rPr>
+              <w:t>João</w:t>
+            </w:r>
+            <w:proofErr w:type="spellEnd"/>
+            <w:r>
+              <w:rPr>
+                <w:lang w:val="en-US"/>
+              </w:rPr>
+              <w:t xml:space="preserve"> </w:t>
+            </w:r>
+            <w:proofErr w:type="spellStart"/>
+            <w:r>
+              <w:rPr>
+                <w:lang w:val="en-US"/>
+              </w:rPr>
+              <w:t>Girão</w:t>
+            </w:r>
+            <w:proofErr w:type="spellEnd"/>
           </w:p>
         </w:tc>
         <w:tc>
@@ -1682,11 +1804,19 @@
                 <w:lang w:val="en-US"/>
               </w:rPr>
             </w:pPr>
-            <w:r>
-              <w:rPr>
-                <w:lang w:val="en-US"/>
-              </w:rPr>
-              <w:t>Mário Oliveira</w:t>
+            <w:proofErr w:type="spellStart"/>
+            <w:r>
+              <w:rPr>
+                <w:lang w:val="en-US"/>
+              </w:rPr>
+              <w:t>Mário</w:t>
+            </w:r>
+            <w:proofErr w:type="spellEnd"/>
+            <w:r>
+              <w:rPr>
+                <w:lang w:val="en-US"/>
+              </w:rPr>
+              <w:t xml:space="preserve"> Oliveira</w:t>
             </w:r>
           </w:p>
         </w:tc>
@@ -1767,12 +1897,28 @@
                 <w:lang w:val="en-US"/>
               </w:rPr>
             </w:pPr>
-            <w:r>
-              <w:rPr>
-                <w:lang w:val="en-US"/>
-              </w:rPr>
-              <w:t>Rui Ganhoto</w:t>
-            </w:r>
+            <w:proofErr w:type="spellStart"/>
+            <w:r>
+              <w:rPr>
+                <w:lang w:val="en-US"/>
+              </w:rPr>
+              <w:t>Rui</w:t>
+            </w:r>
+            <w:proofErr w:type="spellEnd"/>
+            <w:r>
+              <w:rPr>
+                <w:lang w:val="en-US"/>
+              </w:rPr>
+              <w:t xml:space="preserve"> </w:t>
+            </w:r>
+            <w:proofErr w:type="spellStart"/>
+            <w:r>
+              <w:rPr>
+                <w:lang w:val="en-US"/>
+              </w:rPr>
+              <w:t>Ganhoto</w:t>
+            </w:r>
+            <w:proofErr w:type="spellEnd"/>
           </w:p>
         </w:tc>
         <w:tc>
@@ -1831,6 +1977,15 @@
                 <w:lang w:val="en-US"/>
               </w:rPr>
             </w:pPr>
+            <w:ins w:id="1" w:author="Carla" w:date="2013-04-17T22:40:00Z">
+              <w:r>
+                <w:rPr>
+                  <w:rFonts w:eastAsiaTheme="minorHAnsi"/>
+                  <w:lang w:val="en-US"/>
+                </w:rPr>
+                <w:t>17-04-2013</w:t>
+              </w:r>
+            </w:ins>
           </w:p>
         </w:tc>
         <w:tc>
@@ -1845,6 +2000,14 @@
                 <w:lang w:val="en-US"/>
               </w:rPr>
             </w:pPr>
+            <w:ins w:id="2" w:author="Carla" w:date="2013-04-17T22:40:00Z">
+              <w:r>
+                <w:rPr>
+                  <w:lang w:val="en-US"/>
+                </w:rPr>
+                <w:t>Carla Machado</w:t>
+              </w:r>
+            </w:ins>
           </w:p>
         </w:tc>
         <w:tc>
@@ -1864,6 +2027,30 @@
                 <w:lang w:val="en-US"/>
               </w:rPr>
             </w:pPr>
+            <w:ins w:id="3" w:author="Carla" w:date="2013-04-17T22:41:00Z">
+              <w:r>
+                <w:rPr>
+                  <w:rFonts w:asciiTheme="majorHAnsi" w:eastAsiaTheme="majorEastAsia" w:hAnsiTheme="majorHAnsi" w:cstheme="majorBidi"/>
+                  <w:color w:val="404040" w:themeColor="text1" w:themeTint="BF"/>
+                  <w:sz w:val="20"/>
+                  <w:szCs w:val="20"/>
+                  <w:lang w:val="en-US"/>
+                </w:rPr>
+                <w:t>a</w:t>
+              </w:r>
+            </w:ins>
+            <w:ins w:id="4" w:author="Carla" w:date="2013-04-17T22:40:00Z">
+              <w:r>
+                <w:rPr>
+                  <w:rFonts w:asciiTheme="majorHAnsi" w:eastAsiaTheme="majorEastAsia" w:hAnsiTheme="majorHAnsi" w:cstheme="majorBidi"/>
+                  <w:color w:val="404040" w:themeColor="text1" w:themeTint="BF"/>
+                  <w:sz w:val="20"/>
+                  <w:szCs w:val="20"/>
+                  <w:lang w:val="en-US"/>
+                </w:rPr>
+                <w:t>21170460@alunos.isec.pt</w:t>
+              </w:r>
+            </w:ins>
           </w:p>
         </w:tc>
         <w:tc>
@@ -1879,6 +2066,14 @@
                 <w:lang w:val="en-US"/>
               </w:rPr>
             </w:pPr>
+            <w:ins w:id="5" w:author="Carla" w:date="2013-04-17T22:40:00Z">
+              <w:r>
+                <w:rPr>
+                  <w:lang w:val="en-US"/>
+                </w:rPr>
+                <w:t>Contributor</w:t>
+              </w:r>
+            </w:ins>
           </w:p>
         </w:tc>
       </w:tr>
@@ -2014,7 +2209,7 @@
           <w:lang w:val="en-US"/>
         </w:rPr>
       </w:pPr>
-      <w:bookmarkStart w:id="0" w:name="_Toc351935379"/>
+      <w:bookmarkStart w:id="6" w:name="_Toc351935379"/>
       <w:r>
         <w:rPr>
           <w:lang w:val="en-US"/>
@@ -2065,14 +2260,14 @@
         </w:rPr>
         <w:t>Contributors</w:t>
       </w:r>
-      <w:bookmarkEnd w:id="0"/>
+      <w:bookmarkEnd w:id="6"/>
     </w:p>
     <w:p/>
     <w:tbl>
       <w:tblPr>
         <w:tblStyle w:val="Tabelacomgrelha"/>
         <w:tblW w:w="9607" w:type="dxa"/>
-        <w:tblLook w:val="04A0" w:firstRow="1" w:lastRow="0" w:firstColumn="1" w:lastColumn="0" w:noHBand="0" w:noVBand="1"/>
+        <w:tblLook w:val="04A0"/>
       </w:tblPr>
       <w:tblGrid>
         <w:gridCol w:w="1725"/>
@@ -2320,11 +2515,19 @@
                 <w:lang w:val="en-US"/>
               </w:rPr>
             </w:pPr>
-            <w:r>
-              <w:rPr>
-                <w:lang w:val="en-US"/>
-              </w:rPr>
-              <w:t>João Martins</w:t>
+            <w:proofErr w:type="spellStart"/>
+            <w:r>
+              <w:rPr>
+                <w:lang w:val="en-US"/>
+              </w:rPr>
+              <w:t>João</w:t>
+            </w:r>
+            <w:proofErr w:type="spellEnd"/>
+            <w:r>
+              <w:rPr>
+                <w:lang w:val="en-US"/>
+              </w:rPr>
+              <w:t xml:space="preserve"> Martins</w:t>
             </w:r>
           </w:p>
           <w:p>
@@ -2348,12 +2551,28 @@
                 <w:lang w:val="en-US"/>
               </w:rPr>
             </w:pPr>
-            <w:r>
-              <w:rPr>
-                <w:lang w:val="en-US"/>
-              </w:rPr>
-              <w:t>João Girão</w:t>
-            </w:r>
+            <w:proofErr w:type="spellStart"/>
+            <w:r>
+              <w:rPr>
+                <w:lang w:val="en-US"/>
+              </w:rPr>
+              <w:t>João</w:t>
+            </w:r>
+            <w:proofErr w:type="spellEnd"/>
+            <w:r>
+              <w:rPr>
+                <w:lang w:val="en-US"/>
+              </w:rPr>
+              <w:t xml:space="preserve"> </w:t>
+            </w:r>
+            <w:proofErr w:type="spellStart"/>
+            <w:r>
+              <w:rPr>
+                <w:lang w:val="en-US"/>
+              </w:rPr>
+              <w:t>Girão</w:t>
+            </w:r>
+            <w:proofErr w:type="spellEnd"/>
           </w:p>
         </w:tc>
         <w:tc>
@@ -2467,12 +2686,28 @@
                 <w:lang w:val="en-US"/>
               </w:rPr>
             </w:pPr>
-            <w:r>
-              <w:rPr>
-                <w:lang w:val="en-US"/>
-              </w:rPr>
-              <w:t>João Girão</w:t>
-            </w:r>
+            <w:proofErr w:type="spellStart"/>
+            <w:r>
+              <w:rPr>
+                <w:lang w:val="en-US"/>
+              </w:rPr>
+              <w:t>João</w:t>
+            </w:r>
+            <w:proofErr w:type="spellEnd"/>
+            <w:r>
+              <w:rPr>
+                <w:lang w:val="en-US"/>
+              </w:rPr>
+              <w:t xml:space="preserve"> </w:t>
+            </w:r>
+            <w:proofErr w:type="spellStart"/>
+            <w:r>
+              <w:rPr>
+                <w:lang w:val="en-US"/>
+              </w:rPr>
+              <w:t>Girão</w:t>
+            </w:r>
+            <w:proofErr w:type="spellEnd"/>
           </w:p>
         </w:tc>
         <w:tc>
@@ -2587,11 +2822,19 @@
                 <w:lang w:val="en-US"/>
               </w:rPr>
             </w:pPr>
-            <w:r>
-              <w:rPr>
-                <w:lang w:val="en-US"/>
-              </w:rPr>
-              <w:t>Mário Oliveira</w:t>
+            <w:proofErr w:type="spellStart"/>
+            <w:r>
+              <w:rPr>
+                <w:lang w:val="en-US"/>
+              </w:rPr>
+              <w:t>Mário</w:t>
+            </w:r>
+            <w:proofErr w:type="spellEnd"/>
+            <w:r>
+              <w:rPr>
+                <w:lang w:val="en-US"/>
+              </w:rPr>
+              <w:t xml:space="preserve"> Oliveira</w:t>
             </w:r>
           </w:p>
         </w:tc>
@@ -2707,11 +2950,19 @@
                 <w:lang w:val="en-US"/>
               </w:rPr>
             </w:pPr>
-            <w:r>
-              <w:rPr>
-                <w:lang w:val="en-US"/>
-              </w:rPr>
-              <w:t>João Martins</w:t>
+            <w:proofErr w:type="spellStart"/>
+            <w:r>
+              <w:rPr>
+                <w:lang w:val="en-US"/>
+              </w:rPr>
+              <w:t>João</w:t>
+            </w:r>
+            <w:proofErr w:type="spellEnd"/>
+            <w:r>
+              <w:rPr>
+                <w:lang w:val="en-US"/>
+              </w:rPr>
+              <w:t xml:space="preserve"> Martins</w:t>
             </w:r>
           </w:p>
         </w:tc>
@@ -2929,11 +3180,19 @@
                 <w:lang w:val="en-US"/>
               </w:rPr>
             </w:pPr>
-            <w:r>
-              <w:rPr>
-                <w:lang w:val="en-US"/>
-              </w:rPr>
-              <w:t>Mário Oliveira</w:t>
+            <w:proofErr w:type="spellStart"/>
+            <w:r>
+              <w:rPr>
+                <w:lang w:val="en-US"/>
+              </w:rPr>
+              <w:t>Mário</w:t>
+            </w:r>
+            <w:proofErr w:type="spellEnd"/>
+            <w:r>
+              <w:rPr>
+                <w:lang w:val="en-US"/>
+              </w:rPr>
+              <w:t xml:space="preserve"> Oliveira</w:t>
             </w:r>
           </w:p>
         </w:tc>
@@ -3049,12 +3308,28 @@
                 <w:lang w:val="en-US"/>
               </w:rPr>
             </w:pPr>
-            <w:r>
-              <w:rPr>
-                <w:lang w:val="en-US"/>
-              </w:rPr>
-              <w:t>João Girão</w:t>
-            </w:r>
+            <w:proofErr w:type="spellStart"/>
+            <w:r>
+              <w:rPr>
+                <w:lang w:val="en-US"/>
+              </w:rPr>
+              <w:t>João</w:t>
+            </w:r>
+            <w:proofErr w:type="spellEnd"/>
+            <w:r>
+              <w:rPr>
+                <w:lang w:val="en-US"/>
+              </w:rPr>
+              <w:t xml:space="preserve"> </w:t>
+            </w:r>
+            <w:proofErr w:type="spellStart"/>
+            <w:r>
+              <w:rPr>
+                <w:lang w:val="en-US"/>
+              </w:rPr>
+              <w:t>Girão</w:t>
+            </w:r>
+            <w:proofErr w:type="spellEnd"/>
           </w:p>
         </w:tc>
         <w:tc>
@@ -3203,12 +3478,28 @@
                 <w:lang w:val="en-US"/>
               </w:rPr>
             </w:pPr>
-            <w:r>
-              <w:rPr>
-                <w:lang w:val="en-US"/>
-              </w:rPr>
-              <w:t>Rui Ganhoto</w:t>
-            </w:r>
+            <w:proofErr w:type="spellStart"/>
+            <w:r>
+              <w:rPr>
+                <w:lang w:val="en-US"/>
+              </w:rPr>
+              <w:t>Rui</w:t>
+            </w:r>
+            <w:proofErr w:type="spellEnd"/>
+            <w:r>
+              <w:rPr>
+                <w:lang w:val="en-US"/>
+              </w:rPr>
+              <w:t xml:space="preserve"> </w:t>
+            </w:r>
+            <w:proofErr w:type="spellStart"/>
+            <w:r>
+              <w:rPr>
+                <w:lang w:val="en-US"/>
+              </w:rPr>
+              <w:t>Ganhoto</w:t>
+            </w:r>
+            <w:proofErr w:type="spellEnd"/>
           </w:p>
         </w:tc>
         <w:tc>
@@ -3291,12 +3582,28 @@
                 <w:lang w:val="en-US"/>
               </w:rPr>
             </w:pPr>
-            <w:r>
-              <w:rPr>
-                <w:lang w:val="en-US"/>
-              </w:rPr>
-              <w:t>João Girão</w:t>
-            </w:r>
+            <w:proofErr w:type="spellStart"/>
+            <w:r>
+              <w:rPr>
+                <w:lang w:val="en-US"/>
+              </w:rPr>
+              <w:t>João</w:t>
+            </w:r>
+            <w:proofErr w:type="spellEnd"/>
+            <w:r>
+              <w:rPr>
+                <w:lang w:val="en-US"/>
+              </w:rPr>
+              <w:t xml:space="preserve"> </w:t>
+            </w:r>
+            <w:proofErr w:type="spellStart"/>
+            <w:r>
+              <w:rPr>
+                <w:lang w:val="en-US"/>
+              </w:rPr>
+              <w:t>Girão</w:t>
+            </w:r>
+            <w:proofErr w:type="spellEnd"/>
           </w:p>
         </w:tc>
         <w:tc>
@@ -3518,11 +3825,19 @@
                 <w:lang w:val="en-US"/>
               </w:rPr>
             </w:pPr>
-            <w:r>
-              <w:rPr>
-                <w:lang w:val="en-US"/>
-              </w:rPr>
-              <w:t>Mário Oliveira</w:t>
+            <w:proofErr w:type="spellStart"/>
+            <w:r>
+              <w:rPr>
+                <w:lang w:val="en-US"/>
+              </w:rPr>
+              <w:t>Mário</w:t>
+            </w:r>
+            <w:proofErr w:type="spellEnd"/>
+            <w:r>
+              <w:rPr>
+                <w:lang w:val="en-US"/>
+              </w:rPr>
+              <w:t xml:space="preserve"> Oliveira</w:t>
             </w:r>
           </w:p>
         </w:tc>
@@ -3638,12 +3953,28 @@
                 <w:lang w:val="en-US"/>
               </w:rPr>
             </w:pPr>
-            <w:r>
-              <w:rPr>
-                <w:lang w:val="en-US"/>
-              </w:rPr>
-              <w:t>João Girão</w:t>
-            </w:r>
+            <w:proofErr w:type="spellStart"/>
+            <w:r>
+              <w:rPr>
+                <w:lang w:val="en-US"/>
+              </w:rPr>
+              <w:t>João</w:t>
+            </w:r>
+            <w:proofErr w:type="spellEnd"/>
+            <w:r>
+              <w:rPr>
+                <w:lang w:val="en-US"/>
+              </w:rPr>
+              <w:t xml:space="preserve"> </w:t>
+            </w:r>
+            <w:proofErr w:type="spellStart"/>
+            <w:r>
+              <w:rPr>
+                <w:lang w:val="en-US"/>
+              </w:rPr>
+              <w:t>Girão</w:t>
+            </w:r>
+            <w:proofErr w:type="spellEnd"/>
           </w:p>
         </w:tc>
         <w:tc>
@@ -3699,8 +4030,269 @@
               </w:rPr>
               <w:t>Ready for Approval</w:t>
             </w:r>
-            <w:bookmarkStart w:id="1" w:name="_GoBack"/>
-            <w:bookmarkEnd w:id="1"/>
+            <w:bookmarkStart w:id="7" w:name="_GoBack"/>
+            <w:bookmarkEnd w:id="7"/>
+          </w:p>
+        </w:tc>
+      </w:tr>
+      <w:tr>
+        <w:trPr>
+          <w:ins w:id="8" w:author="Carla" w:date="2013-04-17T23:43:00Z"/>
+        </w:trPr>
+        <w:tc>
+          <w:tcPr>
+            <w:tcW w:w="1725" w:type="dxa"/>
+            <w:vAlign w:val="center"/>
+          </w:tcPr>
+          <w:p>
+            <w:pPr>
+              <w:pStyle w:val="SemEspaamento"/>
+              <w:jc w:val="center"/>
+              <w:rPr>
+                <w:ins w:id="9" w:author="Carla" w:date="2013-04-17T23:43:00Z"/>
+                <w:rFonts w:eastAsiaTheme="minorHAnsi"/>
+                <w:lang w:val="en-US"/>
+              </w:rPr>
+            </w:pPr>
+            <w:ins w:id="10" w:author="Carla" w:date="2013-04-17T23:43:00Z">
+              <w:r>
+                <w:rPr>
+                  <w:rFonts w:eastAsiaTheme="minorHAnsi"/>
+                  <w:lang w:val="en-US"/>
+                </w:rPr>
+                <w:t>17-04-2013</w:t>
+              </w:r>
+            </w:ins>
+          </w:p>
+        </w:tc>
+        <w:tc>
+          <w:tcPr>
+            <w:tcW w:w="2200" w:type="dxa"/>
+            <w:vAlign w:val="center"/>
+          </w:tcPr>
+          <w:p>
+            <w:pPr>
+              <w:jc w:val="center"/>
+              <w:rPr>
+                <w:ins w:id="11" w:author="Carla" w:date="2013-04-17T23:43:00Z"/>
+                <w:lang w:val="en-US"/>
+              </w:rPr>
+            </w:pPr>
+            <w:ins w:id="12" w:author="Carla" w:date="2013-04-17T23:43:00Z">
+              <w:r>
+                <w:rPr>
+                  <w:lang w:val="en-US"/>
+                </w:rPr>
+                <w:t>Suggestion of some changes</w:t>
+              </w:r>
+            </w:ins>
+            <w:ins w:id="13" w:author="Carla" w:date="2013-04-17T23:45:00Z">
+              <w:r>
+                <w:rPr>
+                  <w:lang w:val="en-US"/>
+                </w:rPr>
+                <w:t>. S</w:t>
+              </w:r>
+            </w:ins>
+            <w:ins w:id="14" w:author="Carla" w:date="2013-04-17T23:43:00Z">
+              <w:r>
+                <w:rPr>
+                  <w:lang w:val="en-US"/>
+                </w:rPr>
+                <w:t xml:space="preserve">ome questions </w:t>
+              </w:r>
+            </w:ins>
+            <w:ins w:id="15" w:author="Carla" w:date="2013-04-17T23:45:00Z">
+              <w:r>
+                <w:rPr>
+                  <w:lang w:val="en-US"/>
+                </w:rPr>
+                <w:t>arose.</w:t>
+              </w:r>
+            </w:ins>
+          </w:p>
+        </w:tc>
+        <w:tc>
+          <w:tcPr>
+            <w:tcW w:w="1728" w:type="dxa"/>
+            <w:vAlign w:val="center"/>
+          </w:tcPr>
+          <w:p>
+            <w:pPr>
+              <w:jc w:val="center"/>
+              <w:rPr>
+                <w:ins w:id="16" w:author="Carla" w:date="2013-04-17T23:43:00Z"/>
+                <w:lang w:val="en-US"/>
+              </w:rPr>
+            </w:pPr>
+          </w:p>
+        </w:tc>
+        <w:tc>
+          <w:tcPr>
+            <w:tcW w:w="977" w:type="dxa"/>
+            <w:vAlign w:val="center"/>
+          </w:tcPr>
+          <w:p>
+            <w:pPr>
+              <w:jc w:val="center"/>
+              <w:rPr>
+                <w:ins w:id="17" w:author="Carla" w:date="2013-04-17T23:43:00Z"/>
+                <w:lang w:val="en-US"/>
+              </w:rPr>
+            </w:pPr>
+            <w:ins w:id="18" w:author="Carla" w:date="2013-04-17T23:43:00Z">
+              <w:r>
+                <w:rPr>
+                  <w:lang w:val="en-US"/>
+                </w:rPr>
+                <w:t>0.4</w:t>
+              </w:r>
+            </w:ins>
+          </w:p>
+        </w:tc>
+        <w:tc>
+          <w:tcPr>
+            <w:tcW w:w="1249" w:type="dxa"/>
+            <w:vAlign w:val="center"/>
+          </w:tcPr>
+          <w:p>
+            <w:pPr>
+              <w:jc w:val="center"/>
+              <w:rPr>
+                <w:ins w:id="19" w:author="Carla" w:date="2013-04-17T23:43:00Z"/>
+                <w:lang w:val="en-US"/>
+              </w:rPr>
+            </w:pPr>
+            <w:ins w:id="20" w:author="Carla" w:date="2013-04-17T23:43:00Z">
+              <w:r>
+                <w:rPr>
+                  <w:lang w:val="en-US"/>
+                </w:rPr>
+                <w:t>Carla Machado</w:t>
+              </w:r>
+            </w:ins>
+          </w:p>
+        </w:tc>
+        <w:tc>
+          <w:tcPr>
+            <w:tcW w:w="1728" w:type="dxa"/>
+            <w:vAlign w:val="center"/>
+          </w:tcPr>
+          <w:p>
+            <w:pPr>
+              <w:keepNext/>
+              <w:jc w:val="center"/>
+              <w:rPr>
+                <w:ins w:id="21" w:author="Carla" w:date="2013-04-17T23:43:00Z"/>
+                <w:lang w:val="en-US"/>
+              </w:rPr>
+            </w:pPr>
+            <w:ins w:id="22" w:author="Carla" w:date="2013-04-17T23:43:00Z">
+              <w:r>
+                <w:rPr>
+                  <w:lang w:val="en-US"/>
+                </w:rPr>
+                <w:t>Ready for Approval</w:t>
+              </w:r>
+            </w:ins>
+          </w:p>
+        </w:tc>
+      </w:tr>
+      <w:tr>
+        <w:trPr>
+          <w:ins w:id="23" w:author="Carla" w:date="2013-04-17T23:43:00Z"/>
+        </w:trPr>
+        <w:tc>
+          <w:tcPr>
+            <w:tcW w:w="1725" w:type="dxa"/>
+            <w:vAlign w:val="center"/>
+          </w:tcPr>
+          <w:p>
+            <w:pPr>
+              <w:pStyle w:val="SemEspaamento"/>
+              <w:jc w:val="center"/>
+              <w:rPr>
+                <w:ins w:id="24" w:author="Carla" w:date="2013-04-17T23:43:00Z"/>
+                <w:rFonts w:eastAsiaTheme="minorHAnsi"/>
+                <w:lang w:val="en-US"/>
+              </w:rPr>
+            </w:pPr>
+          </w:p>
+        </w:tc>
+        <w:tc>
+          <w:tcPr>
+            <w:tcW w:w="2200" w:type="dxa"/>
+            <w:vAlign w:val="center"/>
+          </w:tcPr>
+          <w:p>
+            <w:pPr>
+              <w:jc w:val="center"/>
+              <w:rPr>
+                <w:ins w:id="25" w:author="Carla" w:date="2013-04-17T23:43:00Z"/>
+                <w:lang w:val="en-US"/>
+              </w:rPr>
+            </w:pPr>
+          </w:p>
+        </w:tc>
+        <w:tc>
+          <w:tcPr>
+            <w:tcW w:w="1728" w:type="dxa"/>
+            <w:vAlign w:val="center"/>
+          </w:tcPr>
+          <w:p>
+            <w:pPr>
+              <w:jc w:val="center"/>
+              <w:rPr>
+                <w:ins w:id="26" w:author="Carla" w:date="2013-04-17T23:43:00Z"/>
+                <w:lang w:val="en-US"/>
+              </w:rPr>
+            </w:pPr>
+          </w:p>
+        </w:tc>
+        <w:tc>
+          <w:tcPr>
+            <w:tcW w:w="977" w:type="dxa"/>
+            <w:vAlign w:val="center"/>
+          </w:tcPr>
+          <w:p>
+            <w:pPr>
+              <w:jc w:val="center"/>
+              <w:rPr>
+                <w:ins w:id="27" w:author="Carla" w:date="2013-04-17T23:43:00Z"/>
+                <w:lang w:val="en-US"/>
+              </w:rPr>
+            </w:pPr>
+          </w:p>
+        </w:tc>
+        <w:tc>
+          <w:tcPr>
+            <w:tcW w:w="1249" w:type="dxa"/>
+            <w:vAlign w:val="center"/>
+          </w:tcPr>
+          <w:p>
+            <w:pPr>
+              <w:jc w:val="center"/>
+              <w:rPr>
+                <w:ins w:id="28" w:author="Carla" w:date="2013-04-17T23:43:00Z"/>
+                <w:lang w:val="en-US"/>
+              </w:rPr>
+            </w:pPr>
+          </w:p>
+        </w:tc>
+        <w:tc>
+          <w:tcPr>
+            <w:tcW w:w="1728" w:type="dxa"/>
+            <w:vAlign w:val="center"/>
+          </w:tcPr>
+          <w:p>
+            <w:pPr>
+              <w:keepNext/>
+              <w:jc w:val="center"/>
+              <w:rPr>
+                <w:ins w:id="29" w:author="Carla" w:date="2013-04-17T23:43:00Z"/>
+                <w:lang w:val="en-US"/>
+              </w:rPr>
+            </w:pPr>
           </w:p>
         </w:tc>
       </w:tr>
@@ -3712,7 +4304,7 @@
           <w:lang w:val="en-US"/>
         </w:rPr>
       </w:pPr>
-      <w:bookmarkStart w:id="2" w:name="_Toc351935380"/>
+      <w:bookmarkStart w:id="30" w:name="_Toc351935380"/>
       <w:r>
         <w:rPr>
           <w:lang w:val="en-US"/>
@@ -3750,7 +4342,7 @@
         </w:rPr>
         <w:t>: Version history</w:t>
       </w:r>
-      <w:bookmarkEnd w:id="2"/>
+      <w:bookmarkEnd w:id="30"/>
     </w:p>
     <w:p>
       <w:pPr>
@@ -3758,7 +4350,7 @@
           <w:lang w:val="en-US"/>
         </w:rPr>
         <w:sectPr>
-          <w:footerReference w:type="default" r:id="rId13"/>
+          <w:footerReference w:type="default" r:id="rId14"/>
           <w:pgSz w:w="11906" w:h="16838"/>
           <w:pgMar w:top="1417" w:right="1701" w:bottom="1417" w:left="1701" w:header="708" w:footer="708" w:gutter="0"/>
           <w:pgNumType w:fmt="lowerRoman" w:start="1"/>
@@ -3769,7 +4361,7 @@
     </w:p>
     <w:p>
       <w:pPr>
-        <w:pStyle w:val="Cabealho1"/>
+        <w:pStyle w:val="Ttulo1"/>
         <w:numPr>
           <w:ilvl w:val="0"/>
           <w:numId w:val="3"/>
@@ -3778,7 +4370,7 @@
           <w:lang w:val="en-US"/>
         </w:rPr>
       </w:pPr>
-      <w:bookmarkStart w:id="3" w:name="_Toc353806554"/>
+      <w:bookmarkStart w:id="31" w:name="_Toc353806554"/>
       <w:r>
         <w:rPr>
           <w:lang w:val="en-US"/>
@@ -3786,7 +4378,7 @@
         <w:lastRenderedPageBreak/>
         <w:t>Purpose</w:t>
       </w:r>
-      <w:bookmarkEnd w:id="3"/>
+      <w:bookmarkEnd w:id="31"/>
     </w:p>
     <w:p>
       <w:pPr>
@@ -3817,7 +4409,21 @@
         <w:rPr>
           <w:lang w:val="en-US"/>
         </w:rPr>
-        <w:t xml:space="preserve"> Process is to</w:t>
+        <w:t xml:space="preserve"> Process</w:t>
+      </w:r>
+      <w:ins w:id="32" w:author="Carla" w:date="2013-04-17T22:41:00Z">
+        <w:r>
+          <w:rPr>
+            <w:lang w:val="en-US"/>
+          </w:rPr>
+          <w:t xml:space="preserve"> purpose</w:t>
+        </w:r>
+      </w:ins>
+      <w:r>
+        <w:rPr>
+          <w:lang w:val="en-US"/>
+        </w:rPr>
+        <w:t xml:space="preserve"> is to</w:t>
       </w:r>
       <w:r>
         <w:rPr>
@@ -3829,7 +4435,14 @@
         <w:rPr>
           <w:lang w:val="en-US"/>
         </w:rPr>
-        <w:t>confirm that each softwa</w:t>
+        <w:t xml:space="preserve">confirm that each </w:t>
+      </w:r>
+      <w:commentRangeStart w:id="33"/>
+      <w:r>
+        <w:rPr>
+          <w:lang w:val="en-US"/>
+        </w:rPr>
+        <w:t>softwa</w:t>
       </w:r>
       <w:r>
         <w:rPr>
@@ -3841,13 +4454,33 @@
         <w:rPr>
           <w:lang w:val="en-US"/>
         </w:rPr>
-        <w:t>of a process or project properly refl</w:t>
-      </w:r>
-      <w:r>
-        <w:rPr>
-          <w:lang w:val="en-US"/>
-        </w:rPr>
-        <w:t xml:space="preserve">ects the specified requirements and </w:t>
+        <w:t>of a process or project</w:t>
+      </w:r>
+      <w:commentRangeEnd w:id="33"/>
+      <w:r>
+        <w:rPr>
+          <w:rStyle w:val="Refdecomentrio"/>
+        </w:rPr>
+        <w:commentReference w:id="33"/>
+      </w:r>
+      <w:r>
+        <w:rPr>
+          <w:lang w:val="en-US"/>
+        </w:rPr>
+        <w:t xml:space="preserve"> properly refl</w:t>
+      </w:r>
+      <w:r>
+        <w:rPr>
+          <w:lang w:val="en-US"/>
+        </w:rPr>
+        <w:t xml:space="preserve">ects the specified requirements </w:t>
+      </w:r>
+      <w:commentRangeStart w:id="34"/>
+      <w:r>
+        <w:rPr>
+          <w:lang w:val="en-US"/>
+        </w:rPr>
+        <w:t xml:space="preserve">and </w:t>
       </w:r>
       <w:r>
         <w:rPr>
@@ -3867,10 +4500,17 @@
         </w:rPr>
         <w:t>of the software work product are fulfilled.</w:t>
       </w:r>
-    </w:p>
-    <w:p>
-      <w:pPr>
-        <w:pStyle w:val="Cabealho1"/>
+      <w:commentRangeEnd w:id="34"/>
+      <w:r>
+        <w:rPr>
+          <w:rStyle w:val="Refdecomentrio"/>
+        </w:rPr>
+        <w:commentReference w:id="34"/>
+      </w:r>
+    </w:p>
+    <w:p>
+      <w:pPr>
+        <w:pStyle w:val="Ttulo1"/>
         <w:numPr>
           <w:ilvl w:val="0"/>
           <w:numId w:val="3"/>
@@ -3879,18 +4519,18 @@
           <w:lang w:val="en-US"/>
         </w:rPr>
       </w:pPr>
-      <w:bookmarkStart w:id="4" w:name="_Toc353806555"/>
+      <w:bookmarkStart w:id="35" w:name="_Toc353806555"/>
       <w:r>
         <w:rPr>
           <w:lang w:val="en-US"/>
         </w:rPr>
         <w:t>Inputs and Outputs</w:t>
       </w:r>
-      <w:bookmarkEnd w:id="4"/>
-    </w:p>
-    <w:p>
-      <w:pPr>
-        <w:pStyle w:val="Cabealho1"/>
+      <w:bookmarkEnd w:id="35"/>
+    </w:p>
+    <w:p>
+      <w:pPr>
+        <w:pStyle w:val="Ttulo1"/>
         <w:numPr>
           <w:ilvl w:val="1"/>
           <w:numId w:val="3"/>
@@ -3899,26 +4539,40 @@
           <w:lang w:val="en-US"/>
         </w:rPr>
       </w:pPr>
-      <w:bookmarkStart w:id="5" w:name="_Toc353806556"/>
+      <w:bookmarkStart w:id="36" w:name="_Toc353806556"/>
       <w:r>
         <w:rPr>
           <w:lang w:val="en-US"/>
         </w:rPr>
         <w:t>Inputs</w:t>
       </w:r>
-      <w:bookmarkEnd w:id="5"/>
-    </w:p>
-    <w:p>
-      <w:pPr>
-        <w:rPr>
-          <w:lang w:val="en-US"/>
-        </w:rPr>
-      </w:pPr>
-      <w:r>
-        <w:rPr>
-          <w:lang w:val="en-US"/>
-        </w:rPr>
-        <w:t>Requirements list that is baseline;</w:t>
+      <w:bookmarkEnd w:id="36"/>
+    </w:p>
+    <w:p>
+      <w:pPr>
+        <w:rPr>
+          <w:lang w:val="en-US"/>
+        </w:rPr>
+      </w:pPr>
+      <w:commentRangeStart w:id="37"/>
+      <w:r>
+        <w:rPr>
+          <w:lang w:val="en-US"/>
+        </w:rPr>
+        <w:t>Requirements list that is baseline</w:t>
+      </w:r>
+      <w:commentRangeEnd w:id="37"/>
+      <w:r>
+        <w:rPr>
+          <w:rStyle w:val="Refdecomentrio"/>
+        </w:rPr>
+        <w:commentReference w:id="37"/>
+      </w:r>
+      <w:r>
+        <w:rPr>
+          <w:lang w:val="en-US"/>
+        </w:rPr>
+        <w:t>;</w:t>
       </w:r>
     </w:p>
     <w:p>
@@ -3955,7 +4609,7 @@
     </w:p>
     <w:p>
       <w:pPr>
-        <w:pStyle w:val="Cabealho1"/>
+        <w:pStyle w:val="Ttulo1"/>
         <w:numPr>
           <w:ilvl w:val="1"/>
           <w:numId w:val="3"/>
@@ -3964,14 +4618,14 @@
           <w:lang w:val="en-US"/>
         </w:rPr>
       </w:pPr>
-      <w:bookmarkStart w:id="6" w:name="_Toc353806557"/>
+      <w:bookmarkStart w:id="38" w:name="_Toc353806557"/>
       <w:r>
         <w:rPr>
           <w:lang w:val="en-US"/>
         </w:rPr>
         <w:t>Outputs</w:t>
       </w:r>
-      <w:bookmarkEnd w:id="6"/>
+      <w:bookmarkEnd w:id="38"/>
     </w:p>
     <w:p>
       <w:pPr>
@@ -3980,6 +4634,7 @@
           <w:lang w:val="en-US"/>
         </w:rPr>
       </w:pPr>
+      <w:commentRangeStart w:id="39"/>
       <w:r>
         <w:rPr>
           <w:lang w:val="en-US"/>
@@ -3996,7 +4651,28 @@
         <w:rPr>
           <w:lang w:val="en-US"/>
         </w:rPr>
-        <w:t xml:space="preserve"> is specified acceptance test. This plan will be detail in Test Plan Template.</w:t>
+        <w:t xml:space="preserve"> is specified acceptance test. This plan will be detail in </w:t>
+      </w:r>
+      <w:commentRangeStart w:id="40"/>
+      <w:r>
+        <w:rPr>
+          <w:lang w:val="en-US"/>
+        </w:rPr>
+        <w:t>Test Plan Template.</w:t>
+      </w:r>
+      <w:commentRangeEnd w:id="40"/>
+      <w:r>
+        <w:rPr>
+          <w:rStyle w:val="Refdecomentrio"/>
+        </w:rPr>
+        <w:commentReference w:id="40"/>
+      </w:r>
+      <w:commentRangeEnd w:id="39"/>
+      <w:r>
+        <w:rPr>
+          <w:rStyle w:val="Refdecomentrio"/>
+        </w:rPr>
+        <w:commentReference w:id="39"/>
       </w:r>
     </w:p>
     <w:p>
@@ -4006,6 +4682,7 @@
           <w:lang w:val="en-US"/>
         </w:rPr>
       </w:pPr>
+      <w:commentRangeStart w:id="41"/>
       <w:r>
         <w:rPr>
           <w:lang w:val="en-US"/>
@@ -4054,10 +4731,17 @@
         </w:rPr>
         <w:t>Template.</w:t>
       </w:r>
-    </w:p>
-    <w:p>
-      <w:pPr>
-        <w:pStyle w:val="Cabealho1"/>
+      <w:commentRangeEnd w:id="41"/>
+      <w:r>
+        <w:rPr>
+          <w:rStyle w:val="Refdecomentrio"/>
+        </w:rPr>
+        <w:commentReference w:id="41"/>
+      </w:r>
+    </w:p>
+    <w:p>
+      <w:pPr>
+        <w:pStyle w:val="Ttulo1"/>
         <w:numPr>
           <w:ilvl w:val="0"/>
           <w:numId w:val="3"/>
@@ -4066,14 +4750,14 @@
           <w:lang w:val="en-US"/>
         </w:rPr>
       </w:pPr>
-      <w:bookmarkStart w:id="7" w:name="_Toc353806558"/>
+      <w:bookmarkStart w:id="42" w:name="_Toc353806558"/>
       <w:r>
         <w:rPr>
           <w:lang w:val="en-US"/>
         </w:rPr>
         <w:t>Activities</w:t>
       </w:r>
-      <w:bookmarkEnd w:id="7"/>
+      <w:bookmarkEnd w:id="42"/>
     </w:p>
     <w:p>
       <w:pPr>
@@ -4115,7 +4799,27 @@
         <w:rPr>
           <w:lang w:val="en-US"/>
         </w:rPr>
-        <w:t>Several  testers may be assigned by the PM and QM:</w:t>
+        <w:t xml:space="preserve">Several  testers may be assigned by the </w:t>
+      </w:r>
+      <w:commentRangeStart w:id="43"/>
+      <w:r>
+        <w:rPr>
+          <w:lang w:val="en-US"/>
+        </w:rPr>
+        <w:t>PM and QM</w:t>
+      </w:r>
+      <w:commentRangeEnd w:id="43"/>
+      <w:r>
+        <w:rPr>
+          <w:rStyle w:val="Refdecomentrio"/>
+        </w:rPr>
+        <w:commentReference w:id="43"/>
+      </w:r>
+      <w:r>
+        <w:rPr>
+          <w:lang w:val="en-US"/>
+        </w:rPr>
+        <w:t>:</w:t>
       </w:r>
     </w:p>
     <w:p>
@@ -4129,6 +4833,7 @@
           <w:lang w:val="en-US"/>
         </w:rPr>
       </w:pPr>
+      <w:commentRangeStart w:id="44"/>
       <w:r>
         <w:rPr>
           <w:lang w:val="en-US"/>
@@ -4146,6 +4851,13 @@
           <w:lang w:val="en-US"/>
         </w:rPr>
         <w:t xml:space="preserve"> with the selected kind of verification.</w:t>
+      </w:r>
+      <w:commentRangeEnd w:id="44"/>
+      <w:r>
+        <w:rPr>
+          <w:rStyle w:val="Refdecomentrio"/>
+        </w:rPr>
+        <w:commentReference w:id="44"/>
       </w:r>
     </w:p>
     <w:p>
@@ -4249,11 +4961,19 @@
           <w:lang w:val="en-US"/>
         </w:rPr>
       </w:pPr>
+      <w:commentRangeStart w:id="45"/>
       <w:r>
         <w:rPr>
           <w:lang w:val="en-US"/>
         </w:rPr>
         <w:t>Using walkthrough;</w:t>
+      </w:r>
+      <w:commentRangeEnd w:id="45"/>
+      <w:r>
+        <w:rPr>
+          <w:rStyle w:val="Refdecomentrio"/>
+        </w:rPr>
+        <w:commentReference w:id="45"/>
       </w:r>
     </w:p>
     <w:p>
@@ -4333,6 +5053,7 @@
           <w:lang w:val="en-US"/>
         </w:rPr>
       </w:pPr>
+      <w:commentRangeStart w:id="46"/>
       <w:r>
         <w:rPr>
           <w:lang w:val="en-US"/>
@@ -4356,6 +5077,13 @@
           <w:lang w:val="en-US"/>
         </w:rPr>
         <w:t>;</w:t>
+      </w:r>
+      <w:commentRangeEnd w:id="46"/>
+      <w:r>
+        <w:rPr>
+          <w:rStyle w:val="Refdecomentrio"/>
+        </w:rPr>
+        <w:commentReference w:id="46"/>
       </w:r>
     </w:p>
     <w:p>
@@ -4433,6 +5161,7 @@
         <w:rPr>
           <w:lang w:val="en-US"/>
         </w:rPr>
+        <w:lastRenderedPageBreak/>
         <w:t>Based on Document Management Process and Review Process.</w:t>
       </w:r>
     </w:p>
@@ -4479,6 +5208,7 @@
           <w:lang w:val="en-US"/>
         </w:rPr>
       </w:pPr>
+      <w:commentRangeStart w:id="47"/>
       <w:r>
         <w:rPr>
           <w:lang w:val="en-US"/>
@@ -4528,6 +5258,7 @@
         <w:t xml:space="preserve"> with the selected kind of tests.</w:t>
       </w:r>
     </w:p>
+    <w:commentRangeEnd w:id="47"/>
     <w:p>
       <w:pPr>
         <w:pStyle w:val="PargrafodaLista"/>
@@ -4541,6 +5272,13 @@
       </w:pPr>
       <w:r>
         <w:rPr>
+          <w:rStyle w:val="Refdecomentrio"/>
+        </w:rPr>
+        <w:commentReference w:id="47"/>
+      </w:r>
+      <w:commentRangeStart w:id="48"/>
+      <w:r>
+        <w:rPr>
           <w:lang w:val="en-US"/>
         </w:rPr>
         <w:t>Prepare selected test requirements, test cases,</w:t>
@@ -4562,6 +5300,13 @@
           <w:lang w:val="en-US"/>
         </w:rPr>
         <w:t>;</w:t>
+      </w:r>
+      <w:commentRangeEnd w:id="48"/>
+      <w:r>
+        <w:rPr>
+          <w:rStyle w:val="Refdecomentrio"/>
+        </w:rPr>
+        <w:commentReference w:id="48"/>
       </w:r>
     </w:p>
     <w:p>
@@ -4579,7 +5324,27 @@
         <w:rPr>
           <w:lang w:val="en-US"/>
         </w:rPr>
-        <w:t>Ensure that these test requirements, test cases, and test specifications reflect the particular requirements for the specific intended use.</w:t>
+        <w:t xml:space="preserve">Ensure that these </w:t>
+      </w:r>
+      <w:commentRangeStart w:id="49"/>
+      <w:r>
+        <w:rPr>
+          <w:lang w:val="en-US"/>
+        </w:rPr>
+        <w:t>test requirements, test cases, and test specifications</w:t>
+      </w:r>
+      <w:commentRangeEnd w:id="49"/>
+      <w:r>
+        <w:rPr>
+          <w:rStyle w:val="Refdecomentrio"/>
+        </w:rPr>
+        <w:commentReference w:id="49"/>
+      </w:r>
+      <w:r>
+        <w:rPr>
+          <w:lang w:val="en-US"/>
+        </w:rPr>
+        <w:t xml:space="preserve"> reflect the particular requirements for the specific intended use.</w:t>
       </w:r>
     </w:p>
     <w:p>
@@ -4641,6 +5406,7 @@
           <w:lang w:val="en-US"/>
         </w:rPr>
       </w:pPr>
+      <w:commentRangeStart w:id="50"/>
       <w:r>
         <w:rPr>
           <w:lang w:val="en-US"/>
@@ -4663,7 +5429,20 @@
         <w:rPr>
           <w:lang w:val="en-US"/>
         </w:rPr>
-        <w:t>areas of the target environment;</w:t>
+        <w:t>areas of the target environment</w:t>
+      </w:r>
+      <w:commentRangeEnd w:id="50"/>
+      <w:r>
+        <w:rPr>
+          <w:rStyle w:val="Refdecomentrio"/>
+        </w:rPr>
+        <w:commentReference w:id="50"/>
+      </w:r>
+      <w:r>
+        <w:rPr>
+          <w:lang w:val="en-US"/>
+        </w:rPr>
+        <w:t>;</w:t>
       </w:r>
     </w:p>
     <w:p>
@@ -4783,7 +5562,27 @@
         <w:rPr>
           <w:lang w:val="en-US"/>
         </w:rPr>
-        <w:t xml:space="preserve"> are specified in V</w:t>
+        <w:t xml:space="preserve"> are </w:t>
+      </w:r>
+      <w:commentRangeStart w:id="51"/>
+      <w:r>
+        <w:rPr>
+          <w:lang w:val="en-US"/>
+        </w:rPr>
+        <w:t xml:space="preserve">specified </w:t>
+      </w:r>
+      <w:commentRangeEnd w:id="51"/>
+      <w:r>
+        <w:rPr>
+          <w:rStyle w:val="Refdecomentrio"/>
+        </w:rPr>
+        <w:commentReference w:id="51"/>
+      </w:r>
+      <w:r>
+        <w:rPr>
+          <w:lang w:val="en-US"/>
+        </w:rPr>
+        <w:t>in V</w:t>
       </w:r>
       <w:r>
         <w:rPr>
@@ -4803,11 +5602,42 @@
           <w:lang w:val="en-US"/>
         </w:rPr>
       </w:pPr>
-      <w:r>
-        <w:rPr>
-          <w:lang w:val="en-US"/>
-        </w:rPr>
-        <w:t>Case the Acceptance Test fail: it should be created a report with the failures (</w:t>
+      <w:del w:id="52" w:author="Carla" w:date="2013-04-17T23:27:00Z">
+        <w:r>
+          <w:rPr>
+            <w:lang w:val="en-US"/>
+          </w:rPr>
+          <w:delText>Case</w:delText>
+        </w:r>
+      </w:del>
+      <w:ins w:id="53" w:author="Carla" w:date="2013-04-17T23:27:00Z">
+        <w:r>
+          <w:rPr>
+            <w:lang w:val="en-US"/>
+          </w:rPr>
+          <w:t>If</w:t>
+        </w:r>
+      </w:ins>
+      <w:r>
+        <w:rPr>
+          <w:lang w:val="en-US"/>
+        </w:rPr>
+        <w:t xml:space="preserve"> the Acceptance Test fail</w:t>
+      </w:r>
+      <w:ins w:id="54" w:author="Carla" w:date="2013-04-17T23:27:00Z">
+        <w:r>
+          <w:rPr>
+            <w:lang w:val="en-US"/>
+          </w:rPr>
+          <w:t>s</w:t>
+        </w:r>
+      </w:ins>
+      <w:commentRangeStart w:id="55"/>
+      <w:r>
+        <w:rPr>
+          <w:lang w:val="en-US"/>
+        </w:rPr>
+        <w:t>: it should be created a report with the failures (</w:t>
       </w:r>
       <w:r>
         <w:rPr>
@@ -4864,6 +5694,7 @@
         <w:t>Else: create various reports.</w:t>
       </w:r>
     </w:p>
+    <w:commentRangeEnd w:id="55"/>
     <w:p>
       <w:pPr>
         <w:pStyle w:val="PargrafodaLista"/>
@@ -4877,9 +5708,23 @@
       </w:pPr>
       <w:r>
         <w:rPr>
+          <w:rStyle w:val="Refdecomentrio"/>
+        </w:rPr>
+        <w:commentReference w:id="55"/>
+      </w:r>
+      <w:commentRangeStart w:id="56"/>
+      <w:r>
+        <w:rPr>
           <w:lang w:val="en-US"/>
         </w:rPr>
         <w:t>Include acceptance test in Enterprise Architect tool.</w:t>
+      </w:r>
+      <w:commentRangeEnd w:id="56"/>
+      <w:r>
+        <w:rPr>
+          <w:rStyle w:val="Refdecomentrio"/>
+        </w:rPr>
+        <w:commentReference w:id="56"/>
       </w:r>
     </w:p>
     <w:p>
@@ -4893,6 +5738,7 @@
           <w:lang w:val="en-US"/>
         </w:rPr>
       </w:pPr>
+      <w:commentRangeStart w:id="57"/>
       <w:r>
         <w:rPr>
           <w:lang w:val="en-US"/>
@@ -4910,6 +5756,13 @@
           <w:lang w:val="en-US"/>
         </w:rPr>
         <w:t>;</w:t>
+      </w:r>
+      <w:commentRangeEnd w:id="57"/>
+      <w:r>
+        <w:rPr>
+          <w:rStyle w:val="Refdecomentrio"/>
+        </w:rPr>
+        <w:commentReference w:id="57"/>
       </w:r>
     </w:p>
     <w:p>
@@ -4970,7 +5823,21 @@
         <w:rPr>
           <w:lang w:val="en-US"/>
         </w:rPr>
-        <w:t>After design and architectural phase is:</w:t>
+        <w:t>After design and architectural phase</w:t>
+      </w:r>
+      <w:del w:id="58" w:author="Carla" w:date="2013-04-17T23:32:00Z">
+        <w:r>
+          <w:rPr>
+            <w:lang w:val="en-US"/>
+          </w:rPr>
+          <w:delText xml:space="preserve"> is</w:delText>
+        </w:r>
+      </w:del>
+      <w:r>
+        <w:rPr>
+          <w:lang w:val="en-US"/>
+        </w:rPr>
+        <w:t>:</w:t>
       </w:r>
     </w:p>
     <w:p>
@@ -4989,7 +5856,35 @@
         <w:rPr>
           <w:lang w:val="en-US"/>
         </w:rPr>
-        <w:t xml:space="preserve">Created new integration plan; </w:t>
+        <w:t>Create</w:t>
+      </w:r>
+      <w:del w:id="59" w:author="Carla" w:date="2013-04-17T23:32:00Z">
+        <w:r>
+          <w:rPr>
+            <w:lang w:val="en-US"/>
+          </w:rPr>
+          <w:delText>d</w:delText>
+        </w:r>
+      </w:del>
+      <w:r>
+        <w:rPr>
+          <w:lang w:val="en-US"/>
+        </w:rPr>
+        <w:t xml:space="preserve"> </w:t>
+      </w:r>
+      <w:ins w:id="60" w:author="Carla" w:date="2013-04-17T23:32:00Z">
+        <w:r>
+          <w:rPr>
+            <w:lang w:val="en-US"/>
+          </w:rPr>
+          <w:t xml:space="preserve">a </w:t>
+        </w:r>
+      </w:ins>
+      <w:r>
+        <w:rPr>
+          <w:lang w:val="en-US"/>
+        </w:rPr>
+        <w:t xml:space="preserve">new integration plan; </w:t>
       </w:r>
     </w:p>
     <w:p>
@@ -5022,7 +5917,21 @@
         <w:rPr>
           <w:lang w:val="en-US"/>
         </w:rPr>
-        <w:t>Updated the test plan.</w:t>
+        <w:t>Update</w:t>
+      </w:r>
+      <w:del w:id="61" w:author="Carla" w:date="2013-04-17T23:32:00Z">
+        <w:r>
+          <w:rPr>
+            <w:lang w:val="en-US"/>
+          </w:rPr>
+          <w:delText>d</w:delText>
+        </w:r>
+      </w:del>
+      <w:r>
+        <w:rPr>
+          <w:lang w:val="en-US"/>
+        </w:rPr>
+        <w:t xml:space="preserve"> the test plan.</w:t>
       </w:r>
     </w:p>
     <w:p>
@@ -5047,7 +5956,35 @@
         <w:rPr>
           <w:lang w:val="en-US"/>
         </w:rPr>
-        <w:t xml:space="preserve"> concentrates on each unit of the software as implemented in the source code.</w:t>
+        <w:t xml:space="preserve"> concentrates on </w:t>
+      </w:r>
+      <w:del w:id="62" w:author="Carla" w:date="2013-04-17T23:33:00Z">
+        <w:r>
+          <w:rPr>
+            <w:lang w:val="en-US"/>
+          </w:rPr>
+          <w:delText xml:space="preserve">each unit of the software as implemented in </w:delText>
+        </w:r>
+      </w:del>
+      <w:r>
+        <w:rPr>
+          <w:lang w:val="en-US"/>
+        </w:rPr>
+        <w:t>the source code</w:t>
+      </w:r>
+      <w:ins w:id="63" w:author="Carla" w:date="2013-04-17T23:33:00Z">
+        <w:r>
+          <w:rPr>
+            <w:lang w:val="en-US"/>
+          </w:rPr>
+          <w:t xml:space="preserve"> and are implemented and performed by the developers</w:t>
+        </w:r>
+      </w:ins>
+      <w:r>
+        <w:rPr>
+          <w:lang w:val="en-US"/>
+        </w:rPr>
+        <w:t>.</w:t>
       </w:r>
     </w:p>
     <w:p>
@@ -5082,7 +6019,7 @@
     </w:p>
     <w:p>
       <w:pPr>
-        <w:pStyle w:val="Cabealho1"/>
+        <w:pStyle w:val="Ttulo1"/>
         <w:numPr>
           <w:ilvl w:val="0"/>
           <w:numId w:val="3"/>
@@ -5091,7 +6028,7 @@
           <w:lang w:val="en-US"/>
         </w:rPr>
       </w:pPr>
-      <w:bookmarkStart w:id="8" w:name="_Toc353806559"/>
+      <w:bookmarkStart w:id="64" w:name="_Toc353806559"/>
       <w:r>
         <w:rPr>
           <w:lang w:val="en-US"/>
@@ -5099,7 +6036,7 @@
         <w:lastRenderedPageBreak/>
         <w:t>Tools</w:t>
       </w:r>
-      <w:bookmarkEnd w:id="8"/>
+      <w:bookmarkEnd w:id="64"/>
     </w:p>
     <w:p>
       <w:pPr>
@@ -5147,6 +6084,7 @@
           <w:lang w:val="en-US"/>
         </w:rPr>
       </w:pPr>
+      <w:proofErr w:type="gramStart"/>
       <w:r>
         <w:rPr>
           <w:lang w:val="en-US"/>
@@ -5165,10 +6103,11 @@
         </w:rPr>
         <w:t>.</w:t>
       </w:r>
-    </w:p>
-    <w:p>
-      <w:pPr>
-        <w:pStyle w:val="Cabealho1"/>
+      <w:proofErr w:type="gramEnd"/>
+    </w:p>
+    <w:p>
+      <w:pPr>
+        <w:pStyle w:val="Ttulo1"/>
         <w:numPr>
           <w:ilvl w:val="0"/>
           <w:numId w:val="3"/>
@@ -5177,14 +6116,14 @@
           <w:lang w:val="en-US"/>
         </w:rPr>
       </w:pPr>
-      <w:bookmarkStart w:id="9" w:name="_Toc353806560"/>
+      <w:bookmarkStart w:id="65" w:name="_Toc353806560"/>
       <w:r>
         <w:rPr>
           <w:lang w:val="en-US"/>
         </w:rPr>
         <w:t>Related Processes</w:t>
       </w:r>
-      <w:bookmarkEnd w:id="9"/>
+      <w:bookmarkEnd w:id="65"/>
     </w:p>
     <w:p>
       <w:pPr>
@@ -5201,7 +6140,7 @@
     </w:p>
     <w:p>
       <w:pPr>
-        <w:pStyle w:val="Cabealho1"/>
+        <w:pStyle w:val="Ttulo1"/>
         <w:numPr>
           <w:ilvl w:val="0"/>
           <w:numId w:val="3"/>
@@ -5210,14 +6149,14 @@
           <w:lang w:val="en-US"/>
         </w:rPr>
       </w:pPr>
-      <w:bookmarkStart w:id="10" w:name="_Toc353806561"/>
+      <w:bookmarkStart w:id="66" w:name="_Toc353806561"/>
       <w:r>
         <w:rPr>
           <w:lang w:val="en-US"/>
         </w:rPr>
         <w:t>Measures</w:t>
       </w:r>
-      <w:bookmarkEnd w:id="10"/>
+      <w:bookmarkEnd w:id="66"/>
     </w:p>
     <w:p>
       <w:pPr>
@@ -5230,11 +6169,19 @@
           <w:lang w:val="en-US"/>
         </w:rPr>
       </w:pPr>
+      <w:commentRangeStart w:id="67"/>
       <w:r>
         <w:rPr>
           <w:lang w:val="en-US"/>
         </w:rPr>
         <w:t>Percentage of approved and disapproved tests;</w:t>
+      </w:r>
+      <w:commentRangeEnd w:id="67"/>
+      <w:r>
+        <w:rPr>
+          <w:rStyle w:val="Refdecomentrio"/>
+        </w:rPr>
+        <w:commentReference w:id="67"/>
       </w:r>
     </w:p>
     <w:p>
@@ -5310,7 +6257,7 @@
       </w:r>
     </w:p>
     <w:sectPr>
-      <w:footerReference w:type="first" r:id="rId14"/>
+      <w:footerReference w:type="first" r:id="rId15"/>
       <w:pgSz w:w="11906" w:h="16838"/>
       <w:pgMar w:top="1417" w:right="1701" w:bottom="1417" w:left="1701" w:header="708" w:footer="708" w:gutter="0"/>
       <w:pgNumType w:start="1"/>
@@ -5322,8 +6269,685 @@
 </w:document>
 </file>
 
+<file path=word/comments.xml><?xml version="1.0" encoding="utf-8"?>
+<w:comments xmlns:ve="http://schemas.openxmlformats.org/markup-compatibility/2006" xmlns:o="urn:schemas-microsoft-com:office:office" xmlns:r="http://schemas.openxmlformats.org/officeDocument/2006/relationships" xmlns:m="http://schemas.openxmlformats.org/officeDocument/2006/math" xmlns:v="urn:schemas-microsoft-com:vml" xmlns:wp="http://schemas.openxmlformats.org/drawingml/2006/wordprocessingDrawing" xmlns:w10="urn:schemas-microsoft-com:office:word" xmlns:w="http://schemas.openxmlformats.org/wordprocessingml/2006/main" xmlns:wne="http://schemas.microsoft.com/office/word/2006/wordml">
+  <w:comment w:id="0" w:author="Carla" w:date="2013-04-17T22:40:00Z" w:initials="C">
+    <w:p>
+      <w:pPr>
+        <w:pStyle w:val="Textodecomentrio"/>
+      </w:pPr>
+      <w:r>
+        <w:rPr>
+          <w:rStyle w:val="Refdecomentrio"/>
+        </w:rPr>
+        <w:annotationRef/>
+      </w:r>
+      <w:r>
+        <w:t>Atualizar índice</w:t>
+      </w:r>
+    </w:p>
+  </w:comment>
+  <w:comment w:id="33" w:author="Carla" w:date="2013-04-17T22:57:00Z" w:initials="C">
+    <w:p>
+      <w:pPr>
+        <w:pStyle w:val="Textodecomentrio"/>
+      </w:pPr>
+      <w:r>
+        <w:rPr>
+          <w:rStyle w:val="Refdecomentrio"/>
+        </w:rPr>
+        <w:annotationRef/>
+      </w:r>
+      <w:r>
+        <w:t xml:space="preserve">Em vez de este texto todo </w:t>
+      </w:r>
+      <w:proofErr w:type="spellStart"/>
+      <w:r>
+        <w:t>pq</w:t>
+      </w:r>
+      <w:proofErr w:type="spellEnd"/>
+      <w:r>
+        <w:t xml:space="preserve"> não dizer apenas “</w:t>
+      </w:r>
+      <w:proofErr w:type="spellStart"/>
+      <w:r>
+        <w:t>each</w:t>
+      </w:r>
+      <w:proofErr w:type="spellEnd"/>
+      <w:r>
+        <w:t xml:space="preserve"> </w:t>
+      </w:r>
+      <w:proofErr w:type="spellStart"/>
+      <w:r>
+        <w:t>work</w:t>
+      </w:r>
+      <w:proofErr w:type="spellEnd"/>
+      <w:r>
+        <w:t xml:space="preserve"> </w:t>
+      </w:r>
+      <w:proofErr w:type="spellStart"/>
+      <w:r>
+        <w:t>product</w:t>
+      </w:r>
+      <w:proofErr w:type="spellEnd"/>
+      <w:r>
+        <w:t>” assim engloba tudo independentemente do tipo</w:t>
+      </w:r>
+    </w:p>
+  </w:comment>
+  <w:comment w:id="34" w:author="Carla" w:date="2013-04-17T22:54:00Z" w:initials="C">
+    <w:p>
+      <w:pPr>
+        <w:pStyle w:val="Textodecomentrio"/>
+        <w:rPr>
+          <w:lang w:val="en-US"/>
+        </w:rPr>
+      </w:pPr>
+      <w:r>
+        <w:rPr>
+          <w:rStyle w:val="Refdecomentrio"/>
+        </w:rPr>
+        <w:annotationRef/>
+      </w:r>
+      <w:proofErr w:type="spellStart"/>
+      <w:r>
+        <w:rPr>
+          <w:lang w:val="en-US"/>
+        </w:rPr>
+        <w:t>Alternativa</w:t>
+      </w:r>
+      <w:proofErr w:type="spellEnd"/>
+      <w:r>
+        <w:rPr>
+          <w:lang w:val="en-US"/>
+        </w:rPr>
+        <w:t>:</w:t>
+      </w:r>
+    </w:p>
+    <w:p>
+      <w:pPr>
+        <w:pStyle w:val="Textodecomentrio"/>
+        <w:rPr>
+          <w:lang w:val="en-US"/>
+        </w:rPr>
+      </w:pPr>
+      <w:r>
+        <w:rPr>
+          <w:lang w:val="en-US"/>
+        </w:rPr>
+        <w:t>Furthermore it has the purpose of verifying if the requirements f</w:t>
+      </w:r>
+      <w:r>
+        <w:rPr>
+          <w:lang w:val="en-US"/>
+        </w:rPr>
+        <w:t>ulfill the intended objective for the</w:t>
+      </w:r>
+      <w:r>
+        <w:rPr>
+          <w:lang w:val="en-US"/>
+        </w:rPr>
+        <w:t xml:space="preserve"> product software. </w:t>
+      </w:r>
+    </w:p>
+  </w:comment>
+  <w:comment w:id="37" w:author="Carla" w:date="2013-04-17T22:59:00Z" w:initials="C">
+    <w:p>
+      <w:pPr>
+        <w:pStyle w:val="Textodecomentrio"/>
+      </w:pPr>
+      <w:r>
+        <w:rPr>
+          <w:rStyle w:val="Refdecomentrio"/>
+        </w:rPr>
+        <w:annotationRef/>
+      </w:r>
+      <w:r>
+        <w:t xml:space="preserve">Talvez alterar apenas para listagem de requisitos uma vez que estamos a avançar com o planeamento dos testes sem os requisitos estarem </w:t>
+      </w:r>
+      <w:proofErr w:type="spellStart"/>
+      <w:r>
+        <w:t>baselined</w:t>
+      </w:r>
+      <w:proofErr w:type="spellEnd"/>
+      <w:r>
+        <w:t>.</w:t>
+      </w:r>
+    </w:p>
+  </w:comment>
+  <w:comment w:id="40" w:author="Carla" w:date="2013-04-17T23:02:00Z" w:initials="C">
+    <w:p>
+      <w:pPr>
+        <w:pStyle w:val="Textodecomentrio"/>
+      </w:pPr>
+      <w:r>
+        <w:rPr>
+          <w:rStyle w:val="Refdecomentrio"/>
+        </w:rPr>
+        <w:annotationRef/>
+      </w:r>
+      <w:r>
+        <w:t xml:space="preserve">1º O </w:t>
+      </w:r>
+      <w:proofErr w:type="spellStart"/>
+      <w:r>
+        <w:t>template</w:t>
+      </w:r>
+      <w:proofErr w:type="spellEnd"/>
+      <w:r>
+        <w:t xml:space="preserve"> não ia cair?</w:t>
+      </w:r>
+    </w:p>
+    <w:p>
+      <w:pPr>
+        <w:pStyle w:val="Textodecomentrio"/>
+      </w:pPr>
+      <w:r>
+        <w:t xml:space="preserve">2º Não é detalhado no </w:t>
+      </w:r>
+      <w:proofErr w:type="spellStart"/>
+      <w:r>
+        <w:t>Template</w:t>
+      </w:r>
+      <w:proofErr w:type="spellEnd"/>
+      <w:r>
+        <w:t xml:space="preserve"> quando muito e detalhado num documento que segue o </w:t>
+      </w:r>
+      <w:proofErr w:type="spellStart"/>
+      <w:r>
+        <w:t>template</w:t>
+      </w:r>
+      <w:proofErr w:type="spellEnd"/>
+      <w:r>
+        <w:t>.</w:t>
+      </w:r>
+    </w:p>
+    <w:p>
+      <w:pPr>
+        <w:pStyle w:val="Textodecomentrio"/>
+        <w:rPr>
+          <w:lang w:val="en-US"/>
+        </w:rPr>
+      </w:pPr>
+      <w:r>
+        <w:rPr>
+          <w:lang w:val="en-US"/>
+        </w:rPr>
+        <w:t xml:space="preserve">“The </w:t>
+      </w:r>
+      <w:proofErr w:type="spellStart"/>
+      <w:r>
+        <w:rPr>
+          <w:lang w:val="en-US"/>
+        </w:rPr>
+        <w:t>teste</w:t>
+      </w:r>
+      <w:proofErr w:type="spellEnd"/>
+      <w:r>
+        <w:rPr>
+          <w:lang w:val="en-US"/>
+        </w:rPr>
+        <w:t xml:space="preserve"> plan will be detailed in a document that should follow the template “</w:t>
+      </w:r>
+      <w:r>
+        <w:rPr>
+          <w:lang w:val="en-US"/>
+        </w:rPr>
+        <w:t>Test Plan Template</w:t>
+      </w:r>
+      <w:r>
+        <w:rPr>
+          <w:lang w:val="en-US"/>
+        </w:rPr>
+        <w:t>”</w:t>
+      </w:r>
+      <w:r>
+        <w:rPr>
+          <w:lang w:val="en-US"/>
+        </w:rPr>
+        <w:t>.</w:t>
+      </w:r>
+      <w:r>
+        <w:rPr>
+          <w:lang w:val="en-US"/>
+        </w:rPr>
+        <w:t>”</w:t>
+      </w:r>
+    </w:p>
+  </w:comment>
+  <w:comment w:id="39" w:author="Carla" w:date="2013-04-17T23:10:00Z" w:initials="C">
+    <w:p>
+      <w:pPr>
+        <w:pStyle w:val="Textodecomentrio"/>
+        <w:rPr>
+          <w:lang w:val="en-US"/>
+        </w:rPr>
+      </w:pPr>
+      <w:r>
+        <w:rPr>
+          <w:rStyle w:val="Refdecomentrio"/>
+        </w:rPr>
+        <w:annotationRef/>
+      </w:r>
+      <w:r>
+        <w:rPr>
+          <w:lang w:val="en-US"/>
+        </w:rPr>
+        <w:t>A detailed test plan that will be specified in a document that should follow the Test Plan Template.</w:t>
+      </w:r>
+    </w:p>
+  </w:comment>
+  <w:comment w:id="41" w:author="Carla" w:date="2013-04-17T23:12:00Z" w:initials="C">
+    <w:p>
+      <w:pPr>
+        <w:pStyle w:val="Textodecomentrio"/>
+      </w:pPr>
+      <w:r>
+        <w:rPr>
+          <w:rStyle w:val="Refdecomentrio"/>
+        </w:rPr>
+        <w:annotationRef/>
+      </w:r>
+      <w:r>
+        <w:t>1º Inglês esquisito. Preciso contexto para sugerir alternativa</w:t>
+      </w:r>
+    </w:p>
+    <w:p>
+      <w:pPr>
+        <w:pStyle w:val="Textodecomentrio"/>
+      </w:pPr>
+      <w:r>
+        <w:t xml:space="preserve">1º Vai ser 1 </w:t>
+      </w:r>
+      <w:proofErr w:type="spellStart"/>
+      <w:r>
+        <w:t>failure</w:t>
+      </w:r>
+      <w:proofErr w:type="spellEnd"/>
+      <w:r>
+        <w:t xml:space="preserve"> teste </w:t>
+      </w:r>
+      <w:proofErr w:type="spellStart"/>
+      <w:r>
+        <w:t>report</w:t>
+      </w:r>
+      <w:proofErr w:type="spellEnd"/>
+      <w:r>
+        <w:t xml:space="preserve"> que vai ter todos os defeitos ou 1 por cada?</w:t>
+      </w:r>
+    </w:p>
+  </w:comment>
+  <w:comment w:id="43" w:author="Carla" w:date="2013-04-17T23:13:00Z" w:initials="C">
+    <w:p>
+      <w:pPr>
+        <w:pStyle w:val="Textodecomentrio"/>
+      </w:pPr>
+      <w:r>
+        <w:rPr>
+          <w:rStyle w:val="Refdecomentrio"/>
+        </w:rPr>
+        <w:annotationRef/>
+      </w:r>
+      <w:r>
+        <w:t>Não usem iniciais num documento sem as ter definido em algum lado ou já terem numa secção anterior por extenso com indicação das iniciais a usar dai para a frente</w:t>
+      </w:r>
+    </w:p>
+  </w:comment>
+  <w:comment w:id="44" w:author="Carla" w:date="2013-04-17T23:17:00Z" w:initials="C">
+    <w:p>
+      <w:pPr>
+        <w:pStyle w:val="Textodecomentrio"/>
+      </w:pPr>
+      <w:r>
+        <w:rPr>
+          <w:rStyle w:val="Refdecomentrio"/>
+        </w:rPr>
+        <w:annotationRef/>
+      </w:r>
+      <w:r>
+        <w:t xml:space="preserve">Porquê entrar neste detalhes, </w:t>
+      </w:r>
+      <w:proofErr w:type="spellStart"/>
+      <w:r>
+        <w:t>pq</w:t>
+      </w:r>
+      <w:proofErr w:type="spellEnd"/>
+      <w:r>
+        <w:t xml:space="preserve"> não dizer apenas escolher um membro da equipa.</w:t>
+      </w:r>
+    </w:p>
+    <w:p>
+      <w:pPr>
+        <w:pStyle w:val="Textodecomentrio"/>
+      </w:pPr>
+      <w:r>
+        <w:t>Quanto ao free time isso parece que se todos estiverem ocupados e não tiverem tempo livre não se faz a verificação. O mesmo no caso de ninguém estar confortável com o tipo de verificação</w:t>
+      </w:r>
+    </w:p>
+  </w:comment>
+  <w:comment w:id="45" w:author="Carla" w:date="2013-04-17T23:18:00Z" w:initials="C">
+    <w:p>
+      <w:pPr>
+        <w:pStyle w:val="Textodecomentrio"/>
+      </w:pPr>
+      <w:r>
+        <w:rPr>
+          <w:rStyle w:val="Refdecomentrio"/>
+        </w:rPr>
+        <w:annotationRef/>
+      </w:r>
+      <w:r>
+        <w:t xml:space="preserve">Não planeámos isto. Definir o tipo de </w:t>
+      </w:r>
+      <w:proofErr w:type="spellStart"/>
+      <w:r>
+        <w:t>review</w:t>
+      </w:r>
+      <w:proofErr w:type="spellEnd"/>
+      <w:r>
+        <w:t xml:space="preserve"> acho que não deve estar num processo mas sim no plano de </w:t>
+      </w:r>
+      <w:proofErr w:type="spellStart"/>
+      <w:r>
+        <w:t>projecto</w:t>
+      </w:r>
+      <w:proofErr w:type="spellEnd"/>
+      <w:r>
+        <w:t xml:space="preserve"> e/ou qualidade</w:t>
+      </w:r>
+    </w:p>
+  </w:comment>
+  <w:comment w:id="46" w:author="Carla" w:date="2013-04-17T23:19:00Z" w:initials="C">
+    <w:p>
+      <w:pPr>
+        <w:pStyle w:val="Textodecomentrio"/>
+      </w:pPr>
+      <w:r>
+        <w:rPr>
+          <w:rStyle w:val="Refdecomentrio"/>
+        </w:rPr>
+        <w:annotationRef/>
+      </w:r>
+      <w:r>
+        <w:t xml:space="preserve">Mesmo que cometário sobre </w:t>
+      </w:r>
+      <w:proofErr w:type="spellStart"/>
+      <w:r>
+        <w:t>walkthrough</w:t>
+      </w:r>
+      <w:proofErr w:type="spellEnd"/>
+    </w:p>
+  </w:comment>
+  <w:comment w:id="47" w:author="Carla" w:date="2013-04-17T23:22:00Z" w:initials="C">
+    <w:p>
+      <w:pPr>
+        <w:pStyle w:val="Textodecomentrio"/>
+      </w:pPr>
+      <w:r>
+        <w:t xml:space="preserve">Pensar em </w:t>
+      </w:r>
+      <w:r>
+        <w:rPr>
+          <w:rStyle w:val="Refdecomentrio"/>
+        </w:rPr>
+        <w:annotationRef/>
+      </w:r>
+      <w:r>
+        <w:t xml:space="preserve">Colocar esta informação noutra secção para não repetir informação em </w:t>
+      </w:r>
+      <w:proofErr w:type="spellStart"/>
+      <w:r>
+        <w:t>actividades</w:t>
+      </w:r>
+      <w:proofErr w:type="spellEnd"/>
+      <w:r>
+        <w:t xml:space="preserve"> diferentes. Ou mesmo que em cima</w:t>
+      </w:r>
+    </w:p>
+  </w:comment>
+  <w:comment w:id="48" w:author="Carla" w:date="2013-04-17T23:23:00Z" w:initials="C">
+    <w:p>
+      <w:pPr>
+        <w:pStyle w:val="Textodecomentrio"/>
+      </w:pPr>
+      <w:r>
+        <w:rPr>
+          <w:rStyle w:val="Refdecomentrio"/>
+        </w:rPr>
+        <w:annotationRef/>
+      </w:r>
+      <w:r>
+        <w:t>Preciso contexto, mas alternativa:</w:t>
+      </w:r>
+    </w:p>
+    <w:p>
+      <w:pPr>
+        <w:pStyle w:val="Textodecomentrio"/>
+      </w:pPr>
+      <w:r>
+        <w:t xml:space="preserve">Prepare </w:t>
+      </w:r>
+      <w:proofErr w:type="spellStart"/>
+      <w:r>
+        <w:t>the</w:t>
+      </w:r>
+      <w:proofErr w:type="spellEnd"/>
+      <w:r>
+        <w:t xml:space="preserve"> </w:t>
+      </w:r>
+      <w:proofErr w:type="spellStart"/>
+      <w:r>
+        <w:t>test</w:t>
+      </w:r>
+      <w:proofErr w:type="spellEnd"/>
+      <w:r>
+        <w:t xml:space="preserve"> </w:t>
+      </w:r>
+      <w:proofErr w:type="spellStart"/>
+      <w:r>
+        <w:t>specification</w:t>
+      </w:r>
+      <w:proofErr w:type="spellEnd"/>
+      <w:r>
+        <w:t xml:space="preserve"> </w:t>
+      </w:r>
+    </w:p>
+  </w:comment>
+  <w:comment w:id="49" w:author="Carla" w:date="2013-04-17T23:41:00Z" w:initials="C">
+    <w:p>
+      <w:pPr>
+        <w:pStyle w:val="Textodecomentrio"/>
+      </w:pPr>
+      <w:r>
+        <w:rPr>
+          <w:rStyle w:val="Refdecomentrio"/>
+        </w:rPr>
+        <w:annotationRef/>
+      </w:r>
+      <w:r>
+        <w:t xml:space="preserve">Qual a diferença entres estes três </w:t>
+      </w:r>
+      <w:proofErr w:type="gramStart"/>
+      <w:r>
+        <w:t>conceitos??</w:t>
+      </w:r>
+      <w:proofErr w:type="gramEnd"/>
+    </w:p>
+  </w:comment>
+  <w:comment w:id="50" w:author="Carla" w:date="2013-04-17T23:42:00Z" w:initials="C">
+    <w:p>
+      <w:pPr>
+        <w:pStyle w:val="Textodecomentrio"/>
+      </w:pPr>
+      <w:r>
+        <w:rPr>
+          <w:rStyle w:val="Refdecomentrio"/>
+        </w:rPr>
+        <w:annotationRef/>
+      </w:r>
+      <w:r>
+        <w:t>Não percebi o que é suposto fazer nesta secção</w:t>
+      </w:r>
+    </w:p>
+  </w:comment>
+  <w:comment w:id="51" w:author="Carla" w:date="2013-04-17T23:27:00Z" w:initials="C">
+    <w:p>
+      <w:pPr>
+        <w:pStyle w:val="Textodecomentrio"/>
+      </w:pPr>
+      <w:r>
+        <w:rPr>
+          <w:rStyle w:val="Refdecomentrio"/>
+        </w:rPr>
+        <w:annotationRef/>
+      </w:r>
+      <w:r>
+        <w:t xml:space="preserve">Especificados ou </w:t>
+      </w:r>
+      <w:proofErr w:type="gramStart"/>
+      <w:r>
+        <w:t>obtidos??</w:t>
+      </w:r>
+      <w:proofErr w:type="gramEnd"/>
+    </w:p>
+  </w:comment>
+  <w:comment w:id="55" w:author="Carla" w:date="2013-04-17T23:29:00Z" w:initials="C">
+    <w:p>
+      <w:pPr>
+        <w:pStyle w:val="Textodecomentrio"/>
+        <w:rPr>
+          <w:lang w:val="en-US"/>
+        </w:rPr>
+      </w:pPr>
+      <w:r>
+        <w:rPr>
+          <w:rStyle w:val="Refdecomentrio"/>
+        </w:rPr>
+        <w:annotationRef/>
+      </w:r>
+      <w:proofErr w:type="gramStart"/>
+      <w:r>
+        <w:rPr>
+          <w:lang w:val="en-US"/>
+        </w:rPr>
+        <w:t>e</w:t>
+      </w:r>
+      <w:r>
+        <w:rPr>
+          <w:lang w:val="en-US"/>
+        </w:rPr>
+        <w:t>ach</w:t>
+      </w:r>
+      <w:proofErr w:type="gramEnd"/>
+      <w:r>
+        <w:rPr>
+          <w:lang w:val="en-US"/>
+        </w:rPr>
+        <w:t xml:space="preserve"> tester should create a report failure</w:t>
+      </w:r>
+      <w:r>
+        <w:rPr>
+          <w:lang w:val="en-US"/>
+        </w:rPr>
+        <w:t xml:space="preserve"> based on the Failure Test Report Template</w:t>
+      </w:r>
+    </w:p>
+    <w:p>
+      <w:pPr>
+        <w:pStyle w:val="Textodecomentrio"/>
+        <w:rPr>
+          <w:lang w:val="en-US"/>
+        </w:rPr>
+      </w:pPr>
+    </w:p>
+  </w:comment>
+  <w:comment w:id="56" w:author="Carla" w:date="2013-04-17T23:30:00Z" w:initials="C">
+    <w:p>
+      <w:pPr>
+        <w:pStyle w:val="Textodecomentrio"/>
+      </w:pPr>
+      <w:r>
+        <w:rPr>
+          <w:rStyle w:val="Refdecomentrio"/>
+        </w:rPr>
+        <w:annotationRef/>
+      </w:r>
+      <w:proofErr w:type="spellStart"/>
+      <w:proofErr w:type="gramStart"/>
+      <w:r>
+        <w:t>pq</w:t>
+      </w:r>
+      <w:proofErr w:type="spellEnd"/>
+      <w:proofErr w:type="gramEnd"/>
+      <w:r>
+        <w:t xml:space="preserve"> não por logo esta informação no passo da criação.</w:t>
+      </w:r>
+    </w:p>
+    <w:p>
+      <w:pPr>
+        <w:pStyle w:val="Textodecomentrio"/>
+        <w:rPr>
+          <w:lang w:val="en-US"/>
+        </w:rPr>
+      </w:pPr>
+      <w:r>
+        <w:rPr>
+          <w:lang w:val="en-US"/>
+        </w:rPr>
+        <w:t>Create the tests cases in Enterprise Architect</w:t>
+      </w:r>
+    </w:p>
+  </w:comment>
+  <w:comment w:id="57" w:author="Carla" w:date="2013-04-17T23:31:00Z" w:initials="C">
+    <w:p>
+      <w:pPr>
+        <w:pStyle w:val="Textodecomentrio"/>
+      </w:pPr>
+      <w:r>
+        <w:rPr>
+          <w:rStyle w:val="Refdecomentrio"/>
+        </w:rPr>
+        <w:annotationRef/>
+      </w:r>
+      <w:r>
+        <w:t>Não é a matriz que é criada mas sim as ligações entre requisitos e os testes.</w:t>
+      </w:r>
+    </w:p>
+  </w:comment>
+  <w:comment w:id="67" w:author="Carla" w:date="2013-04-17T23:35:00Z" w:initials="C">
+    <w:p>
+      <w:pPr>
+        <w:pStyle w:val="Textodecomentrio"/>
+      </w:pPr>
+      <w:r>
+        <w:rPr>
+          <w:rStyle w:val="Refdecomentrio"/>
+        </w:rPr>
+        <w:annotationRef/>
+      </w:r>
+      <w:proofErr w:type="spellStart"/>
+      <w:r>
+        <w:t>Pq</w:t>
+      </w:r>
+      <w:proofErr w:type="spellEnd"/>
+      <w:r>
+        <w:t xml:space="preserve"> o </w:t>
+      </w:r>
+      <w:proofErr w:type="gramStart"/>
+      <w:r>
+        <w:t>numero</w:t>
+      </w:r>
+      <w:proofErr w:type="gramEnd"/>
+      <w:r>
+        <w:t xml:space="preserve"> de teste aprovados ou não aprovados?</w:t>
+      </w:r>
+    </w:p>
+  </w:comment>
+</w:comments>
+</file>
+
 <file path=word/endnotes.xml><?xml version="1.0" encoding="utf-8"?>
-<w:endnotes xmlns:wpc="http://schemas.microsoft.com/office/word/2010/wordprocessingCanvas" xmlns:mc="http://schemas.openxmlformats.org/markup-compatibility/2006" xmlns:o="urn:schemas-microsoft-com:office:office" xmlns:r="http://schemas.openxmlformats.org/officeDocument/2006/relationships" xmlns:m="http://schemas.openxmlformats.org/officeDocument/2006/math" xmlns:v="urn:schemas-microsoft-com:vml" xmlns:wp14="http://schemas.microsoft.com/office/word/2010/wordprocessingDrawing" xmlns:wp="http://schemas.openxmlformats.org/drawingml/2006/wordprocessingDrawing" xmlns:w10="urn:schemas-microsoft-com:office:word" xmlns:w="http://schemas.openxmlformats.org/wordprocessingml/2006/main" xmlns:w14="http://schemas.microsoft.com/office/word/2010/wordml" xmlns:w15="http://schemas.microsoft.com/office/word/2012/wordml" xmlns:wpg="http://schemas.microsoft.com/office/word/2010/wordprocessingGroup" xmlns:wpi="http://schemas.microsoft.com/office/word/2010/wordprocessingInk" xmlns:wne="http://schemas.microsoft.com/office/word/2006/wordml" xmlns:wps="http://schemas.microsoft.com/office/word/2010/wordprocessingShape" mc:Ignorable="w14 w15 wp14">
+<w:endnotes xmlns:ve="http://schemas.openxmlformats.org/markup-compatibility/2006" xmlns:o="urn:schemas-microsoft-com:office:office" xmlns:r="http://schemas.openxmlformats.org/officeDocument/2006/relationships" xmlns:m="http://schemas.openxmlformats.org/officeDocument/2006/math" xmlns:v="urn:schemas-microsoft-com:vml" xmlns:wp="http://schemas.openxmlformats.org/drawingml/2006/wordprocessingDrawing" xmlns:w10="urn:schemas-microsoft-com:office:word" xmlns:w="http://schemas.openxmlformats.org/wordprocessingml/2006/main" xmlns:wne="http://schemas.microsoft.com/office/word/2006/wordml">
   <w:endnote w:type="separator" w:id="-1">
     <w:p>
       <w:pPr>
@@ -5348,7 +6972,7 @@
 </file>
 
 <file path=word/footer1.xml><?xml version="1.0" encoding="utf-8"?>
-<w:ftr xmlns:wpc="http://schemas.microsoft.com/office/word/2010/wordprocessingCanvas" xmlns:mc="http://schemas.openxmlformats.org/markup-compatibility/2006" xmlns:o="urn:schemas-microsoft-com:office:office" xmlns:r="http://schemas.openxmlformats.org/officeDocument/2006/relationships" xmlns:m="http://schemas.openxmlformats.org/officeDocument/2006/math" xmlns:v="urn:schemas-microsoft-com:vml" xmlns:wp14="http://schemas.microsoft.com/office/word/2010/wordprocessingDrawing" xmlns:wp="http://schemas.openxmlformats.org/drawingml/2006/wordprocessingDrawing" xmlns:w10="urn:schemas-microsoft-com:office:word" xmlns:w="http://schemas.openxmlformats.org/wordprocessingml/2006/main" xmlns:w14="http://schemas.microsoft.com/office/word/2010/wordml" xmlns:w15="http://schemas.microsoft.com/office/word/2012/wordml" xmlns:wpg="http://schemas.microsoft.com/office/word/2010/wordprocessingGroup" xmlns:wpi="http://schemas.microsoft.com/office/word/2010/wordprocessingInk" xmlns:wne="http://schemas.microsoft.com/office/word/2006/wordml" xmlns:wps="http://schemas.microsoft.com/office/word/2010/wordprocessingShape" mc:Ignorable="w14 w15 wp14">
+<w:ftr xmlns:ve="http://schemas.openxmlformats.org/markup-compatibility/2006" xmlns:o="urn:schemas-microsoft-com:office:office" xmlns:r="http://schemas.openxmlformats.org/officeDocument/2006/relationships" xmlns:m="http://schemas.openxmlformats.org/officeDocument/2006/math" xmlns:v="urn:schemas-microsoft-com:vml" xmlns:wp="http://schemas.openxmlformats.org/drawingml/2006/wordprocessingDrawing" xmlns:w10="urn:schemas-microsoft-com:office:word" xmlns:w="http://schemas.openxmlformats.org/wordprocessingml/2006/main" xmlns:wne="http://schemas.microsoft.com/office/word/2006/wordml">
   <w:p>
     <w:pPr>
       <w:pStyle w:val="Rodap"/>
@@ -5356,11 +6980,19 @@
         <w:lang w:val="en-GB"/>
       </w:rPr>
     </w:pPr>
+    <w:proofErr w:type="spellStart"/>
     <w:r>
       <w:rPr>
         <w:lang w:val="en-GB"/>
       </w:rPr>
-      <w:t>Projeto Soft</w:t>
+      <w:t>Projeto</w:t>
+    </w:r>
+    <w:proofErr w:type="spellEnd"/>
+    <w:r>
+      <w:rPr>
+        <w:lang w:val="en-GB"/>
+      </w:rPr>
+      <w:t xml:space="preserve"> Soft</w:t>
     </w:r>
     <w:r>
       <w:rPr>
@@ -5386,7 +7018,6 @@
         <w:dataBinding w:prefixMappings="xmlns:ns0='http://purl.org/dc/elements/1.1/' xmlns:ns1='http://schemas.openxmlformats.org/package/2006/metadata/core-properties' " w:xpath="/ns1:coreProperties[1]/ns0:title[1]" w:storeItemID="{6C3C8BC8-F283-45AE-878A-BAB7291924A1}"/>
         <w:text/>
       </w:sdtPr>
-      <w:sdtEndPr/>
       <w:sdtContent>
         <w:r>
           <w:rPr>
@@ -5413,7 +7044,7 @@
 </file>
 
 <file path=word/footer2.xml><?xml version="1.0" encoding="utf-8"?>
-<w:ftr xmlns:wpc="http://schemas.microsoft.com/office/word/2010/wordprocessingCanvas" xmlns:mc="http://schemas.openxmlformats.org/markup-compatibility/2006" xmlns:o="urn:schemas-microsoft-com:office:office" xmlns:r="http://schemas.openxmlformats.org/officeDocument/2006/relationships" xmlns:m="http://schemas.openxmlformats.org/officeDocument/2006/math" xmlns:v="urn:schemas-microsoft-com:vml" xmlns:wp14="http://schemas.microsoft.com/office/word/2010/wordprocessingDrawing" xmlns:wp="http://schemas.openxmlformats.org/drawingml/2006/wordprocessingDrawing" xmlns:w10="urn:schemas-microsoft-com:office:word" xmlns:w="http://schemas.openxmlformats.org/wordprocessingml/2006/main" xmlns:w14="http://schemas.microsoft.com/office/word/2010/wordml" xmlns:w15="http://schemas.microsoft.com/office/word/2012/wordml" xmlns:wpg="http://schemas.microsoft.com/office/word/2010/wordprocessingGroup" xmlns:wpi="http://schemas.microsoft.com/office/word/2010/wordprocessingInk" xmlns:wne="http://schemas.microsoft.com/office/word/2006/wordml" xmlns:wps="http://schemas.microsoft.com/office/word/2010/wordprocessingShape" mc:Ignorable="w14 w15 wp14">
+<w:ftr xmlns:ve="http://schemas.openxmlformats.org/markup-compatibility/2006" xmlns:o="urn:schemas-microsoft-com:office:office" xmlns:r="http://schemas.openxmlformats.org/officeDocument/2006/relationships" xmlns:m="http://schemas.openxmlformats.org/officeDocument/2006/math" xmlns:v="urn:schemas-microsoft-com:vml" xmlns:wp="http://schemas.openxmlformats.org/drawingml/2006/wordprocessingDrawing" xmlns:w10="urn:schemas-microsoft-com:office:word" xmlns:w="http://schemas.openxmlformats.org/wordprocessingml/2006/main" xmlns:wne="http://schemas.microsoft.com/office/word/2006/wordml">
   <w:p>
     <w:pPr>
       <w:pStyle w:val="Rodap"/>
@@ -5421,11 +7052,19 @@
         <w:lang w:val="en-GB"/>
       </w:rPr>
     </w:pPr>
+    <w:proofErr w:type="spellStart"/>
     <w:r>
       <w:rPr>
         <w:lang w:val="en-GB"/>
       </w:rPr>
-      <w:t>Projeto Software 2013</w:t>
+      <w:t>Projeto</w:t>
+    </w:r>
+    <w:proofErr w:type="spellEnd"/>
+    <w:r>
+      <w:rPr>
+        <w:lang w:val="en-GB"/>
+      </w:rPr>
+      <w:t xml:space="preserve"> Software 2013</w:t>
     </w:r>
     <w:r>
       <w:rPr>
@@ -5460,7 +7099,6 @@
         <w:dataBinding w:prefixMappings="xmlns:ns0='http://purl.org/dc/elements/1.1/' xmlns:ns1='http://schemas.openxmlformats.org/package/2006/metadata/core-properties' " w:xpath="/ns1:coreProperties[1]/ns0:title[1]" w:storeItemID="{6C3C8BC8-F283-45AE-878A-BAB7291924A1}"/>
         <w:text/>
       </w:sdtPr>
-      <w:sdtEndPr/>
       <w:sdtContent>
         <w:r>
           <w:rPr>
@@ -5481,7 +7119,7 @@
 </file>
 
 <file path=word/footer3.xml><?xml version="1.0" encoding="utf-8"?>
-<w:ftr xmlns:wpc="http://schemas.microsoft.com/office/word/2010/wordprocessingCanvas" xmlns:mc="http://schemas.openxmlformats.org/markup-compatibility/2006" xmlns:o="urn:schemas-microsoft-com:office:office" xmlns:r="http://schemas.openxmlformats.org/officeDocument/2006/relationships" xmlns:m="http://schemas.openxmlformats.org/officeDocument/2006/math" xmlns:v="urn:schemas-microsoft-com:vml" xmlns:wp14="http://schemas.microsoft.com/office/word/2010/wordprocessingDrawing" xmlns:wp="http://schemas.openxmlformats.org/drawingml/2006/wordprocessingDrawing" xmlns:w10="urn:schemas-microsoft-com:office:word" xmlns:w="http://schemas.openxmlformats.org/wordprocessingml/2006/main" xmlns:w14="http://schemas.microsoft.com/office/word/2010/wordml" xmlns:w15="http://schemas.microsoft.com/office/word/2012/wordml" xmlns:wpg="http://schemas.microsoft.com/office/word/2010/wordprocessingGroup" xmlns:wpi="http://schemas.microsoft.com/office/word/2010/wordprocessingInk" xmlns:wne="http://schemas.microsoft.com/office/word/2006/wordml" xmlns:wps="http://schemas.microsoft.com/office/word/2010/wordprocessingShape" mc:Ignorable="w14 w15 wp14">
+<w:ftr xmlns:ve="http://schemas.openxmlformats.org/markup-compatibility/2006" xmlns:o="urn:schemas-microsoft-com:office:office" xmlns:r="http://schemas.openxmlformats.org/officeDocument/2006/relationships" xmlns:m="http://schemas.openxmlformats.org/officeDocument/2006/math" xmlns:v="urn:schemas-microsoft-com:vml" xmlns:wp="http://schemas.openxmlformats.org/drawingml/2006/wordprocessingDrawing" xmlns:w10="urn:schemas-microsoft-com:office:word" xmlns:w="http://schemas.openxmlformats.org/wordprocessingml/2006/main" xmlns:wne="http://schemas.microsoft.com/office/word/2006/wordml">
   <w:p>
     <w:pPr>
       <w:pStyle w:val="Rodap"/>
@@ -5489,11 +7127,19 @@
         <w:lang w:val="en-GB"/>
       </w:rPr>
     </w:pPr>
+    <w:proofErr w:type="spellStart"/>
     <w:r>
       <w:rPr>
         <w:lang w:val="en-GB"/>
       </w:rPr>
-      <w:t>Projeto Software 2013</w:t>
+      <w:t>Projeto</w:t>
+    </w:r>
+    <w:proofErr w:type="spellEnd"/>
+    <w:r>
+      <w:rPr>
+        <w:lang w:val="en-GB"/>
+      </w:rPr>
+      <w:t xml:space="preserve"> Software 2013</w:t>
     </w:r>
   </w:p>
   <w:p>
@@ -5513,7 +7159,6 @@
         <w:dataBinding w:prefixMappings="xmlns:ns0='http://purl.org/dc/elements/1.1/' xmlns:ns1='http://schemas.openxmlformats.org/package/2006/metadata/core-properties' " w:xpath="/ns1:coreProperties[1]/ns0:title[1]" w:storeItemID="{6C3C8BC8-F283-45AE-878A-BAB7291924A1}"/>
         <w:text/>
       </w:sdtPr>
-      <w:sdtEndPr/>
       <w:sdtContent>
         <w:r>
           <w:rPr>
@@ -5552,7 +7197,7 @@
         <w:noProof/>
         <w:lang w:val="en-GB"/>
       </w:rPr>
-      <w:t>i</w:t>
+      <w:t>ii</w:t>
     </w:r>
     <w:r>
       <w:rPr>
@@ -5565,7 +7210,7 @@
 </file>
 
 <file path=word/footer4.xml><?xml version="1.0" encoding="utf-8"?>
-<w:ftr xmlns:wpc="http://schemas.microsoft.com/office/word/2010/wordprocessingCanvas" xmlns:mc="http://schemas.openxmlformats.org/markup-compatibility/2006" xmlns:o="urn:schemas-microsoft-com:office:office" xmlns:r="http://schemas.openxmlformats.org/officeDocument/2006/relationships" xmlns:m="http://schemas.openxmlformats.org/officeDocument/2006/math" xmlns:v="urn:schemas-microsoft-com:vml" xmlns:wp14="http://schemas.microsoft.com/office/word/2010/wordprocessingDrawing" xmlns:wp="http://schemas.openxmlformats.org/drawingml/2006/wordprocessingDrawing" xmlns:w10="urn:schemas-microsoft-com:office:word" xmlns:w="http://schemas.openxmlformats.org/wordprocessingml/2006/main" xmlns:w14="http://schemas.microsoft.com/office/word/2010/wordml" xmlns:w15="http://schemas.microsoft.com/office/word/2012/wordml" xmlns:wpg="http://schemas.microsoft.com/office/word/2010/wordprocessingGroup" xmlns:wpi="http://schemas.microsoft.com/office/word/2010/wordprocessingInk" xmlns:wne="http://schemas.microsoft.com/office/word/2006/wordml" xmlns:wps="http://schemas.microsoft.com/office/word/2010/wordprocessingShape" mc:Ignorable="w14 w15 wp14">
+<w:ftr xmlns:ve="http://schemas.openxmlformats.org/markup-compatibility/2006" xmlns:o="urn:schemas-microsoft-com:office:office" xmlns:r="http://schemas.openxmlformats.org/officeDocument/2006/relationships" xmlns:m="http://schemas.openxmlformats.org/officeDocument/2006/math" xmlns:v="urn:schemas-microsoft-com:vml" xmlns:wp="http://schemas.openxmlformats.org/drawingml/2006/wordprocessingDrawing" xmlns:w10="urn:schemas-microsoft-com:office:word" xmlns:w="http://schemas.openxmlformats.org/wordprocessingml/2006/main" xmlns:wne="http://schemas.microsoft.com/office/word/2006/wordml">
   <w:p>
     <w:pPr>
       <w:pStyle w:val="Rodap"/>
@@ -5594,11 +7239,28 @@
         <w:dataBinding w:prefixMappings="xmlns:ns0='http://purl.org/dc/elements/1.1/' xmlns:ns1='http://schemas.openxmlformats.org/package/2006/metadata/core-properties' " w:xpath="/ns1:coreProperties[1]/ns0:title[1]" w:storeItemID="{6C3C8BC8-F283-45AE-878A-BAB7291924A1}"/>
         <w:text/>
       </w:sdtPr>
-      <w:sdtEndPr/>
       <w:sdtContent>
+        <w:proofErr w:type="spellStart"/>
         <w:r>
-          <w:t>Verification &amp; Validation Process</w:t>
+          <w:t>Verification</w:t>
         </w:r>
+        <w:proofErr w:type="spellEnd"/>
+        <w:r>
+          <w:t xml:space="preserve"> &amp; </w:t>
+        </w:r>
+        <w:proofErr w:type="spellStart"/>
+        <w:r>
+          <w:t>Validation</w:t>
+        </w:r>
+        <w:proofErr w:type="spellEnd"/>
+        <w:r>
+          <w:t xml:space="preserve"> </w:t>
+        </w:r>
+        <w:proofErr w:type="spellStart"/>
+        <w:r>
+          <w:t>Process</w:t>
+        </w:r>
+        <w:proofErr w:type="spellEnd"/>
       </w:sdtContent>
     </w:sdt>
     <w:r>
@@ -5630,7 +7292,7 @@
 </file>
 
 <file path=word/footnotes.xml><?xml version="1.0" encoding="utf-8"?>
-<w:footnotes xmlns:wpc="http://schemas.microsoft.com/office/word/2010/wordprocessingCanvas" xmlns:mc="http://schemas.openxmlformats.org/markup-compatibility/2006" xmlns:o="urn:schemas-microsoft-com:office:office" xmlns:r="http://schemas.openxmlformats.org/officeDocument/2006/relationships" xmlns:m="http://schemas.openxmlformats.org/officeDocument/2006/math" xmlns:v="urn:schemas-microsoft-com:vml" xmlns:wp14="http://schemas.microsoft.com/office/word/2010/wordprocessingDrawing" xmlns:wp="http://schemas.openxmlformats.org/drawingml/2006/wordprocessingDrawing" xmlns:w10="urn:schemas-microsoft-com:office:word" xmlns:w="http://schemas.openxmlformats.org/wordprocessingml/2006/main" xmlns:w14="http://schemas.microsoft.com/office/word/2010/wordml" xmlns:w15="http://schemas.microsoft.com/office/word/2012/wordml" xmlns:wpg="http://schemas.microsoft.com/office/word/2010/wordprocessingGroup" xmlns:wpi="http://schemas.microsoft.com/office/word/2010/wordprocessingInk" xmlns:wne="http://schemas.microsoft.com/office/word/2006/wordml" xmlns:wps="http://schemas.microsoft.com/office/word/2010/wordprocessingShape" mc:Ignorable="w14 w15 wp14">
+<w:footnotes xmlns:ve="http://schemas.openxmlformats.org/markup-compatibility/2006" xmlns:o="urn:schemas-microsoft-com:office:office" xmlns:r="http://schemas.openxmlformats.org/officeDocument/2006/relationships" xmlns:m="http://schemas.openxmlformats.org/officeDocument/2006/math" xmlns:v="urn:schemas-microsoft-com:vml" xmlns:wp="http://schemas.openxmlformats.org/drawingml/2006/wordprocessingDrawing" xmlns:w10="urn:schemas-microsoft-com:office:word" xmlns:w="http://schemas.openxmlformats.org/wordprocessingml/2006/main" xmlns:wne="http://schemas.microsoft.com/office/word/2006/wordml">
   <w:footnote w:type="separator" w:id="-1">
     <w:p>
       <w:pPr>
@@ -5655,7 +7317,7 @@
 </file>
 
 <file path=word/header1.xml><?xml version="1.0" encoding="utf-8"?>
-<w:hdr xmlns:wpc="http://schemas.microsoft.com/office/word/2010/wordprocessingCanvas" xmlns:mc="http://schemas.openxmlformats.org/markup-compatibility/2006" xmlns:o="urn:schemas-microsoft-com:office:office" xmlns:r="http://schemas.openxmlformats.org/officeDocument/2006/relationships" xmlns:m="http://schemas.openxmlformats.org/officeDocument/2006/math" xmlns:v="urn:schemas-microsoft-com:vml" xmlns:wp14="http://schemas.microsoft.com/office/word/2010/wordprocessingDrawing" xmlns:wp="http://schemas.openxmlformats.org/drawingml/2006/wordprocessingDrawing" xmlns:w10="urn:schemas-microsoft-com:office:word" xmlns:w="http://schemas.openxmlformats.org/wordprocessingml/2006/main" xmlns:w14="http://schemas.microsoft.com/office/word/2010/wordml" xmlns:w15="http://schemas.microsoft.com/office/word/2012/wordml" xmlns:wpg="http://schemas.microsoft.com/office/word/2010/wordprocessingGroup" xmlns:wpi="http://schemas.microsoft.com/office/word/2010/wordprocessingInk" xmlns:wne="http://schemas.microsoft.com/office/word/2006/wordml" xmlns:wps="http://schemas.microsoft.com/office/word/2010/wordprocessingShape" mc:Ignorable="w14 w15 wp14">
+<w:hdr xmlns:ve="http://schemas.openxmlformats.org/markup-compatibility/2006" xmlns:o="urn:schemas-microsoft-com:office:office" xmlns:r="http://schemas.openxmlformats.org/officeDocument/2006/relationships" xmlns:m="http://schemas.openxmlformats.org/officeDocument/2006/math" xmlns:v="urn:schemas-microsoft-com:vml" xmlns:wp="http://schemas.openxmlformats.org/drawingml/2006/wordprocessingDrawing" xmlns:w10="urn:schemas-microsoft-com:office:word" xmlns:w="http://schemas.openxmlformats.org/wordprocessingml/2006/main" xmlns:wne="http://schemas.microsoft.com/office/word/2006/wordml">
   <w:p>
     <w:pPr>
       <w:pStyle w:val="Cabealho"/>
@@ -5666,7 +7328,7 @@
         <w:lang w:eastAsia="pt-PT"/>
       </w:rPr>
       <w:drawing>
-        <wp:anchor distT="0" distB="0" distL="114300" distR="114300" simplePos="0" relativeHeight="251657216" behindDoc="0" locked="0" layoutInCell="1" allowOverlap="1" wp14:anchorId="4912D767" wp14:editId="72DE5DE3">
+        <wp:anchor distT="0" distB="0" distL="114300" distR="114300" simplePos="0" relativeHeight="251657216" behindDoc="0" locked="0" layoutInCell="1" allowOverlap="1">
           <wp:simplePos x="0" y="0"/>
           <wp:positionH relativeFrom="column">
             <wp:posOffset>15239</wp:posOffset>
@@ -5725,9 +7387,11 @@
     <w:r>
       <w:tab/>
     </w:r>
+    <w:proofErr w:type="spellStart"/>
     <w:r>
       <w:t>Owner</w:t>
     </w:r>
+    <w:proofErr w:type="spellEnd"/>
     <w:r>
       <w:t xml:space="preserve">: </w:t>
     </w:r>
@@ -5741,10 +7405,17 @@
         <w:dataBinding w:prefixMappings="xmlns:ns0='http://purl.org/dc/elements/1.1/' xmlns:ns1='http://schemas.openxmlformats.org/package/2006/metadata/core-properties' " w:xpath="/ns1:coreProperties[1]/ns0:creator[1]" w:storeItemID="{6C3C8BC8-F283-45AE-878A-BAB7291924A1}"/>
         <w:text/>
       </w:sdtPr>
-      <w:sdtEndPr/>
       <w:sdtContent>
         <w:r>
-          <w:t>João Girão;João Martins</w:t>
+          <w:t xml:space="preserve">João </w:t>
+        </w:r>
+        <w:proofErr w:type="spellStart"/>
+        <w:r>
+          <w:t>Girão;João</w:t>
+        </w:r>
+        <w:proofErr w:type="spellEnd"/>
+        <w:r>
+          <w:t xml:space="preserve"> Martins</w:t>
         </w:r>
       </w:sdtContent>
     </w:sdt>
@@ -5772,7 +7443,6 @@
         <w:dataBinding w:prefixMappings="xmlns:ns0='http://purl.org/dc/elements/1.1/' xmlns:ns1='http://schemas.openxmlformats.org/package/2006/metadata/core-properties' " w:xpath="/ns1:coreProperties[1]/ns0:description[1]" w:storeItemID="{6C3C8BC8-F283-45AE-878A-BAB7291924A1}"/>
         <w:text w:multiLine="1"/>
       </w:sdtPr>
-      <w:sdtEndPr/>
       <w:sdtContent>
         <w:r>
           <w:t>V0.4</w:t>
@@ -5795,11 +7465,20 @@
         <w:dataBinding w:prefixMappings="xmlns:ns0='http://purl.org/dc/elements/1.1/' xmlns:ns1='http://schemas.openxmlformats.org/package/2006/metadata/core-properties' " w:xpath="/ns1:coreProperties[1]/ns1:contentStatus[1]" w:storeItemID="{6C3C8BC8-F283-45AE-878A-BAB7291924A1}"/>
         <w:text/>
       </w:sdtPr>
-      <w:sdtEndPr/>
       <w:sdtContent>
+        <w:proofErr w:type="spellStart"/>
         <w:r>
-          <w:t>Ready for Approval</w:t>
+          <w:t>Ready</w:t>
         </w:r>
+        <w:proofErr w:type="spellEnd"/>
+        <w:r>
+          <w:t xml:space="preserve"> for </w:t>
+        </w:r>
+        <w:proofErr w:type="spellStart"/>
+        <w:r>
+          <w:t>Approval</w:t>
+        </w:r>
+        <w:proofErr w:type="spellEnd"/>
       </w:sdtContent>
     </w:sdt>
   </w:p>
@@ -5807,7 +7486,7 @@
 </file>
 
 <file path=word/header2.xml><?xml version="1.0" encoding="utf-8"?>
-<w:hdr xmlns:wpc="http://schemas.microsoft.com/office/word/2010/wordprocessingCanvas" xmlns:mc="http://schemas.openxmlformats.org/markup-compatibility/2006" xmlns:o="urn:schemas-microsoft-com:office:office" xmlns:r="http://schemas.openxmlformats.org/officeDocument/2006/relationships" xmlns:m="http://schemas.openxmlformats.org/officeDocument/2006/math" xmlns:v="urn:schemas-microsoft-com:vml" xmlns:wp14="http://schemas.microsoft.com/office/word/2010/wordprocessingDrawing" xmlns:wp="http://schemas.openxmlformats.org/drawingml/2006/wordprocessingDrawing" xmlns:w10="urn:schemas-microsoft-com:office:word" xmlns:w="http://schemas.openxmlformats.org/wordprocessingml/2006/main" xmlns:w14="http://schemas.microsoft.com/office/word/2010/wordml" xmlns:w15="http://schemas.microsoft.com/office/word/2012/wordml" xmlns:wpg="http://schemas.microsoft.com/office/word/2010/wordprocessingGroup" xmlns:wpi="http://schemas.microsoft.com/office/word/2010/wordprocessingInk" xmlns:wne="http://schemas.microsoft.com/office/word/2006/wordml" xmlns:wps="http://schemas.microsoft.com/office/word/2010/wordprocessingShape" mc:Ignorable="w14 w15 wp14">
+<w:hdr xmlns:ve="http://schemas.openxmlformats.org/markup-compatibility/2006" xmlns:o="urn:schemas-microsoft-com:office:office" xmlns:r="http://schemas.openxmlformats.org/officeDocument/2006/relationships" xmlns:m="http://schemas.openxmlformats.org/officeDocument/2006/math" xmlns:v="urn:schemas-microsoft-com:vml" xmlns:wp="http://schemas.openxmlformats.org/drawingml/2006/wordprocessingDrawing" xmlns:w10="urn:schemas-microsoft-com:office:word" xmlns:w="http://schemas.openxmlformats.org/wordprocessingml/2006/main" xmlns:wne="http://schemas.microsoft.com/office/word/2006/wordml">
   <w:p>
     <w:pPr>
       <w:pStyle w:val="Cabealho"/>
@@ -5818,7 +7497,7 @@
         <w:lang w:eastAsia="pt-PT"/>
       </w:rPr>
       <w:drawing>
-        <wp:anchor distT="0" distB="0" distL="114300" distR="114300" simplePos="0" relativeHeight="251660288" behindDoc="0" locked="0" layoutInCell="1" allowOverlap="1" wp14:anchorId="57C4B4A4" wp14:editId="3052D610">
+        <wp:anchor distT="0" distB="0" distL="114300" distR="114300" simplePos="0" relativeHeight="251660288" behindDoc="0" locked="0" layoutInCell="1" allowOverlap="1">
           <wp:simplePos x="0" y="0"/>
           <wp:positionH relativeFrom="column">
             <wp:posOffset>81915</wp:posOffset>
@@ -5877,9 +7556,11 @@
     <w:r>
       <w:tab/>
     </w:r>
+    <w:proofErr w:type="spellStart"/>
     <w:r>
       <w:t>Owner</w:t>
     </w:r>
+    <w:proofErr w:type="spellEnd"/>
     <w:r>
       <w:t xml:space="preserve">: </w:t>
     </w:r>
@@ -5893,10 +7574,17 @@
         <w:dataBinding w:prefixMappings="xmlns:ns0='http://purl.org/dc/elements/1.1/' xmlns:ns1='http://schemas.openxmlformats.org/package/2006/metadata/core-properties' " w:xpath="/ns1:coreProperties[1]/ns0:creator[1]" w:storeItemID="{6C3C8BC8-F283-45AE-878A-BAB7291924A1}"/>
         <w:text/>
       </w:sdtPr>
-      <w:sdtEndPr/>
       <w:sdtContent>
         <w:r>
-          <w:t>João Girão;João Martins</w:t>
+          <w:t xml:space="preserve">João </w:t>
+        </w:r>
+        <w:proofErr w:type="spellStart"/>
+        <w:r>
+          <w:t>Girão;João</w:t>
+        </w:r>
+        <w:proofErr w:type="spellEnd"/>
+        <w:r>
+          <w:t xml:space="preserve"> Martins</w:t>
         </w:r>
       </w:sdtContent>
     </w:sdt>
@@ -5924,7 +7612,6 @@
         <w:dataBinding w:prefixMappings="xmlns:ns0='http://purl.org/dc/elements/1.1/' xmlns:ns1='http://schemas.openxmlformats.org/package/2006/metadata/core-properties' " w:xpath="/ns1:coreProperties[1]/ns0:description[1]" w:storeItemID="{6C3C8BC8-F283-45AE-878A-BAB7291924A1}"/>
         <w:text w:multiLine="1"/>
       </w:sdtPr>
-      <w:sdtEndPr/>
       <w:sdtContent>
         <w:r>
           <w:t>V0.4</w:t>
@@ -5947,11 +7634,20 @@
         <w:dataBinding w:prefixMappings="xmlns:ns0='http://purl.org/dc/elements/1.1/' xmlns:ns1='http://schemas.openxmlformats.org/package/2006/metadata/core-properties' " w:xpath="/ns1:coreProperties[1]/ns1:contentStatus[1]" w:storeItemID="{6C3C8BC8-F283-45AE-878A-BAB7291924A1}"/>
         <w:text/>
       </w:sdtPr>
-      <w:sdtEndPr/>
       <w:sdtContent>
+        <w:proofErr w:type="spellStart"/>
         <w:r>
-          <w:t>Ready for Approval</w:t>
+          <w:t>Ready</w:t>
         </w:r>
+        <w:proofErr w:type="spellEnd"/>
+        <w:r>
+          <w:t xml:space="preserve"> for </w:t>
+        </w:r>
+        <w:proofErr w:type="spellStart"/>
+        <w:r>
+          <w:t>Approval</w:t>
+        </w:r>
+        <w:proofErr w:type="spellEnd"/>
       </w:sdtContent>
     </w:sdt>
     <w:r>
@@ -5965,7 +7661,7 @@
 </file>
 
 <file path=word/numbering.xml><?xml version="1.0" encoding="utf-8"?>
-<w:numbering xmlns:wpc="http://schemas.microsoft.com/office/word/2010/wordprocessingCanvas" xmlns:mc="http://schemas.openxmlformats.org/markup-compatibility/2006" xmlns:o="urn:schemas-microsoft-com:office:office" xmlns:r="http://schemas.openxmlformats.org/officeDocument/2006/relationships" xmlns:m="http://schemas.openxmlformats.org/officeDocument/2006/math" xmlns:v="urn:schemas-microsoft-com:vml" xmlns:wp14="http://schemas.microsoft.com/office/word/2010/wordprocessingDrawing" xmlns:wp="http://schemas.openxmlformats.org/drawingml/2006/wordprocessingDrawing" xmlns:w10="urn:schemas-microsoft-com:office:word" xmlns:w="http://schemas.openxmlformats.org/wordprocessingml/2006/main" xmlns:w14="http://schemas.microsoft.com/office/word/2010/wordml" xmlns:w15="http://schemas.microsoft.com/office/word/2012/wordml" xmlns:wpg="http://schemas.microsoft.com/office/word/2010/wordprocessingGroup" xmlns:wpi="http://schemas.microsoft.com/office/word/2010/wordprocessingInk" xmlns:wne="http://schemas.microsoft.com/office/word/2006/wordml" xmlns:wps="http://schemas.microsoft.com/office/word/2010/wordprocessingShape" mc:Ignorable="w14 w15 wp14">
+<w:numbering xmlns:ve="http://schemas.openxmlformats.org/markup-compatibility/2006" xmlns:o="urn:schemas-microsoft-com:office:office" xmlns:r="http://schemas.openxmlformats.org/officeDocument/2006/relationships" xmlns:m="http://schemas.openxmlformats.org/officeDocument/2006/math" xmlns:v="urn:schemas-microsoft-com:vml" xmlns:wp="http://schemas.openxmlformats.org/drawingml/2006/wordprocessingDrawing" xmlns:w10="urn:schemas-microsoft-com:office:word" xmlns:w="http://schemas.openxmlformats.org/wordprocessingml/2006/main" xmlns:wne="http://schemas.microsoft.com/office/word/2006/wordml">
   <w:abstractNum w:abstractNumId="0">
     <w:nsid w:val="07340A6C"/>
     <w:multiLevelType w:val="hybridMultilevel"/>
@@ -6469,7 +8165,7 @@
 </file>
 
 <file path=word/styles.xml><?xml version="1.0" encoding="utf-8"?>
-<w:styles xmlns:mc="http://schemas.openxmlformats.org/markup-compatibility/2006" xmlns:r="http://schemas.openxmlformats.org/officeDocument/2006/relationships" xmlns:w="http://schemas.openxmlformats.org/wordprocessingml/2006/main" xmlns:w14="http://schemas.microsoft.com/office/word/2010/wordml" xmlns:w15="http://schemas.microsoft.com/office/word/2012/wordml" mc:Ignorable="w14 w15">
+<w:styles xmlns:r="http://schemas.openxmlformats.org/officeDocument/2006/relationships" xmlns:w="http://schemas.openxmlformats.org/wordprocessingml/2006/main">
   <w:docDefaults>
     <w:rPrDefault>
       <w:rPr>
@@ -6485,389 +8181,155 @@
       </w:pPr>
     </w:pPrDefault>
   </w:docDefaults>
-  <w:latentStyles w:defLockedState="0" w:defUIPriority="99" w:defSemiHidden="0" w:defUnhideWhenUsed="0" w:defQFormat="0" w:count="371">
-    <w:lsdException w:name="Normal" w:uiPriority="0" w:qFormat="1"/>
-    <w:lsdException w:name="heading 1" w:uiPriority="9" w:qFormat="1"/>
-    <w:lsdException w:name="heading 2" w:semiHidden="1" w:uiPriority="9" w:unhideWhenUsed="1" w:qFormat="1"/>
-    <w:lsdException w:name="heading 3" w:semiHidden="1" w:uiPriority="9" w:unhideWhenUsed="1" w:qFormat="1"/>
-    <w:lsdException w:name="heading 4" w:semiHidden="1" w:uiPriority="9" w:unhideWhenUsed="1" w:qFormat="1"/>
-    <w:lsdException w:name="heading 5" w:semiHidden="1" w:uiPriority="9" w:unhideWhenUsed="1" w:qFormat="1"/>
-    <w:lsdException w:name="heading 6" w:semiHidden="1" w:uiPriority="9" w:unhideWhenUsed="1" w:qFormat="1"/>
-    <w:lsdException w:name="heading 7" w:semiHidden="1" w:uiPriority="9" w:unhideWhenUsed="1" w:qFormat="1"/>
-    <w:lsdException w:name="heading 8" w:semiHidden="1" w:uiPriority="9" w:unhideWhenUsed="1" w:qFormat="1"/>
-    <w:lsdException w:name="heading 9" w:semiHidden="1" w:uiPriority="9" w:unhideWhenUsed="1" w:qFormat="1"/>
-    <w:lsdException w:name="index 1" w:semiHidden="1" w:unhideWhenUsed="1"/>
-    <w:lsdException w:name="index 2" w:semiHidden="1" w:unhideWhenUsed="1"/>
-    <w:lsdException w:name="index 3" w:semiHidden="1" w:unhideWhenUsed="1"/>
-    <w:lsdException w:name="index 4" w:semiHidden="1" w:unhideWhenUsed="1"/>
-    <w:lsdException w:name="index 5" w:semiHidden="1" w:unhideWhenUsed="1"/>
-    <w:lsdException w:name="index 6" w:semiHidden="1" w:unhideWhenUsed="1"/>
-    <w:lsdException w:name="index 7" w:semiHidden="1" w:unhideWhenUsed="1"/>
-    <w:lsdException w:name="index 8" w:semiHidden="1" w:unhideWhenUsed="1"/>
-    <w:lsdException w:name="index 9" w:semiHidden="1" w:unhideWhenUsed="1"/>
-    <w:lsdException w:name="toc 1" w:semiHidden="1" w:uiPriority="39" w:unhideWhenUsed="1"/>
-    <w:lsdException w:name="toc 2" w:semiHidden="1" w:uiPriority="39" w:unhideWhenUsed="1"/>
-    <w:lsdException w:name="toc 3" w:semiHidden="1" w:uiPriority="39" w:unhideWhenUsed="1"/>
-    <w:lsdException w:name="toc 4" w:semiHidden="1" w:uiPriority="39" w:unhideWhenUsed="1"/>
-    <w:lsdException w:name="toc 5" w:semiHidden="1" w:uiPriority="39" w:unhideWhenUsed="1"/>
-    <w:lsdException w:name="toc 6" w:semiHidden="1" w:uiPriority="39" w:unhideWhenUsed="1"/>
-    <w:lsdException w:name="toc 7" w:semiHidden="1" w:uiPriority="39" w:unhideWhenUsed="1"/>
-    <w:lsdException w:name="toc 8" w:semiHidden="1" w:uiPriority="39" w:unhideWhenUsed="1"/>
-    <w:lsdException w:name="toc 9" w:semiHidden="1" w:uiPriority="39" w:unhideWhenUsed="1"/>
-    <w:lsdException w:name="Normal Indent" w:semiHidden="1" w:unhideWhenUsed="1"/>
-    <w:lsdException w:name="footnote text" w:semiHidden="1" w:unhideWhenUsed="1"/>
-    <w:lsdException w:name="annotation text" w:semiHidden="1" w:unhideWhenUsed="1"/>
-    <w:lsdException w:name="header" w:semiHidden="1" w:unhideWhenUsed="1"/>
-    <w:lsdException w:name="footer" w:semiHidden="1" w:unhideWhenUsed="1"/>
-    <w:lsdException w:name="index heading" w:semiHidden="1" w:unhideWhenUsed="1"/>
-    <w:lsdException w:name="caption" w:semiHidden="1" w:uiPriority="35" w:unhideWhenUsed="1" w:qFormat="1"/>
-    <w:lsdException w:name="table of figures" w:semiHidden="1" w:unhideWhenUsed="1"/>
-    <w:lsdException w:name="envelope address" w:semiHidden="1" w:unhideWhenUsed="1"/>
-    <w:lsdException w:name="envelope return" w:semiHidden="1" w:unhideWhenUsed="1"/>
-    <w:lsdException w:name="footnote reference" w:semiHidden="1" w:unhideWhenUsed="1"/>
-    <w:lsdException w:name="annotation reference" w:semiHidden="1" w:unhideWhenUsed="1"/>
-    <w:lsdException w:name="line number" w:semiHidden="1" w:unhideWhenUsed="1"/>
-    <w:lsdException w:name="page number" w:semiHidden="1" w:unhideWhenUsed="1"/>
-    <w:lsdException w:name="endnote reference" w:semiHidden="1" w:unhideWhenUsed="1"/>
-    <w:lsdException w:name="endnote text" w:semiHidden="1" w:unhideWhenUsed="1"/>
-    <w:lsdException w:name="table of authorities" w:semiHidden="1" w:unhideWhenUsed="1"/>
-    <w:lsdException w:name="macro" w:semiHidden="1" w:unhideWhenUsed="1"/>
-    <w:lsdException w:name="toa heading" w:semiHidden="1" w:unhideWhenUsed="1"/>
-    <w:lsdException w:name="List" w:semiHidden="1" w:unhideWhenUsed="1"/>
-    <w:lsdException w:name="List Bullet" w:semiHidden="1" w:unhideWhenUsed="1"/>
-    <w:lsdException w:name="List Number" w:semiHidden="1" w:unhideWhenUsed="1"/>
-    <w:lsdException w:name="List 2" w:semiHidden="1" w:unhideWhenUsed="1"/>
-    <w:lsdException w:name="List 3" w:semiHidden="1" w:unhideWhenUsed="1"/>
-    <w:lsdException w:name="List 4" w:semiHidden="1" w:unhideWhenUsed="1"/>
-    <w:lsdException w:name="List 5" w:semiHidden="1" w:unhideWhenUsed="1"/>
-    <w:lsdException w:name="List Bullet 2" w:semiHidden="1" w:unhideWhenUsed="1"/>
-    <w:lsdException w:name="List Bullet 3" w:semiHidden="1" w:unhideWhenUsed="1"/>
-    <w:lsdException w:name="List Bullet 4" w:semiHidden="1" w:unhideWhenUsed="1"/>
-    <w:lsdException w:name="List Bullet 5" w:semiHidden="1" w:unhideWhenUsed="1"/>
-    <w:lsdException w:name="List Number 2" w:semiHidden="1" w:unhideWhenUsed="1"/>
-    <w:lsdException w:name="List Number 3" w:semiHidden="1" w:unhideWhenUsed="1"/>
-    <w:lsdException w:name="List Number 4" w:semiHidden="1" w:unhideWhenUsed="1"/>
-    <w:lsdException w:name="List Number 5" w:semiHidden="1" w:unhideWhenUsed="1"/>
-    <w:lsdException w:name="Title" w:uiPriority="10" w:qFormat="1"/>
-    <w:lsdException w:name="Closing" w:semiHidden="1" w:unhideWhenUsed="1"/>
-    <w:lsdException w:name="Signature" w:semiHidden="1" w:unhideWhenUsed="1"/>
-    <w:lsdException w:name="Default Paragraph Font" w:semiHidden="1" w:uiPriority="1" w:unhideWhenUsed="1"/>
-    <w:lsdException w:name="Body Text" w:semiHidden="1" w:unhideWhenUsed="1"/>
-    <w:lsdException w:name="Body Text Indent" w:semiHidden="1" w:unhideWhenUsed="1"/>
-    <w:lsdException w:name="List Continue" w:semiHidden="1" w:unhideWhenUsed="1"/>
-    <w:lsdException w:name="List Continue 2" w:semiHidden="1" w:unhideWhenUsed="1"/>
-    <w:lsdException w:name="List Continue 3" w:semiHidden="1" w:unhideWhenUsed="1"/>
-    <w:lsdException w:name="List Continue 4" w:semiHidden="1" w:unhideWhenUsed="1"/>
-    <w:lsdException w:name="List Continue 5" w:semiHidden="1" w:unhideWhenUsed="1"/>
-    <w:lsdException w:name="Message Header" w:semiHidden="1" w:unhideWhenUsed="1"/>
-    <w:lsdException w:name="Subtitle" w:uiPriority="11" w:qFormat="1"/>
-    <w:lsdException w:name="Salutation" w:semiHidden="1" w:unhideWhenUsed="1"/>
-    <w:lsdException w:name="Date" w:semiHidden="1" w:unhideWhenUsed="1"/>
-    <w:lsdException w:name="Body Text First Indent" w:semiHidden="1" w:unhideWhenUsed="1"/>
-    <w:lsdException w:name="Body Text First Indent 2" w:semiHidden="1" w:unhideWhenUsed="1"/>
-    <w:lsdException w:name="Note Heading" w:semiHidden="1" w:unhideWhenUsed="1"/>
-    <w:lsdException w:name="Body Text 2" w:semiHidden="1" w:unhideWhenUsed="1"/>
-    <w:lsdException w:name="Body Text 3" w:semiHidden="1" w:unhideWhenUsed="1"/>
-    <w:lsdException w:name="Body Text Indent 2" w:semiHidden="1" w:unhideWhenUsed="1"/>
-    <w:lsdException w:name="Body Text Indent 3" w:semiHidden="1" w:unhideWhenUsed="1"/>
-    <w:lsdException w:name="Block Text" w:semiHidden="1" w:unhideWhenUsed="1"/>
-    <w:lsdException w:name="Hyperlink" w:semiHidden="1" w:unhideWhenUsed="1"/>
-    <w:lsdException w:name="FollowedHyperlink" w:semiHidden="1" w:unhideWhenUsed="1"/>
-    <w:lsdException w:name="Strong" w:uiPriority="22" w:qFormat="1"/>
-    <w:lsdException w:name="Emphasis" w:uiPriority="20" w:qFormat="1"/>
-    <w:lsdException w:name="Document Map" w:semiHidden="1" w:unhideWhenUsed="1"/>
-    <w:lsdException w:name="Plain Text" w:semiHidden="1" w:unhideWhenUsed="1"/>
-    <w:lsdException w:name="E-mail Signature" w:semiHidden="1" w:unhideWhenUsed="1"/>
-    <w:lsdException w:name="HTML Top of Form" w:semiHidden="1" w:unhideWhenUsed="1"/>
-    <w:lsdException w:name="HTML Bottom of Form" w:semiHidden="1" w:unhideWhenUsed="1"/>
-    <w:lsdException w:name="Normal (Web)" w:semiHidden="1" w:unhideWhenUsed="1"/>
-    <w:lsdException w:name="HTML Acronym" w:semiHidden="1" w:unhideWhenUsed="1"/>
-    <w:lsdException w:name="HTML Address" w:semiHidden="1" w:unhideWhenUsed="1"/>
-    <w:lsdException w:name="HTML Cite" w:semiHidden="1" w:unhideWhenUsed="1"/>
-    <w:lsdException w:name="HTML Code" w:semiHidden="1" w:unhideWhenUsed="1"/>
-    <w:lsdException w:name="HTML Definition" w:semiHidden="1" w:unhideWhenUsed="1"/>
-    <w:lsdException w:name="HTML Keyboard" w:semiHidden="1" w:unhideWhenUsed="1"/>
-    <w:lsdException w:name="HTML Preformatted" w:semiHidden="1" w:unhideWhenUsed="1"/>
-    <w:lsdException w:name="HTML Sample" w:semiHidden="1" w:unhideWhenUsed="1"/>
-    <w:lsdException w:name="HTML Typewriter" w:semiHidden="1" w:unhideWhenUsed="1"/>
-    <w:lsdException w:name="HTML Variable" w:semiHidden="1" w:unhideWhenUsed="1"/>
-    <w:lsdException w:name="Normal Table" w:semiHidden="1" w:unhideWhenUsed="1"/>
-    <w:lsdException w:name="annotation subject" w:semiHidden="1" w:unhideWhenUsed="1"/>
-    <w:lsdException w:name="No List" w:semiHidden="1" w:unhideWhenUsed="1"/>
-    <w:lsdException w:name="Outline List 1" w:semiHidden="1" w:unhideWhenUsed="1"/>
-    <w:lsdException w:name="Outline List 2" w:semiHidden="1" w:unhideWhenUsed="1"/>
-    <w:lsdException w:name="Outline List 3" w:semiHidden="1" w:unhideWhenUsed="1"/>
-    <w:lsdException w:name="Table Simple 1" w:semiHidden="1" w:unhideWhenUsed="1"/>
-    <w:lsdException w:name="Table Simple 2" w:semiHidden="1" w:unhideWhenUsed="1"/>
-    <w:lsdException w:name="Table Simple 3" w:semiHidden="1" w:unhideWhenUsed="1"/>
-    <w:lsdException w:name="Table Classic 1" w:semiHidden="1" w:unhideWhenUsed="1"/>
-    <w:lsdException w:name="Table Classic 2" w:semiHidden="1" w:unhideWhenUsed="1"/>
-    <w:lsdException w:name="Table Classic 3" w:semiHidden="1" w:unhideWhenUsed="1"/>
-    <w:lsdException w:name="Table Classic 4" w:semiHidden="1" w:unhideWhenUsed="1"/>
-    <w:lsdException w:name="Table Colorful 1" w:semiHidden="1" w:unhideWhenUsed="1"/>
-    <w:lsdException w:name="Table Colorful 2" w:semiHidden="1" w:unhideWhenUsed="1"/>
-    <w:lsdException w:name="Table Colorful 3" w:semiHidden="1" w:unhideWhenUsed="1"/>
-    <w:lsdException w:name="Table Columns 1" w:semiHidden="1" w:unhideWhenUsed="1"/>
-    <w:lsdException w:name="Table Columns 2" w:semiHidden="1" w:unhideWhenUsed="1"/>
-    <w:lsdException w:name="Table Columns 3" w:semiHidden="1" w:unhideWhenUsed="1"/>
-    <w:lsdException w:name="Table Columns 4" w:semiHidden="1" w:unhideWhenUsed="1"/>
-    <w:lsdException w:name="Table Columns 5" w:semiHidden="1" w:unhideWhenUsed="1"/>
-    <w:lsdException w:name="Table Grid 1" w:semiHidden="1" w:unhideWhenUsed="1"/>
-    <w:lsdException w:name="Table Grid 2" w:semiHidden="1" w:unhideWhenUsed="1"/>
-    <w:lsdException w:name="Table Grid 3" w:semiHidden="1" w:unhideWhenUsed="1"/>
-    <w:lsdException w:name="Table Grid 4" w:semiHidden="1" w:unhideWhenUsed="1"/>
-    <w:lsdException w:name="Table Grid 5" w:semiHidden="1" w:unhideWhenUsed="1"/>
-    <w:lsdException w:name="Table Grid 6" w:semiHidden="1" w:unhideWhenUsed="1"/>
-    <w:lsdException w:name="Table Grid 7" w:semiHidden="1" w:unhideWhenUsed="1"/>
-    <w:lsdException w:name="Table Grid 8" w:semiHidden="1" w:unhideWhenUsed="1"/>
-    <w:lsdException w:name="Table List 1" w:semiHidden="1" w:unhideWhenUsed="1"/>
-    <w:lsdException w:name="Table List 2" w:semiHidden="1" w:unhideWhenUsed="1"/>
-    <w:lsdException w:name="Table List 3" w:semiHidden="1" w:unhideWhenUsed="1"/>
-    <w:lsdException w:name="Table List 4" w:semiHidden="1" w:unhideWhenUsed="1"/>
-    <w:lsdException w:name="Table List 5" w:semiHidden="1" w:unhideWhenUsed="1"/>
-    <w:lsdException w:name="Table List 6" w:semiHidden="1" w:unhideWhenUsed="1"/>
-    <w:lsdException w:name="Table List 7" w:semiHidden="1" w:unhideWhenUsed="1"/>
-    <w:lsdException w:name="Table List 8" w:semiHidden="1" w:unhideWhenUsed="1"/>
-    <w:lsdException w:name="Table 3D effects 1" w:semiHidden="1" w:unhideWhenUsed="1"/>
-    <w:lsdException w:name="Table 3D effects 2" w:semiHidden="1" w:unhideWhenUsed="1"/>
-    <w:lsdException w:name="Table 3D effects 3" w:semiHidden="1" w:unhideWhenUsed="1"/>
-    <w:lsdException w:name="Table Contemporary" w:semiHidden="1" w:unhideWhenUsed="1"/>
-    <w:lsdException w:name="Table Elegant" w:semiHidden="1" w:unhideWhenUsed="1"/>
-    <w:lsdException w:name="Table Professional" w:semiHidden="1" w:unhideWhenUsed="1"/>
-    <w:lsdException w:name="Table Subtle 1" w:semiHidden="1" w:unhideWhenUsed="1"/>
-    <w:lsdException w:name="Table Subtle 2" w:semiHidden="1" w:unhideWhenUsed="1"/>
-    <w:lsdException w:name="Table Web 1" w:semiHidden="1" w:unhideWhenUsed="1"/>
-    <w:lsdException w:name="Table Web 2" w:semiHidden="1" w:unhideWhenUsed="1"/>
-    <w:lsdException w:name="Table Web 3" w:semiHidden="1" w:unhideWhenUsed="1"/>
-    <w:lsdException w:name="Balloon Text" w:semiHidden="1" w:unhideWhenUsed="1"/>
-    <w:lsdException w:name="Table Grid" w:uiPriority="59"/>
-    <w:lsdException w:name="Table Theme" w:semiHidden="1" w:unhideWhenUsed="1"/>
-    <w:lsdException w:name="Placeholder Text" w:semiHidden="1"/>
-    <w:lsdException w:name="No Spacing" w:uiPriority="1" w:qFormat="1"/>
-    <w:lsdException w:name="Light Shading" w:uiPriority="60"/>
-    <w:lsdException w:name="Light List" w:uiPriority="61"/>
-    <w:lsdException w:name="Light Grid" w:uiPriority="62"/>
-    <w:lsdException w:name="Medium Shading 1" w:uiPriority="63"/>
-    <w:lsdException w:name="Medium Shading 2" w:uiPriority="64"/>
-    <w:lsdException w:name="Medium List 1" w:uiPriority="65"/>
-    <w:lsdException w:name="Medium List 2" w:uiPriority="66"/>
-    <w:lsdException w:name="Medium Grid 1" w:uiPriority="67"/>
-    <w:lsdException w:name="Medium Grid 2" w:uiPriority="68"/>
-    <w:lsdException w:name="Medium Grid 3" w:uiPriority="69"/>
-    <w:lsdException w:name="Dark List" w:uiPriority="70"/>
-    <w:lsdException w:name="Colorful Shading" w:uiPriority="71"/>
-    <w:lsdException w:name="Colorful List" w:uiPriority="72"/>
-    <w:lsdException w:name="Colorful Grid" w:uiPriority="73"/>
-    <w:lsdException w:name="Light Shading Accent 1" w:uiPriority="60"/>
-    <w:lsdException w:name="Light List Accent 1" w:uiPriority="61"/>
-    <w:lsdException w:name="Light Grid Accent 1" w:uiPriority="62"/>
-    <w:lsdException w:name="Medium Shading 1 Accent 1" w:uiPriority="63"/>
-    <w:lsdException w:name="Medium Shading 2 Accent 1" w:uiPriority="64"/>
-    <w:lsdException w:name="Medium List 1 Accent 1" w:uiPriority="65"/>
-    <w:lsdException w:name="Revision" w:semiHidden="1"/>
-    <w:lsdException w:name="List Paragraph" w:uiPriority="34" w:qFormat="1"/>
-    <w:lsdException w:name="Quote" w:uiPriority="29" w:qFormat="1"/>
-    <w:lsdException w:name="Intense Quote" w:uiPriority="30" w:qFormat="1"/>
-    <w:lsdException w:name="Medium List 2 Accent 1" w:uiPriority="66"/>
-    <w:lsdException w:name="Medium Grid 1 Accent 1" w:uiPriority="67"/>
-    <w:lsdException w:name="Medium Grid 2 Accent 1" w:uiPriority="68"/>
-    <w:lsdException w:name="Medium Grid 3 Accent 1" w:uiPriority="69"/>
-    <w:lsdException w:name="Dark List Accent 1" w:uiPriority="70"/>
-    <w:lsdException w:name="Colorful Shading Accent 1" w:uiPriority="71"/>
-    <w:lsdException w:name="Colorful List Accent 1" w:uiPriority="72"/>
-    <w:lsdException w:name="Colorful Grid Accent 1" w:uiPriority="73"/>
-    <w:lsdException w:name="Light Shading Accent 2" w:uiPriority="60"/>
-    <w:lsdException w:name="Light List Accent 2" w:uiPriority="61"/>
-    <w:lsdException w:name="Light Grid Accent 2" w:uiPriority="62"/>
-    <w:lsdException w:name="Medium Shading 1 Accent 2" w:uiPriority="63"/>
-    <w:lsdException w:name="Medium Shading 2 Accent 2" w:uiPriority="64"/>
-    <w:lsdException w:name="Medium List 1 Accent 2" w:uiPriority="65"/>
-    <w:lsdException w:name="Medium List 2 Accent 2" w:uiPriority="66"/>
-    <w:lsdException w:name="Medium Grid 1 Accent 2" w:uiPriority="67"/>
-    <w:lsdException w:name="Medium Grid 2 Accent 2" w:uiPriority="68"/>
-    <w:lsdException w:name="Medium Grid 3 Accent 2" w:uiPriority="69"/>
-    <w:lsdException w:name="Dark List Accent 2" w:uiPriority="70"/>
-    <w:lsdException w:name="Colorful Shading Accent 2" w:uiPriority="71"/>
-    <w:lsdException w:name="Colorful List Accent 2" w:uiPriority="72"/>
-    <w:lsdException w:name="Colorful Grid Accent 2" w:uiPriority="73"/>
-    <w:lsdException w:name="Light Shading Accent 3" w:uiPriority="60"/>
-    <w:lsdException w:name="Light List Accent 3" w:uiPriority="61"/>
-    <w:lsdException w:name="Light Grid Accent 3" w:uiPriority="62"/>
-    <w:lsdException w:name="Medium Shading 1 Accent 3" w:uiPriority="63"/>
-    <w:lsdException w:name="Medium Shading 2 Accent 3" w:uiPriority="64"/>
-    <w:lsdException w:name="Medium List 1 Accent 3" w:uiPriority="65"/>
-    <w:lsdException w:name="Medium List 2 Accent 3" w:uiPriority="66"/>
-    <w:lsdException w:name="Medium Grid 1 Accent 3" w:uiPriority="67"/>
-    <w:lsdException w:name="Medium Grid 2 Accent 3" w:uiPriority="68"/>
-    <w:lsdException w:name="Medium Grid 3 Accent 3" w:uiPriority="69"/>
-    <w:lsdException w:name="Dark List Accent 3" w:uiPriority="70"/>
-    <w:lsdException w:name="Colorful Shading Accent 3" w:uiPriority="71"/>
-    <w:lsdException w:name="Colorful List Accent 3" w:uiPriority="72"/>
-    <w:lsdException w:name="Colorful Grid Accent 3" w:uiPriority="73"/>
-    <w:lsdException w:name="Light Shading Accent 4" w:uiPriority="60"/>
-    <w:lsdException w:name="Light List Accent 4" w:uiPriority="61"/>
-    <w:lsdException w:name="Light Grid Accent 4" w:uiPriority="62"/>
-    <w:lsdException w:name="Medium Shading 1 Accent 4" w:uiPriority="63"/>
-    <w:lsdException w:name="Medium Shading 2 Accent 4" w:uiPriority="64"/>
-    <w:lsdException w:name="Medium List 1 Accent 4" w:uiPriority="65"/>
-    <w:lsdException w:name="Medium List 2 Accent 4" w:uiPriority="66"/>
-    <w:lsdException w:name="Medium Grid 1 Accent 4" w:uiPriority="67"/>
-    <w:lsdException w:name="Medium Grid 2 Accent 4" w:uiPriority="68"/>
-    <w:lsdException w:name="Medium Grid 3 Accent 4" w:uiPriority="69"/>
-    <w:lsdException w:name="Dark List Accent 4" w:uiPriority="70"/>
-    <w:lsdException w:name="Colorful Shading Accent 4" w:uiPriority="71"/>
-    <w:lsdException w:name="Colorful List Accent 4" w:uiPriority="72"/>
-    <w:lsdException w:name="Colorful Grid Accent 4" w:uiPriority="73"/>
-    <w:lsdException w:name="Light Shading Accent 5" w:uiPriority="60"/>
-    <w:lsdException w:name="Light List Accent 5" w:uiPriority="61"/>
-    <w:lsdException w:name="Light Grid Accent 5" w:uiPriority="62"/>
-    <w:lsdException w:name="Medium Shading 1 Accent 5" w:uiPriority="63"/>
-    <w:lsdException w:name="Medium Shading 2 Accent 5" w:uiPriority="64"/>
-    <w:lsdException w:name="Medium List 1 Accent 5" w:uiPriority="65"/>
-    <w:lsdException w:name="Medium List 2 Accent 5" w:uiPriority="66"/>
-    <w:lsdException w:name="Medium Grid 1 Accent 5" w:uiPriority="67"/>
-    <w:lsdException w:name="Medium Grid 2 Accent 5" w:uiPriority="68"/>
-    <w:lsdException w:name="Medium Grid 3 Accent 5" w:uiPriority="69"/>
-    <w:lsdException w:name="Dark List Accent 5" w:uiPriority="70"/>
-    <w:lsdException w:name="Colorful Shading Accent 5" w:uiPriority="71"/>
-    <w:lsdException w:name="Colorful List Accent 5" w:uiPriority="72"/>
-    <w:lsdException w:name="Colorful Grid Accent 5" w:uiPriority="73"/>
-    <w:lsdException w:name="Light Shading Accent 6" w:uiPriority="60"/>
-    <w:lsdException w:name="Light List Accent 6" w:uiPriority="61"/>
-    <w:lsdException w:name="Light Grid Accent 6" w:uiPriority="62"/>
-    <w:lsdException w:name="Medium Shading 1 Accent 6" w:uiPriority="63"/>
-    <w:lsdException w:name="Medium Shading 2 Accent 6" w:uiPriority="64"/>
-    <w:lsdException w:name="Medium List 1 Accent 6" w:uiPriority="65"/>
-    <w:lsdException w:name="Medium List 2 Accent 6" w:uiPriority="66"/>
-    <w:lsdException w:name="Medium Grid 1 Accent 6" w:uiPriority="67"/>
-    <w:lsdException w:name="Medium Grid 2 Accent 6" w:uiPriority="68"/>
-    <w:lsdException w:name="Medium Grid 3 Accent 6" w:uiPriority="69"/>
-    <w:lsdException w:name="Dark List Accent 6" w:uiPriority="70"/>
-    <w:lsdException w:name="Colorful Shading Accent 6" w:uiPriority="71"/>
-    <w:lsdException w:name="Colorful List Accent 6" w:uiPriority="72"/>
-    <w:lsdException w:name="Colorful Grid Accent 6" w:uiPriority="73"/>
-    <w:lsdException w:name="Subtle Emphasis" w:uiPriority="19" w:qFormat="1"/>
-    <w:lsdException w:name="Intense Emphasis" w:uiPriority="21" w:qFormat="1"/>
-    <w:lsdException w:name="Subtle Reference" w:uiPriority="31" w:qFormat="1"/>
-    <w:lsdException w:name="Intense Reference" w:uiPriority="32" w:qFormat="1"/>
-    <w:lsdException w:name="Book Title" w:uiPriority="33" w:qFormat="1"/>
-    <w:lsdException w:name="Bibliography" w:semiHidden="1" w:uiPriority="37" w:unhideWhenUsed="1"/>
-    <w:lsdException w:name="TOC Heading" w:semiHidden="1" w:uiPriority="39" w:unhideWhenUsed="1" w:qFormat="1"/>
-    <w:lsdException w:name="Plain Table 1" w:uiPriority="41"/>
-    <w:lsdException w:name="Plain Table 2" w:uiPriority="42"/>
-    <w:lsdException w:name="Plain Table 3" w:uiPriority="43"/>
-    <w:lsdException w:name="Plain Table 4" w:uiPriority="44"/>
-    <w:lsdException w:name="Plain Table 5" w:uiPriority="45"/>
-    <w:lsdException w:name="Grid Table Light" w:uiPriority="40"/>
-    <w:lsdException w:name="Grid Table 1 Light" w:uiPriority="46"/>
-    <w:lsdException w:name="Grid Table 2" w:uiPriority="47"/>
-    <w:lsdException w:name="Grid Table 3" w:uiPriority="48"/>
-    <w:lsdException w:name="Grid Table 4" w:uiPriority="49"/>
-    <w:lsdException w:name="Grid Table 5 Dark" w:uiPriority="50"/>
-    <w:lsdException w:name="Grid Table 6 Colorful" w:uiPriority="51"/>
-    <w:lsdException w:name="Grid Table 7 Colorful" w:uiPriority="52"/>
-    <w:lsdException w:name="Grid Table 1 Light Accent 1" w:uiPriority="46"/>
-    <w:lsdException w:name="Grid Table 2 Accent 1" w:uiPriority="47"/>
-    <w:lsdException w:name="Grid Table 3 Accent 1" w:uiPriority="48"/>
-    <w:lsdException w:name="Grid Table 4 Accent 1" w:uiPriority="49"/>
-    <w:lsdException w:name="Grid Table 5 Dark Accent 1" w:uiPriority="50"/>
-    <w:lsdException w:name="Grid Table 6 Colorful Accent 1" w:uiPriority="51"/>
-    <w:lsdException w:name="Grid Table 7 Colorful Accent 1" w:uiPriority="52"/>
-    <w:lsdException w:name="Grid Table 1 Light Accent 2" w:uiPriority="46"/>
-    <w:lsdException w:name="Grid Table 2 Accent 2" w:uiPriority="47"/>
-    <w:lsdException w:name="Grid Table 3 Accent 2" w:uiPriority="48"/>
-    <w:lsdException w:name="Grid Table 4 Accent 2" w:uiPriority="49"/>
-    <w:lsdException w:name="Grid Table 5 Dark Accent 2" w:uiPriority="50"/>
-    <w:lsdException w:name="Grid Table 6 Colorful Accent 2" w:uiPriority="51"/>
-    <w:lsdException w:name="Grid Table 7 Colorful Accent 2" w:uiPriority="52"/>
-    <w:lsdException w:name="Grid Table 1 Light Accent 3" w:uiPriority="46"/>
-    <w:lsdException w:name="Grid Table 2 Accent 3" w:uiPriority="47"/>
-    <w:lsdException w:name="Grid Table 3 Accent 3" w:uiPriority="48"/>
-    <w:lsdException w:name="Grid Table 4 Accent 3" w:uiPriority="49"/>
-    <w:lsdException w:name="Grid Table 5 Dark Accent 3" w:uiPriority="50"/>
-    <w:lsdException w:name="Grid Table 6 Colorful Accent 3" w:uiPriority="51"/>
-    <w:lsdException w:name="Grid Table 7 Colorful Accent 3" w:uiPriority="52"/>
-    <w:lsdException w:name="Grid Table 1 Light Accent 4" w:uiPriority="46"/>
-    <w:lsdException w:name="Grid Table 2 Accent 4" w:uiPriority="47"/>
-    <w:lsdException w:name="Grid Table 3 Accent 4" w:uiPriority="48"/>
-    <w:lsdException w:name="Grid Table 4 Accent 4" w:uiPriority="49"/>
-    <w:lsdException w:name="Grid Table 5 Dark Accent 4" w:uiPriority="50"/>
-    <w:lsdException w:name="Grid Table 6 Colorful Accent 4" w:uiPriority="51"/>
-    <w:lsdException w:name="Grid Table 7 Colorful Accent 4" w:uiPriority="52"/>
-    <w:lsdException w:name="Grid Table 1 Light Accent 5" w:uiPriority="46"/>
-    <w:lsdException w:name="Grid Table 2 Accent 5" w:uiPriority="47"/>
-    <w:lsdException w:name="Grid Table 3 Accent 5" w:uiPriority="48"/>
-    <w:lsdException w:name="Grid Table 4 Accent 5" w:uiPriority="49"/>
-    <w:lsdException w:name="Grid Table 5 Dark Accent 5" w:uiPriority="50"/>
-    <w:lsdException w:name="Grid Table 6 Colorful Accent 5" w:uiPriority="51"/>
-    <w:lsdException w:name="Grid Table 7 Colorful Accent 5" w:uiPriority="52"/>
-    <w:lsdException w:name="Grid Table 1 Light Accent 6" w:uiPriority="46"/>
-    <w:lsdException w:name="Grid Table 2 Accent 6" w:uiPriority="47"/>
-    <w:lsdException w:name="Grid Table 3 Accent 6" w:uiPriority="48"/>
-    <w:lsdException w:name="Grid Table 4 Accent 6" w:uiPriority="49"/>
-    <w:lsdException w:name="Grid Table 5 Dark Accent 6" w:uiPriority="50"/>
-    <w:lsdException w:name="Grid Table 6 Colorful Accent 6" w:uiPriority="51"/>
-    <w:lsdException w:name="Grid Table 7 Colorful Accent 6" w:uiPriority="52"/>
-    <w:lsdException w:name="List Table 1 Light" w:uiPriority="46"/>
-    <w:lsdException w:name="List Table 2" w:uiPriority="47"/>
-    <w:lsdException w:name="List Table 3" w:uiPriority="48"/>
-    <w:lsdException w:name="List Table 4" w:uiPriority="49"/>
-    <w:lsdException w:name="List Table 5 Dark" w:uiPriority="50"/>
-    <w:lsdException w:name="List Table 6 Colorful" w:uiPriority="51"/>
-    <w:lsdException w:name="List Table 7 Colorful" w:uiPriority="52"/>
-    <w:lsdException w:name="List Table 1 Light Accent 1" w:uiPriority="46"/>
-    <w:lsdException w:name="List Table 2 Accent 1" w:uiPriority="47"/>
-    <w:lsdException w:name="List Table 3 Accent 1" w:uiPriority="48"/>
-    <w:lsdException w:name="List Table 4 Accent 1" w:uiPriority="49"/>
-    <w:lsdException w:name="List Table 5 Dark Accent 1" w:uiPriority="50"/>
-    <w:lsdException w:name="List Table 6 Colorful Accent 1" w:uiPriority="51"/>
-    <w:lsdException w:name="List Table 7 Colorful Accent 1" w:uiPriority="52"/>
-    <w:lsdException w:name="List Table 1 Light Accent 2" w:uiPriority="46"/>
-    <w:lsdException w:name="List Table 2 Accent 2" w:uiPriority="47"/>
-    <w:lsdException w:name="List Table 3 Accent 2" w:uiPriority="48"/>
-    <w:lsdException w:name="List Table 4 Accent 2" w:uiPriority="49"/>
-    <w:lsdException w:name="List Table 5 Dark Accent 2" w:uiPriority="50"/>
-    <w:lsdException w:name="List Table 6 Colorful Accent 2" w:uiPriority="51"/>
-    <w:lsdException w:name="List Table 7 Colorful Accent 2" w:uiPriority="52"/>
-    <w:lsdException w:name="List Table 1 Light Accent 3" w:uiPriority="46"/>
-    <w:lsdException w:name="List Table 2 Accent 3" w:uiPriority="47"/>
-    <w:lsdException w:name="List Table 3 Accent 3" w:uiPriority="48"/>
-    <w:lsdException w:name="List Table 4 Accent 3" w:uiPriority="49"/>
-    <w:lsdException w:name="List Table 5 Dark Accent 3" w:uiPriority="50"/>
-    <w:lsdException w:name="List Table 6 Colorful Accent 3" w:uiPriority="51"/>
-    <w:lsdException w:name="List Table 7 Colorful Accent 3" w:uiPriority="52"/>
-    <w:lsdException w:name="List Table 1 Light Accent 4" w:uiPriority="46"/>
-    <w:lsdException w:name="List Table 2 Accent 4" w:uiPriority="47"/>
-    <w:lsdException w:name="List Table 3 Accent 4" w:uiPriority="48"/>
-    <w:lsdException w:name="List Table 4 Accent 4" w:uiPriority="49"/>
-    <w:lsdException w:name="List Table 5 Dark Accent 4" w:uiPriority="50"/>
-    <w:lsdException w:name="List Table 6 Colorful Accent 4" w:uiPriority="51"/>
-    <w:lsdException w:name="List Table 7 Colorful Accent 4" w:uiPriority="52"/>
-    <w:lsdException w:name="List Table 1 Light Accent 5" w:uiPriority="46"/>
-    <w:lsdException w:name="List Table 2 Accent 5" w:uiPriority="47"/>
-    <w:lsdException w:name="List Table 3 Accent 5" w:uiPriority="48"/>
-    <w:lsdException w:name="List Table 4 Accent 5" w:uiPriority="49"/>
-    <w:lsdException w:name="List Table 5 Dark Accent 5" w:uiPriority="50"/>
-    <w:lsdException w:name="List Table 6 Colorful Accent 5" w:uiPriority="51"/>
-    <w:lsdException w:name="List Table 7 Colorful Accent 5" w:uiPriority="52"/>
-    <w:lsdException w:name="List Table 1 Light Accent 6" w:uiPriority="46"/>
-    <w:lsdException w:name="List Table 2 Accent 6" w:uiPriority="47"/>
-    <w:lsdException w:name="List Table 3 Accent 6" w:uiPriority="48"/>
-    <w:lsdException w:name="List Table 4 Accent 6" w:uiPriority="49"/>
-    <w:lsdException w:name="List Table 5 Dark Accent 6" w:uiPriority="50"/>
-    <w:lsdException w:name="List Table 6 Colorful Accent 6" w:uiPriority="51"/>
-    <w:lsdException w:name="List Table 7 Colorful Accent 6" w:uiPriority="52"/>
+  <w:latentStyles w:defLockedState="0" w:defUIPriority="99" w:defSemiHidden="1" w:defUnhideWhenUsed="1" w:defQFormat="0" w:count="267">
+    <w:lsdException w:name="Normal" w:semiHidden="0" w:uiPriority="0" w:unhideWhenUsed="0" w:qFormat="1"/>
+    <w:lsdException w:name="heading 1" w:semiHidden="0" w:uiPriority="9" w:unhideWhenUsed="0" w:qFormat="1"/>
+    <w:lsdException w:name="heading 2" w:uiPriority="9" w:qFormat="1"/>
+    <w:lsdException w:name="heading 3" w:uiPriority="9" w:qFormat="1"/>
+    <w:lsdException w:name="heading 4" w:uiPriority="9" w:qFormat="1"/>
+    <w:lsdException w:name="heading 5" w:uiPriority="9" w:qFormat="1"/>
+    <w:lsdException w:name="heading 6" w:uiPriority="9" w:qFormat="1"/>
+    <w:lsdException w:name="heading 7" w:uiPriority="9" w:qFormat="1"/>
+    <w:lsdException w:name="heading 8" w:uiPriority="9" w:qFormat="1"/>
+    <w:lsdException w:name="heading 9" w:uiPriority="9" w:qFormat="1"/>
+    <w:lsdException w:name="toc 1" w:uiPriority="39"/>
+    <w:lsdException w:name="toc 2" w:uiPriority="39"/>
+    <w:lsdException w:name="toc 3" w:uiPriority="39"/>
+    <w:lsdException w:name="toc 4" w:uiPriority="39"/>
+    <w:lsdException w:name="toc 5" w:uiPriority="39"/>
+    <w:lsdException w:name="toc 6" w:uiPriority="39"/>
+    <w:lsdException w:name="toc 7" w:uiPriority="39"/>
+    <w:lsdException w:name="toc 8" w:uiPriority="39"/>
+    <w:lsdException w:name="toc 9" w:uiPriority="39"/>
+    <w:lsdException w:name="caption" w:uiPriority="35" w:qFormat="1"/>
+    <w:lsdException w:name="Title" w:semiHidden="0" w:uiPriority="10" w:unhideWhenUsed="0" w:qFormat="1"/>
+    <w:lsdException w:name="Default Paragraph Font" w:uiPriority="1"/>
+    <w:lsdException w:name="Subtitle" w:semiHidden="0" w:uiPriority="11" w:unhideWhenUsed="0" w:qFormat="1"/>
+    <w:lsdException w:name="Strong" w:semiHidden="0" w:uiPriority="22" w:unhideWhenUsed="0" w:qFormat="1"/>
+    <w:lsdException w:name="Emphasis" w:semiHidden="0" w:uiPriority="20" w:unhideWhenUsed="0" w:qFormat="1"/>
+    <w:lsdException w:name="Table Grid" w:semiHidden="0" w:uiPriority="59" w:unhideWhenUsed="0"/>
+    <w:lsdException w:name="Placeholder Text" w:unhideWhenUsed="0"/>
+    <w:lsdException w:name="No Spacing" w:semiHidden="0" w:uiPriority="1" w:unhideWhenUsed="0" w:qFormat="1"/>
+    <w:lsdException w:name="Light Shading" w:semiHidden="0" w:uiPriority="60" w:unhideWhenUsed="0"/>
+    <w:lsdException w:name="Light List" w:semiHidden="0" w:uiPriority="61" w:unhideWhenUsed="0"/>
+    <w:lsdException w:name="Light Grid" w:semiHidden="0" w:uiPriority="62" w:unhideWhenUsed="0"/>
+    <w:lsdException w:name="Medium Shading 1" w:semiHidden="0" w:uiPriority="63" w:unhideWhenUsed="0"/>
+    <w:lsdException w:name="Medium Shading 2" w:semiHidden="0" w:uiPriority="64" w:unhideWhenUsed="0"/>
+    <w:lsdException w:name="Medium List 1" w:semiHidden="0" w:uiPriority="65" w:unhideWhenUsed="0"/>
+    <w:lsdException w:name="Medium List 2" w:semiHidden="0" w:uiPriority="66" w:unhideWhenUsed="0"/>
+    <w:lsdException w:name="Medium Grid 1" w:semiHidden="0" w:uiPriority="67" w:unhideWhenUsed="0"/>
+    <w:lsdException w:name="Medium Grid 2" w:semiHidden="0" w:uiPriority="68" w:unhideWhenUsed="0"/>
+    <w:lsdException w:name="Medium Grid 3" w:semiHidden="0" w:uiPriority="69" w:unhideWhenUsed="0"/>
+    <w:lsdException w:name="Dark List" w:semiHidden="0" w:uiPriority="70" w:unhideWhenUsed="0"/>
+    <w:lsdException w:name="Colorful Shading" w:semiHidden="0" w:uiPriority="71" w:unhideWhenUsed="0"/>
+    <w:lsdException w:name="Colorful List" w:semiHidden="0" w:uiPriority="72" w:unhideWhenUsed="0"/>
+    <w:lsdException w:name="Colorful Grid" w:semiHidden="0" w:uiPriority="73" w:unhideWhenUsed="0"/>
+    <w:lsdException w:name="Light Shading Accent 1" w:semiHidden="0" w:uiPriority="60" w:unhideWhenUsed="0"/>
+    <w:lsdException w:name="Light List Accent 1" w:semiHidden="0" w:uiPriority="61" w:unhideWhenUsed="0"/>
+    <w:lsdException w:name="Light Grid Accent 1" w:semiHidden="0" w:uiPriority="62" w:unhideWhenUsed="0"/>
+    <w:lsdException w:name="Medium Shading 1 Accent 1" w:semiHidden="0" w:uiPriority="63" w:unhideWhenUsed="0"/>
+    <w:lsdException w:name="Medium Shading 2 Accent 1" w:semiHidden="0" w:uiPriority="64" w:unhideWhenUsed="0"/>
+    <w:lsdException w:name="Medium List 1 Accent 1" w:semiHidden="0" w:uiPriority="65" w:unhideWhenUsed="0"/>
+    <w:lsdException w:name="Revision" w:unhideWhenUsed="0"/>
+    <w:lsdException w:name="List Paragraph" w:semiHidden="0" w:uiPriority="34" w:unhideWhenUsed="0" w:qFormat="1"/>
+    <w:lsdException w:name="Quote" w:semiHidden="0" w:uiPriority="29" w:unhideWhenUsed="0" w:qFormat="1"/>
+    <w:lsdException w:name="Intense Quote" w:semiHidden="0" w:uiPriority="30" w:unhideWhenUsed="0" w:qFormat="1"/>
+    <w:lsdException w:name="Medium List 2 Accent 1" w:semiHidden="0" w:uiPriority="66" w:unhideWhenUsed="0"/>
+    <w:lsdException w:name="Medium Grid 1 Accent 1" w:semiHidden="0" w:uiPriority="67" w:unhideWhenUsed="0"/>
+    <w:lsdException w:name="Medium Grid 2 Accent 1" w:semiHidden="0" w:uiPriority="68" w:unhideWhenUsed="0"/>
+    <w:lsdException w:name="Medium Grid 3 Accent 1" w:semiHidden="0" w:uiPriority="69" w:unhideWhenUsed="0"/>
+    <w:lsdException w:name="Dark List Accent 1" w:semiHidden="0" w:uiPriority="70" w:unhideWhenUsed="0"/>
+    <w:lsdException w:name="Colorful Shading Accent 1" w:semiHidden="0" w:uiPriority="71" w:unhideWhenUsed="0"/>
+    <w:lsdException w:name="Colorful List Accent 1" w:semiHidden="0" w:uiPriority="72" w:unhideWhenUsed="0"/>
+    <w:lsdException w:name="Colorful Grid Accent 1" w:semiHidden="0" w:uiPriority="73" w:unhideWhenUsed="0"/>
+    <w:lsdException w:name="Light Shading Accent 2" w:semiHidden="0" w:uiPriority="60" w:unhideWhenUsed="0"/>
+    <w:lsdException w:name="Light List Accent 2" w:semiHidden="0" w:uiPriority="61" w:unhideWhenUsed="0"/>
+    <w:lsdException w:name="Light Grid Accent 2" w:semiHidden="0" w:uiPriority="62" w:unhideWhenUsed="0"/>
+    <w:lsdException w:name="Medium Shading 1 Accent 2" w:semiHidden="0" w:uiPriority="63" w:unhideWhenUsed="0"/>
+    <w:lsdException w:name="Medium Shading 2 Accent 2" w:semiHidden="0" w:uiPriority="64" w:unhideWhenUsed="0"/>
+    <w:lsdException w:name="Medium List 1 Accent 2" w:semiHidden="0" w:uiPriority="65" w:unhideWhenUsed="0"/>
+    <w:lsdException w:name="Medium List 2 Accent 2" w:semiHidden="0" w:uiPriority="66" w:unhideWhenUsed="0"/>
+    <w:lsdException w:name="Medium Grid 1 Accent 2" w:semiHidden="0" w:uiPriority="67" w:unhideWhenUsed="0"/>
+    <w:lsdException w:name="Medium Grid 2 Accent 2" w:semiHidden="0" w:uiPriority="68" w:unhideWhenUsed="0"/>
+    <w:lsdException w:name="Medium Grid 3 Accent 2" w:semiHidden="0" w:uiPriority="69" w:unhideWhenUsed="0"/>
+    <w:lsdException w:name="Dark List Accent 2" w:semiHidden="0" w:uiPriority="70" w:unhideWhenUsed="0"/>
+    <w:lsdException w:name="Colorful Shading Accent 2" w:semiHidden="0" w:uiPriority="71" w:unhideWhenUsed="0"/>
+    <w:lsdException w:name="Colorful List Accent 2" w:semiHidden="0" w:uiPriority="72" w:unhideWhenUsed="0"/>
+    <w:lsdException w:name="Colorful Grid Accent 2" w:semiHidden="0" w:uiPriority="73" w:unhideWhenUsed="0"/>
+    <w:lsdException w:name="Light Shading Accent 3" w:semiHidden="0" w:uiPriority="60" w:unhideWhenUsed="0"/>
+    <w:lsdException w:name="Light List Accent 3" w:semiHidden="0" w:uiPriority="61" w:unhideWhenUsed="0"/>
+    <w:lsdException w:name="Light Grid Accent 3" w:semiHidden="0" w:uiPriority="62" w:unhideWhenUsed="0"/>
+    <w:lsdException w:name="Medium Shading 1 Accent 3" w:semiHidden="0" w:uiPriority="63" w:unhideWhenUsed="0"/>
+    <w:lsdException w:name="Medium Shading 2 Accent 3" w:semiHidden="0" w:uiPriority="64" w:unhideWhenUsed="0"/>
+    <w:lsdException w:name="Medium List 1 Accent 3" w:semiHidden="0" w:uiPriority="65" w:unhideWhenUsed="0"/>
+    <w:lsdException w:name="Medium List 2 Accent 3" w:semiHidden="0" w:uiPriority="66" w:unhideWhenUsed="0"/>
+    <w:lsdException w:name="Medium Grid 1 Accent 3" w:semiHidden="0" w:uiPriority="67" w:unhideWhenUsed="0"/>
+    <w:lsdException w:name="Medium Grid 2 Accent 3" w:semiHidden="0" w:uiPriority="68" w:unhideWhenUsed="0"/>
+    <w:lsdException w:name="Medium Grid 3 Accent 3" w:semiHidden="0" w:uiPriority="69" w:unhideWhenUsed="0"/>
+    <w:lsdException w:name="Dark List Accent 3" w:semiHidden="0" w:uiPriority="70" w:unhideWhenUsed="0"/>
+    <w:lsdException w:name="Colorful Shading Accent 3" w:semiHidden="0" w:uiPriority="71" w:unhideWhenUsed="0"/>
+    <w:lsdException w:name="Colorful List Accent 3" w:semiHidden="0" w:uiPriority="72" w:unhideWhenUsed="0"/>
+    <w:lsdException w:name="Colorful Grid Accent 3" w:semiHidden="0" w:uiPriority="73" w:unhideWhenUsed="0"/>
+    <w:lsdException w:name="Light Shading Accent 4" w:semiHidden="0" w:uiPriority="60" w:unhideWhenUsed="0"/>
+    <w:lsdException w:name="Light List Accent 4" w:semiHidden="0" w:uiPriority="61" w:unhideWhenUsed="0"/>
+    <w:lsdException w:name="Light Grid Accent 4" w:semiHidden="0" w:uiPriority="62" w:unhideWhenUsed="0"/>
+    <w:lsdException w:name="Medium Shading 1 Accent 4" w:semiHidden="0" w:uiPriority="63" w:unhideWhenUsed="0"/>
+    <w:lsdException w:name="Medium Shading 2 Accent 4" w:semiHidden="0" w:uiPriority="64" w:unhideWhenUsed="0"/>
+    <w:lsdException w:name="Medium List 1 Accent 4" w:semiHidden="0" w:uiPriority="65" w:unhideWhenUsed="0"/>
+    <w:lsdException w:name="Medium List 2 Accent 4" w:semiHidden="0" w:uiPriority="66" w:unhideWhenUsed="0"/>
+    <w:lsdException w:name="Medium Grid 1 Accent 4" w:semiHidden="0" w:uiPriority="67" w:unhideWhenUsed="0"/>
+    <w:lsdException w:name="Medium Grid 2 Accent 4" w:semiHidden="0" w:uiPriority="68" w:unhideWhenUsed="0"/>
+    <w:lsdException w:name="Medium Grid 3 Accent 4" w:semiHidden="0" w:uiPriority="69" w:unhideWhenUsed="0"/>
+    <w:lsdException w:name="Dark List Accent 4" w:semiHidden="0" w:uiPriority="70" w:unhideWhenUsed="0"/>
+    <w:lsdException w:name="Colorful Shading Accent 4" w:semiHidden="0" w:uiPriority="71" w:unhideWhenUsed="0"/>
+    <w:lsdException w:name="Colorful List Accent 4" w:semiHidden="0" w:uiPriority="72" w:unhideWhenUsed="0"/>
+    <w:lsdException w:name="Colorful Grid Accent 4" w:semiHidden="0" w:uiPriority="73" w:unhideWhenUsed="0"/>
+    <w:lsdException w:name="Light Shading Accent 5" w:semiHidden="0" w:uiPriority="60" w:unhideWhenUsed="0"/>
+    <w:lsdException w:name="Light List Accent 5" w:semiHidden="0" w:uiPriority="61" w:unhideWhenUsed="0"/>
+    <w:lsdException w:name="Light Grid Accent 5" w:semiHidden="0" w:uiPriority="62" w:unhideWhenUsed="0"/>
+    <w:lsdException w:name="Medium Shading 1 Accent 5" w:semiHidden="0" w:uiPriority="63" w:unhideWhenUsed="0"/>
+    <w:lsdException w:name="Medium Shading 2 Accent 5" w:semiHidden="0" w:uiPriority="64" w:unhideWhenUsed="0"/>
+    <w:lsdException w:name="Medium List 1 Accent 5" w:semiHidden="0" w:uiPriority="65" w:unhideWhenUsed="0"/>
+    <w:lsdException w:name="Medium List 2 Accent 5" w:semiHidden="0" w:uiPriority="66" w:unhideWhenUsed="0"/>
+    <w:lsdException w:name="Medium Grid 1 Accent 5" w:semiHidden="0" w:uiPriority="67" w:unhideWhenUsed="0"/>
+    <w:lsdException w:name="Medium Grid 2 Accent 5" w:semiHidden="0" w:uiPriority="68" w:unhideWhenUsed="0"/>
+    <w:lsdException w:name="Medium Grid 3 Accent 5" w:semiHidden="0" w:uiPriority="69" w:unhideWhenUsed="0"/>
+    <w:lsdException w:name="Dark List Accent 5" w:semiHidden="0" w:uiPriority="70" w:unhideWhenUsed="0"/>
+    <w:lsdException w:name="Colorful Shading Accent 5" w:semiHidden="0" w:uiPriority="71" w:unhideWhenUsed="0"/>
+    <w:lsdException w:name="Colorful List Accent 5" w:semiHidden="0" w:uiPriority="72" w:unhideWhenUsed="0"/>
+    <w:lsdException w:name="Colorful Grid Accent 5" w:semiHidden="0" w:uiPriority="73" w:unhideWhenUsed="0"/>
+    <w:lsdException w:name="Light Shading Accent 6" w:semiHidden="0" w:uiPriority="60" w:unhideWhenUsed="0"/>
+    <w:lsdException w:name="Light List Accent 6" w:semiHidden="0" w:uiPriority="61" w:unhideWhenUsed="0"/>
+    <w:lsdException w:name="Light Grid Accent 6" w:semiHidden="0" w:uiPriority="62" w:unhideWhenUsed="0"/>
+    <w:lsdException w:name="Medium Shading 1 Accent 6" w:semiHidden="0" w:uiPriority="63" w:unhideWhenUsed="0"/>
+    <w:lsdException w:name="Medium Shading 2 Accent 6" w:semiHidden="0" w:uiPriority="64" w:unhideWhenUsed="0"/>
+    <w:lsdException w:name="Medium List 1 Accent 6" w:semiHidden="0" w:uiPriority="65" w:unhideWhenUsed="0"/>
+    <w:lsdException w:name="Medium List 2 Accent 6" w:semiHidden="0" w:uiPriority="66" w:unhideWhenUsed="0"/>
+    <w:lsdException w:name="Medium Grid 1 Accent 6" w:semiHidden="0" w:uiPriority="67" w:unhideWhenUsed="0"/>
+    <w:lsdException w:name="Medium Grid 2 Accent 6" w:semiHidden="0" w:uiPriority="68" w:unhideWhenUsed="0"/>
+    <w:lsdException w:name="Medium Grid 3 Accent 6" w:semiHidden="0" w:uiPriority="69" w:unhideWhenUsed="0"/>
+    <w:lsdException w:name="Dark List Accent 6" w:semiHidden="0" w:uiPriority="70" w:unhideWhenUsed="0"/>
+    <w:lsdException w:name="Colorful Shading Accent 6" w:semiHidden="0" w:uiPriority="71" w:unhideWhenUsed="0"/>
+    <w:lsdException w:name="Colorful List Accent 6" w:semiHidden="0" w:uiPriority="72" w:unhideWhenUsed="0"/>
+    <w:lsdException w:name="Colorful Grid Accent 6" w:semiHidden="0" w:uiPriority="73" w:unhideWhenUsed="0"/>
+    <w:lsdException w:name="Subtle Emphasis" w:semiHidden="0" w:uiPriority="19" w:unhideWhenUsed="0" w:qFormat="1"/>
+    <w:lsdException w:name="Intense Emphasis" w:semiHidden="0" w:uiPriority="21" w:unhideWhenUsed="0" w:qFormat="1"/>
+    <w:lsdException w:name="Subtle Reference" w:semiHidden="0" w:uiPriority="31" w:unhideWhenUsed="0" w:qFormat="1"/>
+    <w:lsdException w:name="Intense Reference" w:semiHidden="0" w:uiPriority="32" w:unhideWhenUsed="0" w:qFormat="1"/>
+    <w:lsdException w:name="Book Title" w:semiHidden="0" w:uiPriority="33" w:unhideWhenUsed="0" w:qFormat="1"/>
+    <w:lsdException w:name="Bibliography" w:uiPriority="37"/>
+    <w:lsdException w:name="TOC Heading" w:uiPriority="39" w:qFormat="1"/>
   </w:latentStyles>
   <w:style w:type="paragraph" w:default="1" w:styleId="Normal">
     <w:name w:val="Normal"/>
     <w:qFormat/>
     <w:rsid w:val="00345E81"/>
   </w:style>
-  <w:style w:type="paragraph" w:styleId="Cabealho1">
+  <w:style w:type="paragraph" w:styleId="Ttulo1">
     <w:name w:val="heading 1"/>
     <w:basedOn w:val="Normal"/>
     <w:next w:val="Normal"/>
-    <w:link w:val="Cabealho1Carter"/>
+    <w:link w:val="Ttulo1Carcter"/>
     <w:uiPriority w:val="9"/>
     <w:qFormat/>
     <w:rsid w:val="00906D0A"/>
@@ -6886,11 +8348,11 @@
       <w:szCs w:val="28"/>
     </w:rPr>
   </w:style>
-  <w:style w:type="paragraph" w:styleId="Cabealho2">
+  <w:style w:type="paragraph" w:styleId="Ttulo2">
     <w:name w:val="heading 2"/>
     <w:basedOn w:val="Normal"/>
     <w:next w:val="Normal"/>
-    <w:link w:val="Cabealho2Carter"/>
+    <w:link w:val="Ttulo2Carcter"/>
     <w:uiPriority w:val="9"/>
     <w:unhideWhenUsed/>
     <w:qFormat/>
@@ -6921,6 +8383,7 @@
     <w:uiPriority w:val="99"/>
     <w:semiHidden/>
     <w:unhideWhenUsed/>
+    <w:qFormat/>
     <w:tblPr>
       <w:tblInd w:w="0" w:type="dxa"/>
       <w:tblCellMar>
@@ -6940,7 +8403,7 @@
   <w:style w:type="paragraph" w:styleId="Cabealho">
     <w:name w:val="header"/>
     <w:basedOn w:val="Normal"/>
-    <w:link w:val="CabealhoCarter"/>
+    <w:link w:val="CabealhoCarcter"/>
     <w:uiPriority w:val="99"/>
     <w:unhideWhenUsed/>
     <w:rsid w:val="00042081"/>
@@ -6952,8 +8415,8 @@
       <w:spacing w:after="0" w:line="240" w:lineRule="auto"/>
     </w:pPr>
   </w:style>
-  <w:style w:type="character" w:customStyle="1" w:styleId="CabealhoCarter">
-    <w:name w:val="Cabeçalho Caráter"/>
+  <w:style w:type="character" w:customStyle="1" w:styleId="CabealhoCarcter">
+    <w:name w:val="Cabeçalho Carácter"/>
     <w:basedOn w:val="Tipodeletrapredefinidodopargrafo"/>
     <w:link w:val="Cabealho"/>
     <w:uiPriority w:val="99"/>
@@ -6962,7 +8425,7 @@
   <w:style w:type="paragraph" w:styleId="Rodap">
     <w:name w:val="footer"/>
     <w:basedOn w:val="Normal"/>
-    <w:link w:val="RodapCarter"/>
+    <w:link w:val="RodapCarcter"/>
     <w:uiPriority w:val="99"/>
     <w:unhideWhenUsed/>
     <w:rsid w:val="00042081"/>
@@ -6974,8 +8437,8 @@
       <w:spacing w:after="0" w:line="240" w:lineRule="auto"/>
     </w:pPr>
   </w:style>
-  <w:style w:type="character" w:customStyle="1" w:styleId="RodapCarter">
-    <w:name w:val="Rodapé Caráter"/>
+  <w:style w:type="character" w:customStyle="1" w:styleId="RodapCarcter">
+    <w:name w:val="Rodapé Carácter"/>
     <w:basedOn w:val="Tipodeletrapredefinidodopargrafo"/>
     <w:link w:val="Rodap"/>
     <w:uiPriority w:val="99"/>
@@ -6994,7 +8457,7 @@
   <w:style w:type="paragraph" w:styleId="Textodebalo">
     <w:name w:val="Balloon Text"/>
     <w:basedOn w:val="Normal"/>
-    <w:link w:val="TextodebaloCarter"/>
+    <w:link w:val="TextodebaloCarcter"/>
     <w:uiPriority w:val="99"/>
     <w:semiHidden/>
     <w:unhideWhenUsed/>
@@ -7008,8 +8471,8 @@
       <w:szCs w:val="16"/>
     </w:rPr>
   </w:style>
-  <w:style w:type="character" w:customStyle="1" w:styleId="TextodebaloCarter">
-    <w:name w:val="Texto de balão Caráter"/>
+  <w:style w:type="character" w:customStyle="1" w:styleId="TextodebaloCarcter">
+    <w:name w:val="Texto de balão Carácter"/>
     <w:basedOn w:val="Tipodeletrapredefinidodopargrafo"/>
     <w:link w:val="Textodebalo"/>
     <w:uiPriority w:val="99"/>
@@ -7023,7 +8486,7 @@
   </w:style>
   <w:style w:type="paragraph" w:styleId="SemEspaamento">
     <w:name w:val="No Spacing"/>
-    <w:link w:val="SemEspaamentoCarter"/>
+    <w:link w:val="SemEspaamentoCarcter"/>
     <w:uiPriority w:val="1"/>
     <w:qFormat/>
     <w:rsid w:val="00906D0A"/>
@@ -7034,8 +8497,8 @@
       <w:rFonts w:eastAsiaTheme="minorEastAsia"/>
     </w:rPr>
   </w:style>
-  <w:style w:type="character" w:customStyle="1" w:styleId="SemEspaamentoCarter">
-    <w:name w:val="Sem Espaçamento Caráter"/>
+  <w:style w:type="character" w:customStyle="1" w:styleId="SemEspaamentoCarcter">
+    <w:name w:val="Sem Espaçamento Carácter"/>
     <w:basedOn w:val="Tipodeletrapredefinidodopargrafo"/>
     <w:link w:val="SemEspaamento"/>
     <w:uiPriority w:val="1"/>
@@ -7070,10 +8533,10 @@
       </w:tblCellMar>
     </w:tblPr>
   </w:style>
-  <w:style w:type="character" w:customStyle="1" w:styleId="Cabealho1Carter">
-    <w:name w:val="Cabeçalho 1 Caráter"/>
+  <w:style w:type="character" w:customStyle="1" w:styleId="Ttulo1Carcter">
+    <w:name w:val="Título 1 Carácter"/>
     <w:basedOn w:val="Tipodeletrapredefinidodopargrafo"/>
-    <w:link w:val="Cabealho1"/>
+    <w:link w:val="Ttulo1"/>
     <w:uiPriority w:val="9"/>
     <w:rsid w:val="00906D0A"/>
     <w:rPr>
@@ -7085,9 +8548,9 @@
       <w:szCs w:val="28"/>
     </w:rPr>
   </w:style>
-  <w:style w:type="paragraph" w:styleId="Cabealhodondice">
+  <w:style w:type="paragraph" w:styleId="Ttulodondice">
     <w:name w:val="TOC Heading"/>
-    <w:basedOn w:val="Cabealho1"/>
+    <w:basedOn w:val="Ttulo1"/>
     <w:next w:val="Normal"/>
     <w:uiPriority w:val="39"/>
     <w:semiHidden/>
@@ -7162,10 +8625,10 @@
       <w:spacing w:after="0"/>
     </w:pPr>
   </w:style>
-  <w:style w:type="character" w:customStyle="1" w:styleId="Cabealho2Carter">
-    <w:name w:val="Cabeçalho 2 Caráter"/>
+  <w:style w:type="character" w:customStyle="1" w:styleId="Ttulo2Carcter">
+    <w:name w:val="Título 2 Carácter"/>
     <w:basedOn w:val="Tipodeletrapredefinidodopargrafo"/>
-    <w:link w:val="Cabealho2"/>
+    <w:link w:val="Ttulo2"/>
     <w:uiPriority w:val="9"/>
     <w:rsid w:val="00BE20D4"/>
     <w:rPr>
@@ -7192,7 +8655,7 @@
   <w:style w:type="paragraph" w:styleId="Textodecomentrio">
     <w:name w:val="annotation text"/>
     <w:basedOn w:val="Normal"/>
-    <w:link w:val="TextodecomentrioCarter"/>
+    <w:link w:val="TextodecomentrioCarcter"/>
     <w:uiPriority w:val="99"/>
     <w:unhideWhenUsed/>
     <w:rsid w:val="00D77DE1"/>
@@ -7204,8 +8667,8 @@
       <w:szCs w:val="20"/>
     </w:rPr>
   </w:style>
-  <w:style w:type="character" w:customStyle="1" w:styleId="TextodecomentrioCarter">
-    <w:name w:val="Texto de comentário Caráter"/>
+  <w:style w:type="character" w:customStyle="1" w:styleId="TextodecomentrioCarcter">
+    <w:name w:val="Texto de comentário Carácter"/>
     <w:basedOn w:val="Tipodeletrapredefinidodopargrafo"/>
     <w:link w:val="Textodecomentrio"/>
     <w:uiPriority w:val="99"/>
@@ -7219,7 +8682,7 @@
     <w:name w:val="annotation subject"/>
     <w:basedOn w:val="Textodecomentrio"/>
     <w:next w:val="Textodecomentrio"/>
-    <w:link w:val="AssuntodecomentrioCarter"/>
+    <w:link w:val="AssuntodecomentrioCarcter"/>
     <w:uiPriority w:val="99"/>
     <w:semiHidden/>
     <w:unhideWhenUsed/>
@@ -7229,9 +8692,9 @@
       <w:bCs/>
     </w:rPr>
   </w:style>
-  <w:style w:type="character" w:customStyle="1" w:styleId="AssuntodecomentrioCarter">
-    <w:name w:val="Assunto de comentário Caráter"/>
-    <w:basedOn w:val="TextodecomentrioCarter"/>
+  <w:style w:type="character" w:customStyle="1" w:styleId="AssuntodecomentrioCarcter">
+    <w:name w:val="Assunto de comentário Carácter"/>
+    <w:basedOn w:val="TextodecomentrioCarcter"/>
     <w:link w:val="Assuntodecomentrio"/>
     <w:uiPriority w:val="99"/>
     <w:semiHidden/>
@@ -7553,7 +9016,7 @@
 </file>
 
 <file path=customXml/itemProps2.xml><?xml version="1.0" encoding="utf-8"?>
-<ds:datastoreItem xmlns:ds="http://schemas.openxmlformats.org/officeDocument/2006/customXml" ds:itemID="{FFA6F016-9239-4E5C-B5CD-7C00FCF92D8A}">
+<ds:datastoreItem xmlns:ds="http://schemas.openxmlformats.org/officeDocument/2006/customXml" ds:itemID="{EF239EB7-5FA6-4AE3-8CE4-0D3609FB41E7}">
   <ds:schemaRefs>
     <ds:schemaRef ds:uri="http://schemas.openxmlformats.org/officeDocument/2006/bibliography"/>
   </ds:schemaRefs>

</xml_diff>

<commit_message>
approved Verification & Validation Process.docx
</commit_message>
<xml_diff>
--- a/Docs/Processes/Verification & Validation Process.docx
+++ b/Docs/Processes/Verification & Validation Process.docx
@@ -103,7 +103,6 @@
                         <w:szCs w:val="80"/>
                       </w:rPr>
                     </w:pPr>
-                    <w:proofErr w:type="spellStart"/>
                     <w:r>
                       <w:rPr>
                         <w:rFonts w:asciiTheme="majorHAnsi" w:eastAsiaTheme="majorEastAsia" w:hAnsiTheme="majorHAnsi" w:cstheme="majorBidi"/>
@@ -111,49 +110,8 @@
                         <w:sz w:val="80"/>
                         <w:szCs w:val="80"/>
                       </w:rPr>
-                      <w:t>Verification</w:t>
+                      <w:t>Verification &amp; Validation Process</w:t>
                     </w:r>
-                    <w:proofErr w:type="spellEnd"/>
-                    <w:r>
-                      <w:rPr>
-                        <w:rFonts w:asciiTheme="majorHAnsi" w:eastAsiaTheme="majorEastAsia" w:hAnsiTheme="majorHAnsi" w:cstheme="majorBidi"/>
-                        <w:color w:val="4F81BD" w:themeColor="accent1"/>
-                        <w:sz w:val="80"/>
-                        <w:szCs w:val="80"/>
-                      </w:rPr>
-                      <w:t xml:space="preserve"> &amp; </w:t>
-                    </w:r>
-                    <w:proofErr w:type="spellStart"/>
-                    <w:r>
-                      <w:rPr>
-                        <w:rFonts w:asciiTheme="majorHAnsi" w:eastAsiaTheme="majorEastAsia" w:hAnsiTheme="majorHAnsi" w:cstheme="majorBidi"/>
-                        <w:color w:val="4F81BD" w:themeColor="accent1"/>
-                        <w:sz w:val="80"/>
-                        <w:szCs w:val="80"/>
-                      </w:rPr>
-                      <w:t>Validation</w:t>
-                    </w:r>
-                    <w:proofErr w:type="spellEnd"/>
-                    <w:r>
-                      <w:rPr>
-                        <w:rFonts w:asciiTheme="majorHAnsi" w:eastAsiaTheme="majorEastAsia" w:hAnsiTheme="majorHAnsi" w:cstheme="majorBidi"/>
-                        <w:color w:val="4F81BD" w:themeColor="accent1"/>
-                        <w:sz w:val="80"/>
-                        <w:szCs w:val="80"/>
-                      </w:rPr>
-                      <w:t xml:space="preserve"> </w:t>
-                    </w:r>
-                    <w:proofErr w:type="spellStart"/>
-                    <w:r>
-                      <w:rPr>
-                        <w:rFonts w:asciiTheme="majorHAnsi" w:eastAsiaTheme="majorEastAsia" w:hAnsiTheme="majorHAnsi" w:cstheme="majorBidi"/>
-                        <w:color w:val="4F81BD" w:themeColor="accent1"/>
-                        <w:sz w:val="80"/>
-                        <w:szCs w:val="80"/>
-                      </w:rPr>
-                      <w:t>Process</w:t>
-                    </w:r>
-                    <w:proofErr w:type="spellEnd"/>
                   </w:p>
                 </w:sdtContent>
               </w:sdt>
@@ -189,33 +147,11 @@
                         <w:rFonts w:asciiTheme="majorHAnsi" w:eastAsiaTheme="majorEastAsia" w:hAnsiTheme="majorHAnsi" w:cstheme="majorBidi"/>
                       </w:rPr>
                     </w:pPr>
-                    <w:proofErr w:type="spellStart"/>
                     <w:r>
                       <w:rPr>
                         <w:rFonts w:asciiTheme="majorHAnsi" w:eastAsiaTheme="majorEastAsia" w:hAnsiTheme="majorHAnsi" w:cstheme="majorBidi"/>
                       </w:rPr>
-                      <w:t>Keep</w:t>
-                    </w:r>
-                    <w:proofErr w:type="spellEnd"/>
-                    <w:r>
-                      <w:rPr>
-                        <w:rFonts w:asciiTheme="majorHAnsi" w:eastAsiaTheme="majorEastAsia" w:hAnsiTheme="majorHAnsi" w:cstheme="majorBidi"/>
-                      </w:rPr>
-                      <w:t xml:space="preserve"> </w:t>
-                    </w:r>
-                    <w:proofErr w:type="spellStart"/>
-                    <w:r>
-                      <w:rPr>
-                        <w:rFonts w:asciiTheme="majorHAnsi" w:eastAsiaTheme="majorEastAsia" w:hAnsiTheme="majorHAnsi" w:cstheme="majorBidi"/>
-                      </w:rPr>
-                      <w:t>Your</w:t>
-                    </w:r>
-                    <w:proofErr w:type="spellEnd"/>
-                    <w:r>
-                      <w:rPr>
-                        <w:rFonts w:asciiTheme="majorHAnsi" w:eastAsiaTheme="majorEastAsia" w:hAnsiTheme="majorHAnsi" w:cstheme="majorBidi"/>
-                      </w:rPr>
-                      <w:t xml:space="preserve"> Time</w:t>
+                      <w:t>Keep Your Time</w:t>
                     </w:r>
                   </w:p>
                 </w:tc>
@@ -268,21 +204,7 @@
                       <w:rPr>
                         <w:color w:val="4F81BD" w:themeColor="accent1"/>
                       </w:rPr>
-                      <w:t xml:space="preserve">João </w:t>
-                    </w:r>
-                    <w:proofErr w:type="spellStart"/>
-                    <w:r>
-                      <w:rPr>
-                        <w:color w:val="4F81BD" w:themeColor="accent1"/>
-                      </w:rPr>
-                      <w:t>Girão;João</w:t>
-                    </w:r>
-                    <w:proofErr w:type="spellEnd"/>
-                    <w:r>
-                      <w:rPr>
-                        <w:color w:val="4F81BD" w:themeColor="accent1"/>
-                      </w:rPr>
-                      <w:t xml:space="preserve"> Martins</w:t>
+                      <w:t>João Girão;João Martins</w:t>
                     </w:r>
                   </w:p>
                 </w:sdtContent>
@@ -390,11 +312,9 @@
           <w:pPr>
             <w:pStyle w:val="Cabealhodondice"/>
           </w:pPr>
-          <w:proofErr w:type="spellStart"/>
           <w:r>
             <w:t>Content</w:t>
           </w:r>
-          <w:proofErr w:type="spellEnd"/>
         </w:p>
         <w:p>
           <w:pPr>
@@ -1010,7 +930,6 @@
       </w:sdtContent>
     </w:sdt>
     <w:p>
-      <w:proofErr w:type="spellStart"/>
       <w:r>
         <w:rPr>
           <w:rFonts w:asciiTheme="majorHAnsi" w:eastAsiaTheme="majorEastAsia" w:hAnsiTheme="majorHAnsi" w:cstheme="majorBidi"/>
@@ -1022,7 +941,6 @@
         </w:rPr>
         <w:t>Images</w:t>
       </w:r>
-      <w:proofErr w:type="spellEnd"/>
     </w:p>
     <w:p>
       <w:r>
@@ -1056,7 +974,6 @@
       </w:r>
     </w:p>
     <w:p>
-      <w:proofErr w:type="spellStart"/>
       <w:r>
         <w:rPr>
           <w:rFonts w:asciiTheme="majorHAnsi" w:eastAsiaTheme="majorEastAsia" w:hAnsiTheme="majorHAnsi" w:cstheme="majorBidi"/>
@@ -1068,7 +985,6 @@
         </w:rPr>
         <w:t>Tables</w:t>
       </w:r>
-      <w:proofErr w:type="spellEnd"/>
     </w:p>
     <w:p>
       <w:pPr>
@@ -1739,16 +1655,8 @@
               <w:rPr>
                 <w:lang w:val="en-US"/>
               </w:rPr>
-              <w:t xml:space="preserve">Rui </w:t>
-            </w:r>
-            <w:proofErr w:type="spellStart"/>
-            <w:r>
-              <w:rPr>
-                <w:lang w:val="en-US"/>
-              </w:rPr>
-              <w:t>Ganhoto</w:t>
-            </w:r>
-            <w:proofErr w:type="spellEnd"/>
+              <w:t>Rui Ganhoto</w:t>
+            </w:r>
           </w:p>
         </w:tc>
         <w:tc>
@@ -3205,16 +3113,8 @@
               <w:rPr>
                 <w:lang w:val="en-US"/>
               </w:rPr>
-              <w:t xml:space="preserve">Rui </w:t>
-            </w:r>
-            <w:proofErr w:type="spellStart"/>
-            <w:r>
-              <w:rPr>
-                <w:lang w:val="en-US"/>
-              </w:rPr>
-              <w:t>Ganhoto</w:t>
-            </w:r>
-            <w:proofErr w:type="spellEnd"/>
+              <w:t>Rui Ganhoto</w:t>
+            </w:r>
           </w:p>
         </w:tc>
         <w:tc>
@@ -3784,8 +3684,6 @@
               </w:rPr>
               <w:t>0.4</w:t>
             </w:r>
-            <w:bookmarkStart w:id="1" w:name="_GoBack"/>
-            <w:bookmarkEnd w:id="1"/>
           </w:p>
         </w:tc>
         <w:tc>
@@ -4298,6 +4196,149 @@
           </w:p>
         </w:tc>
       </w:tr>
+      <w:tr>
+        <w:tc>
+          <w:tcPr>
+            <w:tcW w:w="1725" w:type="dxa"/>
+            <w:vAlign w:val="center"/>
+          </w:tcPr>
+          <w:p>
+            <w:pPr>
+              <w:pStyle w:val="SemEspaamento"/>
+              <w:jc w:val="center"/>
+              <w:rPr>
+                <w:rFonts w:eastAsiaTheme="minorHAnsi"/>
+                <w:lang w:val="en-US"/>
+              </w:rPr>
+            </w:pPr>
+            <w:r>
+              <w:rPr>
+                <w:rFonts w:eastAsiaTheme="minorHAnsi"/>
+                <w:lang w:val="en-US"/>
+              </w:rPr>
+              <w:t>25-04-2013</w:t>
+            </w:r>
+          </w:p>
+        </w:tc>
+        <w:tc>
+          <w:tcPr>
+            <w:tcW w:w="2200" w:type="dxa"/>
+            <w:vAlign w:val="center"/>
+          </w:tcPr>
+          <w:p>
+            <w:pPr>
+              <w:jc w:val="center"/>
+              <w:rPr>
+                <w:lang w:val="en-US"/>
+              </w:rPr>
+            </w:pPr>
+            <w:r>
+              <w:rPr>
+                <w:lang w:val="en-US"/>
+              </w:rPr>
+              <w:t>Approval</w:t>
+            </w:r>
+          </w:p>
+        </w:tc>
+        <w:tc>
+          <w:tcPr>
+            <w:tcW w:w="1728" w:type="dxa"/>
+            <w:vAlign w:val="center"/>
+          </w:tcPr>
+          <w:p>
+            <w:pPr>
+              <w:jc w:val="center"/>
+              <w:rPr>
+                <w:lang w:val="en-US"/>
+              </w:rPr>
+            </w:pPr>
+          </w:p>
+        </w:tc>
+        <w:tc>
+          <w:tcPr>
+            <w:tcW w:w="977" w:type="dxa"/>
+            <w:vAlign w:val="center"/>
+          </w:tcPr>
+          <w:p>
+            <w:pPr>
+              <w:jc w:val="center"/>
+              <w:rPr>
+                <w:lang w:val="en-US"/>
+              </w:rPr>
+            </w:pPr>
+            <w:r>
+              <w:rPr>
+                <w:lang w:val="en-US"/>
+              </w:rPr>
+              <w:t>0.6</w:t>
+            </w:r>
+          </w:p>
+        </w:tc>
+        <w:tc>
+          <w:tcPr>
+            <w:tcW w:w="1249" w:type="dxa"/>
+            <w:vAlign w:val="center"/>
+          </w:tcPr>
+          <w:p>
+            <w:pPr>
+              <w:jc w:val="center"/>
+              <w:rPr>
+                <w:lang w:val="en-US"/>
+              </w:rPr>
+            </w:pPr>
+            <w:r>
+              <w:rPr>
+                <w:lang w:val="en-US"/>
+              </w:rPr>
+              <w:t xml:space="preserve">Filipe </w:t>
+            </w:r>
+            <w:r>
+              <w:rPr>
+                <w:lang w:val="en-US"/>
+              </w:rPr>
+              <w:lastRenderedPageBreak/>
+              <w:t>Brandão</w:t>
+            </w:r>
+          </w:p>
+        </w:tc>
+        <w:tc>
+          <w:tcPr>
+            <w:tcW w:w="1728" w:type="dxa"/>
+            <w:vAlign w:val="center"/>
+          </w:tcPr>
+          <w:p>
+            <w:pPr>
+              <w:keepNext/>
+              <w:jc w:val="center"/>
+              <w:rPr>
+                <w:lang w:val="en-US"/>
+              </w:rPr>
+            </w:pPr>
+            <w:r>
+              <w:rPr>
+                <w:lang w:val="en-US"/>
+              </w:rPr>
+              <w:lastRenderedPageBreak/>
+              <w:t xml:space="preserve">Ready for </w:t>
+            </w:r>
+            <w:r>
+              <w:rPr>
+                <w:lang w:val="en-US"/>
+              </w:rPr>
+              <w:lastRenderedPageBreak/>
+              <w:t>A</w:t>
+            </w:r>
+            <w:bookmarkStart w:id="1" w:name="_GoBack"/>
+            <w:bookmarkEnd w:id="1"/>
+            <w:r>
+              <w:rPr>
+                <w:lang w:val="en-US"/>
+              </w:rPr>
+              <w:t>pproval</w:t>
+            </w:r>
+          </w:p>
+        </w:tc>
+      </w:tr>
     </w:tbl>
     <w:p>
       <w:pPr>
@@ -4311,6 +4352,7 @@
         <w:rPr>
           <w:lang w:val="en-US"/>
         </w:rPr>
+        <w:lastRenderedPageBreak/>
         <w:t xml:space="preserve">Table </w:t>
       </w:r>
       <w:r>
@@ -5561,6 +5603,12 @@
         </w:rPr>
         <w:t xml:space="preserve"> </w:t>
       </w:r>
+      <w:r>
+        <w:rPr>
+          <w:rStyle w:val="Refdecomentrio"/>
+        </w:rPr>
+        <w:commentReference w:id="7"/>
+      </w:r>
     </w:p>
     <w:p>
       <w:pPr>
@@ -5803,7 +5851,7 @@
           <w:lang w:val="en-US"/>
         </w:rPr>
       </w:pPr>
-      <w:bookmarkStart w:id="7" w:name="_Toc354337564"/>
+      <w:bookmarkStart w:id="8" w:name="_Toc354337564"/>
       <w:r>
         <w:rPr>
           <w:lang w:val="en-US"/>
@@ -5811,7 +5859,7 @@
         <w:lastRenderedPageBreak/>
         <w:t>Tools</w:t>
       </w:r>
-      <w:bookmarkEnd w:id="7"/>
+      <w:bookmarkEnd w:id="8"/>
     </w:p>
     <w:p>
       <w:pPr>
@@ -5867,14 +5915,14 @@
           <w:lang w:val="en-US"/>
         </w:rPr>
       </w:pPr>
-      <w:bookmarkStart w:id="8" w:name="_Toc354337565"/>
+      <w:bookmarkStart w:id="9" w:name="_Toc354337565"/>
       <w:r>
         <w:rPr>
           <w:lang w:val="en-US"/>
         </w:rPr>
         <w:t>Related Processes</w:t>
       </w:r>
-      <w:bookmarkEnd w:id="8"/>
+      <w:bookmarkEnd w:id="9"/>
     </w:p>
     <w:p>
       <w:pPr>
@@ -5900,14 +5948,14 @@
           <w:lang w:val="en-US"/>
         </w:rPr>
       </w:pPr>
-      <w:bookmarkStart w:id="9" w:name="_Toc354337566"/>
+      <w:bookmarkStart w:id="10" w:name="_Toc354337566"/>
       <w:r>
         <w:rPr>
           <w:lang w:val="en-US"/>
         </w:rPr>
         <w:t>Measures</w:t>
       </w:r>
-      <w:bookmarkEnd w:id="9"/>
+      <w:bookmarkEnd w:id="10"/>
     </w:p>
     <w:p>
       <w:pPr>
@@ -5998,11 +6046,19 @@
           <w:lang w:val="en-US"/>
         </w:rPr>
       </w:pPr>
+      <w:commentRangeStart w:id="11"/>
       <w:r>
         <w:rPr>
           <w:lang w:val="en-US"/>
         </w:rPr>
         <w:t>Tests number planned, executed and passed;</w:t>
+      </w:r>
+      <w:commentRangeEnd w:id="11"/>
+      <w:r>
+        <w:rPr>
+          <w:rStyle w:val="Refdecomentrio"/>
+        </w:rPr>
+        <w:commentReference w:id="11"/>
       </w:r>
     </w:p>
     <w:p>
@@ -6024,7 +6080,7 @@
       </w:r>
     </w:p>
     <w:sectPr>
-      <w:footerReference w:type="first" r:id="rId14"/>
+      <w:footerReference w:type="first" r:id="rId16"/>
       <w:pgSz w:w="11906" w:h="16838"/>
       <w:pgMar w:top="1417" w:right="1701" w:bottom="1417" w:left="1701" w:header="708" w:footer="708" w:gutter="0"/>
       <w:pgNumType w:start="1"/>
@@ -6034,6 +6090,55 @@
     </w:sectPr>
   </w:body>
 </w:document>
+</file>
+
+<file path=word/comments.xml><?xml version="1.0" encoding="utf-8"?>
+<w:comments xmlns:wpc="http://schemas.microsoft.com/office/word/2010/wordprocessingCanvas" xmlns:mc="http://schemas.openxmlformats.org/markup-compatibility/2006" xmlns:o="urn:schemas-microsoft-com:office:office" xmlns:r="http://schemas.openxmlformats.org/officeDocument/2006/relationships" xmlns:m="http://schemas.openxmlformats.org/officeDocument/2006/math" xmlns:v="urn:schemas-microsoft-com:vml" xmlns:wp14="http://schemas.microsoft.com/office/word/2010/wordprocessingDrawing" xmlns:wp="http://schemas.openxmlformats.org/drawingml/2006/wordprocessingDrawing" xmlns:w10="urn:schemas-microsoft-com:office:word" xmlns:w="http://schemas.openxmlformats.org/wordprocessingml/2006/main" xmlns:w14="http://schemas.microsoft.com/office/word/2010/wordml" xmlns:w15="http://schemas.microsoft.com/office/word/2012/wordml" xmlns:wpg="http://schemas.microsoft.com/office/word/2010/wordprocessingGroup" xmlns:wpi="http://schemas.microsoft.com/office/word/2010/wordprocessingInk" xmlns:wne="http://schemas.microsoft.com/office/word/2006/wordml" xmlns:wps="http://schemas.microsoft.com/office/word/2010/wordprocessingShape" mc:Ignorable="w14 w15 wp14">
+  <w:comment w:id="7" w:author="Filipe Brandão" w:date="2013-04-25T21:50:00Z" w:initials="FB">
+    <w:p>
+      <w:pPr>
+        <w:pStyle w:val="Textodecomentrio"/>
+      </w:pPr>
+      <w:r>
+        <w:rPr>
+          <w:rStyle w:val="Refdecomentrio"/>
+        </w:rPr>
+        <w:annotationRef/>
+      </w:r>
+      <w:r>
+        <w:t xml:space="preserve">?? </w:t>
+      </w:r>
+    </w:p>
+    <w:p>
+      <w:pPr>
+        <w:pStyle w:val="Textodecomentrio"/>
+      </w:pPr>
+    </w:p>
+  </w:comment>
+  <w:comment w:id="11" w:author="Filipe Brandão" w:date="2013-04-25T21:51:00Z" w:initials="FB">
+    <w:p>
+      <w:pPr>
+        <w:pStyle w:val="Textodecomentrio"/>
+      </w:pPr>
+      <w:r>
+        <w:rPr>
+          <w:rStyle w:val="Refdecomentrio"/>
+        </w:rPr>
+        <w:annotationRef/>
+      </w:r>
+      <w:r>
+        <w:t>Soa estranho…. Queriam dizer “Number of tests planned??”</w:t>
+      </w:r>
+    </w:p>
+  </w:comment>
+</w:comments>
+</file>
+
+<file path=word/commentsExtended.xml><?xml version="1.0" encoding="utf-8"?>
+<w15:commentsEx xmlns:wpc="http://schemas.microsoft.com/office/word/2010/wordprocessingCanvas" xmlns:mc="http://schemas.openxmlformats.org/markup-compatibility/2006" xmlns:o="urn:schemas-microsoft-com:office:office" xmlns:r="http://schemas.openxmlformats.org/officeDocument/2006/relationships" xmlns:m="http://schemas.openxmlformats.org/officeDocument/2006/math" xmlns:v="urn:schemas-microsoft-com:vml" xmlns:wp14="http://schemas.microsoft.com/office/word/2010/wordprocessingDrawing" xmlns:wp="http://schemas.openxmlformats.org/drawingml/2006/wordprocessingDrawing" xmlns:w10="urn:schemas-microsoft-com:office:word" xmlns:w="http://schemas.openxmlformats.org/wordprocessingml/2006/main" xmlns:w14="http://schemas.microsoft.com/office/word/2010/wordml" xmlns:w15="http://schemas.microsoft.com/office/word/2012/wordml" xmlns:wpg="http://schemas.microsoft.com/office/word/2010/wordprocessingGroup" xmlns:wpi="http://schemas.microsoft.com/office/word/2010/wordprocessingInk" xmlns:wne="http://schemas.microsoft.com/office/word/2006/wordml" xmlns:wps="http://schemas.microsoft.com/office/word/2010/wordprocessingShape" mc:Ignorable="w14 w15 wp14">
+  <w15:commentEx w15:paraId="75234A68" w15:done="0"/>
+  <w15:commentEx w15:paraId="728B2B46" w15:done="0"/>
+</w15:commentsEx>
 </file>
 
 <file path=word/endnotes.xml><?xml version="1.0" encoding="utf-8"?>
@@ -6070,19 +6175,11 @@
         <w:lang w:val="en-GB"/>
       </w:rPr>
     </w:pPr>
-    <w:proofErr w:type="spellStart"/>
     <w:r>
       <w:rPr>
         <w:lang w:val="en-GB"/>
       </w:rPr>
-      <w:t>Projeto</w:t>
-    </w:r>
-    <w:proofErr w:type="spellEnd"/>
-    <w:r>
-      <w:rPr>
-        <w:lang w:val="en-GB"/>
-      </w:rPr>
-      <w:t xml:space="preserve"> Soft</w:t>
+      <w:t>Projeto Soft</w:t>
     </w:r>
     <w:r>
       <w:rPr>
@@ -6143,19 +6240,11 @@
         <w:lang w:val="en-GB"/>
       </w:rPr>
     </w:pPr>
-    <w:proofErr w:type="spellStart"/>
     <w:r>
       <w:rPr>
         <w:lang w:val="en-GB"/>
       </w:rPr>
-      <w:t>Projeto</w:t>
-    </w:r>
-    <w:proofErr w:type="spellEnd"/>
-    <w:r>
-      <w:rPr>
-        <w:lang w:val="en-GB"/>
-      </w:rPr>
-      <w:t xml:space="preserve"> Software 2013</w:t>
+      <w:t>Projeto Software 2013</w:t>
     </w:r>
     <w:r>
       <w:rPr>
@@ -6219,19 +6308,11 @@
         <w:lang w:val="en-GB"/>
       </w:rPr>
     </w:pPr>
-    <w:proofErr w:type="spellStart"/>
     <w:r>
       <w:rPr>
         <w:lang w:val="en-GB"/>
       </w:rPr>
-      <w:t>Projeto</w:t>
-    </w:r>
-    <w:proofErr w:type="spellEnd"/>
-    <w:r>
-      <w:rPr>
-        <w:lang w:val="en-GB"/>
-      </w:rPr>
-      <w:t xml:space="preserve"> Software 2013</w:t>
+      <w:t>Projeto Software 2013</w:t>
     </w:r>
   </w:p>
   <w:p>
@@ -6290,7 +6371,7 @@
         <w:noProof/>
         <w:lang w:val="en-GB"/>
       </w:rPr>
-      <w:t>3</w:t>
+      <w:t>ii</w:t>
     </w:r>
     <w:r>
       <w:rPr>
@@ -6334,27 +6415,9 @@
       </w:sdtPr>
       <w:sdtEndPr/>
       <w:sdtContent>
-        <w:proofErr w:type="spellStart"/>
         <w:r>
-          <w:t>Verification</w:t>
+          <w:t>Verification &amp; Validation Process</w:t>
         </w:r>
-        <w:proofErr w:type="spellEnd"/>
-        <w:r>
-          <w:t xml:space="preserve"> &amp; </w:t>
-        </w:r>
-        <w:proofErr w:type="spellStart"/>
-        <w:r>
-          <w:t>Validation</w:t>
-        </w:r>
-        <w:proofErr w:type="spellEnd"/>
-        <w:r>
-          <w:t xml:space="preserve"> </w:t>
-        </w:r>
-        <w:proofErr w:type="spellStart"/>
-        <w:r>
-          <w:t>Process</w:t>
-        </w:r>
-        <w:proofErr w:type="spellEnd"/>
       </w:sdtContent>
     </w:sdt>
     <w:r>
@@ -6481,11 +6544,9 @@
     <w:r>
       <w:tab/>
     </w:r>
-    <w:proofErr w:type="spellStart"/>
     <w:r>
       <w:t>Owner</w:t>
     </w:r>
-    <w:proofErr w:type="spellEnd"/>
     <w:r>
       <w:t xml:space="preserve">: </w:t>
     </w:r>
@@ -6502,15 +6563,7 @@
       <w:sdtEndPr/>
       <w:sdtContent>
         <w:r>
-          <w:t xml:space="preserve">João </w:t>
-        </w:r>
-        <w:proofErr w:type="spellStart"/>
-        <w:r>
-          <w:t>Girão;João</w:t>
-        </w:r>
-        <w:proofErr w:type="spellEnd"/>
-        <w:r>
-          <w:t xml:space="preserve"> Martins</w:t>
+          <w:t>João Girão;João Martins</w:t>
         </w:r>
       </w:sdtContent>
     </w:sdt>
@@ -6563,19 +6616,9 @@
       </w:sdtPr>
       <w:sdtEndPr/>
       <w:sdtContent>
-        <w:proofErr w:type="spellStart"/>
         <w:r>
-          <w:t>Ready</w:t>
+          <w:t>Ready for Approval</w:t>
         </w:r>
-        <w:proofErr w:type="spellEnd"/>
-        <w:r>
-          <w:t xml:space="preserve"> for </w:t>
-        </w:r>
-        <w:proofErr w:type="spellStart"/>
-        <w:r>
-          <w:t>Approval</w:t>
-        </w:r>
-        <w:proofErr w:type="spellEnd"/>
       </w:sdtContent>
     </w:sdt>
   </w:p>
@@ -6653,11 +6696,9 @@
     <w:r>
       <w:tab/>
     </w:r>
-    <w:proofErr w:type="spellStart"/>
     <w:r>
       <w:t>Owner</w:t>
     </w:r>
-    <w:proofErr w:type="spellEnd"/>
     <w:r>
       <w:t xml:space="preserve">: </w:t>
     </w:r>
@@ -6674,15 +6715,7 @@
       <w:sdtEndPr/>
       <w:sdtContent>
         <w:r>
-          <w:t xml:space="preserve">João </w:t>
-        </w:r>
-        <w:proofErr w:type="spellStart"/>
-        <w:r>
-          <w:t>Girão;João</w:t>
-        </w:r>
-        <w:proofErr w:type="spellEnd"/>
-        <w:r>
-          <w:t xml:space="preserve"> Martins</w:t>
+          <w:t>João Girão;João Martins</w:t>
         </w:r>
       </w:sdtContent>
     </w:sdt>
@@ -6735,19 +6768,9 @@
       </w:sdtPr>
       <w:sdtEndPr/>
       <w:sdtContent>
-        <w:proofErr w:type="spellStart"/>
         <w:r>
-          <w:t>Ready</w:t>
+          <w:t>Ready for Approval</w:t>
         </w:r>
-        <w:proofErr w:type="spellEnd"/>
-        <w:r>
-          <w:t xml:space="preserve"> for </w:t>
-        </w:r>
-        <w:proofErr w:type="spellStart"/>
-        <w:r>
-          <w:t>Approval</w:t>
-        </w:r>
-        <w:proofErr w:type="spellEnd"/>
       </w:sdtContent>
     </w:sdt>
     <w:r>
@@ -7262,6 +7285,14 @@
     <w:abstractNumId w:val="1"/>
   </w:num>
 </w:numbering>
+</file>
+
+<file path=word/people.xml><?xml version="1.0" encoding="utf-8"?>
+<w15:people xmlns:wpc="http://schemas.microsoft.com/office/word/2010/wordprocessingCanvas" xmlns:mc="http://schemas.openxmlformats.org/markup-compatibility/2006" xmlns:o="urn:schemas-microsoft-com:office:office" xmlns:r="http://schemas.openxmlformats.org/officeDocument/2006/relationships" xmlns:m="http://schemas.openxmlformats.org/officeDocument/2006/math" xmlns:v="urn:schemas-microsoft-com:vml" xmlns:wp14="http://schemas.microsoft.com/office/word/2010/wordprocessingDrawing" xmlns:wp="http://schemas.openxmlformats.org/drawingml/2006/wordprocessingDrawing" xmlns:w10="urn:schemas-microsoft-com:office:word" xmlns:w="http://schemas.openxmlformats.org/wordprocessingml/2006/main" xmlns:w14="http://schemas.microsoft.com/office/word/2010/wordml" xmlns:w15="http://schemas.microsoft.com/office/word/2012/wordml" xmlns:wpg="http://schemas.microsoft.com/office/word/2010/wordprocessingGroup" xmlns:wpi="http://schemas.microsoft.com/office/word/2010/wordprocessingInk" xmlns:wne="http://schemas.microsoft.com/office/word/2006/wordml" xmlns:wps="http://schemas.microsoft.com/office/word/2010/wordprocessingShape" mc:Ignorable="w14 w15 wp14">
+  <w15:person w15:author="Filipe Brandão">
+    <w15:presenceInfo w15:providerId="Windows Live" w15:userId="3e245dfbebaa7441"/>
+  </w15:person>
+</w15:people>
 </file>
 
 <file path=word/styles.xml><?xml version="1.0" encoding="utf-8"?>
@@ -8363,7 +8394,7 @@
 </file>
 
 <file path=customXml/itemProps2.xml><?xml version="1.0" encoding="utf-8"?>
-<ds:datastoreItem xmlns:ds="http://schemas.openxmlformats.org/officeDocument/2006/customXml" ds:itemID="{1F899D1E-6808-463E-B5A0-7743CA220944}">
+<ds:datastoreItem xmlns:ds="http://schemas.openxmlformats.org/officeDocument/2006/customXml" ds:itemID="{31229C51-C47F-48FB-9658-3397F0A8DCEF}">
   <ds:schemaRefs>
     <ds:schemaRef ds:uri="http://schemas.openxmlformats.org/officeDocument/2006/bibliography"/>
   </ds:schemaRefs>

</xml_diff>